<commit_message>
My first hello world
</commit_message>
<xml_diff>
--- a/Documentation/Instructivo.docx
+++ b/Documentation/Instructivo.docx
@@ -374,21 +374,7 @@
         <w:rPr>
           <w:lang w:val="es-ES"/>
         </w:rPr>
-        <w:t xml:space="preserve"> que usara </w:t>
-      </w:r>
-      <w:proofErr w:type="gramStart"/>
-      <w:r>
-        <w:rPr>
-          <w:lang w:val="es-ES"/>
-        </w:rPr>
-        <w:t>Python  este</w:t>
-      </w:r>
-      <w:proofErr w:type="gramEnd"/>
-      <w:r>
-        <w:rPr>
-          <w:lang w:val="es-ES"/>
-        </w:rPr>
-        <w:t xml:space="preserve"> es el archivo </w:t>
+        <w:t xml:space="preserve"> que usara Python  este es el archivo </w:t>
       </w:r>
       <w:proofErr w:type="spellStart"/>
       <w:r>
@@ -767,7 +753,6 @@
           <w:lang w:val="en-US"/>
         </w:rPr>
       </w:pPr>
-      <w:proofErr w:type="gramStart"/>
       <w:r>
         <w:rPr>
           <w:color w:val="153D63" w:themeColor="text2" w:themeTint="E6"/>
@@ -775,7 +760,6 @@
         </w:rPr>
         <w:t>.Python</w:t>
       </w:r>
-      <w:proofErr w:type="gramEnd"/>
     </w:p>
     <w:p>
       <w:pPr>
@@ -868,21 +852,12 @@
           <w:lang w:val="en-US"/>
         </w:rPr>
       </w:pPr>
-      <w:proofErr w:type="gramStart"/>
-      <w:r>
-        <w:rPr>
-          <w:color w:val="153D63" w:themeColor="text2" w:themeTint="E6"/>
-          <w:lang w:val="en-US"/>
-        </w:rPr>
-        <w:t>.eggs</w:t>
-      </w:r>
-      <w:proofErr w:type="gramEnd"/>
-      <w:r>
-        <w:rPr>
-          <w:color w:val="153D63" w:themeColor="text2" w:themeTint="E6"/>
-          <w:lang w:val="en-US"/>
-        </w:rPr>
-        <w:t>/</w:t>
+      <w:r>
+        <w:rPr>
+          <w:color w:val="153D63" w:themeColor="text2" w:themeTint="E6"/>
+          <w:lang w:val="en-US"/>
+        </w:rPr>
+        <w:t>.eggs/</w:t>
       </w:r>
     </w:p>
     <w:p>
@@ -1022,7 +997,6 @@
           <w:lang w:val="en-US"/>
         </w:rPr>
       </w:pPr>
-      <w:proofErr w:type="gramStart"/>
       <w:r>
         <w:rPr>
           <w:color w:val="153D63" w:themeColor="text2" w:themeTint="E6"/>
@@ -1039,7 +1013,6 @@
         <w:t>installed.cfg</w:t>
       </w:r>
       <w:proofErr w:type="spellEnd"/>
-      <w:proofErr w:type="gramEnd"/>
     </w:p>
     <w:p>
       <w:pPr>
@@ -1115,23 +1088,7 @@
           <w:color w:val="153D63" w:themeColor="text2" w:themeTint="E6"/>
           <w:lang w:val="en-US"/>
         </w:rPr>
-        <w:t>#  </w:t>
-      </w:r>
-      <w:proofErr w:type="gramStart"/>
-      <w:r>
-        <w:rPr>
-          <w:color w:val="153D63" w:themeColor="text2" w:themeTint="E6"/>
-          <w:lang w:val="en-US"/>
-        </w:rPr>
-        <w:t>Usually</w:t>
-      </w:r>
-      <w:proofErr w:type="gramEnd"/>
-      <w:r>
-        <w:rPr>
-          <w:color w:val="153D63" w:themeColor="text2" w:themeTint="E6"/>
-          <w:lang w:val="en-US"/>
-        </w:rPr>
-        <w:t xml:space="preserve"> these files are written by a python script from a template</w:t>
+        <w:t>#  Usually these files are written by a python script from a template</w:t>
       </w:r>
     </w:p>
     <w:p>
@@ -1162,23 +1119,7 @@
           <w:color w:val="153D63" w:themeColor="text2" w:themeTint="E6"/>
           <w:lang w:val="en-US"/>
         </w:rPr>
-        <w:t xml:space="preserve"> builds the exe, </w:t>
-      </w:r>
-      <w:proofErr w:type="gramStart"/>
-      <w:r>
-        <w:rPr>
-          <w:color w:val="153D63" w:themeColor="text2" w:themeTint="E6"/>
-          <w:lang w:val="en-US"/>
-        </w:rPr>
-        <w:t>so as to</w:t>
-      </w:r>
-      <w:proofErr w:type="gramEnd"/>
-      <w:r>
-        <w:rPr>
-          <w:color w:val="153D63" w:themeColor="text2" w:themeTint="E6"/>
-          <w:lang w:val="en-US"/>
-        </w:rPr>
-        <w:t xml:space="preserve"> inject date/other </w:t>
+        <w:t xml:space="preserve"> builds the exe, so as to inject date/other </w:t>
       </w:r>
       <w:proofErr w:type="spellStart"/>
       <w:r>
@@ -1219,7 +1160,6 @@
           <w:lang w:val="en-US"/>
         </w:rPr>
       </w:pPr>
-      <w:proofErr w:type="gramStart"/>
       <w:r>
         <w:rPr>
           <w:color w:val="153D63" w:themeColor="text2" w:themeTint="E6"/>
@@ -1227,7 +1167,6 @@
         </w:rPr>
         <w:t>*.spec</w:t>
       </w:r>
-      <w:proofErr w:type="gramEnd"/>
     </w:p>
     <w:p>
       <w:pPr>
@@ -1336,15 +1275,37 @@
           <w:lang w:val="en-US"/>
         </w:rPr>
       </w:pPr>
-      <w:proofErr w:type="gramStart"/>
-      <w:r>
-        <w:rPr>
-          <w:color w:val="153D63" w:themeColor="text2" w:themeTint="E6"/>
-          <w:lang w:val="en-US"/>
-        </w:rPr>
-        <w:t>.tox</w:t>
-      </w:r>
-      <w:proofErr w:type="gramEnd"/>
+      <w:r>
+        <w:rPr>
+          <w:color w:val="153D63" w:themeColor="text2" w:themeTint="E6"/>
+          <w:lang w:val="en-US"/>
+        </w:rPr>
+        <w:t>.tox/</w:t>
+      </w:r>
+    </w:p>
+    <w:p>
+      <w:pPr>
+        <w:rPr>
+          <w:color w:val="153D63" w:themeColor="text2" w:themeTint="E6"/>
+          <w:lang w:val="en-US"/>
+        </w:rPr>
+      </w:pPr>
+      <w:r>
+        <w:rPr>
+          <w:color w:val="153D63" w:themeColor="text2" w:themeTint="E6"/>
+          <w:lang w:val="en-US"/>
+        </w:rPr>
+        <w:t>.</w:t>
+      </w:r>
+      <w:proofErr w:type="spellStart"/>
+      <w:r>
+        <w:rPr>
+          <w:color w:val="153D63" w:themeColor="text2" w:themeTint="E6"/>
+          <w:lang w:val="en-US"/>
+        </w:rPr>
+        <w:t>nox</w:t>
+      </w:r>
+      <w:proofErr w:type="spellEnd"/>
       <w:r>
         <w:rPr>
           <w:color w:val="153D63" w:themeColor="text2" w:themeTint="E6"/>
@@ -1360,7 +1321,135 @@
           <w:lang w:val="en-US"/>
         </w:rPr>
       </w:pPr>
-      <w:proofErr w:type="gramStart"/>
+      <w:r>
+        <w:rPr>
+          <w:color w:val="153D63" w:themeColor="text2" w:themeTint="E6"/>
+          <w:lang w:val="en-US"/>
+        </w:rPr>
+        <w:t>.coverage</w:t>
+      </w:r>
+    </w:p>
+    <w:p>
+      <w:pPr>
+        <w:rPr>
+          <w:color w:val="153D63" w:themeColor="text2" w:themeTint="E6"/>
+          <w:lang w:val="en-US"/>
+        </w:rPr>
+      </w:pPr>
+      <w:r>
+        <w:rPr>
+          <w:color w:val="153D63" w:themeColor="text2" w:themeTint="E6"/>
+          <w:lang w:val="en-US"/>
+        </w:rPr>
+        <w:t>.coverage.*</w:t>
+      </w:r>
+    </w:p>
+    <w:p>
+      <w:pPr>
+        <w:rPr>
+          <w:color w:val="153D63" w:themeColor="text2" w:themeTint="E6"/>
+          <w:lang w:val="en-US"/>
+        </w:rPr>
+      </w:pPr>
+      <w:r>
+        <w:rPr>
+          <w:color w:val="153D63" w:themeColor="text2" w:themeTint="E6"/>
+          <w:lang w:val="en-US"/>
+        </w:rPr>
+        <w:t>.cache</w:t>
+      </w:r>
+    </w:p>
+    <w:p>
+      <w:pPr>
+        <w:rPr>
+          <w:color w:val="153D63" w:themeColor="text2" w:themeTint="E6"/>
+          <w:lang w:val="en-US"/>
+        </w:rPr>
+      </w:pPr>
+      <w:r>
+        <w:rPr>
+          <w:color w:val="153D63" w:themeColor="text2" w:themeTint="E6"/>
+          <w:lang w:val="en-US"/>
+        </w:rPr>
+        <w:t>nosetests.xml</w:t>
+      </w:r>
+    </w:p>
+    <w:p>
+      <w:pPr>
+        <w:rPr>
+          <w:color w:val="153D63" w:themeColor="text2" w:themeTint="E6"/>
+          <w:lang w:val="en-US"/>
+        </w:rPr>
+      </w:pPr>
+      <w:r>
+        <w:rPr>
+          <w:color w:val="153D63" w:themeColor="text2" w:themeTint="E6"/>
+          <w:lang w:val="en-US"/>
+        </w:rPr>
+        <w:t>coverage.xml</w:t>
+      </w:r>
+    </w:p>
+    <w:p>
+      <w:pPr>
+        <w:rPr>
+          <w:color w:val="153D63" w:themeColor="text2" w:themeTint="E6"/>
+          <w:lang w:val="en-US"/>
+        </w:rPr>
+      </w:pPr>
+      <w:r>
+        <w:rPr>
+          <w:color w:val="153D63" w:themeColor="text2" w:themeTint="E6"/>
+          <w:lang w:val="en-US"/>
+        </w:rPr>
+        <w:t>*.cover</w:t>
+      </w:r>
+    </w:p>
+    <w:p>
+      <w:pPr>
+        <w:rPr>
+          <w:color w:val="153D63" w:themeColor="text2" w:themeTint="E6"/>
+          <w:lang w:val="en-US"/>
+        </w:rPr>
+      </w:pPr>
+      <w:r>
+        <w:rPr>
+          <w:color w:val="153D63" w:themeColor="text2" w:themeTint="E6"/>
+          <w:lang w:val="en-US"/>
+        </w:rPr>
+        <w:t>*.</w:t>
+      </w:r>
+      <w:proofErr w:type="spellStart"/>
+      <w:r>
+        <w:rPr>
+          <w:color w:val="153D63" w:themeColor="text2" w:themeTint="E6"/>
+          <w:lang w:val="en-US"/>
+        </w:rPr>
+        <w:t>py.cover</w:t>
+      </w:r>
+      <w:proofErr w:type="spellEnd"/>
+    </w:p>
+    <w:p>
+      <w:pPr>
+        <w:rPr>
+          <w:color w:val="153D63" w:themeColor="text2" w:themeTint="E6"/>
+          <w:lang w:val="en-US"/>
+        </w:rPr>
+      </w:pPr>
+      <w:r>
+        <w:rPr>
+          <w:color w:val="153D63" w:themeColor="text2" w:themeTint="E6"/>
+          <w:lang w:val="en-US"/>
+        </w:rPr>
+        <w:t>.hypothesis/</w:t>
+      </w:r>
+    </w:p>
+    <w:p>
+      <w:pPr>
+        <w:rPr>
+          <w:color w:val="153D63" w:themeColor="text2" w:themeTint="E6"/>
+          <w:lang w:val="en-US"/>
+        </w:rPr>
+      </w:pPr>
       <w:r>
         <w:rPr>
           <w:color w:val="153D63" w:themeColor="text2" w:themeTint="E6"/>
@@ -1374,203 +1463,7 @@
           <w:color w:val="153D63" w:themeColor="text2" w:themeTint="E6"/>
           <w:lang w:val="en-US"/>
         </w:rPr>
-        <w:t>nox</w:t>
-      </w:r>
-      <w:proofErr w:type="spellEnd"/>
-      <w:proofErr w:type="gramEnd"/>
-      <w:r>
-        <w:rPr>
-          <w:color w:val="153D63" w:themeColor="text2" w:themeTint="E6"/>
-          <w:lang w:val="en-US"/>
-        </w:rPr>
-        <w:t>/</w:t>
-      </w:r>
-    </w:p>
-    <w:p>
-      <w:pPr>
-        <w:rPr>
-          <w:color w:val="153D63" w:themeColor="text2" w:themeTint="E6"/>
-          <w:lang w:val="en-US"/>
-        </w:rPr>
-      </w:pPr>
-      <w:proofErr w:type="gramStart"/>
-      <w:r>
-        <w:rPr>
-          <w:color w:val="153D63" w:themeColor="text2" w:themeTint="E6"/>
-          <w:lang w:val="en-US"/>
-        </w:rPr>
-        <w:t>.coverage</w:t>
-      </w:r>
-      <w:proofErr w:type="gramEnd"/>
-    </w:p>
-    <w:p>
-      <w:pPr>
-        <w:rPr>
-          <w:color w:val="153D63" w:themeColor="text2" w:themeTint="E6"/>
-          <w:lang w:val="en-US"/>
-        </w:rPr>
-      </w:pPr>
-      <w:proofErr w:type="gramStart"/>
-      <w:r>
-        <w:rPr>
-          <w:color w:val="153D63" w:themeColor="text2" w:themeTint="E6"/>
-          <w:lang w:val="en-US"/>
-        </w:rPr>
-        <w:t>.coverage</w:t>
-      </w:r>
-      <w:proofErr w:type="gramEnd"/>
-      <w:r>
-        <w:rPr>
-          <w:color w:val="153D63" w:themeColor="text2" w:themeTint="E6"/>
-          <w:lang w:val="en-US"/>
-        </w:rPr>
-        <w:t>.*</w:t>
-      </w:r>
-    </w:p>
-    <w:p>
-      <w:pPr>
-        <w:rPr>
-          <w:color w:val="153D63" w:themeColor="text2" w:themeTint="E6"/>
-          <w:lang w:val="en-US"/>
-        </w:rPr>
-      </w:pPr>
-      <w:proofErr w:type="gramStart"/>
-      <w:r>
-        <w:rPr>
-          <w:color w:val="153D63" w:themeColor="text2" w:themeTint="E6"/>
-          <w:lang w:val="en-US"/>
-        </w:rPr>
-        <w:t>.cache</w:t>
-      </w:r>
-      <w:proofErr w:type="gramEnd"/>
-    </w:p>
-    <w:p>
-      <w:pPr>
-        <w:rPr>
-          <w:color w:val="153D63" w:themeColor="text2" w:themeTint="E6"/>
-          <w:lang w:val="en-US"/>
-        </w:rPr>
-      </w:pPr>
-      <w:r>
-        <w:rPr>
-          <w:color w:val="153D63" w:themeColor="text2" w:themeTint="E6"/>
-          <w:lang w:val="en-US"/>
-        </w:rPr>
-        <w:t>nosetests.xml</w:t>
-      </w:r>
-    </w:p>
-    <w:p>
-      <w:pPr>
-        <w:rPr>
-          <w:color w:val="153D63" w:themeColor="text2" w:themeTint="E6"/>
-          <w:lang w:val="en-US"/>
-        </w:rPr>
-      </w:pPr>
-      <w:r>
-        <w:rPr>
-          <w:color w:val="153D63" w:themeColor="text2" w:themeTint="E6"/>
-          <w:lang w:val="en-US"/>
-        </w:rPr>
-        <w:t>coverage.xml</w:t>
-      </w:r>
-    </w:p>
-    <w:p>
-      <w:pPr>
-        <w:rPr>
-          <w:color w:val="153D63" w:themeColor="text2" w:themeTint="E6"/>
-          <w:lang w:val="en-US"/>
-        </w:rPr>
-      </w:pPr>
-      <w:proofErr w:type="gramStart"/>
-      <w:r>
-        <w:rPr>
-          <w:color w:val="153D63" w:themeColor="text2" w:themeTint="E6"/>
-          <w:lang w:val="en-US"/>
-        </w:rPr>
-        <w:t>*.cover</w:t>
-      </w:r>
-      <w:proofErr w:type="gramEnd"/>
-    </w:p>
-    <w:p>
-      <w:pPr>
-        <w:rPr>
-          <w:color w:val="153D63" w:themeColor="text2" w:themeTint="E6"/>
-          <w:lang w:val="en-US"/>
-        </w:rPr>
-      </w:pPr>
-      <w:r>
-        <w:rPr>
-          <w:color w:val="153D63" w:themeColor="text2" w:themeTint="E6"/>
-          <w:lang w:val="en-US"/>
-        </w:rPr>
-        <w:t>*.</w:t>
-      </w:r>
-      <w:proofErr w:type="spellStart"/>
-      <w:proofErr w:type="gramStart"/>
-      <w:r>
-        <w:rPr>
-          <w:color w:val="153D63" w:themeColor="text2" w:themeTint="E6"/>
-          <w:lang w:val="en-US"/>
-        </w:rPr>
-        <w:t>py.cover</w:t>
-      </w:r>
-      <w:proofErr w:type="spellEnd"/>
-      <w:proofErr w:type="gramEnd"/>
-    </w:p>
-    <w:p>
-      <w:pPr>
-        <w:rPr>
-          <w:color w:val="153D63" w:themeColor="text2" w:themeTint="E6"/>
-          <w:lang w:val="en-US"/>
-        </w:rPr>
-      </w:pPr>
-      <w:proofErr w:type="gramStart"/>
-      <w:r>
-        <w:rPr>
-          <w:color w:val="153D63" w:themeColor="text2" w:themeTint="E6"/>
-          <w:lang w:val="en-US"/>
-        </w:rPr>
-        <w:t>.hypothesis</w:t>
-      </w:r>
-      <w:proofErr w:type="gramEnd"/>
-      <w:r>
-        <w:rPr>
-          <w:color w:val="153D63" w:themeColor="text2" w:themeTint="E6"/>
-          <w:lang w:val="en-US"/>
-        </w:rPr>
-        <w:t>/</w:t>
-      </w:r>
-    </w:p>
-    <w:p>
-      <w:pPr>
-        <w:rPr>
-          <w:color w:val="153D63" w:themeColor="text2" w:themeTint="E6"/>
-          <w:lang w:val="en-US"/>
-        </w:rPr>
-      </w:pPr>
-      <w:proofErr w:type="gramStart"/>
-      <w:r>
-        <w:rPr>
-          <w:color w:val="153D63" w:themeColor="text2" w:themeTint="E6"/>
-          <w:lang w:val="en-US"/>
-        </w:rPr>
-        <w:t>.</w:t>
-      </w:r>
-      <w:proofErr w:type="spellStart"/>
-      <w:r>
-        <w:rPr>
-          <w:color w:val="153D63" w:themeColor="text2" w:themeTint="E6"/>
-          <w:lang w:val="en-US"/>
-        </w:rPr>
-        <w:t>pytest</w:t>
-      </w:r>
-      <w:proofErr w:type="gramEnd"/>
-      <w:r>
-        <w:rPr>
-          <w:color w:val="153D63" w:themeColor="text2" w:themeTint="E6"/>
-          <w:lang w:val="en-US"/>
-        </w:rPr>
-        <w:t>_cache</w:t>
+        <w:t>pytest_cache</w:t>
       </w:r>
       <w:proofErr w:type="spellEnd"/>
       <w:r>
@@ -1787,7 +1680,6 @@
           <w:lang w:val="en-US"/>
         </w:rPr>
       </w:pPr>
-      <w:proofErr w:type="gramStart"/>
       <w:r>
         <w:rPr>
           <w:color w:val="153D63" w:themeColor="text2" w:themeTint="E6"/>
@@ -1804,7 +1696,6 @@
         <w:t>webassets</w:t>
       </w:r>
       <w:proofErr w:type="spellEnd"/>
-      <w:proofErr w:type="gramEnd"/>
       <w:r>
         <w:rPr>
           <w:color w:val="153D63" w:themeColor="text2" w:themeTint="E6"/>
@@ -1843,7 +1734,6 @@
           <w:lang w:val="en-US"/>
         </w:rPr>
       </w:pPr>
-      <w:proofErr w:type="gramStart"/>
       <w:r>
         <w:rPr>
           <w:color w:val="153D63" w:themeColor="text2" w:themeTint="E6"/>
@@ -1851,7 +1741,6 @@
         </w:rPr>
         <w:t>.scrapy</w:t>
       </w:r>
-      <w:proofErr w:type="gramEnd"/>
     </w:p>
     <w:p>
       <w:pPr>
@@ -1930,7 +1819,6 @@
           <w:lang w:val="en-US"/>
         </w:rPr>
       </w:pPr>
-      <w:proofErr w:type="gramStart"/>
       <w:r>
         <w:rPr>
           <w:color w:val="153D63" w:themeColor="text2" w:themeTint="E6"/>
@@ -1947,7 +1835,6 @@
         <w:t>pybuilder</w:t>
       </w:r>
       <w:proofErr w:type="spellEnd"/>
-      <w:proofErr w:type="gramEnd"/>
       <w:r>
         <w:rPr>
           <w:color w:val="153D63" w:themeColor="text2" w:themeTint="E6"/>
@@ -2017,7 +1904,6 @@
           <w:lang w:val="en-US"/>
         </w:rPr>
       </w:pPr>
-      <w:proofErr w:type="gramStart"/>
       <w:r>
         <w:rPr>
           <w:color w:val="153D63" w:themeColor="text2" w:themeTint="E6"/>
@@ -2031,15 +1917,7 @@
           <w:color w:val="153D63" w:themeColor="text2" w:themeTint="E6"/>
           <w:lang w:val="en-US"/>
         </w:rPr>
-        <w:t>ipynb</w:t>
-      </w:r>
-      <w:proofErr w:type="gramEnd"/>
-      <w:r>
-        <w:rPr>
-          <w:color w:val="153D63" w:themeColor="text2" w:themeTint="E6"/>
-          <w:lang w:val="en-US"/>
-        </w:rPr>
-        <w:t>_checkpoints</w:t>
+        <w:t>ipynb_checkpoints</w:t>
       </w:r>
       <w:proofErr w:type="spellEnd"/>
     </w:p>
@@ -2184,21 +2062,12 @@
           <w:lang w:val="en-US"/>
         </w:rPr>
       </w:pPr>
-      <w:proofErr w:type="gramStart"/>
-      <w:r>
-        <w:rPr>
-          <w:color w:val="153D63" w:themeColor="text2" w:themeTint="E6"/>
-          <w:lang w:val="en-US"/>
-        </w:rPr>
-        <w:t># .python</w:t>
-      </w:r>
-      <w:proofErr w:type="gramEnd"/>
-      <w:r>
-        <w:rPr>
-          <w:color w:val="153D63" w:themeColor="text2" w:themeTint="E6"/>
-          <w:lang w:val="en-US"/>
-        </w:rPr>
-        <w:t>-version</w:t>
+      <w:r>
+        <w:rPr>
+          <w:color w:val="153D63" w:themeColor="text2" w:themeTint="E6"/>
+          <w:lang w:val="en-US"/>
+        </w:rPr>
+        <w:t># .python-version</w:t>
       </w:r>
     </w:p>
     <w:p>
@@ -2338,62 +2207,564 @@
           <w:color w:val="153D63" w:themeColor="text2" w:themeTint="E6"/>
           <w:lang w:val="en-US"/>
         </w:rPr>
+        <w:t>#   install all needed dependencies.</w:t>
+      </w:r>
+    </w:p>
+    <w:p>
+      <w:pPr>
+        <w:rPr>
+          <w:color w:val="153D63" w:themeColor="text2" w:themeTint="E6"/>
+          <w:lang w:val="en-US"/>
+        </w:rPr>
+      </w:pPr>
+      <w:r>
+        <w:rPr>
+          <w:color w:val="153D63" w:themeColor="text2" w:themeTint="E6"/>
+          <w:lang w:val="en-US"/>
+        </w:rPr>
+        <w:t>#Pipfile.lock</w:t>
+      </w:r>
+    </w:p>
+    <w:p>
+      <w:pPr>
+        <w:rPr>
+          <w:color w:val="153D63" w:themeColor="text2" w:themeTint="E6"/>
+          <w:lang w:val="en-US"/>
+        </w:rPr>
+      </w:pPr>
+    </w:p>
+    <w:p>
+      <w:pPr>
+        <w:rPr>
+          <w:color w:val="153D63" w:themeColor="text2" w:themeTint="E6"/>
+          <w:lang w:val="en-US"/>
+        </w:rPr>
+      </w:pPr>
+      <w:r>
+        <w:rPr>
+          <w:color w:val="153D63" w:themeColor="text2" w:themeTint="E6"/>
+          <w:lang w:val="en-US"/>
+        </w:rPr>
+        <w:t># UV</w:t>
+      </w:r>
+    </w:p>
+    <w:p>
+      <w:pPr>
+        <w:rPr>
+          <w:color w:val="153D63" w:themeColor="text2" w:themeTint="E6"/>
+          <w:lang w:val="en-US"/>
+        </w:rPr>
+      </w:pPr>
+      <w:r>
+        <w:rPr>
+          <w:color w:val="153D63" w:themeColor="text2" w:themeTint="E6"/>
+          <w:lang w:val="en-US"/>
+        </w:rPr>
+        <w:t xml:space="preserve">#   Similar to </w:t>
+      </w:r>
+      <w:proofErr w:type="spellStart"/>
+      <w:r>
+        <w:rPr>
+          <w:color w:val="153D63" w:themeColor="text2" w:themeTint="E6"/>
+          <w:lang w:val="en-US"/>
+        </w:rPr>
+        <w:t>Pipfile.lock</w:t>
+      </w:r>
+      <w:proofErr w:type="spellEnd"/>
+      <w:r>
+        <w:rPr>
+          <w:color w:val="153D63" w:themeColor="text2" w:themeTint="E6"/>
+          <w:lang w:val="en-US"/>
+        </w:rPr>
+        <w:t xml:space="preserve">, it is generally recommended to include </w:t>
+      </w:r>
+      <w:proofErr w:type="spellStart"/>
+      <w:r>
+        <w:rPr>
+          <w:color w:val="153D63" w:themeColor="text2" w:themeTint="E6"/>
+          <w:lang w:val="en-US"/>
+        </w:rPr>
+        <w:t>uv.lock</w:t>
+      </w:r>
+      <w:proofErr w:type="spellEnd"/>
+      <w:r>
+        <w:rPr>
+          <w:color w:val="153D63" w:themeColor="text2" w:themeTint="E6"/>
+          <w:lang w:val="en-US"/>
+        </w:rPr>
+        <w:t xml:space="preserve"> in version control.</w:t>
+      </w:r>
+    </w:p>
+    <w:p>
+      <w:pPr>
+        <w:rPr>
+          <w:color w:val="153D63" w:themeColor="text2" w:themeTint="E6"/>
+          <w:lang w:val="en-US"/>
+        </w:rPr>
+      </w:pPr>
+      <w:r>
+        <w:rPr>
+          <w:color w:val="153D63" w:themeColor="text2" w:themeTint="E6"/>
+          <w:lang w:val="en-US"/>
+        </w:rPr>
+        <w:t>#   This is especially recommended for binary packages to ensure reproducibility, and is more</w:t>
+      </w:r>
+    </w:p>
+    <w:p>
+      <w:pPr>
+        <w:rPr>
+          <w:color w:val="153D63" w:themeColor="text2" w:themeTint="E6"/>
+          <w:lang w:val="en-US"/>
+        </w:rPr>
+      </w:pPr>
+      <w:r>
+        <w:rPr>
+          <w:color w:val="153D63" w:themeColor="text2" w:themeTint="E6"/>
+          <w:lang w:val="en-US"/>
+        </w:rPr>
+        <w:t>#   commonly ignored for libraries.</w:t>
+      </w:r>
+    </w:p>
+    <w:p>
+      <w:pPr>
+        <w:rPr>
+          <w:color w:val="153D63" w:themeColor="text2" w:themeTint="E6"/>
+          <w:lang w:val="en-US"/>
+        </w:rPr>
+      </w:pPr>
+      <w:r>
+        <w:rPr>
+          <w:color w:val="153D63" w:themeColor="text2" w:themeTint="E6"/>
+          <w:lang w:val="en-US"/>
+        </w:rPr>
+        <w:t>#uv.lock</w:t>
+      </w:r>
+    </w:p>
+    <w:p>
+      <w:pPr>
+        <w:rPr>
+          <w:color w:val="153D63" w:themeColor="text2" w:themeTint="E6"/>
+          <w:lang w:val="en-US"/>
+        </w:rPr>
+      </w:pPr>
+    </w:p>
+    <w:p>
+      <w:pPr>
+        <w:rPr>
+          <w:color w:val="153D63" w:themeColor="text2" w:themeTint="E6"/>
+          <w:lang w:val="en-US"/>
+        </w:rPr>
+      </w:pPr>
+      <w:r>
+        <w:rPr>
+          <w:color w:val="153D63" w:themeColor="text2" w:themeTint="E6"/>
+          <w:lang w:val="en-US"/>
+        </w:rPr>
+        <w:t># poetry</w:t>
+      </w:r>
+    </w:p>
+    <w:p>
+      <w:pPr>
+        <w:rPr>
+          <w:color w:val="153D63" w:themeColor="text2" w:themeTint="E6"/>
+          <w:lang w:val="en-US"/>
+        </w:rPr>
+      </w:pPr>
+      <w:r>
+        <w:rPr>
+          <w:color w:val="153D63" w:themeColor="text2" w:themeTint="E6"/>
+          <w:lang w:val="en-US"/>
+        </w:rPr>
+        <w:t xml:space="preserve">#   Similar to </w:t>
+      </w:r>
+      <w:proofErr w:type="spellStart"/>
+      <w:r>
+        <w:rPr>
+          <w:color w:val="153D63" w:themeColor="text2" w:themeTint="E6"/>
+          <w:lang w:val="en-US"/>
+        </w:rPr>
+        <w:t>Pipfile.lock</w:t>
+      </w:r>
+      <w:proofErr w:type="spellEnd"/>
+      <w:r>
+        <w:rPr>
+          <w:color w:val="153D63" w:themeColor="text2" w:themeTint="E6"/>
+          <w:lang w:val="en-US"/>
+        </w:rPr>
+        <w:t xml:space="preserve">, it is generally recommended to include </w:t>
+      </w:r>
+      <w:proofErr w:type="spellStart"/>
+      <w:r>
+        <w:rPr>
+          <w:color w:val="153D63" w:themeColor="text2" w:themeTint="E6"/>
+          <w:lang w:val="en-US"/>
+        </w:rPr>
+        <w:t>poetry.lock</w:t>
+      </w:r>
+      <w:proofErr w:type="spellEnd"/>
+      <w:r>
+        <w:rPr>
+          <w:color w:val="153D63" w:themeColor="text2" w:themeTint="E6"/>
+          <w:lang w:val="en-US"/>
+        </w:rPr>
+        <w:t xml:space="preserve"> in version control.</w:t>
+      </w:r>
+    </w:p>
+    <w:p>
+      <w:pPr>
+        <w:rPr>
+          <w:color w:val="153D63" w:themeColor="text2" w:themeTint="E6"/>
+          <w:lang w:val="en-US"/>
+        </w:rPr>
+      </w:pPr>
+      <w:r>
+        <w:rPr>
+          <w:color w:val="153D63" w:themeColor="text2" w:themeTint="E6"/>
+          <w:lang w:val="en-US"/>
+        </w:rPr>
+        <w:t>#   This is especially recommended for binary packages to ensure reproducibility, and is more</w:t>
+      </w:r>
+    </w:p>
+    <w:p>
+      <w:pPr>
+        <w:rPr>
+          <w:color w:val="153D63" w:themeColor="text2" w:themeTint="E6"/>
+          <w:lang w:val="en-US"/>
+        </w:rPr>
+      </w:pPr>
+      <w:r>
+        <w:rPr>
+          <w:color w:val="153D63" w:themeColor="text2" w:themeTint="E6"/>
+          <w:lang w:val="en-US"/>
+        </w:rPr>
+        <w:t>#   commonly ignored for libraries.</w:t>
+      </w:r>
+    </w:p>
+    <w:p>
+      <w:pPr>
+        <w:rPr>
+          <w:color w:val="153D63" w:themeColor="text2" w:themeTint="E6"/>
+          <w:lang w:val="en-US"/>
+        </w:rPr>
+      </w:pPr>
+      <w:r>
+        <w:rPr>
+          <w:color w:val="153D63" w:themeColor="text2" w:themeTint="E6"/>
+          <w:lang w:val="en-US"/>
+        </w:rPr>
+        <w:t>#   https://python-poetry.org/docs/basic-usage/#commit-your-poetrylock-file-to-version-control</w:t>
+      </w:r>
+    </w:p>
+    <w:p>
+      <w:pPr>
+        <w:rPr>
+          <w:color w:val="153D63" w:themeColor="text2" w:themeTint="E6"/>
+          <w:lang w:val="en-US"/>
+        </w:rPr>
+      </w:pPr>
+      <w:r>
+        <w:rPr>
+          <w:color w:val="153D63" w:themeColor="text2" w:themeTint="E6"/>
+          <w:lang w:val="en-US"/>
+        </w:rPr>
+        <w:t>#poetry.lock</w:t>
+      </w:r>
+    </w:p>
+    <w:p>
+      <w:pPr>
+        <w:rPr>
+          <w:color w:val="153D63" w:themeColor="text2" w:themeTint="E6"/>
+          <w:lang w:val="en-US"/>
+        </w:rPr>
+      </w:pPr>
+      <w:r>
+        <w:rPr>
+          <w:color w:val="153D63" w:themeColor="text2" w:themeTint="E6"/>
+          <w:lang w:val="en-US"/>
+        </w:rPr>
+        <w:t>#poetry.toml</w:t>
+      </w:r>
+    </w:p>
+    <w:p>
+      <w:pPr>
+        <w:rPr>
+          <w:color w:val="153D63" w:themeColor="text2" w:themeTint="E6"/>
+          <w:lang w:val="en-US"/>
+        </w:rPr>
+      </w:pPr>
+    </w:p>
+    <w:p>
+      <w:pPr>
+        <w:rPr>
+          <w:color w:val="153D63" w:themeColor="text2" w:themeTint="E6"/>
+          <w:lang w:val="en-US"/>
+        </w:rPr>
+      </w:pPr>
+      <w:r>
+        <w:rPr>
+          <w:color w:val="153D63" w:themeColor="text2" w:themeTint="E6"/>
+          <w:lang w:val="en-US"/>
+        </w:rPr>
+        <w:t xml:space="preserve"># </w:t>
+      </w:r>
+      <w:proofErr w:type="spellStart"/>
+      <w:r>
+        <w:rPr>
+          <w:color w:val="153D63" w:themeColor="text2" w:themeTint="E6"/>
+          <w:lang w:val="en-US"/>
+        </w:rPr>
+        <w:t>pdm</w:t>
+      </w:r>
+      <w:proofErr w:type="spellEnd"/>
+    </w:p>
+    <w:p>
+      <w:pPr>
+        <w:rPr>
+          <w:color w:val="153D63" w:themeColor="text2" w:themeTint="E6"/>
+          <w:lang w:val="en-US"/>
+        </w:rPr>
+      </w:pPr>
+      <w:r>
+        <w:rPr>
+          <w:color w:val="153D63" w:themeColor="text2" w:themeTint="E6"/>
+          <w:lang w:val="en-US"/>
+        </w:rPr>
+        <w:t xml:space="preserve">#   Similar to </w:t>
+      </w:r>
+      <w:proofErr w:type="spellStart"/>
+      <w:r>
+        <w:rPr>
+          <w:color w:val="153D63" w:themeColor="text2" w:themeTint="E6"/>
+          <w:lang w:val="en-US"/>
+        </w:rPr>
+        <w:t>Pipfile.lock</w:t>
+      </w:r>
+      <w:proofErr w:type="spellEnd"/>
+      <w:r>
+        <w:rPr>
+          <w:color w:val="153D63" w:themeColor="text2" w:themeTint="E6"/>
+          <w:lang w:val="en-US"/>
+        </w:rPr>
+        <w:t xml:space="preserve">, it is generally recommended to include </w:t>
+      </w:r>
+      <w:proofErr w:type="spellStart"/>
+      <w:r>
+        <w:rPr>
+          <w:color w:val="153D63" w:themeColor="text2" w:themeTint="E6"/>
+          <w:lang w:val="en-US"/>
+        </w:rPr>
+        <w:t>pdm.lock</w:t>
+      </w:r>
+      <w:proofErr w:type="spellEnd"/>
+      <w:r>
+        <w:rPr>
+          <w:color w:val="153D63" w:themeColor="text2" w:themeTint="E6"/>
+          <w:lang w:val="en-US"/>
+        </w:rPr>
+        <w:t xml:space="preserve"> in version control.</w:t>
+      </w:r>
+    </w:p>
+    <w:p>
+      <w:pPr>
+        <w:rPr>
+          <w:color w:val="153D63" w:themeColor="text2" w:themeTint="E6"/>
+          <w:lang w:val="en-US"/>
+        </w:rPr>
+      </w:pPr>
+      <w:r>
+        <w:rPr>
+          <w:color w:val="153D63" w:themeColor="text2" w:themeTint="E6"/>
+          <w:lang w:val="en-US"/>
+        </w:rPr>
         <w:t xml:space="preserve">#   </w:t>
       </w:r>
-      <w:proofErr w:type="gramStart"/>
-      <w:r>
-        <w:rPr>
-          <w:color w:val="153D63" w:themeColor="text2" w:themeTint="E6"/>
-          <w:lang w:val="en-US"/>
-        </w:rPr>
-        <w:t>install</w:t>
-      </w:r>
-      <w:proofErr w:type="gramEnd"/>
-      <w:r>
-        <w:rPr>
-          <w:color w:val="153D63" w:themeColor="text2" w:themeTint="E6"/>
-          <w:lang w:val="en-US"/>
-        </w:rPr>
-        <w:t xml:space="preserve"> all needed dependencies.</w:t>
-      </w:r>
-    </w:p>
-    <w:p>
-      <w:pPr>
-        <w:rPr>
-          <w:color w:val="153D63" w:themeColor="text2" w:themeTint="E6"/>
-          <w:lang w:val="en-US"/>
-        </w:rPr>
-      </w:pPr>
-      <w:r>
-        <w:rPr>
-          <w:color w:val="153D63" w:themeColor="text2" w:themeTint="E6"/>
-          <w:lang w:val="en-US"/>
-        </w:rPr>
-        <w:t>#Pipfile.lock</w:t>
-      </w:r>
-    </w:p>
-    <w:p>
-      <w:pPr>
-        <w:rPr>
-          <w:color w:val="153D63" w:themeColor="text2" w:themeTint="E6"/>
-          <w:lang w:val="en-US"/>
-        </w:rPr>
-      </w:pPr>
-    </w:p>
-    <w:p>
-      <w:pPr>
-        <w:rPr>
-          <w:color w:val="153D63" w:themeColor="text2" w:themeTint="E6"/>
-          <w:lang w:val="en-US"/>
-        </w:rPr>
-      </w:pPr>
-      <w:r>
-        <w:rPr>
-          <w:color w:val="153D63" w:themeColor="text2" w:themeTint="E6"/>
-          <w:lang w:val="en-US"/>
-        </w:rPr>
-        <w:t># UV</w:t>
-      </w:r>
+      <w:proofErr w:type="spellStart"/>
+      <w:r>
+        <w:rPr>
+          <w:color w:val="153D63" w:themeColor="text2" w:themeTint="E6"/>
+          <w:lang w:val="en-US"/>
+        </w:rPr>
+        <w:t>pdm</w:t>
+      </w:r>
+      <w:proofErr w:type="spellEnd"/>
+      <w:r>
+        <w:rPr>
+          <w:color w:val="153D63" w:themeColor="text2" w:themeTint="E6"/>
+          <w:lang w:val="en-US"/>
+        </w:rPr>
+        <w:t xml:space="preserve"> recommends including project-wide configuration in </w:t>
+      </w:r>
+      <w:proofErr w:type="spellStart"/>
+      <w:r>
+        <w:rPr>
+          <w:color w:val="153D63" w:themeColor="text2" w:themeTint="E6"/>
+          <w:lang w:val="en-US"/>
+        </w:rPr>
+        <w:t>pdm.toml</w:t>
+      </w:r>
+      <w:proofErr w:type="spellEnd"/>
+      <w:r>
+        <w:rPr>
+          <w:color w:val="153D63" w:themeColor="text2" w:themeTint="E6"/>
+          <w:lang w:val="en-US"/>
+        </w:rPr>
+        <w:t>, but excluding .</w:t>
+      </w:r>
+      <w:proofErr w:type="spellStart"/>
+      <w:r>
+        <w:rPr>
+          <w:color w:val="153D63" w:themeColor="text2" w:themeTint="E6"/>
+          <w:lang w:val="en-US"/>
+        </w:rPr>
+        <w:t>pdm</w:t>
+      </w:r>
+      <w:proofErr w:type="spellEnd"/>
+      <w:r>
+        <w:rPr>
+          <w:color w:val="153D63" w:themeColor="text2" w:themeTint="E6"/>
+          <w:lang w:val="en-US"/>
+        </w:rPr>
+        <w:t>-python.</w:t>
+      </w:r>
+    </w:p>
+    <w:p>
+      <w:pPr>
+        <w:rPr>
+          <w:color w:val="153D63" w:themeColor="text2" w:themeTint="E6"/>
+          <w:lang w:val="en-US"/>
+        </w:rPr>
+      </w:pPr>
+      <w:r>
+        <w:rPr>
+          <w:color w:val="153D63" w:themeColor="text2" w:themeTint="E6"/>
+          <w:lang w:val="en-US"/>
+        </w:rPr>
+        <w:t>#   https://pdm-project.org/en/latest/usage/project/#working-with-version-control</w:t>
+      </w:r>
+    </w:p>
+    <w:p>
+      <w:pPr>
+        <w:rPr>
+          <w:color w:val="153D63" w:themeColor="text2" w:themeTint="E6"/>
+          <w:lang w:val="en-US"/>
+        </w:rPr>
+      </w:pPr>
+      <w:r>
+        <w:rPr>
+          <w:color w:val="153D63" w:themeColor="text2" w:themeTint="E6"/>
+          <w:lang w:val="en-US"/>
+        </w:rPr>
+        <w:t>#pdm.lock</w:t>
+      </w:r>
+    </w:p>
+    <w:p>
+      <w:pPr>
+        <w:rPr>
+          <w:color w:val="153D63" w:themeColor="text2" w:themeTint="E6"/>
+          <w:lang w:val="en-US"/>
+        </w:rPr>
+      </w:pPr>
+      <w:r>
+        <w:rPr>
+          <w:color w:val="153D63" w:themeColor="text2" w:themeTint="E6"/>
+          <w:lang w:val="en-US"/>
+        </w:rPr>
+        <w:t>#pdm.toml</w:t>
+      </w:r>
+    </w:p>
+    <w:p>
+      <w:pPr>
+        <w:rPr>
+          <w:color w:val="153D63" w:themeColor="text2" w:themeTint="E6"/>
+          <w:lang w:val="en-US"/>
+        </w:rPr>
+      </w:pPr>
+      <w:r>
+        <w:rPr>
+          <w:color w:val="153D63" w:themeColor="text2" w:themeTint="E6"/>
+          <w:lang w:val="en-US"/>
+        </w:rPr>
+        <w:t>.</w:t>
+      </w:r>
+      <w:proofErr w:type="spellStart"/>
+      <w:r>
+        <w:rPr>
+          <w:color w:val="153D63" w:themeColor="text2" w:themeTint="E6"/>
+          <w:lang w:val="en-US"/>
+        </w:rPr>
+        <w:t>pdm</w:t>
+      </w:r>
+      <w:proofErr w:type="spellEnd"/>
+      <w:r>
+        <w:rPr>
+          <w:color w:val="153D63" w:themeColor="text2" w:themeTint="E6"/>
+          <w:lang w:val="en-US"/>
+        </w:rPr>
+        <w:t>-python</w:t>
+      </w:r>
+    </w:p>
+    <w:p>
+      <w:pPr>
+        <w:rPr>
+          <w:color w:val="153D63" w:themeColor="text2" w:themeTint="E6"/>
+          <w:lang w:val="en-US"/>
+        </w:rPr>
+      </w:pPr>
+      <w:r>
+        <w:rPr>
+          <w:color w:val="153D63" w:themeColor="text2" w:themeTint="E6"/>
+          <w:lang w:val="en-US"/>
+        </w:rPr>
+        <w:t>.</w:t>
+      </w:r>
+      <w:proofErr w:type="spellStart"/>
+      <w:r>
+        <w:rPr>
+          <w:color w:val="153D63" w:themeColor="text2" w:themeTint="E6"/>
+          <w:lang w:val="en-US"/>
+        </w:rPr>
+        <w:t>pdm</w:t>
+      </w:r>
+      <w:proofErr w:type="spellEnd"/>
+      <w:r>
+        <w:rPr>
+          <w:color w:val="153D63" w:themeColor="text2" w:themeTint="E6"/>
+          <w:lang w:val="en-US"/>
+        </w:rPr>
+        <w:t>-build/</w:t>
+      </w:r>
+    </w:p>
+    <w:p>
+      <w:pPr>
+        <w:rPr>
+          <w:color w:val="153D63" w:themeColor="text2" w:themeTint="E6"/>
+          <w:lang w:val="en-US"/>
+        </w:rPr>
+      </w:pPr>
+    </w:p>
+    <w:p>
+      <w:pPr>
+        <w:rPr>
+          <w:color w:val="153D63" w:themeColor="text2" w:themeTint="E6"/>
+          <w:lang w:val="en-US"/>
+        </w:rPr>
+      </w:pPr>
+      <w:r>
+        <w:rPr>
+          <w:color w:val="153D63" w:themeColor="text2" w:themeTint="E6"/>
+          <w:lang w:val="en-US"/>
+        </w:rPr>
+        <w:t xml:space="preserve"># </w:t>
+      </w:r>
+      <w:proofErr w:type="spellStart"/>
+      <w:r>
+        <w:rPr>
+          <w:color w:val="153D63" w:themeColor="text2" w:themeTint="E6"/>
+          <w:lang w:val="en-US"/>
+        </w:rPr>
+        <w:t>pixi</w:t>
+      </w:r>
+      <w:proofErr w:type="spellEnd"/>
     </w:p>
     <w:p>
       <w:pPr>
@@ -2426,16 +2797,14 @@
         <w:t xml:space="preserve">, it is generally recommended to include </w:t>
       </w:r>
       <w:proofErr w:type="spellStart"/>
-      <w:proofErr w:type="gramStart"/>
-      <w:r>
-        <w:rPr>
-          <w:color w:val="153D63" w:themeColor="text2" w:themeTint="E6"/>
-          <w:lang w:val="en-US"/>
-        </w:rPr>
-        <w:t>uv.lock</w:t>
-      </w:r>
-      <w:proofErr w:type="spellEnd"/>
-      <w:proofErr w:type="gramEnd"/>
+      <w:r>
+        <w:rPr>
+          <w:color w:val="153D63" w:themeColor="text2" w:themeTint="E6"/>
+          <w:lang w:val="en-US"/>
+        </w:rPr>
+        <w:t>pixi.lock</w:t>
+      </w:r>
+      <w:proofErr w:type="spellEnd"/>
       <w:r>
         <w:rPr>
           <w:color w:val="153D63" w:themeColor="text2" w:themeTint="E6"/>
@@ -2456,212 +2825,269 @@
           <w:color w:val="153D63" w:themeColor="text2" w:themeTint="E6"/>
           <w:lang w:val="en-US"/>
         </w:rPr>
-        <w:t>#   This is especially recommended for binary packages to ensure reproducibility, and is more</w:t>
-      </w:r>
-    </w:p>
-    <w:p>
-      <w:pPr>
-        <w:rPr>
-          <w:color w:val="153D63" w:themeColor="text2" w:themeTint="E6"/>
-          <w:lang w:val="en-US"/>
-        </w:rPr>
-      </w:pPr>
-      <w:r>
-        <w:rPr>
-          <w:color w:val="153D63" w:themeColor="text2" w:themeTint="E6"/>
-          <w:lang w:val="en-US"/>
-        </w:rPr>
-        <w:t>#   commonly ignored for libraries.</w:t>
-      </w:r>
-    </w:p>
-    <w:p>
-      <w:pPr>
-        <w:rPr>
-          <w:color w:val="153D63" w:themeColor="text2" w:themeTint="E6"/>
-          <w:lang w:val="en-US"/>
-        </w:rPr>
-      </w:pPr>
-      <w:r>
-        <w:rPr>
-          <w:color w:val="153D63" w:themeColor="text2" w:themeTint="E6"/>
-          <w:lang w:val="en-US"/>
-        </w:rPr>
-        <w:t>#</w:t>
-      </w:r>
-      <w:proofErr w:type="gramStart"/>
-      <w:r>
-        <w:rPr>
-          <w:color w:val="153D63" w:themeColor="text2" w:themeTint="E6"/>
-          <w:lang w:val="en-US"/>
-        </w:rPr>
-        <w:t>uv.lock</w:t>
-      </w:r>
-      <w:proofErr w:type="gramEnd"/>
-    </w:p>
-    <w:p>
-      <w:pPr>
-        <w:rPr>
-          <w:color w:val="153D63" w:themeColor="text2" w:themeTint="E6"/>
-          <w:lang w:val="en-US"/>
-        </w:rPr>
-      </w:pPr>
-    </w:p>
-    <w:p>
-      <w:pPr>
-        <w:rPr>
-          <w:color w:val="153D63" w:themeColor="text2" w:themeTint="E6"/>
-          <w:lang w:val="en-US"/>
-        </w:rPr>
-      </w:pPr>
-      <w:r>
-        <w:rPr>
-          <w:color w:val="153D63" w:themeColor="text2" w:themeTint="E6"/>
-          <w:lang w:val="en-US"/>
-        </w:rPr>
-        <w:t># poetry</w:t>
-      </w:r>
-    </w:p>
-    <w:p>
-      <w:pPr>
-        <w:rPr>
-          <w:color w:val="153D63" w:themeColor="text2" w:themeTint="E6"/>
-          <w:lang w:val="en-US"/>
-        </w:rPr>
-      </w:pPr>
-      <w:r>
-        <w:rPr>
-          <w:color w:val="153D63" w:themeColor="text2" w:themeTint="E6"/>
-          <w:lang w:val="en-US"/>
-        </w:rPr>
-        <w:t xml:space="preserve">#   Similar to </w:t>
-      </w:r>
-      <w:proofErr w:type="spellStart"/>
-      <w:r>
-        <w:rPr>
-          <w:color w:val="153D63" w:themeColor="text2" w:themeTint="E6"/>
-          <w:lang w:val="en-US"/>
-        </w:rPr>
-        <w:t>Pipfile.lock</w:t>
-      </w:r>
-      <w:proofErr w:type="spellEnd"/>
-      <w:r>
-        <w:rPr>
-          <w:color w:val="153D63" w:themeColor="text2" w:themeTint="E6"/>
-          <w:lang w:val="en-US"/>
-        </w:rPr>
-        <w:t xml:space="preserve">, it is generally recommended to include </w:t>
-      </w:r>
-      <w:proofErr w:type="spellStart"/>
-      <w:proofErr w:type="gramStart"/>
-      <w:r>
-        <w:rPr>
-          <w:color w:val="153D63" w:themeColor="text2" w:themeTint="E6"/>
-          <w:lang w:val="en-US"/>
-        </w:rPr>
-        <w:t>poetry.lock</w:t>
-      </w:r>
-      <w:proofErr w:type="spellEnd"/>
-      <w:proofErr w:type="gramEnd"/>
-      <w:r>
-        <w:rPr>
-          <w:color w:val="153D63" w:themeColor="text2" w:themeTint="E6"/>
-          <w:lang w:val="en-US"/>
-        </w:rPr>
-        <w:t xml:space="preserve"> in version control.</w:t>
-      </w:r>
-    </w:p>
-    <w:p>
-      <w:pPr>
-        <w:rPr>
-          <w:color w:val="153D63" w:themeColor="text2" w:themeTint="E6"/>
-          <w:lang w:val="en-US"/>
-        </w:rPr>
-      </w:pPr>
-      <w:r>
-        <w:rPr>
-          <w:color w:val="153D63" w:themeColor="text2" w:themeTint="E6"/>
-          <w:lang w:val="en-US"/>
-        </w:rPr>
-        <w:t>#   This is especially recommended for binary packages to ensure reproducibility, and is more</w:t>
-      </w:r>
-    </w:p>
-    <w:p>
-      <w:pPr>
-        <w:rPr>
-          <w:color w:val="153D63" w:themeColor="text2" w:themeTint="E6"/>
-          <w:lang w:val="en-US"/>
-        </w:rPr>
-      </w:pPr>
-      <w:r>
-        <w:rPr>
-          <w:color w:val="153D63" w:themeColor="text2" w:themeTint="E6"/>
-          <w:lang w:val="en-US"/>
-        </w:rPr>
-        <w:t>#   commonly ignored for libraries.</w:t>
-      </w:r>
-    </w:p>
-    <w:p>
-      <w:pPr>
-        <w:rPr>
-          <w:color w:val="153D63" w:themeColor="text2" w:themeTint="E6"/>
-          <w:lang w:val="en-US"/>
-        </w:rPr>
-      </w:pPr>
-      <w:r>
-        <w:rPr>
-          <w:color w:val="153D63" w:themeColor="text2" w:themeTint="E6"/>
-          <w:lang w:val="en-US"/>
-        </w:rPr>
-        <w:t>#   https://python-poetry.org/docs/basic-usage/#commit-your-poetrylock-file-to-version-control</w:t>
-      </w:r>
-    </w:p>
-    <w:p>
-      <w:pPr>
-        <w:rPr>
-          <w:color w:val="153D63" w:themeColor="text2" w:themeTint="E6"/>
-          <w:lang w:val="en-US"/>
-        </w:rPr>
-      </w:pPr>
-      <w:r>
-        <w:rPr>
-          <w:color w:val="153D63" w:themeColor="text2" w:themeTint="E6"/>
-          <w:lang w:val="en-US"/>
-        </w:rPr>
-        <w:t>#</w:t>
-      </w:r>
-      <w:proofErr w:type="gramStart"/>
-      <w:r>
-        <w:rPr>
-          <w:color w:val="153D63" w:themeColor="text2" w:themeTint="E6"/>
-          <w:lang w:val="en-US"/>
-        </w:rPr>
-        <w:t>poetry.lock</w:t>
-      </w:r>
-      <w:proofErr w:type="gramEnd"/>
-    </w:p>
-    <w:p>
-      <w:pPr>
-        <w:rPr>
-          <w:color w:val="153D63" w:themeColor="text2" w:themeTint="E6"/>
-          <w:lang w:val="en-US"/>
-        </w:rPr>
-      </w:pPr>
-      <w:r>
-        <w:rPr>
-          <w:color w:val="153D63" w:themeColor="text2" w:themeTint="E6"/>
-          <w:lang w:val="en-US"/>
-        </w:rPr>
-        <w:t>#</w:t>
-      </w:r>
-      <w:proofErr w:type="gramStart"/>
-      <w:r>
-        <w:rPr>
-          <w:color w:val="153D63" w:themeColor="text2" w:themeTint="E6"/>
-          <w:lang w:val="en-US"/>
-        </w:rPr>
-        <w:t>poetry.toml</w:t>
-      </w:r>
-      <w:proofErr w:type="gramEnd"/>
+        <w:t>#pixi.lock</w:t>
+      </w:r>
+    </w:p>
+    <w:p>
+      <w:pPr>
+        <w:rPr>
+          <w:color w:val="153D63" w:themeColor="text2" w:themeTint="E6"/>
+          <w:lang w:val="en-US"/>
+        </w:rPr>
+      </w:pPr>
+      <w:r>
+        <w:rPr>
+          <w:color w:val="153D63" w:themeColor="text2" w:themeTint="E6"/>
+          <w:lang w:val="en-US"/>
+        </w:rPr>
+        <w:t>#   Pixi creates a virtual environment in the .</w:t>
+      </w:r>
+      <w:proofErr w:type="spellStart"/>
+      <w:r>
+        <w:rPr>
+          <w:color w:val="153D63" w:themeColor="text2" w:themeTint="E6"/>
+          <w:lang w:val="en-US"/>
+        </w:rPr>
+        <w:t>pixi</w:t>
+      </w:r>
+      <w:proofErr w:type="spellEnd"/>
+      <w:r>
+        <w:rPr>
+          <w:color w:val="153D63" w:themeColor="text2" w:themeTint="E6"/>
+          <w:lang w:val="en-US"/>
+        </w:rPr>
+        <w:t xml:space="preserve"> directory, just like </w:t>
+      </w:r>
+      <w:proofErr w:type="spellStart"/>
+      <w:r>
+        <w:rPr>
+          <w:color w:val="153D63" w:themeColor="text2" w:themeTint="E6"/>
+          <w:lang w:val="en-US"/>
+        </w:rPr>
+        <w:t>venv</w:t>
+      </w:r>
+      <w:proofErr w:type="spellEnd"/>
+      <w:r>
+        <w:rPr>
+          <w:color w:val="153D63" w:themeColor="text2" w:themeTint="E6"/>
+          <w:lang w:val="en-US"/>
+        </w:rPr>
+        <w:t xml:space="preserve"> module creates one</w:t>
+      </w:r>
+    </w:p>
+    <w:p>
+      <w:pPr>
+        <w:rPr>
+          <w:color w:val="153D63" w:themeColor="text2" w:themeTint="E6"/>
+          <w:lang w:val="en-US"/>
+        </w:rPr>
+      </w:pPr>
+      <w:r>
+        <w:rPr>
+          <w:color w:val="153D63" w:themeColor="text2" w:themeTint="E6"/>
+          <w:lang w:val="en-US"/>
+        </w:rPr>
+        <w:t>#   in the .</w:t>
+      </w:r>
+      <w:proofErr w:type="spellStart"/>
+      <w:r>
+        <w:rPr>
+          <w:color w:val="153D63" w:themeColor="text2" w:themeTint="E6"/>
+          <w:lang w:val="en-US"/>
+        </w:rPr>
+        <w:t>venv</w:t>
+      </w:r>
+      <w:proofErr w:type="spellEnd"/>
+      <w:r>
+        <w:rPr>
+          <w:color w:val="153D63" w:themeColor="text2" w:themeTint="E6"/>
+          <w:lang w:val="en-US"/>
+        </w:rPr>
+        <w:t xml:space="preserve"> directory. It is recommended not to include this directory in version control.</w:t>
+      </w:r>
+    </w:p>
+    <w:p>
+      <w:pPr>
+        <w:rPr>
+          <w:color w:val="153D63" w:themeColor="text2" w:themeTint="E6"/>
+          <w:lang w:val="en-US"/>
+        </w:rPr>
+      </w:pPr>
+      <w:r>
+        <w:rPr>
+          <w:color w:val="153D63" w:themeColor="text2" w:themeTint="E6"/>
+          <w:lang w:val="en-US"/>
+        </w:rPr>
+        <w:t>.</w:t>
+      </w:r>
+      <w:proofErr w:type="spellStart"/>
+      <w:r>
+        <w:rPr>
+          <w:color w:val="153D63" w:themeColor="text2" w:themeTint="E6"/>
+          <w:lang w:val="en-US"/>
+        </w:rPr>
+        <w:t>pixi</w:t>
+      </w:r>
+      <w:proofErr w:type="spellEnd"/>
+    </w:p>
+    <w:p>
+      <w:pPr>
+        <w:rPr>
+          <w:color w:val="153D63" w:themeColor="text2" w:themeTint="E6"/>
+          <w:lang w:val="en-US"/>
+        </w:rPr>
+      </w:pPr>
+    </w:p>
+    <w:p>
+      <w:pPr>
+        <w:rPr>
+          <w:color w:val="153D63" w:themeColor="text2" w:themeTint="E6"/>
+          <w:lang w:val="en-US"/>
+        </w:rPr>
+      </w:pPr>
+      <w:r>
+        <w:rPr>
+          <w:color w:val="153D63" w:themeColor="text2" w:themeTint="E6"/>
+          <w:lang w:val="en-US"/>
+        </w:rPr>
+        <w:t># PEP 582; used by e.g. github.com/David-OConnor/</w:t>
+      </w:r>
+      <w:proofErr w:type="spellStart"/>
+      <w:r>
+        <w:rPr>
+          <w:color w:val="153D63" w:themeColor="text2" w:themeTint="E6"/>
+          <w:lang w:val="en-US"/>
+        </w:rPr>
+        <w:t>pyflow</w:t>
+      </w:r>
+      <w:proofErr w:type="spellEnd"/>
+      <w:r>
+        <w:rPr>
+          <w:color w:val="153D63" w:themeColor="text2" w:themeTint="E6"/>
+          <w:lang w:val="en-US"/>
+        </w:rPr>
+        <w:t xml:space="preserve"> and github.com/</w:t>
+      </w:r>
+      <w:proofErr w:type="spellStart"/>
+      <w:r>
+        <w:rPr>
+          <w:color w:val="153D63" w:themeColor="text2" w:themeTint="E6"/>
+          <w:lang w:val="en-US"/>
+        </w:rPr>
+        <w:t>pdm</w:t>
+      </w:r>
+      <w:proofErr w:type="spellEnd"/>
+      <w:r>
+        <w:rPr>
+          <w:color w:val="153D63" w:themeColor="text2" w:themeTint="E6"/>
+          <w:lang w:val="en-US"/>
+        </w:rPr>
+        <w:t>-project/</w:t>
+      </w:r>
+      <w:proofErr w:type="spellStart"/>
+      <w:r>
+        <w:rPr>
+          <w:color w:val="153D63" w:themeColor="text2" w:themeTint="E6"/>
+          <w:lang w:val="en-US"/>
+        </w:rPr>
+        <w:t>pdm</w:t>
+      </w:r>
+      <w:proofErr w:type="spellEnd"/>
+    </w:p>
+    <w:p>
+      <w:pPr>
+        <w:rPr>
+          <w:color w:val="153D63" w:themeColor="text2" w:themeTint="E6"/>
+          <w:lang w:val="en-US"/>
+        </w:rPr>
+      </w:pPr>
+      <w:r>
+        <w:rPr>
+          <w:color w:val="153D63" w:themeColor="text2" w:themeTint="E6"/>
+          <w:lang w:val="en-US"/>
+        </w:rPr>
+        <w:t>__</w:t>
+      </w:r>
+      <w:proofErr w:type="spellStart"/>
+      <w:r>
+        <w:rPr>
+          <w:color w:val="153D63" w:themeColor="text2" w:themeTint="E6"/>
+          <w:lang w:val="en-US"/>
+        </w:rPr>
+        <w:t>pypackages</w:t>
+      </w:r>
+      <w:proofErr w:type="spellEnd"/>
+      <w:r>
+        <w:rPr>
+          <w:color w:val="153D63" w:themeColor="text2" w:themeTint="E6"/>
+          <w:lang w:val="en-US"/>
+        </w:rPr>
+        <w:t>__/</w:t>
+      </w:r>
+    </w:p>
+    <w:p>
+      <w:pPr>
+        <w:rPr>
+          <w:color w:val="153D63" w:themeColor="text2" w:themeTint="E6"/>
+          <w:lang w:val="en-US"/>
+        </w:rPr>
+      </w:pPr>
+    </w:p>
+    <w:p>
+      <w:pPr>
+        <w:rPr>
+          <w:color w:val="153D63" w:themeColor="text2" w:themeTint="E6"/>
+          <w:lang w:val="en-US"/>
+        </w:rPr>
+      </w:pPr>
+      <w:r>
+        <w:rPr>
+          <w:color w:val="153D63" w:themeColor="text2" w:themeTint="E6"/>
+          <w:lang w:val="en-US"/>
+        </w:rPr>
+        <w:t># Celery stuff</w:t>
+      </w:r>
+    </w:p>
+    <w:p>
+      <w:pPr>
+        <w:rPr>
+          <w:color w:val="153D63" w:themeColor="text2" w:themeTint="E6"/>
+          <w:lang w:val="en-US"/>
+        </w:rPr>
+      </w:pPr>
+      <w:proofErr w:type="spellStart"/>
+      <w:r>
+        <w:rPr>
+          <w:color w:val="153D63" w:themeColor="text2" w:themeTint="E6"/>
+          <w:lang w:val="en-US"/>
+        </w:rPr>
+        <w:t>celerybeat</w:t>
+      </w:r>
+      <w:proofErr w:type="spellEnd"/>
+      <w:r>
+        <w:rPr>
+          <w:color w:val="153D63" w:themeColor="text2" w:themeTint="E6"/>
+          <w:lang w:val="en-US"/>
+        </w:rPr>
+        <w:t>-schedule</w:t>
+      </w:r>
+    </w:p>
+    <w:p>
+      <w:pPr>
+        <w:rPr>
+          <w:color w:val="153D63" w:themeColor="text2" w:themeTint="E6"/>
+          <w:lang w:val="en-US"/>
+        </w:rPr>
+      </w:pPr>
+      <w:proofErr w:type="spellStart"/>
+      <w:r>
+        <w:rPr>
+          <w:color w:val="153D63" w:themeColor="text2" w:themeTint="E6"/>
+          <w:lang w:val="en-US"/>
+        </w:rPr>
+        <w:t>celerybeat.pid</w:t>
+      </w:r>
+      <w:proofErr w:type="spellEnd"/>
     </w:p>
     <w:p>
       <w:pPr>
@@ -2691,676 +3117,6 @@
           <w:color w:val="153D63" w:themeColor="text2" w:themeTint="E6"/>
           <w:lang w:val="en-US"/>
         </w:rPr>
-        <w:t>pdm</w:t>
-      </w:r>
-      <w:proofErr w:type="spellEnd"/>
-    </w:p>
-    <w:p>
-      <w:pPr>
-        <w:rPr>
-          <w:color w:val="153D63" w:themeColor="text2" w:themeTint="E6"/>
-          <w:lang w:val="en-US"/>
-        </w:rPr>
-      </w:pPr>
-      <w:r>
-        <w:rPr>
-          <w:color w:val="153D63" w:themeColor="text2" w:themeTint="E6"/>
-          <w:lang w:val="en-US"/>
-        </w:rPr>
-        <w:t xml:space="preserve">#   Similar to </w:t>
-      </w:r>
-      <w:proofErr w:type="spellStart"/>
-      <w:r>
-        <w:rPr>
-          <w:color w:val="153D63" w:themeColor="text2" w:themeTint="E6"/>
-          <w:lang w:val="en-US"/>
-        </w:rPr>
-        <w:t>Pipfile.lock</w:t>
-      </w:r>
-      <w:proofErr w:type="spellEnd"/>
-      <w:r>
-        <w:rPr>
-          <w:color w:val="153D63" w:themeColor="text2" w:themeTint="E6"/>
-          <w:lang w:val="en-US"/>
-        </w:rPr>
-        <w:t xml:space="preserve">, it is generally recommended to include </w:t>
-      </w:r>
-      <w:proofErr w:type="spellStart"/>
-      <w:proofErr w:type="gramStart"/>
-      <w:r>
-        <w:rPr>
-          <w:color w:val="153D63" w:themeColor="text2" w:themeTint="E6"/>
-          <w:lang w:val="en-US"/>
-        </w:rPr>
-        <w:t>pdm.lock</w:t>
-      </w:r>
-      <w:proofErr w:type="spellEnd"/>
-      <w:proofErr w:type="gramEnd"/>
-      <w:r>
-        <w:rPr>
-          <w:color w:val="153D63" w:themeColor="text2" w:themeTint="E6"/>
-          <w:lang w:val="en-US"/>
-        </w:rPr>
-        <w:t xml:space="preserve"> in version control.</w:t>
-      </w:r>
-    </w:p>
-    <w:p>
-      <w:pPr>
-        <w:rPr>
-          <w:color w:val="153D63" w:themeColor="text2" w:themeTint="E6"/>
-          <w:lang w:val="en-US"/>
-        </w:rPr>
-      </w:pPr>
-      <w:r>
-        <w:rPr>
-          <w:color w:val="153D63" w:themeColor="text2" w:themeTint="E6"/>
-          <w:lang w:val="en-US"/>
-        </w:rPr>
-        <w:t xml:space="preserve">#   </w:t>
-      </w:r>
-      <w:proofErr w:type="spellStart"/>
-      <w:r>
-        <w:rPr>
-          <w:color w:val="153D63" w:themeColor="text2" w:themeTint="E6"/>
-          <w:lang w:val="en-US"/>
-        </w:rPr>
-        <w:t>pdm</w:t>
-      </w:r>
-      <w:proofErr w:type="spellEnd"/>
-      <w:r>
-        <w:rPr>
-          <w:color w:val="153D63" w:themeColor="text2" w:themeTint="E6"/>
-          <w:lang w:val="en-US"/>
-        </w:rPr>
-        <w:t xml:space="preserve"> recommends including project-wide configuration in </w:t>
-      </w:r>
-      <w:proofErr w:type="spellStart"/>
-      <w:proofErr w:type="gramStart"/>
-      <w:r>
-        <w:rPr>
-          <w:color w:val="153D63" w:themeColor="text2" w:themeTint="E6"/>
-          <w:lang w:val="en-US"/>
-        </w:rPr>
-        <w:t>pdm.toml</w:t>
-      </w:r>
-      <w:proofErr w:type="spellEnd"/>
-      <w:proofErr w:type="gramEnd"/>
-      <w:r>
-        <w:rPr>
-          <w:color w:val="153D63" w:themeColor="text2" w:themeTint="E6"/>
-          <w:lang w:val="en-US"/>
-        </w:rPr>
-        <w:t xml:space="preserve">, but </w:t>
-      </w:r>
-      <w:proofErr w:type="gramStart"/>
-      <w:r>
-        <w:rPr>
-          <w:color w:val="153D63" w:themeColor="text2" w:themeTint="E6"/>
-          <w:lang w:val="en-US"/>
-        </w:rPr>
-        <w:t>excluding .</w:t>
-      </w:r>
-      <w:proofErr w:type="spellStart"/>
-      <w:r>
-        <w:rPr>
-          <w:color w:val="153D63" w:themeColor="text2" w:themeTint="E6"/>
-          <w:lang w:val="en-US"/>
-        </w:rPr>
-        <w:t>pdm</w:t>
-      </w:r>
-      <w:proofErr w:type="spellEnd"/>
-      <w:proofErr w:type="gramEnd"/>
-      <w:r>
-        <w:rPr>
-          <w:color w:val="153D63" w:themeColor="text2" w:themeTint="E6"/>
-          <w:lang w:val="en-US"/>
-        </w:rPr>
-        <w:t>-python.</w:t>
-      </w:r>
-    </w:p>
-    <w:p>
-      <w:pPr>
-        <w:rPr>
-          <w:color w:val="153D63" w:themeColor="text2" w:themeTint="E6"/>
-          <w:lang w:val="en-US"/>
-        </w:rPr>
-      </w:pPr>
-      <w:r>
-        <w:rPr>
-          <w:color w:val="153D63" w:themeColor="text2" w:themeTint="E6"/>
-          <w:lang w:val="en-US"/>
-        </w:rPr>
-        <w:t>#   https://pdm-project.org/en/latest/usage/project/#working-with-version-control</w:t>
-      </w:r>
-    </w:p>
-    <w:p>
-      <w:pPr>
-        <w:rPr>
-          <w:color w:val="153D63" w:themeColor="text2" w:themeTint="E6"/>
-          <w:lang w:val="en-US"/>
-        </w:rPr>
-      </w:pPr>
-      <w:r>
-        <w:rPr>
-          <w:color w:val="153D63" w:themeColor="text2" w:themeTint="E6"/>
-          <w:lang w:val="en-US"/>
-        </w:rPr>
-        <w:t>#</w:t>
-      </w:r>
-      <w:proofErr w:type="gramStart"/>
-      <w:r>
-        <w:rPr>
-          <w:color w:val="153D63" w:themeColor="text2" w:themeTint="E6"/>
-          <w:lang w:val="en-US"/>
-        </w:rPr>
-        <w:t>pdm.lock</w:t>
-      </w:r>
-      <w:proofErr w:type="gramEnd"/>
-    </w:p>
-    <w:p>
-      <w:pPr>
-        <w:rPr>
-          <w:color w:val="153D63" w:themeColor="text2" w:themeTint="E6"/>
-          <w:lang w:val="en-US"/>
-        </w:rPr>
-      </w:pPr>
-      <w:r>
-        <w:rPr>
-          <w:color w:val="153D63" w:themeColor="text2" w:themeTint="E6"/>
-          <w:lang w:val="en-US"/>
-        </w:rPr>
-        <w:t>#</w:t>
-      </w:r>
-      <w:proofErr w:type="gramStart"/>
-      <w:r>
-        <w:rPr>
-          <w:color w:val="153D63" w:themeColor="text2" w:themeTint="E6"/>
-          <w:lang w:val="en-US"/>
-        </w:rPr>
-        <w:t>pdm.toml</w:t>
-      </w:r>
-      <w:proofErr w:type="gramEnd"/>
-    </w:p>
-    <w:p>
-      <w:pPr>
-        <w:rPr>
-          <w:color w:val="153D63" w:themeColor="text2" w:themeTint="E6"/>
-          <w:lang w:val="en-US"/>
-        </w:rPr>
-      </w:pPr>
-      <w:proofErr w:type="gramStart"/>
-      <w:r>
-        <w:rPr>
-          <w:color w:val="153D63" w:themeColor="text2" w:themeTint="E6"/>
-          <w:lang w:val="en-US"/>
-        </w:rPr>
-        <w:t>.</w:t>
-      </w:r>
-      <w:proofErr w:type="spellStart"/>
-      <w:r>
-        <w:rPr>
-          <w:color w:val="153D63" w:themeColor="text2" w:themeTint="E6"/>
-          <w:lang w:val="en-US"/>
-        </w:rPr>
-        <w:t>pdm</w:t>
-      </w:r>
-      <w:proofErr w:type="spellEnd"/>
-      <w:proofErr w:type="gramEnd"/>
-      <w:r>
-        <w:rPr>
-          <w:color w:val="153D63" w:themeColor="text2" w:themeTint="E6"/>
-          <w:lang w:val="en-US"/>
-        </w:rPr>
-        <w:t>-python</w:t>
-      </w:r>
-    </w:p>
-    <w:p>
-      <w:pPr>
-        <w:rPr>
-          <w:color w:val="153D63" w:themeColor="text2" w:themeTint="E6"/>
-          <w:lang w:val="en-US"/>
-        </w:rPr>
-      </w:pPr>
-      <w:proofErr w:type="gramStart"/>
-      <w:r>
-        <w:rPr>
-          <w:color w:val="153D63" w:themeColor="text2" w:themeTint="E6"/>
-          <w:lang w:val="en-US"/>
-        </w:rPr>
-        <w:t>.</w:t>
-      </w:r>
-      <w:proofErr w:type="spellStart"/>
-      <w:r>
-        <w:rPr>
-          <w:color w:val="153D63" w:themeColor="text2" w:themeTint="E6"/>
-          <w:lang w:val="en-US"/>
-        </w:rPr>
-        <w:t>pdm</w:t>
-      </w:r>
-      <w:proofErr w:type="spellEnd"/>
-      <w:proofErr w:type="gramEnd"/>
-      <w:r>
-        <w:rPr>
-          <w:color w:val="153D63" w:themeColor="text2" w:themeTint="E6"/>
-          <w:lang w:val="en-US"/>
-        </w:rPr>
-        <w:t>-build/</w:t>
-      </w:r>
-    </w:p>
-    <w:p>
-      <w:pPr>
-        <w:rPr>
-          <w:color w:val="153D63" w:themeColor="text2" w:themeTint="E6"/>
-          <w:lang w:val="en-US"/>
-        </w:rPr>
-      </w:pPr>
-    </w:p>
-    <w:p>
-      <w:pPr>
-        <w:rPr>
-          <w:color w:val="153D63" w:themeColor="text2" w:themeTint="E6"/>
-          <w:lang w:val="en-US"/>
-        </w:rPr>
-      </w:pPr>
-      <w:r>
-        <w:rPr>
-          <w:color w:val="153D63" w:themeColor="text2" w:themeTint="E6"/>
-          <w:lang w:val="en-US"/>
-        </w:rPr>
-        <w:t xml:space="preserve"># </w:t>
-      </w:r>
-      <w:proofErr w:type="spellStart"/>
-      <w:r>
-        <w:rPr>
-          <w:color w:val="153D63" w:themeColor="text2" w:themeTint="E6"/>
-          <w:lang w:val="en-US"/>
-        </w:rPr>
-        <w:t>pixi</w:t>
-      </w:r>
-      <w:proofErr w:type="spellEnd"/>
-    </w:p>
-    <w:p>
-      <w:pPr>
-        <w:rPr>
-          <w:color w:val="153D63" w:themeColor="text2" w:themeTint="E6"/>
-          <w:lang w:val="en-US"/>
-        </w:rPr>
-      </w:pPr>
-      <w:r>
-        <w:rPr>
-          <w:color w:val="153D63" w:themeColor="text2" w:themeTint="E6"/>
-          <w:lang w:val="en-US"/>
-        </w:rPr>
-        <w:t xml:space="preserve">#   Similar to </w:t>
-      </w:r>
-      <w:proofErr w:type="spellStart"/>
-      <w:r>
-        <w:rPr>
-          <w:color w:val="153D63" w:themeColor="text2" w:themeTint="E6"/>
-          <w:lang w:val="en-US"/>
-        </w:rPr>
-        <w:t>Pipfile.lock</w:t>
-      </w:r>
-      <w:proofErr w:type="spellEnd"/>
-      <w:r>
-        <w:rPr>
-          <w:color w:val="153D63" w:themeColor="text2" w:themeTint="E6"/>
-          <w:lang w:val="en-US"/>
-        </w:rPr>
-        <w:t xml:space="preserve">, it is generally recommended to include </w:t>
-      </w:r>
-      <w:proofErr w:type="spellStart"/>
-      <w:proofErr w:type="gramStart"/>
-      <w:r>
-        <w:rPr>
-          <w:color w:val="153D63" w:themeColor="text2" w:themeTint="E6"/>
-          <w:lang w:val="en-US"/>
-        </w:rPr>
-        <w:t>pixi.lock</w:t>
-      </w:r>
-      <w:proofErr w:type="spellEnd"/>
-      <w:proofErr w:type="gramEnd"/>
-      <w:r>
-        <w:rPr>
-          <w:color w:val="153D63" w:themeColor="text2" w:themeTint="E6"/>
-          <w:lang w:val="en-US"/>
-        </w:rPr>
-        <w:t xml:space="preserve"> in version control.</w:t>
-      </w:r>
-    </w:p>
-    <w:p>
-      <w:pPr>
-        <w:rPr>
-          <w:color w:val="153D63" w:themeColor="text2" w:themeTint="E6"/>
-          <w:lang w:val="en-US"/>
-        </w:rPr>
-      </w:pPr>
-      <w:r>
-        <w:rPr>
-          <w:color w:val="153D63" w:themeColor="text2" w:themeTint="E6"/>
-          <w:lang w:val="en-US"/>
-        </w:rPr>
-        <w:t>#</w:t>
-      </w:r>
-      <w:proofErr w:type="gramStart"/>
-      <w:r>
-        <w:rPr>
-          <w:color w:val="153D63" w:themeColor="text2" w:themeTint="E6"/>
-          <w:lang w:val="en-US"/>
-        </w:rPr>
-        <w:t>pixi.lock</w:t>
-      </w:r>
-      <w:proofErr w:type="gramEnd"/>
-    </w:p>
-    <w:p>
-      <w:pPr>
-        <w:rPr>
-          <w:color w:val="153D63" w:themeColor="text2" w:themeTint="E6"/>
-          <w:lang w:val="en-US"/>
-        </w:rPr>
-      </w:pPr>
-      <w:r>
-        <w:rPr>
-          <w:color w:val="153D63" w:themeColor="text2" w:themeTint="E6"/>
-          <w:lang w:val="en-US"/>
-        </w:rPr>
-        <w:t xml:space="preserve">#   Pixi creates a virtual environment in </w:t>
-      </w:r>
-      <w:proofErr w:type="gramStart"/>
-      <w:r>
-        <w:rPr>
-          <w:color w:val="153D63" w:themeColor="text2" w:themeTint="E6"/>
-          <w:lang w:val="en-US"/>
-        </w:rPr>
-        <w:t>the .</w:t>
-      </w:r>
-      <w:proofErr w:type="spellStart"/>
-      <w:r>
-        <w:rPr>
-          <w:color w:val="153D63" w:themeColor="text2" w:themeTint="E6"/>
-          <w:lang w:val="en-US"/>
-        </w:rPr>
-        <w:t>pixi</w:t>
-      </w:r>
-      <w:proofErr w:type="spellEnd"/>
-      <w:proofErr w:type="gramEnd"/>
-      <w:r>
-        <w:rPr>
-          <w:color w:val="153D63" w:themeColor="text2" w:themeTint="E6"/>
-          <w:lang w:val="en-US"/>
-        </w:rPr>
-        <w:t xml:space="preserve"> directory, just like </w:t>
-      </w:r>
-      <w:proofErr w:type="spellStart"/>
-      <w:r>
-        <w:rPr>
-          <w:color w:val="153D63" w:themeColor="text2" w:themeTint="E6"/>
-          <w:lang w:val="en-US"/>
-        </w:rPr>
-        <w:t>venv</w:t>
-      </w:r>
-      <w:proofErr w:type="spellEnd"/>
-      <w:r>
-        <w:rPr>
-          <w:color w:val="153D63" w:themeColor="text2" w:themeTint="E6"/>
-          <w:lang w:val="en-US"/>
-        </w:rPr>
-        <w:t xml:space="preserve"> module creates one</w:t>
-      </w:r>
-    </w:p>
-    <w:p>
-      <w:pPr>
-        <w:rPr>
-          <w:color w:val="153D63" w:themeColor="text2" w:themeTint="E6"/>
-          <w:lang w:val="en-US"/>
-        </w:rPr>
-      </w:pPr>
-      <w:r>
-        <w:rPr>
-          <w:color w:val="153D63" w:themeColor="text2" w:themeTint="E6"/>
-          <w:lang w:val="en-US"/>
-        </w:rPr>
-        <w:t xml:space="preserve">#   in </w:t>
-      </w:r>
-      <w:proofErr w:type="gramStart"/>
-      <w:r>
-        <w:rPr>
-          <w:color w:val="153D63" w:themeColor="text2" w:themeTint="E6"/>
-          <w:lang w:val="en-US"/>
-        </w:rPr>
-        <w:t>the .</w:t>
-      </w:r>
-      <w:proofErr w:type="spellStart"/>
-      <w:r>
-        <w:rPr>
-          <w:color w:val="153D63" w:themeColor="text2" w:themeTint="E6"/>
-          <w:lang w:val="en-US"/>
-        </w:rPr>
-        <w:t>venv</w:t>
-      </w:r>
-      <w:proofErr w:type="spellEnd"/>
-      <w:proofErr w:type="gramEnd"/>
-      <w:r>
-        <w:rPr>
-          <w:color w:val="153D63" w:themeColor="text2" w:themeTint="E6"/>
-          <w:lang w:val="en-US"/>
-        </w:rPr>
-        <w:t xml:space="preserve"> directory. It is recommended not to include this directory in version control.</w:t>
-      </w:r>
-    </w:p>
-    <w:p>
-      <w:pPr>
-        <w:rPr>
-          <w:color w:val="153D63" w:themeColor="text2" w:themeTint="E6"/>
-          <w:lang w:val="en-US"/>
-        </w:rPr>
-      </w:pPr>
-      <w:proofErr w:type="gramStart"/>
-      <w:r>
-        <w:rPr>
-          <w:color w:val="153D63" w:themeColor="text2" w:themeTint="E6"/>
-          <w:lang w:val="en-US"/>
-        </w:rPr>
-        <w:t>.</w:t>
-      </w:r>
-      <w:proofErr w:type="spellStart"/>
-      <w:r>
-        <w:rPr>
-          <w:color w:val="153D63" w:themeColor="text2" w:themeTint="E6"/>
-          <w:lang w:val="en-US"/>
-        </w:rPr>
-        <w:t>pixi</w:t>
-      </w:r>
-      <w:proofErr w:type="spellEnd"/>
-      <w:proofErr w:type="gramEnd"/>
-    </w:p>
-    <w:p>
-      <w:pPr>
-        <w:rPr>
-          <w:color w:val="153D63" w:themeColor="text2" w:themeTint="E6"/>
-          <w:lang w:val="en-US"/>
-        </w:rPr>
-      </w:pPr>
-    </w:p>
-    <w:p>
-      <w:pPr>
-        <w:rPr>
-          <w:color w:val="153D63" w:themeColor="text2" w:themeTint="E6"/>
-          <w:lang w:val="en-US"/>
-        </w:rPr>
-      </w:pPr>
-      <w:r>
-        <w:rPr>
-          <w:color w:val="153D63" w:themeColor="text2" w:themeTint="E6"/>
-          <w:lang w:val="en-US"/>
-        </w:rPr>
-        <w:t># PEP 582; used by e.g. github.com/David-OConnor/</w:t>
-      </w:r>
-      <w:proofErr w:type="spellStart"/>
-      <w:r>
-        <w:rPr>
-          <w:color w:val="153D63" w:themeColor="text2" w:themeTint="E6"/>
-          <w:lang w:val="en-US"/>
-        </w:rPr>
-        <w:t>pyflow</w:t>
-      </w:r>
-      <w:proofErr w:type="spellEnd"/>
-      <w:r>
-        <w:rPr>
-          <w:color w:val="153D63" w:themeColor="text2" w:themeTint="E6"/>
-          <w:lang w:val="en-US"/>
-        </w:rPr>
-        <w:t xml:space="preserve"> and github.com/</w:t>
-      </w:r>
-      <w:proofErr w:type="spellStart"/>
-      <w:r>
-        <w:rPr>
-          <w:color w:val="153D63" w:themeColor="text2" w:themeTint="E6"/>
-          <w:lang w:val="en-US"/>
-        </w:rPr>
-        <w:t>pdm</w:t>
-      </w:r>
-      <w:proofErr w:type="spellEnd"/>
-      <w:r>
-        <w:rPr>
-          <w:color w:val="153D63" w:themeColor="text2" w:themeTint="E6"/>
-          <w:lang w:val="en-US"/>
-        </w:rPr>
-        <w:t>-project/</w:t>
-      </w:r>
-      <w:proofErr w:type="spellStart"/>
-      <w:r>
-        <w:rPr>
-          <w:color w:val="153D63" w:themeColor="text2" w:themeTint="E6"/>
-          <w:lang w:val="en-US"/>
-        </w:rPr>
-        <w:t>pdm</w:t>
-      </w:r>
-      <w:proofErr w:type="spellEnd"/>
-    </w:p>
-    <w:p>
-      <w:pPr>
-        <w:rPr>
-          <w:color w:val="153D63" w:themeColor="text2" w:themeTint="E6"/>
-          <w:lang w:val="en-US"/>
-        </w:rPr>
-      </w:pPr>
-      <w:r>
-        <w:rPr>
-          <w:color w:val="153D63" w:themeColor="text2" w:themeTint="E6"/>
-          <w:lang w:val="en-US"/>
-        </w:rPr>
-        <w:t>__</w:t>
-      </w:r>
-      <w:proofErr w:type="spellStart"/>
-      <w:r>
-        <w:rPr>
-          <w:color w:val="153D63" w:themeColor="text2" w:themeTint="E6"/>
-          <w:lang w:val="en-US"/>
-        </w:rPr>
-        <w:t>pypackages</w:t>
-      </w:r>
-      <w:proofErr w:type="spellEnd"/>
-      <w:r>
-        <w:rPr>
-          <w:color w:val="153D63" w:themeColor="text2" w:themeTint="E6"/>
-          <w:lang w:val="en-US"/>
-        </w:rPr>
-        <w:t>__/</w:t>
-      </w:r>
-    </w:p>
-    <w:p>
-      <w:pPr>
-        <w:rPr>
-          <w:color w:val="153D63" w:themeColor="text2" w:themeTint="E6"/>
-          <w:lang w:val="en-US"/>
-        </w:rPr>
-      </w:pPr>
-    </w:p>
-    <w:p>
-      <w:pPr>
-        <w:rPr>
-          <w:color w:val="153D63" w:themeColor="text2" w:themeTint="E6"/>
-          <w:lang w:val="en-US"/>
-        </w:rPr>
-      </w:pPr>
-      <w:r>
-        <w:rPr>
-          <w:color w:val="153D63" w:themeColor="text2" w:themeTint="E6"/>
-          <w:lang w:val="en-US"/>
-        </w:rPr>
-        <w:t># Celery stuff</w:t>
-      </w:r>
-    </w:p>
-    <w:p>
-      <w:pPr>
-        <w:rPr>
-          <w:color w:val="153D63" w:themeColor="text2" w:themeTint="E6"/>
-          <w:lang w:val="en-US"/>
-        </w:rPr>
-      </w:pPr>
-      <w:proofErr w:type="spellStart"/>
-      <w:r>
-        <w:rPr>
-          <w:color w:val="153D63" w:themeColor="text2" w:themeTint="E6"/>
-          <w:lang w:val="en-US"/>
-        </w:rPr>
-        <w:t>celerybeat</w:t>
-      </w:r>
-      <w:proofErr w:type="spellEnd"/>
-      <w:r>
-        <w:rPr>
-          <w:color w:val="153D63" w:themeColor="text2" w:themeTint="E6"/>
-          <w:lang w:val="en-US"/>
-        </w:rPr>
-        <w:t>-schedule</w:t>
-      </w:r>
-    </w:p>
-    <w:p>
-      <w:pPr>
-        <w:rPr>
-          <w:color w:val="153D63" w:themeColor="text2" w:themeTint="E6"/>
-          <w:lang w:val="en-US"/>
-        </w:rPr>
-      </w:pPr>
-      <w:proofErr w:type="spellStart"/>
-      <w:r>
-        <w:rPr>
-          <w:color w:val="153D63" w:themeColor="text2" w:themeTint="E6"/>
-          <w:lang w:val="en-US"/>
-        </w:rPr>
-        <w:t>celerybeat.pid</w:t>
-      </w:r>
-      <w:proofErr w:type="spellEnd"/>
-    </w:p>
-    <w:p>
-      <w:pPr>
-        <w:rPr>
-          <w:color w:val="153D63" w:themeColor="text2" w:themeTint="E6"/>
-          <w:lang w:val="en-US"/>
-        </w:rPr>
-      </w:pPr>
-    </w:p>
-    <w:p>
-      <w:pPr>
-        <w:rPr>
-          <w:color w:val="153D63" w:themeColor="text2" w:themeTint="E6"/>
-          <w:lang w:val="en-US"/>
-        </w:rPr>
-      </w:pPr>
-      <w:r>
-        <w:rPr>
-          <w:color w:val="153D63" w:themeColor="text2" w:themeTint="E6"/>
-          <w:lang w:val="en-US"/>
-        </w:rPr>
-        <w:t xml:space="preserve"># </w:t>
-      </w:r>
-      <w:proofErr w:type="spellStart"/>
-      <w:r>
-        <w:rPr>
-          <w:color w:val="153D63" w:themeColor="text2" w:themeTint="E6"/>
-          <w:lang w:val="en-US"/>
-        </w:rPr>
         <w:t>SageMath</w:t>
       </w:r>
       <w:proofErr w:type="spellEnd"/>
@@ -3379,7 +3135,6 @@
           <w:lang w:val="en-US"/>
         </w:rPr>
       </w:pPr>
-      <w:proofErr w:type="gramStart"/>
       <w:r>
         <w:rPr>
           <w:color w:val="153D63" w:themeColor="text2" w:themeTint="E6"/>
@@ -3387,7 +3142,6 @@
         </w:rPr>
         <w:t>*.sage.py</w:t>
       </w:r>
-      <w:proofErr w:type="gramEnd"/>
     </w:p>
     <w:p>
       <w:pPr>
@@ -3419,7 +3173,6 @@
           <w:lang w:val="es-ES"/>
         </w:rPr>
       </w:pPr>
-      <w:proofErr w:type="gramStart"/>
       <w:r>
         <w:rPr>
           <w:color w:val="153D63" w:themeColor="text2" w:themeTint="E6"/>
@@ -3437,16 +3190,14 @@
         <w:t>env</w:t>
       </w:r>
       <w:proofErr w:type="spellEnd"/>
-      <w:proofErr w:type="gramEnd"/>
-    </w:p>
-    <w:p>
-      <w:pPr>
-        <w:rPr>
-          <w:color w:val="153D63" w:themeColor="text2" w:themeTint="E6"/>
-          <w:lang w:val="es-ES"/>
-        </w:rPr>
-      </w:pPr>
-      <w:proofErr w:type="gramStart"/>
+    </w:p>
+    <w:p>
+      <w:pPr>
+        <w:rPr>
+          <w:color w:val="153D63" w:themeColor="text2" w:themeTint="E6"/>
+          <w:lang w:val="es-ES"/>
+        </w:rPr>
+      </w:pPr>
       <w:r>
         <w:rPr>
           <w:color w:val="153D63" w:themeColor="text2" w:themeTint="E6"/>
@@ -3463,16 +3214,14 @@
         <w:t>envrc</w:t>
       </w:r>
       <w:proofErr w:type="spellEnd"/>
-      <w:proofErr w:type="gramEnd"/>
-    </w:p>
-    <w:p>
-      <w:pPr>
-        <w:rPr>
-          <w:color w:val="153D63" w:themeColor="text2" w:themeTint="E6"/>
-          <w:lang w:val="es-ES"/>
-        </w:rPr>
-      </w:pPr>
-      <w:proofErr w:type="gramStart"/>
+    </w:p>
+    <w:p>
+      <w:pPr>
+        <w:rPr>
+          <w:color w:val="153D63" w:themeColor="text2" w:themeTint="E6"/>
+          <w:lang w:val="es-ES"/>
+        </w:rPr>
+      </w:pPr>
       <w:r>
         <w:rPr>
           <w:color w:val="153D63" w:themeColor="text2" w:themeTint="E6"/>
@@ -3489,7 +3238,6 @@
         <w:t>venv</w:t>
       </w:r>
       <w:proofErr w:type="spellEnd"/>
-      <w:proofErr w:type="gramEnd"/>
     </w:p>
     <w:p>
       <w:pPr>
@@ -3632,7 +3380,6 @@
           <w:lang w:val="en-US"/>
         </w:rPr>
       </w:pPr>
-      <w:proofErr w:type="gramStart"/>
       <w:r>
         <w:rPr>
           <w:color w:val="153D63" w:themeColor="text2" w:themeTint="E6"/>
@@ -3649,16 +3396,14 @@
         <w:t>spyderproject</w:t>
       </w:r>
       <w:proofErr w:type="spellEnd"/>
-      <w:proofErr w:type="gramEnd"/>
-    </w:p>
-    <w:p>
-      <w:pPr>
-        <w:rPr>
-          <w:color w:val="153D63" w:themeColor="text2" w:themeTint="E6"/>
-          <w:lang w:val="en-US"/>
-        </w:rPr>
-      </w:pPr>
-      <w:proofErr w:type="gramStart"/>
+    </w:p>
+    <w:p>
+      <w:pPr>
+        <w:rPr>
+          <w:color w:val="153D63" w:themeColor="text2" w:themeTint="E6"/>
+          <w:lang w:val="en-US"/>
+        </w:rPr>
+      </w:pPr>
       <w:r>
         <w:rPr>
           <w:color w:val="153D63" w:themeColor="text2" w:themeTint="E6"/>
@@ -3675,7 +3420,6 @@
         <w:t>spyproject</w:t>
       </w:r>
       <w:proofErr w:type="spellEnd"/>
-      <w:proofErr w:type="gramEnd"/>
     </w:p>
     <w:p>
       <w:pPr>
@@ -3707,7 +3451,6 @@
           <w:lang w:val="en-US"/>
         </w:rPr>
       </w:pPr>
-      <w:proofErr w:type="gramStart"/>
       <w:r>
         <w:rPr>
           <w:color w:val="153D63" w:themeColor="text2" w:themeTint="E6"/>
@@ -3724,7 +3467,6 @@
         <w:t>ropeproject</w:t>
       </w:r>
       <w:proofErr w:type="spellEnd"/>
-      <w:proofErr w:type="gramEnd"/>
     </w:p>
     <w:p>
       <w:pPr>
@@ -3777,17 +3519,150 @@
           <w:color w:val="153D63" w:themeColor="text2" w:themeTint="E6"/>
           <w:lang w:val="en-US"/>
         </w:rPr>
+        <w:t>/site</w:t>
+      </w:r>
+    </w:p>
+    <w:p>
+      <w:pPr>
+        <w:rPr>
+          <w:color w:val="153D63" w:themeColor="text2" w:themeTint="E6"/>
+          <w:lang w:val="en-US"/>
+        </w:rPr>
+      </w:pPr>
+    </w:p>
+    <w:p>
+      <w:pPr>
+        <w:rPr>
+          <w:color w:val="153D63" w:themeColor="text2" w:themeTint="E6"/>
+          <w:lang w:val="en-US"/>
+        </w:rPr>
+      </w:pPr>
+      <w:r>
+        <w:rPr>
+          <w:color w:val="153D63" w:themeColor="text2" w:themeTint="E6"/>
+          <w:lang w:val="en-US"/>
+        </w:rPr>
+        <w:t xml:space="preserve"># </w:t>
+      </w:r>
+      <w:proofErr w:type="spellStart"/>
+      <w:r>
+        <w:rPr>
+          <w:color w:val="153D63" w:themeColor="text2" w:themeTint="E6"/>
+          <w:lang w:val="en-US"/>
+        </w:rPr>
+        <w:t>mypy</w:t>
+      </w:r>
+      <w:proofErr w:type="spellEnd"/>
+    </w:p>
+    <w:p>
+      <w:pPr>
+        <w:rPr>
+          <w:color w:val="153D63" w:themeColor="text2" w:themeTint="E6"/>
+          <w:lang w:val="en-US"/>
+        </w:rPr>
+      </w:pPr>
+      <w:r>
+        <w:rPr>
+          <w:color w:val="153D63" w:themeColor="text2" w:themeTint="E6"/>
+          <w:lang w:val="en-US"/>
+        </w:rPr>
+        <w:t>.</w:t>
+      </w:r>
+      <w:proofErr w:type="spellStart"/>
+      <w:r>
+        <w:rPr>
+          <w:color w:val="153D63" w:themeColor="text2" w:themeTint="E6"/>
+          <w:lang w:val="en-US"/>
+        </w:rPr>
+        <w:t>mypy_cache</w:t>
+      </w:r>
+      <w:proofErr w:type="spellEnd"/>
+      <w:r>
+        <w:rPr>
+          <w:color w:val="153D63" w:themeColor="text2" w:themeTint="E6"/>
+          <w:lang w:val="en-US"/>
+        </w:rPr>
         <w:t>/</w:t>
       </w:r>
-      <w:proofErr w:type="gramStart"/>
-      <w:r>
-        <w:rPr>
-          <w:color w:val="153D63" w:themeColor="text2" w:themeTint="E6"/>
-          <w:lang w:val="en-US"/>
-        </w:rPr>
-        <w:t>site</w:t>
-      </w:r>
-      <w:proofErr w:type="gramEnd"/>
+    </w:p>
+    <w:p>
+      <w:pPr>
+        <w:rPr>
+          <w:color w:val="153D63" w:themeColor="text2" w:themeTint="E6"/>
+          <w:lang w:val="en-US"/>
+        </w:rPr>
+      </w:pPr>
+      <w:r>
+        <w:rPr>
+          <w:color w:val="153D63" w:themeColor="text2" w:themeTint="E6"/>
+          <w:lang w:val="en-US"/>
+        </w:rPr>
+        <w:t>.</w:t>
+      </w:r>
+      <w:proofErr w:type="spellStart"/>
+      <w:r>
+        <w:rPr>
+          <w:color w:val="153D63" w:themeColor="text2" w:themeTint="E6"/>
+          <w:lang w:val="en-US"/>
+        </w:rPr>
+        <w:t>dmypy.json</w:t>
+      </w:r>
+      <w:proofErr w:type="spellEnd"/>
+    </w:p>
+    <w:p>
+      <w:pPr>
+        <w:rPr>
+          <w:color w:val="153D63" w:themeColor="text2" w:themeTint="E6"/>
+          <w:lang w:val="en-US"/>
+        </w:rPr>
+      </w:pPr>
+      <w:proofErr w:type="spellStart"/>
+      <w:r>
+        <w:rPr>
+          <w:color w:val="153D63" w:themeColor="text2" w:themeTint="E6"/>
+          <w:lang w:val="en-US"/>
+        </w:rPr>
+        <w:t>dmypy.json</w:t>
+      </w:r>
+      <w:proofErr w:type="spellEnd"/>
+    </w:p>
+    <w:p>
+      <w:pPr>
+        <w:rPr>
+          <w:color w:val="153D63" w:themeColor="text2" w:themeTint="E6"/>
+          <w:lang w:val="en-US"/>
+        </w:rPr>
+      </w:pPr>
+    </w:p>
+    <w:p>
+      <w:pPr>
+        <w:rPr>
+          <w:color w:val="153D63" w:themeColor="text2" w:themeTint="E6"/>
+          <w:lang w:val="en-US"/>
+        </w:rPr>
+      </w:pPr>
+      <w:r>
+        <w:rPr>
+          <w:color w:val="153D63" w:themeColor="text2" w:themeTint="E6"/>
+          <w:lang w:val="en-US"/>
+        </w:rPr>
+        <w:t># Pyre type checker</w:t>
+      </w:r>
+    </w:p>
+    <w:p>
+      <w:pPr>
+        <w:rPr>
+          <w:color w:val="153D63" w:themeColor="text2" w:themeTint="E6"/>
+          <w:lang w:val="en-US"/>
+        </w:rPr>
+      </w:pPr>
+      <w:r>
+        <w:rPr>
+          <w:color w:val="153D63" w:themeColor="text2" w:themeTint="E6"/>
+          <w:lang w:val="en-US"/>
+        </w:rPr>
+        <w:t>.pyre/</w:t>
+      </w:r>
     </w:p>
     <w:p>
       <w:pPr>
@@ -3817,18 +3692,24 @@
           <w:color w:val="153D63" w:themeColor="text2" w:themeTint="E6"/>
           <w:lang w:val="en-US"/>
         </w:rPr>
-        <w:t>mypy</w:t>
-      </w:r>
-      <w:proofErr w:type="spellEnd"/>
-    </w:p>
-    <w:p>
-      <w:pPr>
-        <w:rPr>
-          <w:color w:val="153D63" w:themeColor="text2" w:themeTint="E6"/>
-          <w:lang w:val="en-US"/>
-        </w:rPr>
-      </w:pPr>
-      <w:proofErr w:type="gramStart"/>
+        <w:t>pytype</w:t>
+      </w:r>
+      <w:proofErr w:type="spellEnd"/>
+      <w:r>
+        <w:rPr>
+          <w:color w:val="153D63" w:themeColor="text2" w:themeTint="E6"/>
+          <w:lang w:val="en-US"/>
+        </w:rPr>
+        <w:t xml:space="preserve"> static type analyzer</w:t>
+      </w:r>
+    </w:p>
+    <w:p>
+      <w:pPr>
+        <w:rPr>
+          <w:color w:val="153D63" w:themeColor="text2" w:themeTint="E6"/>
+          <w:lang w:val="en-US"/>
+        </w:rPr>
+      </w:pPr>
       <w:r>
         <w:rPr>
           <w:color w:val="153D63" w:themeColor="text2" w:themeTint="E6"/>
@@ -3842,188 +3723,9 @@
           <w:color w:val="153D63" w:themeColor="text2" w:themeTint="E6"/>
           <w:lang w:val="en-US"/>
         </w:rPr>
-        <w:t>mypy</w:t>
-      </w:r>
-      <w:proofErr w:type="gramEnd"/>
-      <w:r>
-        <w:rPr>
-          <w:color w:val="153D63" w:themeColor="text2" w:themeTint="E6"/>
-          <w:lang w:val="en-US"/>
-        </w:rPr>
-        <w:t>_cache</w:t>
-      </w:r>
-      <w:proofErr w:type="spellEnd"/>
-      <w:r>
-        <w:rPr>
-          <w:color w:val="153D63" w:themeColor="text2" w:themeTint="E6"/>
-          <w:lang w:val="en-US"/>
-        </w:rPr>
-        <w:t>/</w:t>
-      </w:r>
-    </w:p>
-    <w:p>
-      <w:pPr>
-        <w:rPr>
-          <w:color w:val="153D63" w:themeColor="text2" w:themeTint="E6"/>
-          <w:lang w:val="en-US"/>
-        </w:rPr>
-      </w:pPr>
-      <w:proofErr w:type="gramStart"/>
-      <w:r>
-        <w:rPr>
-          <w:color w:val="153D63" w:themeColor="text2" w:themeTint="E6"/>
-          <w:lang w:val="en-US"/>
-        </w:rPr>
-        <w:t>.</w:t>
-      </w:r>
-      <w:proofErr w:type="spellStart"/>
-      <w:r>
-        <w:rPr>
-          <w:color w:val="153D63" w:themeColor="text2" w:themeTint="E6"/>
-          <w:lang w:val="en-US"/>
-        </w:rPr>
-        <w:t>dmypy</w:t>
-      </w:r>
-      <w:proofErr w:type="gramEnd"/>
-      <w:r>
-        <w:rPr>
-          <w:color w:val="153D63" w:themeColor="text2" w:themeTint="E6"/>
-          <w:lang w:val="en-US"/>
-        </w:rPr>
-        <w:t>.json</w:t>
-      </w:r>
-      <w:proofErr w:type="spellEnd"/>
-    </w:p>
-    <w:p>
-      <w:pPr>
-        <w:rPr>
-          <w:color w:val="153D63" w:themeColor="text2" w:themeTint="E6"/>
-          <w:lang w:val="en-US"/>
-        </w:rPr>
-      </w:pPr>
-      <w:proofErr w:type="spellStart"/>
-      <w:proofErr w:type="gramStart"/>
-      <w:r>
-        <w:rPr>
-          <w:color w:val="153D63" w:themeColor="text2" w:themeTint="E6"/>
-          <w:lang w:val="en-US"/>
-        </w:rPr>
-        <w:t>dmypy.json</w:t>
-      </w:r>
-      <w:proofErr w:type="spellEnd"/>
-      <w:proofErr w:type="gramEnd"/>
-    </w:p>
-    <w:p>
-      <w:pPr>
-        <w:rPr>
-          <w:color w:val="153D63" w:themeColor="text2" w:themeTint="E6"/>
-          <w:lang w:val="en-US"/>
-        </w:rPr>
-      </w:pPr>
-    </w:p>
-    <w:p>
-      <w:pPr>
-        <w:rPr>
-          <w:color w:val="153D63" w:themeColor="text2" w:themeTint="E6"/>
-          <w:lang w:val="en-US"/>
-        </w:rPr>
-      </w:pPr>
-      <w:r>
-        <w:rPr>
-          <w:color w:val="153D63" w:themeColor="text2" w:themeTint="E6"/>
-          <w:lang w:val="en-US"/>
-        </w:rPr>
-        <w:t># Pyre type checker</w:t>
-      </w:r>
-    </w:p>
-    <w:p>
-      <w:pPr>
-        <w:rPr>
-          <w:color w:val="153D63" w:themeColor="text2" w:themeTint="E6"/>
-          <w:lang w:val="en-US"/>
-        </w:rPr>
-      </w:pPr>
-      <w:proofErr w:type="gramStart"/>
-      <w:r>
-        <w:rPr>
-          <w:color w:val="153D63" w:themeColor="text2" w:themeTint="E6"/>
-          <w:lang w:val="en-US"/>
-        </w:rPr>
-        <w:t>.pyre</w:t>
-      </w:r>
-      <w:proofErr w:type="gramEnd"/>
-      <w:r>
-        <w:rPr>
-          <w:color w:val="153D63" w:themeColor="text2" w:themeTint="E6"/>
-          <w:lang w:val="en-US"/>
-        </w:rPr>
-        <w:t>/</w:t>
-      </w:r>
-    </w:p>
-    <w:p>
-      <w:pPr>
-        <w:rPr>
-          <w:color w:val="153D63" w:themeColor="text2" w:themeTint="E6"/>
-          <w:lang w:val="en-US"/>
-        </w:rPr>
-      </w:pPr>
-    </w:p>
-    <w:p>
-      <w:pPr>
-        <w:rPr>
-          <w:color w:val="153D63" w:themeColor="text2" w:themeTint="E6"/>
-          <w:lang w:val="en-US"/>
-        </w:rPr>
-      </w:pPr>
-      <w:r>
-        <w:rPr>
-          <w:color w:val="153D63" w:themeColor="text2" w:themeTint="E6"/>
-          <w:lang w:val="en-US"/>
-        </w:rPr>
-        <w:t xml:space="preserve"># </w:t>
-      </w:r>
-      <w:proofErr w:type="spellStart"/>
-      <w:r>
-        <w:rPr>
-          <w:color w:val="153D63" w:themeColor="text2" w:themeTint="E6"/>
-          <w:lang w:val="en-US"/>
-        </w:rPr>
         <w:t>pytype</w:t>
       </w:r>
       <w:proofErr w:type="spellEnd"/>
-      <w:r>
-        <w:rPr>
-          <w:color w:val="153D63" w:themeColor="text2" w:themeTint="E6"/>
-          <w:lang w:val="en-US"/>
-        </w:rPr>
-        <w:t xml:space="preserve"> static type analyzer</w:t>
-      </w:r>
-    </w:p>
-    <w:p>
-      <w:pPr>
-        <w:rPr>
-          <w:color w:val="153D63" w:themeColor="text2" w:themeTint="E6"/>
-          <w:lang w:val="en-US"/>
-        </w:rPr>
-      </w:pPr>
-      <w:proofErr w:type="gramStart"/>
-      <w:r>
-        <w:rPr>
-          <w:color w:val="153D63" w:themeColor="text2" w:themeTint="E6"/>
-          <w:lang w:val="en-US"/>
-        </w:rPr>
-        <w:t>.</w:t>
-      </w:r>
-      <w:proofErr w:type="spellStart"/>
-      <w:r>
-        <w:rPr>
-          <w:color w:val="153D63" w:themeColor="text2" w:themeTint="E6"/>
-          <w:lang w:val="en-US"/>
-        </w:rPr>
-        <w:t>pytype</w:t>
-      </w:r>
-      <w:proofErr w:type="spellEnd"/>
-      <w:proofErr w:type="gramEnd"/>
       <w:r>
         <w:rPr>
           <w:color w:val="153D63" w:themeColor="text2" w:themeTint="E6"/>
@@ -4234,15 +3936,130 @@
           <w:lang w:val="en-US"/>
         </w:rPr>
       </w:pPr>
-      <w:proofErr w:type="gramStart"/>
-      <w:r>
-        <w:rPr>
-          <w:color w:val="153D63" w:themeColor="text2" w:themeTint="E6"/>
-          <w:lang w:val="en-US"/>
-        </w:rPr>
-        <w:t>#.idea</w:t>
-      </w:r>
-      <w:proofErr w:type="gramEnd"/>
+      <w:r>
+        <w:rPr>
+          <w:color w:val="153D63" w:themeColor="text2" w:themeTint="E6"/>
+          <w:lang w:val="en-US"/>
+        </w:rPr>
+        <w:t>#.idea/</w:t>
+      </w:r>
+    </w:p>
+    <w:p>
+      <w:pPr>
+        <w:rPr>
+          <w:color w:val="153D63" w:themeColor="text2" w:themeTint="E6"/>
+          <w:lang w:val="en-US"/>
+        </w:rPr>
+      </w:pPr>
+    </w:p>
+    <w:p>
+      <w:pPr>
+        <w:rPr>
+          <w:color w:val="153D63" w:themeColor="text2" w:themeTint="E6"/>
+          <w:lang w:val="en-US"/>
+        </w:rPr>
+      </w:pPr>
+      <w:r>
+        <w:rPr>
+          <w:color w:val="153D63" w:themeColor="text2" w:themeTint="E6"/>
+          <w:lang w:val="en-US"/>
+        </w:rPr>
+        <w:t xml:space="preserve"># </w:t>
+      </w:r>
+      <w:proofErr w:type="spellStart"/>
+      <w:r>
+        <w:rPr>
+          <w:color w:val="153D63" w:themeColor="text2" w:themeTint="E6"/>
+          <w:lang w:val="en-US"/>
+        </w:rPr>
+        <w:t>Abstra</w:t>
+      </w:r>
+      <w:proofErr w:type="spellEnd"/>
+    </w:p>
+    <w:p>
+      <w:pPr>
+        <w:rPr>
+          <w:color w:val="153D63" w:themeColor="text2" w:themeTint="E6"/>
+          <w:lang w:val="en-US"/>
+        </w:rPr>
+      </w:pPr>
+      <w:r>
+        <w:rPr>
+          <w:color w:val="153D63" w:themeColor="text2" w:themeTint="E6"/>
+          <w:lang w:val="en-US"/>
+        </w:rPr>
+        <w:t xml:space="preserve"># </w:t>
+      </w:r>
+      <w:proofErr w:type="spellStart"/>
+      <w:r>
+        <w:rPr>
+          <w:color w:val="153D63" w:themeColor="text2" w:themeTint="E6"/>
+          <w:lang w:val="en-US"/>
+        </w:rPr>
+        <w:t>Abstra</w:t>
+      </w:r>
+      <w:proofErr w:type="spellEnd"/>
+      <w:r>
+        <w:rPr>
+          <w:color w:val="153D63" w:themeColor="text2" w:themeTint="E6"/>
+          <w:lang w:val="en-US"/>
+        </w:rPr>
+        <w:t xml:space="preserve"> is an AI-powered process automation framework.</w:t>
+      </w:r>
+    </w:p>
+    <w:p>
+      <w:pPr>
+        <w:rPr>
+          <w:color w:val="153D63" w:themeColor="text2" w:themeTint="E6"/>
+          <w:lang w:val="en-US"/>
+        </w:rPr>
+      </w:pPr>
+      <w:r>
+        <w:rPr>
+          <w:color w:val="153D63" w:themeColor="text2" w:themeTint="E6"/>
+          <w:lang w:val="en-US"/>
+        </w:rPr>
+        <w:t># Ignore directories containing user credentials, local state, and settings.</w:t>
+      </w:r>
+    </w:p>
+    <w:p>
+      <w:pPr>
+        <w:rPr>
+          <w:color w:val="153D63" w:themeColor="text2" w:themeTint="E6"/>
+          <w:lang w:val="en-US"/>
+        </w:rPr>
+      </w:pPr>
+      <w:r>
+        <w:rPr>
+          <w:color w:val="153D63" w:themeColor="text2" w:themeTint="E6"/>
+          <w:lang w:val="en-US"/>
+        </w:rPr>
+        <w:t># Learn more at https://abstra.io/docs</w:t>
+      </w:r>
+    </w:p>
+    <w:p>
+      <w:pPr>
+        <w:rPr>
+          <w:color w:val="153D63" w:themeColor="text2" w:themeTint="E6"/>
+          <w:lang w:val="en-US"/>
+        </w:rPr>
+      </w:pPr>
+      <w:r>
+        <w:rPr>
+          <w:color w:val="153D63" w:themeColor="text2" w:themeTint="E6"/>
+          <w:lang w:val="en-US"/>
+        </w:rPr>
+        <w:t>.</w:t>
+      </w:r>
+      <w:proofErr w:type="spellStart"/>
+      <w:r>
+        <w:rPr>
+          <w:color w:val="153D63" w:themeColor="text2" w:themeTint="E6"/>
+          <w:lang w:val="en-US"/>
+        </w:rPr>
+        <w:t>abstra</w:t>
+      </w:r>
+      <w:proofErr w:type="spellEnd"/>
       <w:r>
         <w:rPr>
           <w:color w:val="153D63" w:themeColor="text2" w:themeTint="E6"/>
@@ -4271,6 +4088,222 @@
           <w:color w:val="153D63" w:themeColor="text2" w:themeTint="E6"/>
           <w:lang w:val="en-US"/>
         </w:rPr>
+        <w:t># Visual Studio Code</w:t>
+      </w:r>
+    </w:p>
+    <w:p>
+      <w:pPr>
+        <w:rPr>
+          <w:color w:val="153D63" w:themeColor="text2" w:themeTint="E6"/>
+          <w:lang w:val="en-US"/>
+        </w:rPr>
+      </w:pPr>
+      <w:r>
+        <w:rPr>
+          <w:color w:val="153D63" w:themeColor="text2" w:themeTint="E6"/>
+          <w:lang w:val="en-US"/>
+        </w:rPr>
+        <w:t xml:space="preserve">#  Visual Studio Code specific template is maintained in a separate </w:t>
+      </w:r>
+      <w:proofErr w:type="spellStart"/>
+      <w:r>
+        <w:rPr>
+          <w:color w:val="153D63" w:themeColor="text2" w:themeTint="E6"/>
+          <w:lang w:val="en-US"/>
+        </w:rPr>
+        <w:t>VisualStudioCode.gitignore</w:t>
+      </w:r>
+      <w:proofErr w:type="spellEnd"/>
+      <w:r>
+        <w:rPr>
+          <w:color w:val="153D63" w:themeColor="text2" w:themeTint="E6"/>
+          <w:lang w:val="en-US"/>
+        </w:rPr>
+        <w:t xml:space="preserve"> </w:t>
+      </w:r>
+    </w:p>
+    <w:p>
+      <w:pPr>
+        <w:rPr>
+          <w:color w:val="153D63" w:themeColor="text2" w:themeTint="E6"/>
+          <w:lang w:val="en-US"/>
+        </w:rPr>
+      </w:pPr>
+      <w:r>
+        <w:rPr>
+          <w:color w:val="153D63" w:themeColor="text2" w:themeTint="E6"/>
+          <w:lang w:val="en-US"/>
+        </w:rPr>
+        <w:t>#  that can be found at https://github.com/github/gitignore/blob/main/Global/VisualStudioCode.gitignore</w:t>
+      </w:r>
+    </w:p>
+    <w:p>
+      <w:pPr>
+        <w:rPr>
+          <w:color w:val="153D63" w:themeColor="text2" w:themeTint="E6"/>
+          <w:lang w:val="en-US"/>
+        </w:rPr>
+      </w:pPr>
+      <w:r>
+        <w:rPr>
+          <w:color w:val="153D63" w:themeColor="text2" w:themeTint="E6"/>
+          <w:lang w:val="en-US"/>
+        </w:rPr>
+        <w:t xml:space="preserve">#  and can be added to the global </w:t>
+      </w:r>
+      <w:proofErr w:type="spellStart"/>
+      <w:r>
+        <w:rPr>
+          <w:color w:val="153D63" w:themeColor="text2" w:themeTint="E6"/>
+          <w:lang w:val="en-US"/>
+        </w:rPr>
+        <w:t>gitignore</w:t>
+      </w:r>
+      <w:proofErr w:type="spellEnd"/>
+      <w:r>
+        <w:rPr>
+          <w:color w:val="153D63" w:themeColor="text2" w:themeTint="E6"/>
+          <w:lang w:val="en-US"/>
+        </w:rPr>
+        <w:t xml:space="preserve"> or merged into this file. However, if you prefer, </w:t>
+      </w:r>
+    </w:p>
+    <w:p>
+      <w:pPr>
+        <w:rPr>
+          <w:color w:val="153D63" w:themeColor="text2" w:themeTint="E6"/>
+          <w:lang w:val="en-US"/>
+        </w:rPr>
+      </w:pPr>
+      <w:r>
+        <w:rPr>
+          <w:color w:val="153D63" w:themeColor="text2" w:themeTint="E6"/>
+          <w:lang w:val="en-US"/>
+        </w:rPr>
+        <w:t xml:space="preserve">#  you could uncomment the following to ignore the entire </w:t>
+      </w:r>
+      <w:proofErr w:type="spellStart"/>
+      <w:r>
+        <w:rPr>
+          <w:color w:val="153D63" w:themeColor="text2" w:themeTint="E6"/>
+          <w:lang w:val="en-US"/>
+        </w:rPr>
+        <w:t>vscode</w:t>
+      </w:r>
+      <w:proofErr w:type="spellEnd"/>
+      <w:r>
+        <w:rPr>
+          <w:color w:val="153D63" w:themeColor="text2" w:themeTint="E6"/>
+          <w:lang w:val="en-US"/>
+        </w:rPr>
+        <w:t xml:space="preserve"> folder</w:t>
+      </w:r>
+    </w:p>
+    <w:p>
+      <w:pPr>
+        <w:rPr>
+          <w:color w:val="153D63" w:themeColor="text2" w:themeTint="E6"/>
+          <w:lang w:val="en-US"/>
+        </w:rPr>
+      </w:pPr>
+      <w:r>
+        <w:rPr>
+          <w:color w:val="153D63" w:themeColor="text2" w:themeTint="E6"/>
+          <w:lang w:val="en-US"/>
+        </w:rPr>
+        <w:t># .</w:t>
+      </w:r>
+      <w:proofErr w:type="spellStart"/>
+      <w:r>
+        <w:rPr>
+          <w:color w:val="153D63" w:themeColor="text2" w:themeTint="E6"/>
+          <w:lang w:val="en-US"/>
+        </w:rPr>
+        <w:t>vscode</w:t>
+      </w:r>
+      <w:proofErr w:type="spellEnd"/>
+      <w:r>
+        <w:rPr>
+          <w:color w:val="153D63" w:themeColor="text2" w:themeTint="E6"/>
+          <w:lang w:val="en-US"/>
+        </w:rPr>
+        <w:t>/</w:t>
+      </w:r>
+    </w:p>
+    <w:p>
+      <w:pPr>
+        <w:rPr>
+          <w:color w:val="153D63" w:themeColor="text2" w:themeTint="E6"/>
+          <w:lang w:val="en-US"/>
+        </w:rPr>
+      </w:pPr>
+    </w:p>
+    <w:p>
+      <w:pPr>
+        <w:rPr>
+          <w:color w:val="153D63" w:themeColor="text2" w:themeTint="E6"/>
+          <w:lang w:val="en-US"/>
+        </w:rPr>
+      </w:pPr>
+      <w:r>
+        <w:rPr>
+          <w:color w:val="153D63" w:themeColor="text2" w:themeTint="E6"/>
+          <w:lang w:val="en-US"/>
+        </w:rPr>
+        <w:t># Ruff stuff:</w:t>
+      </w:r>
+    </w:p>
+    <w:p>
+      <w:pPr>
+        <w:rPr>
+          <w:color w:val="153D63" w:themeColor="text2" w:themeTint="E6"/>
+          <w:lang w:val="en-US"/>
+        </w:rPr>
+      </w:pPr>
+      <w:r>
+        <w:rPr>
+          <w:color w:val="153D63" w:themeColor="text2" w:themeTint="E6"/>
+          <w:lang w:val="en-US"/>
+        </w:rPr>
+        <w:t>.</w:t>
+      </w:r>
+      <w:proofErr w:type="spellStart"/>
+      <w:r>
+        <w:rPr>
+          <w:color w:val="153D63" w:themeColor="text2" w:themeTint="E6"/>
+          <w:lang w:val="en-US"/>
+        </w:rPr>
+        <w:t>ruff_cache</w:t>
+      </w:r>
+      <w:proofErr w:type="spellEnd"/>
+      <w:r>
+        <w:rPr>
+          <w:color w:val="153D63" w:themeColor="text2" w:themeTint="E6"/>
+          <w:lang w:val="en-US"/>
+        </w:rPr>
+        <w:t>/</w:t>
+      </w:r>
+    </w:p>
+    <w:p>
+      <w:pPr>
+        <w:rPr>
+          <w:color w:val="153D63" w:themeColor="text2" w:themeTint="E6"/>
+          <w:lang w:val="en-US"/>
+        </w:rPr>
+      </w:pPr>
+    </w:p>
+    <w:p>
+      <w:pPr>
+        <w:rPr>
+          <w:color w:val="153D63" w:themeColor="text2" w:themeTint="E6"/>
+          <w:lang w:val="en-US"/>
+        </w:rPr>
+      </w:pPr>
+      <w:r>
+        <w:rPr>
+          <w:color w:val="153D63" w:themeColor="text2" w:themeTint="E6"/>
+          <w:lang w:val="en-US"/>
+        </w:rPr>
         <w:t xml:space="preserve"># </w:t>
       </w:r>
       <w:proofErr w:type="spellStart"/>
@@ -4279,79 +4312,24 @@
           <w:color w:val="153D63" w:themeColor="text2" w:themeTint="E6"/>
           <w:lang w:val="en-US"/>
         </w:rPr>
-        <w:t>Abstra</w:t>
-      </w:r>
-      <w:proofErr w:type="spellEnd"/>
-    </w:p>
-    <w:p>
-      <w:pPr>
-        <w:rPr>
-          <w:color w:val="153D63" w:themeColor="text2" w:themeTint="E6"/>
-          <w:lang w:val="en-US"/>
-        </w:rPr>
-      </w:pPr>
-      <w:r>
-        <w:rPr>
-          <w:color w:val="153D63" w:themeColor="text2" w:themeTint="E6"/>
-          <w:lang w:val="en-US"/>
-        </w:rPr>
-        <w:t xml:space="preserve"># </w:t>
-      </w:r>
-      <w:proofErr w:type="spellStart"/>
-      <w:r>
-        <w:rPr>
-          <w:color w:val="153D63" w:themeColor="text2" w:themeTint="E6"/>
-          <w:lang w:val="en-US"/>
-        </w:rPr>
-        <w:t>Abstra</w:t>
-      </w:r>
-      <w:proofErr w:type="spellEnd"/>
-      <w:r>
-        <w:rPr>
-          <w:color w:val="153D63" w:themeColor="text2" w:themeTint="E6"/>
-          <w:lang w:val="en-US"/>
-        </w:rPr>
-        <w:t xml:space="preserve"> is an AI-powered process automation framework.</w:t>
-      </w:r>
-    </w:p>
-    <w:p>
-      <w:pPr>
-        <w:rPr>
-          <w:color w:val="153D63" w:themeColor="text2" w:themeTint="E6"/>
-          <w:lang w:val="en-US"/>
-        </w:rPr>
-      </w:pPr>
-      <w:r>
-        <w:rPr>
-          <w:color w:val="153D63" w:themeColor="text2" w:themeTint="E6"/>
-          <w:lang w:val="en-US"/>
-        </w:rPr>
-        <w:t># Ignore directories containing user credentials, local state, and settings.</w:t>
-      </w:r>
-    </w:p>
-    <w:p>
-      <w:pPr>
-        <w:rPr>
-          <w:color w:val="153D63" w:themeColor="text2" w:themeTint="E6"/>
-          <w:lang w:val="en-US"/>
-        </w:rPr>
-      </w:pPr>
-      <w:r>
-        <w:rPr>
-          <w:color w:val="153D63" w:themeColor="text2" w:themeTint="E6"/>
-          <w:lang w:val="en-US"/>
-        </w:rPr>
-        <w:t># Learn more at https://abstra.io/docs</w:t>
-      </w:r>
-    </w:p>
-    <w:p>
-      <w:pPr>
-        <w:rPr>
-          <w:color w:val="153D63" w:themeColor="text2" w:themeTint="E6"/>
-          <w:lang w:val="en-US"/>
-        </w:rPr>
-      </w:pPr>
-      <w:proofErr w:type="gramStart"/>
+        <w:t>PyPI</w:t>
+      </w:r>
+      <w:proofErr w:type="spellEnd"/>
+      <w:r>
+        <w:rPr>
+          <w:color w:val="153D63" w:themeColor="text2" w:themeTint="E6"/>
+          <w:lang w:val="en-US"/>
+        </w:rPr>
+        <w:t xml:space="preserve"> configuration file</w:t>
+      </w:r>
+    </w:p>
+    <w:p>
+      <w:pPr>
+        <w:rPr>
+          <w:color w:val="153D63" w:themeColor="text2" w:themeTint="E6"/>
+          <w:lang w:val="en-US"/>
+        </w:rPr>
+      </w:pPr>
       <w:r>
         <w:rPr>
           <w:color w:val="153D63" w:themeColor="text2" w:themeTint="E6"/>
@@ -4365,217 +4343,106 @@
           <w:color w:val="153D63" w:themeColor="text2" w:themeTint="E6"/>
           <w:lang w:val="en-US"/>
         </w:rPr>
-        <w:t>abstra</w:t>
-      </w:r>
-      <w:proofErr w:type="spellEnd"/>
-      <w:proofErr w:type="gramEnd"/>
-      <w:r>
-        <w:rPr>
-          <w:color w:val="153D63" w:themeColor="text2" w:themeTint="E6"/>
-          <w:lang w:val="en-US"/>
-        </w:rPr>
-        <w:t>/</w:t>
-      </w:r>
-    </w:p>
-    <w:p>
-      <w:pPr>
-        <w:rPr>
-          <w:color w:val="153D63" w:themeColor="text2" w:themeTint="E6"/>
-          <w:lang w:val="en-US"/>
-        </w:rPr>
-      </w:pPr>
-    </w:p>
-    <w:p>
-      <w:pPr>
-        <w:rPr>
-          <w:color w:val="153D63" w:themeColor="text2" w:themeTint="E6"/>
-          <w:lang w:val="en-US"/>
-        </w:rPr>
-      </w:pPr>
-      <w:r>
-        <w:rPr>
-          <w:color w:val="153D63" w:themeColor="text2" w:themeTint="E6"/>
-          <w:lang w:val="en-US"/>
-        </w:rPr>
-        <w:t># Visual Studio Code</w:t>
-      </w:r>
-    </w:p>
-    <w:p>
-      <w:pPr>
-        <w:rPr>
-          <w:color w:val="153D63" w:themeColor="text2" w:themeTint="E6"/>
-          <w:lang w:val="en-US"/>
-        </w:rPr>
-      </w:pPr>
-      <w:r>
-        <w:rPr>
-          <w:color w:val="153D63" w:themeColor="text2" w:themeTint="E6"/>
-          <w:lang w:val="en-US"/>
-        </w:rPr>
-        <w:t xml:space="preserve">#  Visual Studio Code specific template is maintained in a separate </w:t>
-      </w:r>
-      <w:proofErr w:type="spellStart"/>
-      <w:r>
-        <w:rPr>
-          <w:color w:val="153D63" w:themeColor="text2" w:themeTint="E6"/>
-          <w:lang w:val="en-US"/>
-        </w:rPr>
-        <w:t>VisualStudioCode.gitignore</w:t>
-      </w:r>
-      <w:proofErr w:type="spellEnd"/>
-      <w:r>
-        <w:rPr>
-          <w:color w:val="153D63" w:themeColor="text2" w:themeTint="E6"/>
-          <w:lang w:val="en-US"/>
-        </w:rPr>
-        <w:t xml:space="preserve"> </w:t>
-      </w:r>
-    </w:p>
-    <w:p>
-      <w:pPr>
-        <w:rPr>
-          <w:color w:val="153D63" w:themeColor="text2" w:themeTint="E6"/>
-          <w:lang w:val="en-US"/>
-        </w:rPr>
-      </w:pPr>
-      <w:r>
-        <w:rPr>
-          <w:color w:val="153D63" w:themeColor="text2" w:themeTint="E6"/>
-          <w:lang w:val="en-US"/>
-        </w:rPr>
-        <w:t>#  that can be found at https://github.com/github/gitignore/blob/main/Global/VisualStudioCode.gitignore</w:t>
-      </w:r>
-    </w:p>
-    <w:p>
-      <w:pPr>
-        <w:rPr>
-          <w:color w:val="153D63" w:themeColor="text2" w:themeTint="E6"/>
-          <w:lang w:val="en-US"/>
-        </w:rPr>
-      </w:pPr>
-      <w:r>
-        <w:rPr>
-          <w:color w:val="153D63" w:themeColor="text2" w:themeTint="E6"/>
-          <w:lang w:val="en-US"/>
-        </w:rPr>
-        <w:t xml:space="preserve">#  and can be added to the global </w:t>
-      </w:r>
-      <w:proofErr w:type="spellStart"/>
-      <w:r>
-        <w:rPr>
-          <w:color w:val="153D63" w:themeColor="text2" w:themeTint="E6"/>
-          <w:lang w:val="en-US"/>
-        </w:rPr>
-        <w:t>gitignore</w:t>
-      </w:r>
-      <w:proofErr w:type="spellEnd"/>
-      <w:r>
-        <w:rPr>
-          <w:color w:val="153D63" w:themeColor="text2" w:themeTint="E6"/>
-          <w:lang w:val="en-US"/>
-        </w:rPr>
-        <w:t xml:space="preserve"> or merged into this file. However, if you prefer, </w:t>
-      </w:r>
-    </w:p>
-    <w:p>
-      <w:pPr>
-        <w:rPr>
-          <w:color w:val="153D63" w:themeColor="text2" w:themeTint="E6"/>
-          <w:lang w:val="en-US"/>
-        </w:rPr>
-      </w:pPr>
-      <w:r>
-        <w:rPr>
-          <w:color w:val="153D63" w:themeColor="text2" w:themeTint="E6"/>
-          <w:lang w:val="en-US"/>
-        </w:rPr>
-        <w:t xml:space="preserve">#  you could uncomment the following to ignore the entire </w:t>
-      </w:r>
-      <w:proofErr w:type="spellStart"/>
-      <w:r>
-        <w:rPr>
-          <w:color w:val="153D63" w:themeColor="text2" w:themeTint="E6"/>
-          <w:lang w:val="en-US"/>
-        </w:rPr>
-        <w:t>vscode</w:t>
-      </w:r>
-      <w:proofErr w:type="spellEnd"/>
-      <w:r>
-        <w:rPr>
-          <w:color w:val="153D63" w:themeColor="text2" w:themeTint="E6"/>
-          <w:lang w:val="en-US"/>
-        </w:rPr>
-        <w:t xml:space="preserve"> folder</w:t>
-      </w:r>
-    </w:p>
-    <w:p>
-      <w:pPr>
-        <w:rPr>
-          <w:color w:val="153D63" w:themeColor="text2" w:themeTint="E6"/>
-          <w:lang w:val="en-US"/>
-        </w:rPr>
-      </w:pPr>
-      <w:proofErr w:type="gramStart"/>
-      <w:r>
-        <w:rPr>
-          <w:color w:val="153D63" w:themeColor="text2" w:themeTint="E6"/>
-          <w:lang w:val="en-US"/>
-        </w:rPr>
-        <w:t># .</w:t>
-      </w:r>
-      <w:proofErr w:type="spellStart"/>
-      <w:r>
-        <w:rPr>
-          <w:color w:val="153D63" w:themeColor="text2" w:themeTint="E6"/>
-          <w:lang w:val="en-US"/>
-        </w:rPr>
-        <w:t>vscode</w:t>
-      </w:r>
-      <w:proofErr w:type="spellEnd"/>
-      <w:proofErr w:type="gramEnd"/>
-      <w:r>
-        <w:rPr>
-          <w:color w:val="153D63" w:themeColor="text2" w:themeTint="E6"/>
-          <w:lang w:val="en-US"/>
-        </w:rPr>
-        <w:t>/</w:t>
-      </w:r>
-    </w:p>
-    <w:p>
-      <w:pPr>
-        <w:rPr>
-          <w:color w:val="153D63" w:themeColor="text2" w:themeTint="E6"/>
-          <w:lang w:val="en-US"/>
-        </w:rPr>
-      </w:pPr>
-    </w:p>
-    <w:p>
-      <w:pPr>
-        <w:rPr>
-          <w:color w:val="153D63" w:themeColor="text2" w:themeTint="E6"/>
-          <w:lang w:val="en-US"/>
-        </w:rPr>
-      </w:pPr>
-      <w:r>
-        <w:rPr>
-          <w:color w:val="153D63" w:themeColor="text2" w:themeTint="E6"/>
-          <w:lang w:val="en-US"/>
-        </w:rPr>
-        <w:t># Ruff stuff:</w:t>
-      </w:r>
-    </w:p>
-    <w:p>
-      <w:pPr>
-        <w:rPr>
-          <w:color w:val="153D63" w:themeColor="text2" w:themeTint="E6"/>
-          <w:lang w:val="en-US"/>
-        </w:rPr>
-      </w:pPr>
-      <w:proofErr w:type="gramStart"/>
-      <w:r>
-        <w:rPr>
-          <w:color w:val="153D63" w:themeColor="text2" w:themeTint="E6"/>
-          <w:lang w:val="en-US"/>
+        <w:t>pypirc</w:t>
+      </w:r>
+      <w:proofErr w:type="spellEnd"/>
+    </w:p>
+    <w:p>
+      <w:pPr>
+        <w:rPr>
+          <w:color w:val="153D63" w:themeColor="text2" w:themeTint="E6"/>
+          <w:lang w:val="en-US"/>
+        </w:rPr>
+      </w:pPr>
+    </w:p>
+    <w:p>
+      <w:pPr>
+        <w:rPr>
+          <w:color w:val="153D63" w:themeColor="text2" w:themeTint="E6"/>
+          <w:lang w:val="en-US"/>
+        </w:rPr>
+      </w:pPr>
+      <w:r>
+        <w:rPr>
+          <w:color w:val="153D63" w:themeColor="text2" w:themeTint="E6"/>
+          <w:lang w:val="en-US"/>
+        </w:rPr>
+        <w:t># Cursor</w:t>
+      </w:r>
+    </w:p>
+    <w:p>
+      <w:pPr>
+        <w:rPr>
+          <w:color w:val="153D63" w:themeColor="text2" w:themeTint="E6"/>
+          <w:lang w:val="en-US"/>
+        </w:rPr>
+      </w:pPr>
+      <w:r>
+        <w:rPr>
+          <w:color w:val="153D63" w:themeColor="text2" w:themeTint="E6"/>
+          <w:lang w:val="en-US"/>
+        </w:rPr>
+        <w:lastRenderedPageBreak/>
+        <w:t>#  Cursor is an AI-powered code editor. `.</w:t>
+      </w:r>
+      <w:proofErr w:type="spellStart"/>
+      <w:r>
+        <w:rPr>
+          <w:color w:val="153D63" w:themeColor="text2" w:themeTint="E6"/>
+          <w:lang w:val="en-US"/>
+        </w:rPr>
+        <w:t>cursorignore</w:t>
+      </w:r>
+      <w:proofErr w:type="spellEnd"/>
+      <w:r>
+        <w:rPr>
+          <w:color w:val="153D63" w:themeColor="text2" w:themeTint="E6"/>
+          <w:lang w:val="en-US"/>
+        </w:rPr>
+        <w:t>` specifies files/directories to</w:t>
+      </w:r>
+    </w:p>
+    <w:p>
+      <w:pPr>
+        <w:rPr>
+          <w:color w:val="153D63" w:themeColor="text2" w:themeTint="E6"/>
+          <w:lang w:val="en-US"/>
+        </w:rPr>
+      </w:pPr>
+      <w:r>
+        <w:rPr>
+          <w:color w:val="153D63" w:themeColor="text2" w:themeTint="E6"/>
+          <w:lang w:val="en-US"/>
+        </w:rPr>
+        <w:t>#  exclude from AI features like autocomplete and code analysis. Recommended for sensitive data</w:t>
+      </w:r>
+    </w:p>
+    <w:p>
+      <w:pPr>
+        <w:rPr>
+          <w:color w:val="153D63" w:themeColor="text2" w:themeTint="E6"/>
+          <w:lang w:val="en-US"/>
+        </w:rPr>
+      </w:pPr>
+      <w:r>
+        <w:rPr>
+          <w:color w:val="153D63" w:themeColor="text2" w:themeTint="E6"/>
+          <w:lang w:val="en-US"/>
+        </w:rPr>
+        <w:t>#  refer to https://docs.cursor.com/context/ignore-files</w:t>
+      </w:r>
+    </w:p>
+    <w:p>
+      <w:pPr>
+        <w:rPr>
+          <w:color w:val="153D63" w:themeColor="text2" w:themeTint="E6"/>
+          <w:lang w:val="es-ES"/>
+        </w:rPr>
+      </w:pPr>
+      <w:r>
+        <w:rPr>
+          <w:color w:val="153D63" w:themeColor="text2" w:themeTint="E6"/>
+          <w:lang w:val="es-ES"/>
         </w:rPr>
         <w:t>.</w:t>
       </w:r>
@@ -4583,78 +4450,23 @@
       <w:r>
         <w:rPr>
           <w:color w:val="153D63" w:themeColor="text2" w:themeTint="E6"/>
-          <w:lang w:val="en-US"/>
-        </w:rPr>
-        <w:t>ruff</w:t>
-      </w:r>
-      <w:proofErr w:type="gramEnd"/>
-      <w:r>
-        <w:rPr>
-          <w:color w:val="153D63" w:themeColor="text2" w:themeTint="E6"/>
-          <w:lang w:val="en-US"/>
-        </w:rPr>
-        <w:t>_cache</w:t>
-      </w:r>
-      <w:proofErr w:type="spellEnd"/>
-      <w:r>
-        <w:rPr>
-          <w:color w:val="153D63" w:themeColor="text2" w:themeTint="E6"/>
-          <w:lang w:val="en-US"/>
-        </w:rPr>
-        <w:t>/</w:t>
-      </w:r>
-    </w:p>
-    <w:p>
-      <w:pPr>
-        <w:rPr>
-          <w:color w:val="153D63" w:themeColor="text2" w:themeTint="E6"/>
-          <w:lang w:val="en-US"/>
-        </w:rPr>
-      </w:pPr>
-    </w:p>
-    <w:p>
-      <w:pPr>
-        <w:rPr>
-          <w:color w:val="153D63" w:themeColor="text2" w:themeTint="E6"/>
-          <w:lang w:val="en-US"/>
-        </w:rPr>
-      </w:pPr>
-      <w:r>
-        <w:rPr>
-          <w:color w:val="153D63" w:themeColor="text2" w:themeTint="E6"/>
-          <w:lang w:val="en-US"/>
-        </w:rPr>
-        <w:t xml:space="preserve"># </w:t>
-      </w:r>
-      <w:proofErr w:type="spellStart"/>
-      <w:r>
-        <w:rPr>
-          <w:color w:val="153D63" w:themeColor="text2" w:themeTint="E6"/>
-          <w:lang w:val="en-US"/>
-        </w:rPr>
-        <w:t>PyPI</w:t>
-      </w:r>
-      <w:proofErr w:type="spellEnd"/>
-      <w:r>
-        <w:rPr>
-          <w:color w:val="153D63" w:themeColor="text2" w:themeTint="E6"/>
-          <w:lang w:val="en-US"/>
-        </w:rPr>
-        <w:t xml:space="preserve"> configuration file</w:t>
-      </w:r>
-    </w:p>
-    <w:p>
-      <w:pPr>
-        <w:rPr>
-          <w:color w:val="153D63" w:themeColor="text2" w:themeTint="E6"/>
-          <w:lang w:val="en-US"/>
-        </w:rPr>
-      </w:pPr>
-      <w:proofErr w:type="gramStart"/>
-      <w:r>
-        <w:rPr>
-          <w:color w:val="153D63" w:themeColor="text2" w:themeTint="E6"/>
-          <w:lang w:val="en-US"/>
+          <w:lang w:val="es-ES"/>
+        </w:rPr>
+        <w:t>cursorignore</w:t>
+      </w:r>
+      <w:proofErr w:type="spellEnd"/>
+    </w:p>
+    <w:p>
+      <w:pPr>
+        <w:rPr>
+          <w:color w:val="153D63" w:themeColor="text2" w:themeTint="E6"/>
+          <w:lang w:val="es-ES"/>
+        </w:rPr>
+      </w:pPr>
+      <w:r>
+        <w:rPr>
+          <w:color w:val="153D63" w:themeColor="text2" w:themeTint="E6"/>
+          <w:lang w:val="es-ES"/>
         </w:rPr>
         <w:t>.</w:t>
       </w:r>
@@ -4662,206 +4474,11 @@
       <w:r>
         <w:rPr>
           <w:color w:val="153D63" w:themeColor="text2" w:themeTint="E6"/>
-          <w:lang w:val="en-US"/>
-        </w:rPr>
-        <w:t>pypirc</w:t>
-      </w:r>
-      <w:proofErr w:type="spellEnd"/>
-      <w:proofErr w:type="gramEnd"/>
-    </w:p>
-    <w:p>
-      <w:pPr>
-        <w:rPr>
-          <w:color w:val="153D63" w:themeColor="text2" w:themeTint="E6"/>
-          <w:lang w:val="en-US"/>
-        </w:rPr>
-      </w:pPr>
-    </w:p>
-    <w:p>
-      <w:pPr>
-        <w:rPr>
-          <w:color w:val="153D63" w:themeColor="text2" w:themeTint="E6"/>
-          <w:lang w:val="en-US"/>
-        </w:rPr>
-      </w:pPr>
-      <w:r>
-        <w:rPr>
-          <w:color w:val="153D63" w:themeColor="text2" w:themeTint="E6"/>
-          <w:lang w:val="en-US"/>
-        </w:rPr>
-        <w:t># Cursor</w:t>
-      </w:r>
-    </w:p>
-    <w:p>
-      <w:pPr>
-        <w:rPr>
-          <w:color w:val="153D63" w:themeColor="text2" w:themeTint="E6"/>
-          <w:lang w:val="en-US"/>
-        </w:rPr>
-      </w:pPr>
-      <w:r>
-        <w:rPr>
-          <w:color w:val="153D63" w:themeColor="text2" w:themeTint="E6"/>
-          <w:lang w:val="en-US"/>
-        </w:rPr>
-        <w:lastRenderedPageBreak/>
-        <w:t xml:space="preserve">#  Cursor is an AI-powered code editor. </w:t>
-      </w:r>
-      <w:proofErr w:type="gramStart"/>
-      <w:r>
-        <w:rPr>
-          <w:color w:val="153D63" w:themeColor="text2" w:themeTint="E6"/>
-          <w:lang w:val="en-US"/>
-        </w:rPr>
-        <w:t>`.</w:t>
-      </w:r>
-      <w:proofErr w:type="spellStart"/>
-      <w:r>
-        <w:rPr>
-          <w:color w:val="153D63" w:themeColor="text2" w:themeTint="E6"/>
-          <w:lang w:val="en-US"/>
-        </w:rPr>
-        <w:t>cursorignore</w:t>
-      </w:r>
-      <w:proofErr w:type="spellEnd"/>
-      <w:proofErr w:type="gramEnd"/>
-      <w:r>
-        <w:rPr>
-          <w:color w:val="153D63" w:themeColor="text2" w:themeTint="E6"/>
-          <w:lang w:val="en-US"/>
-        </w:rPr>
-        <w:t>` specifies files/directories to</w:t>
-      </w:r>
-    </w:p>
-    <w:p>
-      <w:pPr>
-        <w:rPr>
-          <w:color w:val="153D63" w:themeColor="text2" w:themeTint="E6"/>
-          <w:lang w:val="en-US"/>
-        </w:rPr>
-      </w:pPr>
-      <w:r>
-        <w:rPr>
-          <w:color w:val="153D63" w:themeColor="text2" w:themeTint="E6"/>
-          <w:lang w:val="en-US"/>
-        </w:rPr>
-        <w:t>#  </w:t>
-      </w:r>
-      <w:proofErr w:type="gramStart"/>
-      <w:r>
-        <w:rPr>
-          <w:color w:val="153D63" w:themeColor="text2" w:themeTint="E6"/>
-          <w:lang w:val="en-US"/>
-        </w:rPr>
-        <w:t>exclude</w:t>
-      </w:r>
-      <w:proofErr w:type="gramEnd"/>
-      <w:r>
-        <w:rPr>
-          <w:color w:val="153D63" w:themeColor="text2" w:themeTint="E6"/>
-          <w:lang w:val="en-US"/>
-        </w:rPr>
-        <w:t xml:space="preserve"> from AI features like autocomplete and code analysis. </w:t>
-      </w:r>
-      <w:proofErr w:type="gramStart"/>
-      <w:r>
-        <w:rPr>
-          <w:color w:val="153D63" w:themeColor="text2" w:themeTint="E6"/>
-          <w:lang w:val="en-US"/>
-        </w:rPr>
-        <w:t>Recommended</w:t>
-      </w:r>
-      <w:proofErr w:type="gramEnd"/>
-      <w:r>
-        <w:rPr>
-          <w:color w:val="153D63" w:themeColor="text2" w:themeTint="E6"/>
-          <w:lang w:val="en-US"/>
-        </w:rPr>
-        <w:t xml:space="preserve"> for sensitive data</w:t>
-      </w:r>
-    </w:p>
-    <w:p>
-      <w:pPr>
-        <w:rPr>
-          <w:color w:val="153D63" w:themeColor="text2" w:themeTint="E6"/>
-          <w:lang w:val="en-US"/>
-        </w:rPr>
-      </w:pPr>
-      <w:r>
-        <w:rPr>
-          <w:color w:val="153D63" w:themeColor="text2" w:themeTint="E6"/>
-          <w:lang w:val="en-US"/>
-        </w:rPr>
-        <w:t>#  </w:t>
-      </w:r>
-      <w:proofErr w:type="gramStart"/>
-      <w:r>
-        <w:rPr>
-          <w:color w:val="153D63" w:themeColor="text2" w:themeTint="E6"/>
-          <w:lang w:val="en-US"/>
-        </w:rPr>
-        <w:t>refer</w:t>
-      </w:r>
-      <w:proofErr w:type="gramEnd"/>
-      <w:r>
-        <w:rPr>
-          <w:color w:val="153D63" w:themeColor="text2" w:themeTint="E6"/>
-          <w:lang w:val="en-US"/>
-        </w:rPr>
-        <w:t xml:space="preserve"> to https://docs.cursor.com/context/ignore-files</w:t>
-      </w:r>
-    </w:p>
-    <w:p>
-      <w:pPr>
-        <w:rPr>
-          <w:color w:val="153D63" w:themeColor="text2" w:themeTint="E6"/>
-          <w:lang w:val="es-ES"/>
-        </w:rPr>
-      </w:pPr>
-      <w:proofErr w:type="gramStart"/>
-      <w:r>
-        <w:rPr>
-          <w:color w:val="153D63" w:themeColor="text2" w:themeTint="E6"/>
-          <w:lang w:val="es-ES"/>
-        </w:rPr>
-        <w:t>.</w:t>
-      </w:r>
-      <w:proofErr w:type="spellStart"/>
-      <w:r>
-        <w:rPr>
-          <w:color w:val="153D63" w:themeColor="text2" w:themeTint="E6"/>
-          <w:lang w:val="es-ES"/>
-        </w:rPr>
-        <w:t>cursorignore</w:t>
-      </w:r>
-      <w:proofErr w:type="spellEnd"/>
-      <w:proofErr w:type="gramEnd"/>
-    </w:p>
-    <w:p>
-      <w:pPr>
-        <w:rPr>
-          <w:color w:val="153D63" w:themeColor="text2" w:themeTint="E6"/>
-          <w:lang w:val="es-ES"/>
-        </w:rPr>
-      </w:pPr>
-      <w:proofErr w:type="gramStart"/>
-      <w:r>
-        <w:rPr>
-          <w:color w:val="153D63" w:themeColor="text2" w:themeTint="E6"/>
-          <w:lang w:val="es-ES"/>
-        </w:rPr>
-        <w:t>.</w:t>
-      </w:r>
-      <w:proofErr w:type="spellStart"/>
-      <w:r>
-        <w:rPr>
-          <w:color w:val="153D63" w:themeColor="text2" w:themeTint="E6"/>
           <w:lang w:val="es-ES"/>
         </w:rPr>
         <w:t>cursorindexingignore</w:t>
       </w:r>
       <w:proofErr w:type="spellEnd"/>
-      <w:proofErr w:type="gramEnd"/>
     </w:p>
     <w:p>
       <w:pPr>
@@ -5180,41 +4797,13 @@
         <w:rPr>
           <w:lang w:val="es-ES"/>
         </w:rPr>
-        <w:t xml:space="preserve">Debe primero activar el entorno </w:t>
-      </w:r>
-      <w:proofErr w:type="gramStart"/>
-      <w:r>
-        <w:rPr>
-          <w:lang w:val="es-ES"/>
-        </w:rPr>
-        <w:t xml:space="preserve">virtual </w:t>
-      </w:r>
-      <w:r>
-        <w:rPr>
-          <w:lang w:val="es-ES"/>
-        </w:rPr>
-        <w:t>,</w:t>
-      </w:r>
-      <w:proofErr w:type="gramEnd"/>
-      <w:r>
-        <w:rPr>
-          <w:lang w:val="es-ES"/>
-        </w:rPr>
-        <w:t xml:space="preserve"> puede usar el </w:t>
-      </w:r>
-      <w:proofErr w:type="gramStart"/>
-      <w:r>
-        <w:rPr>
-          <w:lang w:val="es-ES"/>
-        </w:rPr>
-        <w:t>comando :</w:t>
-      </w:r>
-      <w:proofErr w:type="gramEnd"/>
-      <w:r>
-        <w:rPr>
-          <w:lang w:val="es-ES"/>
-        </w:rPr>
-        <w:t xml:space="preserve"> </w:t>
+        <w:t xml:space="preserve">Debe primero activar el entorno virtual </w:t>
+      </w:r>
+      <w:r>
+        <w:rPr>
+          <w:lang w:val="es-ES"/>
+        </w:rPr>
+        <w:t xml:space="preserve">, puede usar el comando : </w:t>
       </w:r>
       <w:proofErr w:type="spellStart"/>
       <w:r>
@@ -5429,7 +5018,6 @@
         <w:t xml:space="preserve">En mi caso tengo la librería de </w:t>
       </w:r>
       <w:proofErr w:type="spellStart"/>
-      <w:proofErr w:type="gramStart"/>
       <w:r>
         <w:rPr>
           <w:lang w:val="es-ES"/>
@@ -5441,14 +5029,7 @@
         <w:rPr>
           <w:lang w:val="es-ES"/>
         </w:rPr>
-        <w:t xml:space="preserve">  y</w:t>
-      </w:r>
-      <w:proofErr w:type="gramEnd"/>
-      <w:r>
-        <w:rPr>
-          <w:lang w:val="es-ES"/>
-        </w:rPr>
-        <w:t xml:space="preserve"> </w:t>
+        <w:t xml:space="preserve">  y </w:t>
       </w:r>
       <w:proofErr w:type="spellStart"/>
       <w:r>
@@ -5641,21 +5222,7 @@
         <w:rPr>
           <w:lang w:val="es-ES"/>
         </w:rPr>
-        <w:t xml:space="preserve">Se </w:t>
-      </w:r>
-      <w:proofErr w:type="gramStart"/>
-      <w:r>
-        <w:rPr>
-          <w:lang w:val="es-ES"/>
-        </w:rPr>
-        <w:t>cargara</w:t>
-      </w:r>
-      <w:proofErr w:type="gramEnd"/>
-      <w:r>
-        <w:rPr>
-          <w:lang w:val="es-ES"/>
-        </w:rPr>
-        <w:t xml:space="preserve"> muchas cosas relacionadas a la </w:t>
+        <w:t xml:space="preserve">Se cargara muchas cosas relacionadas a la </w:t>
       </w:r>
       <w:proofErr w:type="spellStart"/>
       <w:r>
@@ -5737,16 +5304,16 @@
         <w:rPr>
           <w:lang w:val="es-ES"/>
         </w:rPr>
-        <w:t xml:space="preserve"> hacer de </w:t>
-      </w:r>
-      <w:proofErr w:type="gramStart"/>
-      <w:r>
-        <w:rPr>
-          <w:lang w:val="es-ES"/>
-        </w:rPr>
-        <w:t>nuevo :</w:t>
-      </w:r>
-      <w:proofErr w:type="gramEnd"/>
+        <w:t xml:space="preserve"> hacer de nuevo : </w:t>
+      </w:r>
+      <w:proofErr w:type="spellStart"/>
+      <w:r>
+        <w:rPr>
+          <w:lang w:val="es-ES"/>
+        </w:rPr>
+        <w:t>pip</w:t>
+      </w:r>
+      <w:proofErr w:type="spellEnd"/>
       <w:r>
         <w:rPr>
           <w:lang w:val="es-ES"/>
@@ -5758,20 +5325,6 @@
         <w:rPr>
           <w:lang w:val="es-ES"/>
         </w:rPr>
-        <w:t>pip</w:t>
-      </w:r>
-      <w:proofErr w:type="spellEnd"/>
-      <w:r>
-        <w:rPr>
-          <w:lang w:val="es-ES"/>
-        </w:rPr>
-        <w:t xml:space="preserve"> </w:t>
-      </w:r>
-      <w:proofErr w:type="spellStart"/>
-      <w:r>
-        <w:rPr>
-          <w:lang w:val="es-ES"/>
-        </w:rPr>
         <w:t>list</w:t>
       </w:r>
       <w:proofErr w:type="spellEnd"/>
@@ -5806,21 +5359,7 @@
         <w:rPr>
           <w:lang w:val="es-ES"/>
         </w:rPr>
-        <w:t xml:space="preserve">En mi caso esta es </w:t>
-      </w:r>
-      <w:proofErr w:type="gramStart"/>
-      <w:r>
-        <w:rPr>
-          <w:lang w:val="es-ES"/>
-        </w:rPr>
-        <w:t>un vista</w:t>
-      </w:r>
-      <w:proofErr w:type="gramEnd"/>
-      <w:r>
-        <w:rPr>
-          <w:lang w:val="es-ES"/>
-        </w:rPr>
-        <w:t xml:space="preserve"> de algo del contenido, puede observar que </w:t>
+        <w:t xml:space="preserve">En mi caso esta es un vista de algo del contenido, puede observar que </w:t>
       </w:r>
       <w:proofErr w:type="spellStart"/>
       <w:r>
@@ -5995,19 +5534,11 @@
           <w:lang w:val="es-ES"/>
         </w:rPr>
       </w:pPr>
-      <w:proofErr w:type="gramStart"/>
-      <w:r>
-        <w:rPr>
-          <w:lang w:val="es-ES"/>
-        </w:rPr>
-        <w:t>Para que sirve?</w:t>
-      </w:r>
-      <w:proofErr w:type="gramEnd"/>
-      <w:r>
-        <w:rPr>
-          <w:lang w:val="es-ES"/>
-        </w:rPr>
-        <w:t xml:space="preserve"> </w:t>
+      <w:r>
+        <w:rPr>
+          <w:lang w:val="es-ES"/>
+        </w:rPr>
+        <w:t xml:space="preserve">Para que sirve? </w:t>
       </w:r>
     </w:p>
     <w:p>
@@ -6126,7 +5657,6 @@
         </w:rPr>
       </w:pPr>
       <w:proofErr w:type="spellStart"/>
-      <w:proofErr w:type="gramStart"/>
       <w:r>
         <w:rPr>
           <w:lang w:val="en-US"/>
@@ -6138,14 +5668,7 @@
         <w:rPr>
           <w:lang w:val="en-US"/>
         </w:rPr>
-        <w:t xml:space="preserve"> :</w:t>
-      </w:r>
-      <w:proofErr w:type="gramEnd"/>
-      <w:r>
-        <w:rPr>
-          <w:lang w:val="en-US"/>
-        </w:rPr>
-        <w:t xml:space="preserve"> </w:t>
+        <w:t xml:space="preserve"> : </w:t>
       </w:r>
       <w:r>
         <w:rPr>
@@ -6184,16 +5707,8 @@
         <w:rPr>
           <w:lang w:val="es-ES"/>
         </w:rPr>
-        <w:t xml:space="preserve">e las carpetas usa </w:t>
-      </w:r>
-      <w:proofErr w:type="gramStart"/>
-      <w:r>
-        <w:rPr>
-          <w:lang w:val="es-ES"/>
-        </w:rPr>
-        <w:t>cd..</w:t>
-      </w:r>
-      <w:proofErr w:type="gramEnd"/>
+        <w:t>e las carpetas usa cd..</w:t>
+      </w:r>
     </w:p>
     <w:p>
       <w:pPr>
@@ -6638,16 +6153,16 @@
         <w:rPr>
           <w:lang w:val="es-ES"/>
         </w:rPr>
-        <w:t xml:space="preserve">Ejecutas el </w:t>
-      </w:r>
-      <w:proofErr w:type="gramStart"/>
-      <w:r>
-        <w:rPr>
-          <w:lang w:val="es-ES"/>
-        </w:rPr>
-        <w:t>comando :</w:t>
-      </w:r>
-      <w:proofErr w:type="gramEnd"/>
+        <w:t xml:space="preserve">Ejecutas el comando : </w:t>
+      </w:r>
+      <w:proofErr w:type="spellStart"/>
+      <w:r>
+        <w:rPr>
+          <w:lang w:val="es-ES"/>
+        </w:rPr>
+        <w:t>pip</w:t>
+      </w:r>
+      <w:proofErr w:type="spellEnd"/>
       <w:r>
         <w:rPr>
           <w:lang w:val="es-ES"/>
@@ -6659,20 +6174,6 @@
         <w:rPr>
           <w:lang w:val="es-ES"/>
         </w:rPr>
-        <w:t>pip</w:t>
-      </w:r>
-      <w:proofErr w:type="spellEnd"/>
-      <w:r>
-        <w:rPr>
-          <w:lang w:val="es-ES"/>
-        </w:rPr>
-        <w:t xml:space="preserve"> </w:t>
-      </w:r>
-      <w:proofErr w:type="spellStart"/>
-      <w:r>
-        <w:rPr>
-          <w:lang w:val="es-ES"/>
-        </w:rPr>
         <w:t>install</w:t>
       </w:r>
       <w:proofErr w:type="spellEnd"/>
@@ -6695,6 +6196,444 @@
         </w:rPr>
         <w:t>Pero debes tener el entorno virtual activo</w:t>
       </w:r>
+    </w:p>
+    <w:p>
+      <w:pPr>
+        <w:rPr>
+          <w:lang w:val="es-ES"/>
+        </w:rPr>
+      </w:pPr>
+    </w:p>
+    <w:p>
+      <w:pPr>
+        <w:rPr>
+          <w:lang w:val="es-ES"/>
+        </w:rPr>
+      </w:pPr>
+      <w:r>
+        <w:rPr>
+          <w:lang w:val="es-ES"/>
+        </w:rPr>
+        <w:t>CREANDO MI PRIMER HOLA MUNDO</w:t>
+      </w:r>
+    </w:p>
+    <w:p>
+      <w:pPr>
+        <w:rPr>
+          <w:lang w:val="es-ES"/>
+        </w:rPr>
+      </w:pPr>
+    </w:p>
+    <w:p>
+      <w:pPr>
+        <w:rPr>
+          <w:lang w:val="es-ES"/>
+        </w:rPr>
+      </w:pPr>
+      <w:r>
+        <w:rPr>
+          <w:lang w:val="es-ES"/>
+        </w:rPr>
+        <w:drawing>
+          <wp:inline distT="0" distB="0" distL="0" distR="0" wp14:anchorId="0CD97393" wp14:editId="0F042424">
+            <wp:extent cx="2676899" cy="2629267"/>
+            <wp:effectExtent l="0" t="0" r="9525" b="0"/>
+            <wp:docPr id="1580881549" name="Imagen 1" descr="Interfaz de usuario gráfica, Texto, Aplicación, Chat o mensaje de texto&#10;&#10;El contenido generado por IA puede ser incorrecto."/>
+            <wp:cNvGraphicFramePr>
+              <a:graphicFrameLocks xmlns:a="http://schemas.openxmlformats.org/drawingml/2006/main" noChangeAspect="1"/>
+            </wp:cNvGraphicFramePr>
+            <a:graphic xmlns:a="http://schemas.openxmlformats.org/drawingml/2006/main">
+              <a:graphicData uri="http://schemas.openxmlformats.org/drawingml/2006/picture">
+                <pic:pic xmlns:pic="http://schemas.openxmlformats.org/drawingml/2006/picture">
+                  <pic:nvPicPr>
+                    <pic:cNvPr id="1580881549" name="Imagen 1" descr="Interfaz de usuario gráfica, Texto, Aplicación, Chat o mensaje de texto&#10;&#10;El contenido generado por IA puede ser incorrecto."/>
+                    <pic:cNvPicPr/>
+                  </pic:nvPicPr>
+                  <pic:blipFill>
+                    <a:blip r:embed="rId18"/>
+                    <a:stretch>
+                      <a:fillRect/>
+                    </a:stretch>
+                  </pic:blipFill>
+                  <pic:spPr>
+                    <a:xfrm>
+                      <a:off x="0" y="0"/>
+                      <a:ext cx="2676899" cy="2629267"/>
+                    </a:xfrm>
+                    <a:prstGeom prst="rect">
+                      <a:avLst/>
+                    </a:prstGeom>
+                  </pic:spPr>
+                </pic:pic>
+              </a:graphicData>
+            </a:graphic>
+          </wp:inline>
+        </w:drawing>
+      </w:r>
+    </w:p>
+    <w:p>
+      <w:pPr>
+        <w:rPr>
+          <w:lang w:val="es-ES"/>
+        </w:rPr>
+      </w:pPr>
+      <w:r>
+        <w:rPr>
+          <w:lang w:val="es-ES"/>
+        </w:rPr>
+        <w:t>Crea una archivo llamado app.py</w:t>
+      </w:r>
+    </w:p>
+    <w:p>
+      <w:pPr>
+        <w:rPr>
+          <w:lang w:val="es-ES"/>
+        </w:rPr>
+      </w:pPr>
+      <w:r>
+        <w:rPr>
+          <w:lang w:val="es-ES"/>
+        </w:rPr>
+        <w:t xml:space="preserve">Dentro del archivo escribe </w:t>
+      </w:r>
+    </w:p>
+    <w:p>
+      <w:pPr>
+        <w:rPr>
+          <w:lang w:val="es-ES"/>
+        </w:rPr>
+      </w:pPr>
+      <w:r>
+        <w:rPr>
+          <w:lang w:val="es-ES"/>
+        </w:rPr>
+        <w:lastRenderedPageBreak/>
+        <w:drawing>
+          <wp:inline distT="0" distB="0" distL="0" distR="0" wp14:anchorId="7AA49921" wp14:editId="4A0E5664">
+            <wp:extent cx="2948940" cy="2193897"/>
+            <wp:effectExtent l="0" t="0" r="3810" b="0"/>
+            <wp:docPr id="437163007" name="Imagen 1" descr="Texto&#10;&#10;El contenido generado por IA puede ser incorrecto."/>
+            <wp:cNvGraphicFramePr>
+              <a:graphicFrameLocks xmlns:a="http://schemas.openxmlformats.org/drawingml/2006/main" noChangeAspect="1"/>
+            </wp:cNvGraphicFramePr>
+            <a:graphic xmlns:a="http://schemas.openxmlformats.org/drawingml/2006/main">
+              <a:graphicData uri="http://schemas.openxmlformats.org/drawingml/2006/picture">
+                <pic:pic xmlns:pic="http://schemas.openxmlformats.org/drawingml/2006/picture">
+                  <pic:nvPicPr>
+                    <pic:cNvPr id="437163007" name="Imagen 1" descr="Texto&#10;&#10;El contenido generado por IA puede ser incorrecto."/>
+                    <pic:cNvPicPr/>
+                  </pic:nvPicPr>
+                  <pic:blipFill>
+                    <a:blip r:embed="rId19"/>
+                    <a:stretch>
+                      <a:fillRect/>
+                    </a:stretch>
+                  </pic:blipFill>
+                  <pic:spPr>
+                    <a:xfrm>
+                      <a:off x="0" y="0"/>
+                      <a:ext cx="2953397" cy="2197213"/>
+                    </a:xfrm>
+                    <a:prstGeom prst="rect">
+                      <a:avLst/>
+                    </a:prstGeom>
+                  </pic:spPr>
+                </pic:pic>
+              </a:graphicData>
+            </a:graphic>
+          </wp:inline>
+        </w:drawing>
+      </w:r>
+    </w:p>
+    <w:p>
+      <w:pPr>
+        <w:rPr>
+          <w:lang w:val="es-ES"/>
+        </w:rPr>
+      </w:pPr>
+    </w:p>
+    <w:p>
+      <w:pPr>
+        <w:rPr>
+          <w:lang w:val="es-ES"/>
+        </w:rPr>
+      </w:pPr>
+      <w:r>
+        <w:rPr>
+          <w:lang w:val="es-ES"/>
+        </w:rPr>
+        <w:t xml:space="preserve">Luego con el entorno virtual abierto ejecuta en la consola: </w:t>
+      </w:r>
+      <w:proofErr w:type="spellStart"/>
+      <w:r>
+        <w:rPr>
+          <w:lang w:val="es-ES"/>
+        </w:rPr>
+        <w:t>streamlit</w:t>
+      </w:r>
+      <w:proofErr w:type="spellEnd"/>
+      <w:r>
+        <w:rPr>
+          <w:lang w:val="es-ES"/>
+        </w:rPr>
+        <w:t xml:space="preserve"> run app.py</w:t>
+      </w:r>
+    </w:p>
+    <w:p>
+      <w:pPr>
+        <w:rPr>
+          <w:lang w:val="es-ES"/>
+        </w:rPr>
+      </w:pPr>
+      <w:r>
+        <w:rPr>
+          <w:lang w:val="es-ES"/>
+        </w:rPr>
+        <w:drawing>
+          <wp:inline distT="0" distB="0" distL="0" distR="0" wp14:anchorId="4B9475D7" wp14:editId="65993F3C">
+            <wp:extent cx="5400040" cy="1538605"/>
+            <wp:effectExtent l="0" t="0" r="0" b="4445"/>
+            <wp:docPr id="608202455" name="Imagen 1" descr="Texto&#10;&#10;El contenido generado por IA puede ser incorrecto."/>
+            <wp:cNvGraphicFramePr>
+              <a:graphicFrameLocks xmlns:a="http://schemas.openxmlformats.org/drawingml/2006/main" noChangeAspect="1"/>
+            </wp:cNvGraphicFramePr>
+            <a:graphic xmlns:a="http://schemas.openxmlformats.org/drawingml/2006/main">
+              <a:graphicData uri="http://schemas.openxmlformats.org/drawingml/2006/picture">
+                <pic:pic xmlns:pic="http://schemas.openxmlformats.org/drawingml/2006/picture">
+                  <pic:nvPicPr>
+                    <pic:cNvPr id="608202455" name="Imagen 1" descr="Texto&#10;&#10;El contenido generado por IA puede ser incorrecto."/>
+                    <pic:cNvPicPr/>
+                  </pic:nvPicPr>
+                  <pic:blipFill>
+                    <a:blip r:embed="rId20"/>
+                    <a:stretch>
+                      <a:fillRect/>
+                    </a:stretch>
+                  </pic:blipFill>
+                  <pic:spPr>
+                    <a:xfrm>
+                      <a:off x="0" y="0"/>
+                      <a:ext cx="5400040" cy="1538605"/>
+                    </a:xfrm>
+                    <a:prstGeom prst="rect">
+                      <a:avLst/>
+                    </a:prstGeom>
+                  </pic:spPr>
+                </pic:pic>
+              </a:graphicData>
+            </a:graphic>
+          </wp:inline>
+        </w:drawing>
+      </w:r>
+    </w:p>
+    <w:p>
+      <w:pPr>
+        <w:rPr>
+          <w:lang w:val="es-ES"/>
+        </w:rPr>
+      </w:pPr>
+      <w:r>
+        <w:rPr>
+          <w:lang w:val="es-ES"/>
+        </w:rPr>
+        <w:t xml:space="preserve">Cuando es primera vez pregunta si quieres recibir correos informativos acerca del </w:t>
+      </w:r>
+      <w:proofErr w:type="spellStart"/>
+      <w:r>
+        <w:rPr>
+          <w:lang w:val="es-ES"/>
+        </w:rPr>
+        <w:t>framework</w:t>
+      </w:r>
+      <w:proofErr w:type="spellEnd"/>
+      <w:r>
+        <w:rPr>
+          <w:lang w:val="es-ES"/>
+        </w:rPr>
+        <w:t xml:space="preserve"> yo en este caso puse mi correo y di </w:t>
+      </w:r>
+      <w:proofErr w:type="spellStart"/>
+      <w:r>
+        <w:rPr>
+          <w:lang w:val="es-ES"/>
+        </w:rPr>
+        <w:t>enter</w:t>
+      </w:r>
+      <w:proofErr w:type="spellEnd"/>
+    </w:p>
+    <w:p>
+      <w:pPr>
+        <w:rPr>
+          <w:lang w:val="es-ES"/>
+        </w:rPr>
+      </w:pPr>
+    </w:p>
+    <w:p>
+      <w:pPr>
+        <w:rPr>
+          <w:lang w:val="es-ES"/>
+        </w:rPr>
+      </w:pPr>
+      <w:r>
+        <w:rPr>
+          <w:lang w:val="es-ES"/>
+        </w:rPr>
+        <w:t xml:space="preserve">Aparece </w:t>
+      </w:r>
+      <w:r>
+        <w:rPr>
+          <w:lang w:val="es-ES"/>
+        </w:rPr>
+        <w:drawing>
+          <wp:inline distT="0" distB="0" distL="0" distR="0" wp14:anchorId="50E63C7F" wp14:editId="77577DCC">
+            <wp:extent cx="5306165" cy="1352739"/>
+            <wp:effectExtent l="0" t="0" r="0" b="0"/>
+            <wp:docPr id="963052919" name="Imagen 1" descr="Texto&#10;&#10;El contenido generado por IA puede ser incorrecto."/>
+            <wp:cNvGraphicFramePr>
+              <a:graphicFrameLocks xmlns:a="http://schemas.openxmlformats.org/drawingml/2006/main" noChangeAspect="1"/>
+            </wp:cNvGraphicFramePr>
+            <a:graphic xmlns:a="http://schemas.openxmlformats.org/drawingml/2006/main">
+              <a:graphicData uri="http://schemas.openxmlformats.org/drawingml/2006/picture">
+                <pic:pic xmlns:pic="http://schemas.openxmlformats.org/drawingml/2006/picture">
+                  <pic:nvPicPr>
+                    <pic:cNvPr id="963052919" name="Imagen 1" descr="Texto&#10;&#10;El contenido generado por IA puede ser incorrecto."/>
+                    <pic:cNvPicPr/>
+                  </pic:nvPicPr>
+                  <pic:blipFill>
+                    <a:blip r:embed="rId21"/>
+                    <a:stretch>
+                      <a:fillRect/>
+                    </a:stretch>
+                  </pic:blipFill>
+                  <pic:spPr>
+                    <a:xfrm>
+                      <a:off x="0" y="0"/>
+                      <a:ext cx="5306165" cy="1352739"/>
+                    </a:xfrm>
+                    <a:prstGeom prst="rect">
+                      <a:avLst/>
+                    </a:prstGeom>
+                  </pic:spPr>
+                </pic:pic>
+              </a:graphicData>
+            </a:graphic>
+          </wp:inline>
+        </w:drawing>
+      </w:r>
+    </w:p>
+    <w:p>
+      <w:pPr>
+        <w:rPr>
+          <w:lang w:val="es-ES"/>
+        </w:rPr>
+      </w:pPr>
+      <w:r>
+        <w:rPr>
+          <w:lang w:val="es-ES"/>
+        </w:rPr>
+        <w:t>Y en el navegador se ejecuta localmente la app</w:t>
+      </w:r>
+    </w:p>
+    <w:p>
+      <w:pPr>
+        <w:rPr>
+          <w:lang w:val="es-ES"/>
+        </w:rPr>
+      </w:pPr>
+      <w:r>
+        <w:rPr>
+          <w:lang w:val="es-ES"/>
+        </w:rPr>
+        <w:t>}</w:t>
+      </w:r>
+    </w:p>
+    <w:p>
+      <w:pPr>
+        <w:rPr>
+          <w:lang w:val="es-ES"/>
+        </w:rPr>
+      </w:pPr>
+      <w:r>
+        <w:rPr>
+          <w:lang w:val="es-ES"/>
+        </w:rPr>
+        <w:lastRenderedPageBreak/>
+        <w:drawing>
+          <wp:inline distT="0" distB="0" distL="0" distR="0" wp14:anchorId="3DDE1542" wp14:editId="365DA07E">
+            <wp:extent cx="5400040" cy="1395095"/>
+            <wp:effectExtent l="19050" t="19050" r="10160" b="14605"/>
+            <wp:docPr id="1519282504" name="Imagen 1" descr="Interfaz de usuario gráfica, Texto, Aplicación&#10;&#10;El contenido generado por IA puede ser incorrecto."/>
+            <wp:cNvGraphicFramePr>
+              <a:graphicFrameLocks xmlns:a="http://schemas.openxmlformats.org/drawingml/2006/main" noChangeAspect="1"/>
+            </wp:cNvGraphicFramePr>
+            <a:graphic xmlns:a="http://schemas.openxmlformats.org/drawingml/2006/main">
+              <a:graphicData uri="http://schemas.openxmlformats.org/drawingml/2006/picture">
+                <pic:pic xmlns:pic="http://schemas.openxmlformats.org/drawingml/2006/picture">
+                  <pic:nvPicPr>
+                    <pic:cNvPr id="1519282504" name="Imagen 1" descr="Interfaz de usuario gráfica, Texto, Aplicación&#10;&#10;El contenido generado por IA puede ser incorrecto."/>
+                    <pic:cNvPicPr/>
+                  </pic:nvPicPr>
+                  <pic:blipFill>
+                    <a:blip r:embed="rId22"/>
+                    <a:stretch>
+                      <a:fillRect/>
+                    </a:stretch>
+                  </pic:blipFill>
+                  <pic:spPr>
+                    <a:xfrm>
+                      <a:off x="0" y="0"/>
+                      <a:ext cx="5400040" cy="1395095"/>
+                    </a:xfrm>
+                    <a:prstGeom prst="rect">
+                      <a:avLst/>
+                    </a:prstGeom>
+                    <a:ln>
+                      <a:solidFill>
+                        <a:schemeClr val="tx1"/>
+                      </a:solidFill>
+                    </a:ln>
+                  </pic:spPr>
+                </pic:pic>
+              </a:graphicData>
+            </a:graphic>
+          </wp:inline>
+        </w:drawing>
+      </w:r>
+    </w:p>
+    <w:p>
+      <w:pPr>
+        <w:rPr>
+          <w:lang w:val="es-ES"/>
+        </w:rPr>
+      </w:pPr>
+    </w:p>
+    <w:p>
+      <w:pPr>
+        <w:rPr>
+          <w:lang w:val="es-ES"/>
+        </w:rPr>
+      </w:pPr>
+      <w:proofErr w:type="spellStart"/>
+      <w:r>
+        <w:rPr>
+          <w:lang w:val="es-ES"/>
+        </w:rPr>
+        <w:t>Okay</w:t>
+      </w:r>
+      <w:proofErr w:type="spellEnd"/>
+      <w:r>
+        <w:rPr>
+          <w:lang w:val="es-ES"/>
+        </w:rPr>
+        <w:t xml:space="preserve"> hasta este punto ya ejecutamos un proyecto básico </w:t>
+      </w:r>
+    </w:p>
+    <w:p>
+      <w:pPr>
+        <w:rPr>
+          <w:lang w:val="es-ES"/>
+        </w:rPr>
+      </w:pPr>
     </w:p>
     <w:p>
       <w:pPr>

</xml_diff>

<commit_message>
adding value from variable into the text
</commit_message>
<xml_diff>
--- a/Documentation/Instructivo.docx
+++ b/Documentation/Instructivo.docx
@@ -127,6 +127,7 @@
       </w:pPr>
       <w:r>
         <w:rPr>
+          <w:noProof/>
           <w:lang w:val="es-ES"/>
         </w:rPr>
         <w:drawing>
@@ -201,6 +202,7 @@
       </w:pPr>
       <w:r>
         <w:rPr>
+          <w:noProof/>
           <w:lang w:val="es-ES"/>
         </w:rPr>
         <w:drawing>
@@ -261,6 +263,7 @@
       </w:pPr>
       <w:r>
         <w:rPr>
+          <w:noProof/>
           <w:lang w:val="es-ES"/>
         </w:rPr>
         <w:drawing>
@@ -374,7 +377,21 @@
         <w:rPr>
           <w:lang w:val="es-ES"/>
         </w:rPr>
-        <w:t xml:space="preserve"> que usara Python  este es el archivo </w:t>
+        <w:t xml:space="preserve"> que usara </w:t>
+      </w:r>
+      <w:proofErr w:type="gramStart"/>
+      <w:r>
+        <w:rPr>
+          <w:lang w:val="es-ES"/>
+        </w:rPr>
+        <w:t>Python  este</w:t>
+      </w:r>
+      <w:proofErr w:type="gramEnd"/>
+      <w:r>
+        <w:rPr>
+          <w:lang w:val="es-ES"/>
+        </w:rPr>
+        <w:t xml:space="preserve"> es el archivo </w:t>
       </w:r>
       <w:proofErr w:type="spellStart"/>
       <w:r>
@@ -448,6 +465,7 @@
       </w:pPr>
       <w:r>
         <w:rPr>
+          <w:noProof/>
           <w:lang w:val="es-ES"/>
         </w:rPr>
         <w:drawing>
@@ -753,6 +771,7 @@
           <w:lang w:val="en-US"/>
         </w:rPr>
       </w:pPr>
+      <w:proofErr w:type="gramStart"/>
       <w:r>
         <w:rPr>
           <w:color w:val="153D63" w:themeColor="text2" w:themeTint="E6"/>
@@ -760,6 +779,7 @@
         </w:rPr>
         <w:t>.Python</w:t>
       </w:r>
+      <w:proofErr w:type="gramEnd"/>
     </w:p>
     <w:p>
       <w:pPr>
@@ -852,12 +872,21 @@
           <w:lang w:val="en-US"/>
         </w:rPr>
       </w:pPr>
-      <w:r>
-        <w:rPr>
-          <w:color w:val="153D63" w:themeColor="text2" w:themeTint="E6"/>
-          <w:lang w:val="en-US"/>
-        </w:rPr>
-        <w:t>.eggs/</w:t>
+      <w:proofErr w:type="gramStart"/>
+      <w:r>
+        <w:rPr>
+          <w:color w:val="153D63" w:themeColor="text2" w:themeTint="E6"/>
+          <w:lang w:val="en-US"/>
+        </w:rPr>
+        <w:t>.eggs</w:t>
+      </w:r>
+      <w:proofErr w:type="gramEnd"/>
+      <w:r>
+        <w:rPr>
+          <w:color w:val="153D63" w:themeColor="text2" w:themeTint="E6"/>
+          <w:lang w:val="en-US"/>
+        </w:rPr>
+        <w:t>/</w:t>
       </w:r>
     </w:p>
     <w:p>
@@ -997,6 +1026,7 @@
           <w:lang w:val="en-US"/>
         </w:rPr>
       </w:pPr>
+      <w:proofErr w:type="gramStart"/>
       <w:r>
         <w:rPr>
           <w:color w:val="153D63" w:themeColor="text2" w:themeTint="E6"/>
@@ -1013,6 +1043,7 @@
         <w:t>installed.cfg</w:t>
       </w:r>
       <w:proofErr w:type="spellEnd"/>
+      <w:proofErr w:type="gramEnd"/>
     </w:p>
     <w:p>
       <w:pPr>
@@ -1088,7 +1119,23 @@
           <w:color w:val="153D63" w:themeColor="text2" w:themeTint="E6"/>
           <w:lang w:val="en-US"/>
         </w:rPr>
-        <w:t>#  Usually these files are written by a python script from a template</w:t>
+        <w:t>#  </w:t>
+      </w:r>
+      <w:proofErr w:type="gramStart"/>
+      <w:r>
+        <w:rPr>
+          <w:color w:val="153D63" w:themeColor="text2" w:themeTint="E6"/>
+          <w:lang w:val="en-US"/>
+        </w:rPr>
+        <w:t>Usually</w:t>
+      </w:r>
+      <w:proofErr w:type="gramEnd"/>
+      <w:r>
+        <w:rPr>
+          <w:color w:val="153D63" w:themeColor="text2" w:themeTint="E6"/>
+          <w:lang w:val="en-US"/>
+        </w:rPr>
+        <w:t xml:space="preserve"> these files are written by a python script from a template</w:t>
       </w:r>
     </w:p>
     <w:p>
@@ -1119,7 +1166,23 @@
           <w:color w:val="153D63" w:themeColor="text2" w:themeTint="E6"/>
           <w:lang w:val="en-US"/>
         </w:rPr>
-        <w:t xml:space="preserve"> builds the exe, so as to inject date/other </w:t>
+        <w:t xml:space="preserve"> builds the exe, </w:t>
+      </w:r>
+      <w:proofErr w:type="gramStart"/>
+      <w:r>
+        <w:rPr>
+          <w:color w:val="153D63" w:themeColor="text2" w:themeTint="E6"/>
+          <w:lang w:val="en-US"/>
+        </w:rPr>
+        <w:t>so as to</w:t>
+      </w:r>
+      <w:proofErr w:type="gramEnd"/>
+      <w:r>
+        <w:rPr>
+          <w:color w:val="153D63" w:themeColor="text2" w:themeTint="E6"/>
+          <w:lang w:val="en-US"/>
+        </w:rPr>
+        <w:t xml:space="preserve"> inject date/other </w:t>
       </w:r>
       <w:proofErr w:type="spellStart"/>
       <w:r>
@@ -1160,6 +1223,7 @@
           <w:lang w:val="en-US"/>
         </w:rPr>
       </w:pPr>
+      <w:proofErr w:type="gramStart"/>
       <w:r>
         <w:rPr>
           <w:color w:val="153D63" w:themeColor="text2" w:themeTint="E6"/>
@@ -1167,6 +1231,7 @@
         </w:rPr>
         <w:t>*.spec</w:t>
       </w:r>
+      <w:proofErr w:type="gramEnd"/>
     </w:p>
     <w:p>
       <w:pPr>
@@ -1275,21 +1340,31 @@
           <w:lang w:val="en-US"/>
         </w:rPr>
       </w:pPr>
-      <w:r>
-        <w:rPr>
-          <w:color w:val="153D63" w:themeColor="text2" w:themeTint="E6"/>
-          <w:lang w:val="en-US"/>
-        </w:rPr>
-        <w:t>.tox/</w:t>
-      </w:r>
-    </w:p>
-    <w:p>
-      <w:pPr>
-        <w:rPr>
-          <w:color w:val="153D63" w:themeColor="text2" w:themeTint="E6"/>
-          <w:lang w:val="en-US"/>
-        </w:rPr>
-      </w:pPr>
+      <w:proofErr w:type="gramStart"/>
+      <w:r>
+        <w:rPr>
+          <w:color w:val="153D63" w:themeColor="text2" w:themeTint="E6"/>
+          <w:lang w:val="en-US"/>
+        </w:rPr>
+        <w:t>.tox</w:t>
+      </w:r>
+      <w:proofErr w:type="gramEnd"/>
+      <w:r>
+        <w:rPr>
+          <w:color w:val="153D63" w:themeColor="text2" w:themeTint="E6"/>
+          <w:lang w:val="en-US"/>
+        </w:rPr>
+        <w:t>/</w:t>
+      </w:r>
+    </w:p>
+    <w:p>
+      <w:pPr>
+        <w:rPr>
+          <w:color w:val="153D63" w:themeColor="text2" w:themeTint="E6"/>
+          <w:lang w:val="en-US"/>
+        </w:rPr>
+      </w:pPr>
+      <w:proofErr w:type="gramStart"/>
       <w:r>
         <w:rPr>
           <w:color w:val="153D63" w:themeColor="text2" w:themeTint="E6"/>
@@ -1306,6 +1381,7 @@
         <w:t>nox</w:t>
       </w:r>
       <w:proofErr w:type="spellEnd"/>
+      <w:proofErr w:type="gramEnd"/>
       <w:r>
         <w:rPr>
           <w:color w:val="153D63" w:themeColor="text2" w:themeTint="E6"/>
@@ -1321,6 +1397,7 @@
           <w:lang w:val="en-US"/>
         </w:rPr>
       </w:pPr>
+      <w:proofErr w:type="gramStart"/>
       <w:r>
         <w:rPr>
           <w:color w:val="153D63" w:themeColor="text2" w:themeTint="E6"/>
@@ -1328,29 +1405,40 @@
         </w:rPr>
         <w:t>.coverage</w:t>
       </w:r>
-    </w:p>
-    <w:p>
-      <w:pPr>
-        <w:rPr>
-          <w:color w:val="153D63" w:themeColor="text2" w:themeTint="E6"/>
-          <w:lang w:val="en-US"/>
-        </w:rPr>
-      </w:pPr>
-      <w:r>
-        <w:rPr>
-          <w:color w:val="153D63" w:themeColor="text2" w:themeTint="E6"/>
-          <w:lang w:val="en-US"/>
-        </w:rPr>
-        <w:t>.coverage.*</w:t>
-      </w:r>
-    </w:p>
-    <w:p>
-      <w:pPr>
-        <w:rPr>
-          <w:color w:val="153D63" w:themeColor="text2" w:themeTint="E6"/>
-          <w:lang w:val="en-US"/>
-        </w:rPr>
-      </w:pPr>
+      <w:proofErr w:type="gramEnd"/>
+    </w:p>
+    <w:p>
+      <w:pPr>
+        <w:rPr>
+          <w:color w:val="153D63" w:themeColor="text2" w:themeTint="E6"/>
+          <w:lang w:val="en-US"/>
+        </w:rPr>
+      </w:pPr>
+      <w:proofErr w:type="gramStart"/>
+      <w:r>
+        <w:rPr>
+          <w:color w:val="153D63" w:themeColor="text2" w:themeTint="E6"/>
+          <w:lang w:val="en-US"/>
+        </w:rPr>
+        <w:t>.coverage</w:t>
+      </w:r>
+      <w:proofErr w:type="gramEnd"/>
+      <w:r>
+        <w:rPr>
+          <w:color w:val="153D63" w:themeColor="text2" w:themeTint="E6"/>
+          <w:lang w:val="en-US"/>
+        </w:rPr>
+        <w:t>.*</w:t>
+      </w:r>
+    </w:p>
+    <w:p>
+      <w:pPr>
+        <w:rPr>
+          <w:color w:val="153D63" w:themeColor="text2" w:themeTint="E6"/>
+          <w:lang w:val="en-US"/>
+        </w:rPr>
+      </w:pPr>
+      <w:proofErr w:type="gramStart"/>
       <w:r>
         <w:rPr>
           <w:color w:val="153D63" w:themeColor="text2" w:themeTint="E6"/>
@@ -1358,6 +1446,7 @@
         </w:rPr>
         <w:t>.cache</w:t>
       </w:r>
+      <w:proofErr w:type="gramEnd"/>
     </w:p>
     <w:p>
       <w:pPr>
@@ -1396,6 +1485,7 @@
           <w:lang w:val="en-US"/>
         </w:rPr>
       </w:pPr>
+      <w:proofErr w:type="gramStart"/>
       <w:r>
         <w:rPr>
           <w:color w:val="153D63" w:themeColor="text2" w:themeTint="E6"/>
@@ -1403,6 +1493,7 @@
         </w:rPr>
         <w:t>*.cover</w:t>
       </w:r>
+      <w:proofErr w:type="gramEnd"/>
     </w:p>
     <w:p>
       <w:pPr>
@@ -1419,6 +1510,7 @@
         <w:t>*.</w:t>
       </w:r>
       <w:proofErr w:type="spellStart"/>
+      <w:proofErr w:type="gramStart"/>
       <w:r>
         <w:rPr>
           <w:color w:val="153D63" w:themeColor="text2" w:themeTint="E6"/>
@@ -1427,29 +1519,40 @@
         <w:t>py.cover</w:t>
       </w:r>
       <w:proofErr w:type="spellEnd"/>
-    </w:p>
-    <w:p>
-      <w:pPr>
-        <w:rPr>
-          <w:color w:val="153D63" w:themeColor="text2" w:themeTint="E6"/>
-          <w:lang w:val="en-US"/>
-        </w:rPr>
-      </w:pPr>
-      <w:r>
-        <w:rPr>
-          <w:color w:val="153D63" w:themeColor="text2" w:themeTint="E6"/>
-          <w:lang w:val="en-US"/>
-        </w:rPr>
-        <w:t>.hypothesis/</w:t>
-      </w:r>
-    </w:p>
-    <w:p>
-      <w:pPr>
-        <w:rPr>
-          <w:color w:val="153D63" w:themeColor="text2" w:themeTint="E6"/>
-          <w:lang w:val="en-US"/>
-        </w:rPr>
-      </w:pPr>
+      <w:proofErr w:type="gramEnd"/>
+    </w:p>
+    <w:p>
+      <w:pPr>
+        <w:rPr>
+          <w:color w:val="153D63" w:themeColor="text2" w:themeTint="E6"/>
+          <w:lang w:val="en-US"/>
+        </w:rPr>
+      </w:pPr>
+      <w:proofErr w:type="gramStart"/>
+      <w:r>
+        <w:rPr>
+          <w:color w:val="153D63" w:themeColor="text2" w:themeTint="E6"/>
+          <w:lang w:val="en-US"/>
+        </w:rPr>
+        <w:t>.hypothesis</w:t>
+      </w:r>
+      <w:proofErr w:type="gramEnd"/>
+      <w:r>
+        <w:rPr>
+          <w:color w:val="153D63" w:themeColor="text2" w:themeTint="E6"/>
+          <w:lang w:val="en-US"/>
+        </w:rPr>
+        <w:t>/</w:t>
+      </w:r>
+    </w:p>
+    <w:p>
+      <w:pPr>
+        <w:rPr>
+          <w:color w:val="153D63" w:themeColor="text2" w:themeTint="E6"/>
+          <w:lang w:val="en-US"/>
+        </w:rPr>
+      </w:pPr>
+      <w:proofErr w:type="gramStart"/>
       <w:r>
         <w:rPr>
           <w:color w:val="153D63" w:themeColor="text2" w:themeTint="E6"/>
@@ -1463,7 +1566,15 @@
           <w:color w:val="153D63" w:themeColor="text2" w:themeTint="E6"/>
           <w:lang w:val="en-US"/>
         </w:rPr>
-        <w:t>pytest_cache</w:t>
+        <w:t>pytest</w:t>
+      </w:r>
+      <w:proofErr w:type="gramEnd"/>
+      <w:r>
+        <w:rPr>
+          <w:color w:val="153D63" w:themeColor="text2" w:themeTint="E6"/>
+          <w:lang w:val="en-US"/>
+        </w:rPr>
+        <w:t>_cache</w:t>
       </w:r>
       <w:proofErr w:type="spellEnd"/>
       <w:r>
@@ -1680,6 +1791,7 @@
           <w:lang w:val="en-US"/>
         </w:rPr>
       </w:pPr>
+      <w:proofErr w:type="gramStart"/>
       <w:r>
         <w:rPr>
           <w:color w:val="153D63" w:themeColor="text2" w:themeTint="E6"/>
@@ -1696,6 +1808,7 @@
         <w:t>webassets</w:t>
       </w:r>
       <w:proofErr w:type="spellEnd"/>
+      <w:proofErr w:type="gramEnd"/>
       <w:r>
         <w:rPr>
           <w:color w:val="153D63" w:themeColor="text2" w:themeTint="E6"/>
@@ -1734,6 +1847,7 @@
           <w:lang w:val="en-US"/>
         </w:rPr>
       </w:pPr>
+      <w:proofErr w:type="gramStart"/>
       <w:r>
         <w:rPr>
           <w:color w:val="153D63" w:themeColor="text2" w:themeTint="E6"/>
@@ -1741,6 +1855,7 @@
         </w:rPr>
         <w:t>.scrapy</w:t>
       </w:r>
+      <w:proofErr w:type="gramEnd"/>
     </w:p>
     <w:p>
       <w:pPr>
@@ -1819,6 +1934,7 @@
           <w:lang w:val="en-US"/>
         </w:rPr>
       </w:pPr>
+      <w:proofErr w:type="gramStart"/>
       <w:r>
         <w:rPr>
           <w:color w:val="153D63" w:themeColor="text2" w:themeTint="E6"/>
@@ -1835,6 +1951,7 @@
         <w:t>pybuilder</w:t>
       </w:r>
       <w:proofErr w:type="spellEnd"/>
+      <w:proofErr w:type="gramEnd"/>
       <w:r>
         <w:rPr>
           <w:color w:val="153D63" w:themeColor="text2" w:themeTint="E6"/>
@@ -1904,6 +2021,7 @@
           <w:lang w:val="en-US"/>
         </w:rPr>
       </w:pPr>
+      <w:proofErr w:type="gramStart"/>
       <w:r>
         <w:rPr>
           <w:color w:val="153D63" w:themeColor="text2" w:themeTint="E6"/>
@@ -1917,7 +2035,15 @@
           <w:color w:val="153D63" w:themeColor="text2" w:themeTint="E6"/>
           <w:lang w:val="en-US"/>
         </w:rPr>
-        <w:t>ipynb_checkpoints</w:t>
+        <w:t>ipynb</w:t>
+      </w:r>
+      <w:proofErr w:type="gramEnd"/>
+      <w:r>
+        <w:rPr>
+          <w:color w:val="153D63" w:themeColor="text2" w:themeTint="E6"/>
+          <w:lang w:val="en-US"/>
+        </w:rPr>
+        <w:t>_checkpoints</w:t>
       </w:r>
       <w:proofErr w:type="spellEnd"/>
     </w:p>
@@ -2062,12 +2188,21 @@
           <w:lang w:val="en-US"/>
         </w:rPr>
       </w:pPr>
-      <w:r>
-        <w:rPr>
-          <w:color w:val="153D63" w:themeColor="text2" w:themeTint="E6"/>
-          <w:lang w:val="en-US"/>
-        </w:rPr>
-        <w:t># .python-version</w:t>
+      <w:proofErr w:type="gramStart"/>
+      <w:r>
+        <w:rPr>
+          <w:color w:val="153D63" w:themeColor="text2" w:themeTint="E6"/>
+          <w:lang w:val="en-US"/>
+        </w:rPr>
+        <w:t># .python</w:t>
+      </w:r>
+      <w:proofErr w:type="gramEnd"/>
+      <w:r>
+        <w:rPr>
+          <w:color w:val="153D63" w:themeColor="text2" w:themeTint="E6"/>
+          <w:lang w:val="en-US"/>
+        </w:rPr>
+        <w:t>-version</w:t>
       </w:r>
     </w:p>
     <w:p>
@@ -2207,7 +2342,23 @@
           <w:color w:val="153D63" w:themeColor="text2" w:themeTint="E6"/>
           <w:lang w:val="en-US"/>
         </w:rPr>
-        <w:t>#   install all needed dependencies.</w:t>
+        <w:t xml:space="preserve">#   </w:t>
+      </w:r>
+      <w:proofErr w:type="gramStart"/>
+      <w:r>
+        <w:rPr>
+          <w:color w:val="153D63" w:themeColor="text2" w:themeTint="E6"/>
+          <w:lang w:val="en-US"/>
+        </w:rPr>
+        <w:t>install</w:t>
+      </w:r>
+      <w:proofErr w:type="gramEnd"/>
+      <w:r>
+        <w:rPr>
+          <w:color w:val="153D63" w:themeColor="text2" w:themeTint="E6"/>
+          <w:lang w:val="en-US"/>
+        </w:rPr>
+        <w:t xml:space="preserve"> all needed dependencies.</w:t>
       </w:r>
     </w:p>
     <w:p>
@@ -2279,6 +2430,7 @@
         <w:t xml:space="preserve">, it is generally recommended to include </w:t>
       </w:r>
       <w:proofErr w:type="spellStart"/>
+      <w:proofErr w:type="gramStart"/>
       <w:r>
         <w:rPr>
           <w:color w:val="153D63" w:themeColor="text2" w:themeTint="E6"/>
@@ -2287,6 +2439,7 @@
         <w:t>uv.lock</w:t>
       </w:r>
       <w:proofErr w:type="spellEnd"/>
+      <w:proofErr w:type="gramEnd"/>
       <w:r>
         <w:rPr>
           <w:color w:val="153D63" w:themeColor="text2" w:themeTint="E6"/>
@@ -2337,8 +2490,17 @@
           <w:color w:val="153D63" w:themeColor="text2" w:themeTint="E6"/>
           <w:lang w:val="en-US"/>
         </w:rPr>
-        <w:t>#uv.lock</w:t>
-      </w:r>
+        <w:t>#</w:t>
+      </w:r>
+      <w:proofErr w:type="gramStart"/>
+      <w:r>
+        <w:rPr>
+          <w:color w:val="153D63" w:themeColor="text2" w:themeTint="E6"/>
+          <w:lang w:val="en-US"/>
+        </w:rPr>
+        <w:t>uv.lock</w:t>
+      </w:r>
+      <w:proofErr w:type="gramEnd"/>
     </w:p>
     <w:p>
       <w:pPr>
@@ -2394,6 +2556,7 @@
         <w:t xml:space="preserve">, it is generally recommended to include </w:t>
       </w:r>
       <w:proofErr w:type="spellStart"/>
+      <w:proofErr w:type="gramStart"/>
       <w:r>
         <w:rPr>
           <w:color w:val="153D63" w:themeColor="text2" w:themeTint="E6"/>
@@ -2402,6 +2565,7 @@
         <w:t>poetry.lock</w:t>
       </w:r>
       <w:proofErr w:type="spellEnd"/>
+      <w:proofErr w:type="gramEnd"/>
       <w:r>
         <w:rPr>
           <w:color w:val="153D63" w:themeColor="text2" w:themeTint="E6"/>
@@ -2467,23 +2631,41 @@
           <w:color w:val="153D63" w:themeColor="text2" w:themeTint="E6"/>
           <w:lang w:val="en-US"/>
         </w:rPr>
-        <w:t>#poetry.lock</w:t>
-      </w:r>
-    </w:p>
-    <w:p>
-      <w:pPr>
-        <w:rPr>
-          <w:color w:val="153D63" w:themeColor="text2" w:themeTint="E6"/>
-          <w:lang w:val="en-US"/>
-        </w:rPr>
-      </w:pPr>
-      <w:r>
-        <w:rPr>
-          <w:color w:val="153D63" w:themeColor="text2" w:themeTint="E6"/>
-          <w:lang w:val="en-US"/>
-        </w:rPr>
-        <w:t>#poetry.toml</w:t>
-      </w:r>
+        <w:t>#</w:t>
+      </w:r>
+      <w:proofErr w:type="gramStart"/>
+      <w:r>
+        <w:rPr>
+          <w:color w:val="153D63" w:themeColor="text2" w:themeTint="E6"/>
+          <w:lang w:val="en-US"/>
+        </w:rPr>
+        <w:t>poetry.lock</w:t>
+      </w:r>
+      <w:proofErr w:type="gramEnd"/>
+    </w:p>
+    <w:p>
+      <w:pPr>
+        <w:rPr>
+          <w:color w:val="153D63" w:themeColor="text2" w:themeTint="E6"/>
+          <w:lang w:val="en-US"/>
+        </w:rPr>
+      </w:pPr>
+      <w:r>
+        <w:rPr>
+          <w:color w:val="153D63" w:themeColor="text2" w:themeTint="E6"/>
+          <w:lang w:val="en-US"/>
+        </w:rPr>
+        <w:t>#</w:t>
+      </w:r>
+      <w:proofErr w:type="gramStart"/>
+      <w:r>
+        <w:rPr>
+          <w:color w:val="153D63" w:themeColor="text2" w:themeTint="E6"/>
+          <w:lang w:val="en-US"/>
+        </w:rPr>
+        <w:t>poetry.toml</w:t>
+      </w:r>
+      <w:proofErr w:type="gramEnd"/>
     </w:p>
     <w:p>
       <w:pPr>
@@ -2548,6 +2730,7 @@
         <w:t xml:space="preserve">, it is generally recommended to include </w:t>
       </w:r>
       <w:proofErr w:type="spellStart"/>
+      <w:proofErr w:type="gramStart"/>
       <w:r>
         <w:rPr>
           <w:color w:val="153D63" w:themeColor="text2" w:themeTint="E6"/>
@@ -2556,6 +2739,7 @@
         <w:t>pdm.lock</w:t>
       </w:r>
       <w:proofErr w:type="spellEnd"/>
+      <w:proofErr w:type="gramEnd"/>
       <w:r>
         <w:rPr>
           <w:color w:val="153D63" w:themeColor="text2" w:themeTint="E6"/>
@@ -2595,6 +2779,7 @@
         <w:t xml:space="preserve"> recommends including project-wide configuration in </w:t>
       </w:r>
       <w:proofErr w:type="spellStart"/>
+      <w:proofErr w:type="gramStart"/>
       <w:r>
         <w:rPr>
           <w:color w:val="153D63" w:themeColor="text2" w:themeTint="E6"/>
@@ -2603,12 +2788,21 @@
         <w:t>pdm.toml</w:t>
       </w:r>
       <w:proofErr w:type="spellEnd"/>
-      <w:r>
-        <w:rPr>
-          <w:color w:val="153D63" w:themeColor="text2" w:themeTint="E6"/>
-          <w:lang w:val="en-US"/>
-        </w:rPr>
-        <w:t>, but excluding .</w:t>
+      <w:proofErr w:type="gramEnd"/>
+      <w:r>
+        <w:rPr>
+          <w:color w:val="153D63" w:themeColor="text2" w:themeTint="E6"/>
+          <w:lang w:val="en-US"/>
+        </w:rPr>
+        <w:t xml:space="preserve">, but </w:t>
+      </w:r>
+      <w:proofErr w:type="gramStart"/>
+      <w:r>
+        <w:rPr>
+          <w:color w:val="153D63" w:themeColor="text2" w:themeTint="E6"/>
+          <w:lang w:val="en-US"/>
+        </w:rPr>
+        <w:t>excluding .</w:t>
       </w:r>
       <w:proofErr w:type="spellStart"/>
       <w:r>
@@ -2619,6 +2813,7 @@
         <w:t>pdm</w:t>
       </w:r>
       <w:proofErr w:type="spellEnd"/>
+      <w:proofErr w:type="gramEnd"/>
       <w:r>
         <w:rPr>
           <w:color w:val="153D63" w:themeColor="text2" w:themeTint="E6"/>
@@ -2654,31 +2849,50 @@
           <w:color w:val="153D63" w:themeColor="text2" w:themeTint="E6"/>
           <w:lang w:val="en-US"/>
         </w:rPr>
-        <w:t>#pdm.lock</w:t>
-      </w:r>
-    </w:p>
-    <w:p>
-      <w:pPr>
-        <w:rPr>
-          <w:color w:val="153D63" w:themeColor="text2" w:themeTint="E6"/>
-          <w:lang w:val="en-US"/>
-        </w:rPr>
-      </w:pPr>
-      <w:r>
-        <w:rPr>
-          <w:color w:val="153D63" w:themeColor="text2" w:themeTint="E6"/>
-          <w:lang w:val="en-US"/>
-        </w:rPr>
-        <w:t>#pdm.toml</w:t>
-      </w:r>
-    </w:p>
-    <w:p>
-      <w:pPr>
-        <w:rPr>
-          <w:color w:val="153D63" w:themeColor="text2" w:themeTint="E6"/>
-          <w:lang w:val="en-US"/>
-        </w:rPr>
-      </w:pPr>
+        <w:t>#</w:t>
+      </w:r>
+      <w:proofErr w:type="gramStart"/>
+      <w:r>
+        <w:rPr>
+          <w:color w:val="153D63" w:themeColor="text2" w:themeTint="E6"/>
+          <w:lang w:val="en-US"/>
+        </w:rPr>
+        <w:t>pdm.lock</w:t>
+      </w:r>
+      <w:proofErr w:type="gramEnd"/>
+    </w:p>
+    <w:p>
+      <w:pPr>
+        <w:rPr>
+          <w:color w:val="153D63" w:themeColor="text2" w:themeTint="E6"/>
+          <w:lang w:val="en-US"/>
+        </w:rPr>
+      </w:pPr>
+      <w:r>
+        <w:rPr>
+          <w:color w:val="153D63" w:themeColor="text2" w:themeTint="E6"/>
+          <w:lang w:val="en-US"/>
+        </w:rPr>
+        <w:t>#</w:t>
+      </w:r>
+      <w:proofErr w:type="gramStart"/>
+      <w:r>
+        <w:rPr>
+          <w:color w:val="153D63" w:themeColor="text2" w:themeTint="E6"/>
+          <w:lang w:val="en-US"/>
+        </w:rPr>
+        <w:t>pdm.toml</w:t>
+      </w:r>
+      <w:proofErr w:type="gramEnd"/>
+    </w:p>
+    <w:p>
+      <w:pPr>
+        <w:rPr>
+          <w:color w:val="153D63" w:themeColor="text2" w:themeTint="E6"/>
+          <w:lang w:val="en-US"/>
+        </w:rPr>
+      </w:pPr>
+      <w:proofErr w:type="gramStart"/>
       <w:r>
         <w:rPr>
           <w:color w:val="153D63" w:themeColor="text2" w:themeTint="E6"/>
@@ -2695,6 +2909,7 @@
         <w:t>pdm</w:t>
       </w:r>
       <w:proofErr w:type="spellEnd"/>
+      <w:proofErr w:type="gramEnd"/>
       <w:r>
         <w:rPr>
           <w:color w:val="153D63" w:themeColor="text2" w:themeTint="E6"/>
@@ -2710,6 +2925,7 @@
           <w:lang w:val="en-US"/>
         </w:rPr>
       </w:pPr>
+      <w:proofErr w:type="gramStart"/>
       <w:r>
         <w:rPr>
           <w:color w:val="153D63" w:themeColor="text2" w:themeTint="E6"/>
@@ -2726,6 +2942,7 @@
         <w:t>pdm</w:t>
       </w:r>
       <w:proofErr w:type="spellEnd"/>
+      <w:proofErr w:type="gramEnd"/>
       <w:r>
         <w:rPr>
           <w:color w:val="153D63" w:themeColor="text2" w:themeTint="E6"/>
@@ -2797,6 +3014,7 @@
         <w:t xml:space="preserve">, it is generally recommended to include </w:t>
       </w:r>
       <w:proofErr w:type="spellStart"/>
+      <w:proofErr w:type="gramStart"/>
       <w:r>
         <w:rPr>
           <w:color w:val="153D63" w:themeColor="text2" w:themeTint="E6"/>
@@ -2805,6 +3023,7 @@
         <w:t>pixi.lock</w:t>
       </w:r>
       <w:proofErr w:type="spellEnd"/>
+      <w:proofErr w:type="gramEnd"/>
       <w:r>
         <w:rPr>
           <w:color w:val="153D63" w:themeColor="text2" w:themeTint="E6"/>
@@ -2825,22 +3044,39 @@
           <w:color w:val="153D63" w:themeColor="text2" w:themeTint="E6"/>
           <w:lang w:val="en-US"/>
         </w:rPr>
-        <w:t>#pixi.lock</w:t>
-      </w:r>
-    </w:p>
-    <w:p>
-      <w:pPr>
-        <w:rPr>
-          <w:color w:val="153D63" w:themeColor="text2" w:themeTint="E6"/>
-          <w:lang w:val="en-US"/>
-        </w:rPr>
-      </w:pPr>
-      <w:r>
-        <w:rPr>
-          <w:color w:val="153D63" w:themeColor="text2" w:themeTint="E6"/>
-          <w:lang w:val="en-US"/>
-        </w:rPr>
-        <w:t>#   Pixi creates a virtual environment in the .</w:t>
+        <w:t>#</w:t>
+      </w:r>
+      <w:proofErr w:type="gramStart"/>
+      <w:r>
+        <w:rPr>
+          <w:color w:val="153D63" w:themeColor="text2" w:themeTint="E6"/>
+          <w:lang w:val="en-US"/>
+        </w:rPr>
+        <w:t>pixi.lock</w:t>
+      </w:r>
+      <w:proofErr w:type="gramEnd"/>
+    </w:p>
+    <w:p>
+      <w:pPr>
+        <w:rPr>
+          <w:color w:val="153D63" w:themeColor="text2" w:themeTint="E6"/>
+          <w:lang w:val="en-US"/>
+        </w:rPr>
+      </w:pPr>
+      <w:r>
+        <w:rPr>
+          <w:color w:val="153D63" w:themeColor="text2" w:themeTint="E6"/>
+          <w:lang w:val="en-US"/>
+        </w:rPr>
+        <w:t xml:space="preserve">#   Pixi creates a virtual environment in </w:t>
+      </w:r>
+      <w:proofErr w:type="gramStart"/>
+      <w:r>
+        <w:rPr>
+          <w:color w:val="153D63" w:themeColor="text2" w:themeTint="E6"/>
+          <w:lang w:val="en-US"/>
+        </w:rPr>
+        <w:t>the .</w:t>
       </w:r>
       <w:proofErr w:type="spellStart"/>
       <w:r>
@@ -2851,6 +3087,7 @@
         <w:t>pixi</w:t>
       </w:r>
       <w:proofErr w:type="spellEnd"/>
+      <w:proofErr w:type="gramEnd"/>
       <w:r>
         <w:rPr>
           <w:color w:val="153D63" w:themeColor="text2" w:themeTint="E6"/>
@@ -2887,7 +3124,15 @@
           <w:color w:val="153D63" w:themeColor="text2" w:themeTint="E6"/>
           <w:lang w:val="en-US"/>
         </w:rPr>
-        <w:t>#   in the .</w:t>
+        <w:t xml:space="preserve">#   in </w:t>
+      </w:r>
+      <w:proofErr w:type="gramStart"/>
+      <w:r>
+        <w:rPr>
+          <w:color w:val="153D63" w:themeColor="text2" w:themeTint="E6"/>
+          <w:lang w:val="en-US"/>
+        </w:rPr>
+        <w:t>the .</w:t>
       </w:r>
       <w:proofErr w:type="spellStart"/>
       <w:r>
@@ -2898,6 +3143,7 @@
         <w:t>venv</w:t>
       </w:r>
       <w:proofErr w:type="spellEnd"/>
+      <w:proofErr w:type="gramEnd"/>
       <w:r>
         <w:rPr>
           <w:color w:val="153D63" w:themeColor="text2" w:themeTint="E6"/>
@@ -2913,6 +3159,7 @@
           <w:lang w:val="en-US"/>
         </w:rPr>
       </w:pPr>
+      <w:proofErr w:type="gramStart"/>
       <w:r>
         <w:rPr>
           <w:color w:val="153D63" w:themeColor="text2" w:themeTint="E6"/>
@@ -2929,6 +3176,7 @@
         <w:t>pixi</w:t>
       </w:r>
       <w:proofErr w:type="spellEnd"/>
+      <w:proofErr w:type="gramEnd"/>
     </w:p>
     <w:p>
       <w:pPr>
@@ -3135,6 +3383,7 @@
           <w:lang w:val="en-US"/>
         </w:rPr>
       </w:pPr>
+      <w:proofErr w:type="gramStart"/>
       <w:r>
         <w:rPr>
           <w:color w:val="153D63" w:themeColor="text2" w:themeTint="E6"/>
@@ -3142,6 +3391,7 @@
         </w:rPr>
         <w:t>*.sage.py</w:t>
       </w:r>
+      <w:proofErr w:type="gramEnd"/>
     </w:p>
     <w:p>
       <w:pPr>
@@ -3173,6 +3423,7 @@
           <w:lang w:val="es-ES"/>
         </w:rPr>
       </w:pPr>
+      <w:proofErr w:type="gramStart"/>
       <w:r>
         <w:rPr>
           <w:color w:val="153D63" w:themeColor="text2" w:themeTint="E6"/>
@@ -3190,14 +3441,16 @@
         <w:t>env</w:t>
       </w:r>
       <w:proofErr w:type="spellEnd"/>
-    </w:p>
-    <w:p>
-      <w:pPr>
-        <w:rPr>
-          <w:color w:val="153D63" w:themeColor="text2" w:themeTint="E6"/>
-          <w:lang w:val="es-ES"/>
-        </w:rPr>
-      </w:pPr>
+      <w:proofErr w:type="gramEnd"/>
+    </w:p>
+    <w:p>
+      <w:pPr>
+        <w:rPr>
+          <w:color w:val="153D63" w:themeColor="text2" w:themeTint="E6"/>
+          <w:lang w:val="es-ES"/>
+        </w:rPr>
+      </w:pPr>
+      <w:proofErr w:type="gramStart"/>
       <w:r>
         <w:rPr>
           <w:color w:val="153D63" w:themeColor="text2" w:themeTint="E6"/>
@@ -3214,14 +3467,16 @@
         <w:t>envrc</w:t>
       </w:r>
       <w:proofErr w:type="spellEnd"/>
-    </w:p>
-    <w:p>
-      <w:pPr>
-        <w:rPr>
-          <w:color w:val="153D63" w:themeColor="text2" w:themeTint="E6"/>
-          <w:lang w:val="es-ES"/>
-        </w:rPr>
-      </w:pPr>
+      <w:proofErr w:type="gramEnd"/>
+    </w:p>
+    <w:p>
+      <w:pPr>
+        <w:rPr>
+          <w:color w:val="153D63" w:themeColor="text2" w:themeTint="E6"/>
+          <w:lang w:val="es-ES"/>
+        </w:rPr>
+      </w:pPr>
+      <w:proofErr w:type="gramStart"/>
       <w:r>
         <w:rPr>
           <w:color w:val="153D63" w:themeColor="text2" w:themeTint="E6"/>
@@ -3238,6 +3493,7 @@
         <w:t>venv</w:t>
       </w:r>
       <w:proofErr w:type="spellEnd"/>
+      <w:proofErr w:type="gramEnd"/>
     </w:p>
     <w:p>
       <w:pPr>
@@ -3380,6 +3636,7 @@
           <w:lang w:val="en-US"/>
         </w:rPr>
       </w:pPr>
+      <w:proofErr w:type="gramStart"/>
       <w:r>
         <w:rPr>
           <w:color w:val="153D63" w:themeColor="text2" w:themeTint="E6"/>
@@ -3396,14 +3653,16 @@
         <w:t>spyderproject</w:t>
       </w:r>
       <w:proofErr w:type="spellEnd"/>
-    </w:p>
-    <w:p>
-      <w:pPr>
-        <w:rPr>
-          <w:color w:val="153D63" w:themeColor="text2" w:themeTint="E6"/>
-          <w:lang w:val="en-US"/>
-        </w:rPr>
-      </w:pPr>
+      <w:proofErr w:type="gramEnd"/>
+    </w:p>
+    <w:p>
+      <w:pPr>
+        <w:rPr>
+          <w:color w:val="153D63" w:themeColor="text2" w:themeTint="E6"/>
+          <w:lang w:val="en-US"/>
+        </w:rPr>
+      </w:pPr>
+      <w:proofErr w:type="gramStart"/>
       <w:r>
         <w:rPr>
           <w:color w:val="153D63" w:themeColor="text2" w:themeTint="E6"/>
@@ -3420,6 +3679,7 @@
         <w:t>spyproject</w:t>
       </w:r>
       <w:proofErr w:type="spellEnd"/>
+      <w:proofErr w:type="gramEnd"/>
     </w:p>
     <w:p>
       <w:pPr>
@@ -3451,6 +3711,7 @@
           <w:lang w:val="en-US"/>
         </w:rPr>
       </w:pPr>
+      <w:proofErr w:type="gramStart"/>
       <w:r>
         <w:rPr>
           <w:color w:val="153D63" w:themeColor="text2" w:themeTint="E6"/>
@@ -3467,6 +3728,7 @@
         <w:t>ropeproject</w:t>
       </w:r>
       <w:proofErr w:type="spellEnd"/>
+      <w:proofErr w:type="gramEnd"/>
     </w:p>
     <w:p>
       <w:pPr>
@@ -3519,8 +3781,17 @@
           <w:color w:val="153D63" w:themeColor="text2" w:themeTint="E6"/>
           <w:lang w:val="en-US"/>
         </w:rPr>
-        <w:t>/site</w:t>
-      </w:r>
+        <w:t>/</w:t>
+      </w:r>
+      <w:proofErr w:type="gramStart"/>
+      <w:r>
+        <w:rPr>
+          <w:color w:val="153D63" w:themeColor="text2" w:themeTint="E6"/>
+          <w:lang w:val="en-US"/>
+        </w:rPr>
+        <w:t>site</w:t>
+      </w:r>
+      <w:proofErr w:type="gramEnd"/>
     </w:p>
     <w:p>
       <w:pPr>
@@ -3561,6 +3832,7 @@
           <w:lang w:val="en-US"/>
         </w:rPr>
       </w:pPr>
+      <w:proofErr w:type="gramStart"/>
       <w:r>
         <w:rPr>
           <w:color w:val="153D63" w:themeColor="text2" w:themeTint="E6"/>
@@ -3574,7 +3846,15 @@
           <w:color w:val="153D63" w:themeColor="text2" w:themeTint="E6"/>
           <w:lang w:val="en-US"/>
         </w:rPr>
-        <w:t>mypy_cache</w:t>
+        <w:t>mypy</w:t>
+      </w:r>
+      <w:proofErr w:type="gramEnd"/>
+      <w:r>
+        <w:rPr>
+          <w:color w:val="153D63" w:themeColor="text2" w:themeTint="E6"/>
+          <w:lang w:val="en-US"/>
+        </w:rPr>
+        <w:t>_cache</w:t>
       </w:r>
       <w:proofErr w:type="spellEnd"/>
       <w:r>
@@ -3592,6 +3872,7 @@
           <w:lang w:val="en-US"/>
         </w:rPr>
       </w:pPr>
+      <w:proofErr w:type="gramStart"/>
       <w:r>
         <w:rPr>
           <w:color w:val="153D63" w:themeColor="text2" w:themeTint="E6"/>
@@ -3605,26 +3886,36 @@
           <w:color w:val="153D63" w:themeColor="text2" w:themeTint="E6"/>
           <w:lang w:val="en-US"/>
         </w:rPr>
+        <w:t>dmypy</w:t>
+      </w:r>
+      <w:proofErr w:type="gramEnd"/>
+      <w:r>
+        <w:rPr>
+          <w:color w:val="153D63" w:themeColor="text2" w:themeTint="E6"/>
+          <w:lang w:val="en-US"/>
+        </w:rPr>
+        <w:t>.json</w:t>
+      </w:r>
+      <w:proofErr w:type="spellEnd"/>
+    </w:p>
+    <w:p>
+      <w:pPr>
+        <w:rPr>
+          <w:color w:val="153D63" w:themeColor="text2" w:themeTint="E6"/>
+          <w:lang w:val="en-US"/>
+        </w:rPr>
+      </w:pPr>
+      <w:proofErr w:type="spellStart"/>
+      <w:proofErr w:type="gramStart"/>
+      <w:r>
+        <w:rPr>
+          <w:color w:val="153D63" w:themeColor="text2" w:themeTint="E6"/>
+          <w:lang w:val="en-US"/>
+        </w:rPr>
         <w:t>dmypy.json</w:t>
       </w:r>
       <w:proofErr w:type="spellEnd"/>
-    </w:p>
-    <w:p>
-      <w:pPr>
-        <w:rPr>
-          <w:color w:val="153D63" w:themeColor="text2" w:themeTint="E6"/>
-          <w:lang w:val="en-US"/>
-        </w:rPr>
-      </w:pPr>
-      <w:proofErr w:type="spellStart"/>
-      <w:r>
-        <w:rPr>
-          <w:color w:val="153D63" w:themeColor="text2" w:themeTint="E6"/>
-          <w:lang w:val="en-US"/>
-        </w:rPr>
-        <w:t>dmypy.json</w:t>
-      </w:r>
-      <w:proofErr w:type="spellEnd"/>
+      <w:proofErr w:type="gramEnd"/>
     </w:p>
     <w:p>
       <w:pPr>
@@ -3656,12 +3947,21 @@
           <w:lang w:val="en-US"/>
         </w:rPr>
       </w:pPr>
-      <w:r>
-        <w:rPr>
-          <w:color w:val="153D63" w:themeColor="text2" w:themeTint="E6"/>
-          <w:lang w:val="en-US"/>
-        </w:rPr>
-        <w:t>.pyre/</w:t>
+      <w:proofErr w:type="gramStart"/>
+      <w:r>
+        <w:rPr>
+          <w:color w:val="153D63" w:themeColor="text2" w:themeTint="E6"/>
+          <w:lang w:val="en-US"/>
+        </w:rPr>
+        <w:t>.pyre</w:t>
+      </w:r>
+      <w:proofErr w:type="gramEnd"/>
+      <w:r>
+        <w:rPr>
+          <w:color w:val="153D63" w:themeColor="text2" w:themeTint="E6"/>
+          <w:lang w:val="en-US"/>
+        </w:rPr>
+        <w:t>/</w:t>
       </w:r>
     </w:p>
     <w:p>
@@ -3710,6 +4010,7 @@
           <w:lang w:val="en-US"/>
         </w:rPr>
       </w:pPr>
+      <w:proofErr w:type="gramStart"/>
       <w:r>
         <w:rPr>
           <w:color w:val="153D63" w:themeColor="text2" w:themeTint="E6"/>
@@ -3726,6 +4027,7 @@
         <w:t>pytype</w:t>
       </w:r>
       <w:proofErr w:type="spellEnd"/>
+      <w:proofErr w:type="gramEnd"/>
       <w:r>
         <w:rPr>
           <w:color w:val="153D63" w:themeColor="text2" w:themeTint="E6"/>
@@ -3746,13 +4048,13 @@
       <w:pPr>
         <w:rPr>
           <w:color w:val="153D63" w:themeColor="text2" w:themeTint="E6"/>
-          <w:lang w:val="es-ES"/>
-        </w:rPr>
-      </w:pPr>
-      <w:r>
-        <w:rPr>
-          <w:color w:val="153D63" w:themeColor="text2" w:themeTint="E6"/>
-          <w:lang w:val="es-ES"/>
+          <w:lang w:val="en-US"/>
+        </w:rPr>
+      </w:pPr>
+      <w:r>
+        <w:rPr>
+          <w:color w:val="153D63" w:themeColor="text2" w:themeTint="E6"/>
+          <w:lang w:val="en-US"/>
         </w:rPr>
         <w:t xml:space="preserve"># </w:t>
       </w:r>
@@ -3760,7 +4062,7 @@
       <w:r>
         <w:rPr>
           <w:color w:val="153D63" w:themeColor="text2" w:themeTint="E6"/>
-          <w:lang w:val="es-ES"/>
+          <w:lang w:val="en-US"/>
         </w:rPr>
         <w:t>Cython</w:t>
       </w:r>
@@ -3768,25 +4070,9 @@
       <w:r>
         <w:rPr>
           <w:color w:val="153D63" w:themeColor="text2" w:themeTint="E6"/>
-          <w:lang w:val="es-ES"/>
-        </w:rPr>
-        <w:t xml:space="preserve"> </w:t>
-      </w:r>
-      <w:proofErr w:type="spellStart"/>
-      <w:r>
-        <w:rPr>
-          <w:color w:val="153D63" w:themeColor="text2" w:themeTint="E6"/>
-          <w:lang w:val="es-ES"/>
-        </w:rPr>
-        <w:t>debug</w:t>
-      </w:r>
-      <w:proofErr w:type="spellEnd"/>
-      <w:r>
-        <w:rPr>
-          <w:color w:val="153D63" w:themeColor="text2" w:themeTint="E6"/>
-          <w:lang w:val="es-ES"/>
-        </w:rPr>
-        <w:t xml:space="preserve"> symbols</w:t>
+          <w:lang w:val="en-US"/>
+        </w:rPr>
+        <w:t xml:space="preserve"> debug symbols</w:t>
       </w:r>
     </w:p>
     <w:p>
@@ -3936,12 +4222,21 @@
           <w:lang w:val="en-US"/>
         </w:rPr>
       </w:pPr>
-      <w:r>
-        <w:rPr>
-          <w:color w:val="153D63" w:themeColor="text2" w:themeTint="E6"/>
-          <w:lang w:val="en-US"/>
-        </w:rPr>
-        <w:t>#.idea/</w:t>
+      <w:proofErr w:type="gramStart"/>
+      <w:r>
+        <w:rPr>
+          <w:color w:val="153D63" w:themeColor="text2" w:themeTint="E6"/>
+          <w:lang w:val="en-US"/>
+        </w:rPr>
+        <w:t>#.idea</w:t>
+      </w:r>
+      <w:proofErr w:type="gramEnd"/>
+      <w:r>
+        <w:rPr>
+          <w:color w:val="153D63" w:themeColor="text2" w:themeTint="E6"/>
+          <w:lang w:val="en-US"/>
+        </w:rPr>
+        <w:t>/</w:t>
       </w:r>
     </w:p>
     <w:p>
@@ -4044,6 +4339,7 @@
           <w:lang w:val="en-US"/>
         </w:rPr>
       </w:pPr>
+      <w:proofErr w:type="gramStart"/>
       <w:r>
         <w:rPr>
           <w:color w:val="153D63" w:themeColor="text2" w:themeTint="E6"/>
@@ -4060,6 +4356,7 @@
         <w:t>abstra</w:t>
       </w:r>
       <w:proofErr w:type="spellEnd"/>
+      <w:proofErr w:type="gramEnd"/>
       <w:r>
         <w:rPr>
           <w:color w:val="153D63" w:themeColor="text2" w:themeTint="E6"/>
@@ -4206,6 +4503,7 @@
           <w:lang w:val="en-US"/>
         </w:rPr>
       </w:pPr>
+      <w:proofErr w:type="gramStart"/>
       <w:r>
         <w:rPr>
           <w:color w:val="153D63" w:themeColor="text2" w:themeTint="E6"/>
@@ -4222,6 +4520,7 @@
         <w:t>vscode</w:t>
       </w:r>
       <w:proofErr w:type="spellEnd"/>
+      <w:proofErr w:type="gramEnd"/>
       <w:r>
         <w:rPr>
           <w:color w:val="153D63" w:themeColor="text2" w:themeTint="E6"/>
@@ -4260,6 +4559,7 @@
           <w:lang w:val="en-US"/>
         </w:rPr>
       </w:pPr>
+      <w:proofErr w:type="gramStart"/>
       <w:r>
         <w:rPr>
           <w:color w:val="153D63" w:themeColor="text2" w:themeTint="E6"/>
@@ -4273,7 +4573,15 @@
           <w:color w:val="153D63" w:themeColor="text2" w:themeTint="E6"/>
           <w:lang w:val="en-US"/>
         </w:rPr>
-        <w:t>ruff_cache</w:t>
+        <w:t>ruff</w:t>
+      </w:r>
+      <w:proofErr w:type="gramEnd"/>
+      <w:r>
+        <w:rPr>
+          <w:color w:val="153D63" w:themeColor="text2" w:themeTint="E6"/>
+          <w:lang w:val="en-US"/>
+        </w:rPr>
+        <w:t>_cache</w:t>
       </w:r>
       <w:proofErr w:type="spellEnd"/>
       <w:r>
@@ -4330,6 +4638,7 @@
           <w:lang w:val="en-US"/>
         </w:rPr>
       </w:pPr>
+      <w:proofErr w:type="gramStart"/>
       <w:r>
         <w:rPr>
           <w:color w:val="153D63" w:themeColor="text2" w:themeTint="E6"/>
@@ -4346,6 +4655,7 @@
         <w:t>pypirc</w:t>
       </w:r>
       <w:proofErr w:type="spellEnd"/>
+      <w:proofErr w:type="gramEnd"/>
     </w:p>
     <w:p>
       <w:pPr>
@@ -4383,7 +4693,15 @@
           <w:lang w:val="en-US"/>
         </w:rPr>
         <w:lastRenderedPageBreak/>
-        <w:t>#  Cursor is an AI-powered code editor. `.</w:t>
+        <w:t xml:space="preserve">#  Cursor is an AI-powered code editor. </w:t>
+      </w:r>
+      <w:proofErr w:type="gramStart"/>
+      <w:r>
+        <w:rPr>
+          <w:color w:val="153D63" w:themeColor="text2" w:themeTint="E6"/>
+          <w:lang w:val="en-US"/>
+        </w:rPr>
+        <w:t>`.</w:t>
       </w:r>
       <w:proofErr w:type="spellStart"/>
       <w:r>
@@ -4394,6 +4712,7 @@
         <w:t>cursorignore</w:t>
       </w:r>
       <w:proofErr w:type="spellEnd"/>
+      <w:proofErr w:type="gramEnd"/>
       <w:r>
         <w:rPr>
           <w:color w:val="153D63" w:themeColor="text2" w:themeTint="E6"/>
@@ -4414,31 +4733,80 @@
           <w:color w:val="153D63" w:themeColor="text2" w:themeTint="E6"/>
           <w:lang w:val="en-US"/>
         </w:rPr>
-        <w:t>#  exclude from AI features like autocomplete and code analysis. Recommended for sensitive data</w:t>
-      </w:r>
-    </w:p>
-    <w:p>
-      <w:pPr>
-        <w:rPr>
-          <w:color w:val="153D63" w:themeColor="text2" w:themeTint="E6"/>
-          <w:lang w:val="en-US"/>
-        </w:rPr>
-      </w:pPr>
-      <w:r>
-        <w:rPr>
-          <w:color w:val="153D63" w:themeColor="text2" w:themeTint="E6"/>
-          <w:lang w:val="en-US"/>
-        </w:rPr>
-        <w:t>#  refer to https://docs.cursor.com/context/ignore-files</w:t>
-      </w:r>
-    </w:p>
-    <w:p>
-      <w:pPr>
-        <w:rPr>
-          <w:color w:val="153D63" w:themeColor="text2" w:themeTint="E6"/>
-          <w:lang w:val="es-ES"/>
-        </w:rPr>
-      </w:pPr>
+        <w:t>#  </w:t>
+      </w:r>
+      <w:proofErr w:type="gramStart"/>
+      <w:r>
+        <w:rPr>
+          <w:color w:val="153D63" w:themeColor="text2" w:themeTint="E6"/>
+          <w:lang w:val="en-US"/>
+        </w:rPr>
+        <w:t>exclude</w:t>
+      </w:r>
+      <w:proofErr w:type="gramEnd"/>
+      <w:r>
+        <w:rPr>
+          <w:color w:val="153D63" w:themeColor="text2" w:themeTint="E6"/>
+          <w:lang w:val="en-US"/>
+        </w:rPr>
+        <w:t xml:space="preserve"> from AI features like autocomplete and code analysis. </w:t>
+      </w:r>
+      <w:proofErr w:type="gramStart"/>
+      <w:r>
+        <w:rPr>
+          <w:color w:val="153D63" w:themeColor="text2" w:themeTint="E6"/>
+          <w:lang w:val="en-US"/>
+        </w:rPr>
+        <w:t>Recommended</w:t>
+      </w:r>
+      <w:proofErr w:type="gramEnd"/>
+      <w:r>
+        <w:rPr>
+          <w:color w:val="153D63" w:themeColor="text2" w:themeTint="E6"/>
+          <w:lang w:val="en-US"/>
+        </w:rPr>
+        <w:t xml:space="preserve"> for sensitive data</w:t>
+      </w:r>
+    </w:p>
+    <w:p>
+      <w:pPr>
+        <w:rPr>
+          <w:color w:val="153D63" w:themeColor="text2" w:themeTint="E6"/>
+          <w:lang w:val="en-US"/>
+        </w:rPr>
+      </w:pPr>
+      <w:r>
+        <w:rPr>
+          <w:color w:val="153D63" w:themeColor="text2" w:themeTint="E6"/>
+          <w:lang w:val="en-US"/>
+        </w:rPr>
+        <w:t>#  </w:t>
+      </w:r>
+      <w:proofErr w:type="gramStart"/>
+      <w:r>
+        <w:rPr>
+          <w:color w:val="153D63" w:themeColor="text2" w:themeTint="E6"/>
+          <w:lang w:val="en-US"/>
+        </w:rPr>
+        <w:t>refer</w:t>
+      </w:r>
+      <w:proofErr w:type="gramEnd"/>
+      <w:r>
+        <w:rPr>
+          <w:color w:val="153D63" w:themeColor="text2" w:themeTint="E6"/>
+          <w:lang w:val="en-US"/>
+        </w:rPr>
+        <w:t xml:space="preserve"> to https://docs.cursor.com/context/ignore-files</w:t>
+      </w:r>
+    </w:p>
+    <w:p>
+      <w:pPr>
+        <w:rPr>
+          <w:color w:val="153D63" w:themeColor="text2" w:themeTint="E6"/>
+          <w:lang w:val="es-ES"/>
+        </w:rPr>
+      </w:pPr>
+      <w:proofErr w:type="gramStart"/>
       <w:r>
         <w:rPr>
           <w:color w:val="153D63" w:themeColor="text2" w:themeTint="E6"/>
@@ -4455,14 +4823,16 @@
         <w:t>cursorignore</w:t>
       </w:r>
       <w:proofErr w:type="spellEnd"/>
-    </w:p>
-    <w:p>
-      <w:pPr>
-        <w:rPr>
-          <w:color w:val="153D63" w:themeColor="text2" w:themeTint="E6"/>
-          <w:lang w:val="es-ES"/>
-        </w:rPr>
-      </w:pPr>
+      <w:proofErr w:type="gramEnd"/>
+    </w:p>
+    <w:p>
+      <w:pPr>
+        <w:rPr>
+          <w:color w:val="153D63" w:themeColor="text2" w:themeTint="E6"/>
+          <w:lang w:val="es-ES"/>
+        </w:rPr>
+      </w:pPr>
+      <w:proofErr w:type="gramStart"/>
       <w:r>
         <w:rPr>
           <w:color w:val="153D63" w:themeColor="text2" w:themeTint="E6"/>
@@ -4479,6 +4849,7 @@
         <w:t>cursorindexingignore</w:t>
       </w:r>
       <w:proofErr w:type="spellEnd"/>
+      <w:proofErr w:type="gramEnd"/>
     </w:p>
     <w:p>
       <w:pPr>
@@ -4694,6 +5065,7 @@
       </w:pPr>
       <w:r>
         <w:rPr>
+          <w:noProof/>
           <w:lang w:val="es-ES"/>
         </w:rPr>
         <w:drawing>
@@ -4797,13 +5169,41 @@
         <w:rPr>
           <w:lang w:val="es-ES"/>
         </w:rPr>
-        <w:t xml:space="preserve">Debe primero activar el entorno virtual </w:t>
-      </w:r>
-      <w:r>
-        <w:rPr>
-          <w:lang w:val="es-ES"/>
-        </w:rPr>
-        <w:t xml:space="preserve">, puede usar el comando : </w:t>
+        <w:t xml:space="preserve">Debe primero activar el entorno </w:t>
+      </w:r>
+      <w:proofErr w:type="gramStart"/>
+      <w:r>
+        <w:rPr>
+          <w:lang w:val="es-ES"/>
+        </w:rPr>
+        <w:t xml:space="preserve">virtual </w:t>
+      </w:r>
+      <w:r>
+        <w:rPr>
+          <w:lang w:val="es-ES"/>
+        </w:rPr>
+        <w:t>,</w:t>
+      </w:r>
+      <w:proofErr w:type="gramEnd"/>
+      <w:r>
+        <w:rPr>
+          <w:lang w:val="es-ES"/>
+        </w:rPr>
+        <w:t xml:space="preserve"> puede usar el </w:t>
+      </w:r>
+      <w:proofErr w:type="gramStart"/>
+      <w:r>
+        <w:rPr>
+          <w:lang w:val="es-ES"/>
+        </w:rPr>
+        <w:t>comando :</w:t>
+      </w:r>
+      <w:proofErr w:type="gramEnd"/>
+      <w:r>
+        <w:rPr>
+          <w:lang w:val="es-ES"/>
+        </w:rPr>
+        <w:t xml:space="preserve"> </w:t>
       </w:r>
       <w:proofErr w:type="spellStart"/>
       <w:r>
@@ -4863,6 +5263,7 @@
       </w:pPr>
       <w:r>
         <w:rPr>
+          <w:noProof/>
           <w:lang w:val="es-ES"/>
         </w:rPr>
         <w:drawing>
@@ -4966,6 +5367,7 @@
       </w:pPr>
       <w:r>
         <w:rPr>
+          <w:noProof/>
           <w:lang w:val="es-ES"/>
         </w:rPr>
         <w:drawing>
@@ -5018,6 +5420,7 @@
         <w:t xml:space="preserve">En mi caso tengo la librería de </w:t>
       </w:r>
       <w:proofErr w:type="spellStart"/>
+      <w:proofErr w:type="gramStart"/>
       <w:r>
         <w:rPr>
           <w:lang w:val="es-ES"/>
@@ -5029,7 +5432,14 @@
         <w:rPr>
           <w:lang w:val="es-ES"/>
         </w:rPr>
-        <w:t xml:space="preserve">  y </w:t>
+        <w:t xml:space="preserve">  y</w:t>
+      </w:r>
+      <w:proofErr w:type="gramEnd"/>
+      <w:r>
+        <w:rPr>
+          <w:lang w:val="es-ES"/>
+        </w:rPr>
+        <w:t xml:space="preserve"> </w:t>
       </w:r>
       <w:proofErr w:type="spellStart"/>
       <w:r>
@@ -5173,6 +5583,7 @@
       </w:pPr>
       <w:r>
         <w:rPr>
+          <w:noProof/>
           <w:lang w:val="es-ES"/>
         </w:rPr>
         <w:drawing>
@@ -5222,7 +5633,21 @@
         <w:rPr>
           <w:lang w:val="es-ES"/>
         </w:rPr>
-        <w:t xml:space="preserve">Se cargara muchas cosas relacionadas a la </w:t>
+        <w:t xml:space="preserve">Se </w:t>
+      </w:r>
+      <w:proofErr w:type="gramStart"/>
+      <w:r>
+        <w:rPr>
+          <w:lang w:val="es-ES"/>
+        </w:rPr>
+        <w:t>cargara</w:t>
+      </w:r>
+      <w:proofErr w:type="gramEnd"/>
+      <w:r>
+        <w:rPr>
+          <w:lang w:val="es-ES"/>
+        </w:rPr>
+        <w:t xml:space="preserve"> muchas cosas relacionadas a la </w:t>
       </w:r>
       <w:proofErr w:type="spellStart"/>
       <w:r>
@@ -5241,6 +5666,7 @@
       </w:pPr>
       <w:r>
         <w:rPr>
+          <w:noProof/>
           <w:lang w:val="es-ES"/>
         </w:rPr>
         <w:drawing>
@@ -5304,7 +5730,21 @@
         <w:rPr>
           <w:lang w:val="es-ES"/>
         </w:rPr>
-        <w:t xml:space="preserve"> hacer de nuevo : </w:t>
+        <w:t xml:space="preserve"> hacer de </w:t>
+      </w:r>
+      <w:proofErr w:type="gramStart"/>
+      <w:r>
+        <w:rPr>
+          <w:lang w:val="es-ES"/>
+        </w:rPr>
+        <w:t>nuevo :</w:t>
+      </w:r>
+      <w:proofErr w:type="gramEnd"/>
+      <w:r>
+        <w:rPr>
+          <w:lang w:val="es-ES"/>
+        </w:rPr>
+        <w:t xml:space="preserve"> </w:t>
       </w:r>
       <w:proofErr w:type="spellStart"/>
       <w:r>
@@ -5359,7 +5799,21 @@
         <w:rPr>
           <w:lang w:val="es-ES"/>
         </w:rPr>
-        <w:t xml:space="preserve">En mi caso esta es un vista de algo del contenido, puede observar que </w:t>
+        <w:t xml:space="preserve">En mi caso esta es </w:t>
+      </w:r>
+      <w:proofErr w:type="gramStart"/>
+      <w:r>
+        <w:rPr>
+          <w:lang w:val="es-ES"/>
+        </w:rPr>
+        <w:t>un vista</w:t>
+      </w:r>
+      <w:proofErr w:type="gramEnd"/>
+      <w:r>
+        <w:rPr>
+          <w:lang w:val="es-ES"/>
+        </w:rPr>
+        <w:t xml:space="preserve"> de algo del contenido, puede observar que </w:t>
       </w:r>
       <w:proofErr w:type="spellStart"/>
       <w:r>
@@ -5398,6 +5852,7 @@
       </w:pPr>
       <w:r>
         <w:rPr>
+          <w:noProof/>
           <w:lang w:val="es-ES"/>
         </w:rPr>
         <w:lastRenderedPageBreak/>
@@ -5534,11 +5989,19 @@
           <w:lang w:val="es-ES"/>
         </w:rPr>
       </w:pPr>
-      <w:r>
-        <w:rPr>
-          <w:lang w:val="es-ES"/>
-        </w:rPr>
-        <w:t xml:space="preserve">Para que sirve? </w:t>
+      <w:proofErr w:type="gramStart"/>
+      <w:r>
+        <w:rPr>
+          <w:lang w:val="es-ES"/>
+        </w:rPr>
+        <w:t>Para que sirve?</w:t>
+      </w:r>
+      <w:proofErr w:type="gramEnd"/>
+      <w:r>
+        <w:rPr>
+          <w:lang w:val="es-ES"/>
+        </w:rPr>
+        <w:t xml:space="preserve"> </w:t>
       </w:r>
     </w:p>
     <w:p>
@@ -5611,6 +6074,7 @@
       </w:pPr>
       <w:r>
         <w:rPr>
+          <w:noProof/>
           <w:lang w:val="es-ES"/>
         </w:rPr>
         <w:drawing>
@@ -5653,28 +6117,50 @@
     <w:p>
       <w:pPr>
         <w:rPr>
-          <w:lang w:val="en-US"/>
-        </w:rPr>
-      </w:pPr>
-      <w:proofErr w:type="spellStart"/>
-      <w:r>
-        <w:rPr>
-          <w:lang w:val="en-US"/>
-        </w:rPr>
-        <w:t>Comando</w:t>
-      </w:r>
-      <w:proofErr w:type="spellEnd"/>
-      <w:r>
-        <w:rPr>
-          <w:lang w:val="en-US"/>
-        </w:rPr>
-        <w:t xml:space="preserve"> : </w:t>
-      </w:r>
-      <w:r>
-        <w:rPr>
-          <w:lang w:val="en-US"/>
-        </w:rPr>
-        <w:t>pip freeze &gt; requirements.txt</w:t>
+          <w:lang w:val="es-ES"/>
+        </w:rPr>
+      </w:pPr>
+      <w:proofErr w:type="gramStart"/>
+      <w:r>
+        <w:rPr>
+          <w:lang w:val="es-ES"/>
+        </w:rPr>
+        <w:t>Comando :</w:t>
+      </w:r>
+      <w:proofErr w:type="gramEnd"/>
+      <w:r>
+        <w:rPr>
+          <w:lang w:val="es-ES"/>
+        </w:rPr>
+        <w:t xml:space="preserve"> </w:t>
+      </w:r>
+      <w:proofErr w:type="spellStart"/>
+      <w:r>
+        <w:rPr>
+          <w:lang w:val="es-ES"/>
+        </w:rPr>
+        <w:t>pip</w:t>
+      </w:r>
+      <w:proofErr w:type="spellEnd"/>
+      <w:r>
+        <w:rPr>
+          <w:lang w:val="es-ES"/>
+        </w:rPr>
+        <w:t xml:space="preserve"> </w:t>
+      </w:r>
+      <w:proofErr w:type="spellStart"/>
+      <w:r>
+        <w:rPr>
+          <w:lang w:val="es-ES"/>
+        </w:rPr>
+        <w:t>freeze</w:t>
+      </w:r>
+      <w:proofErr w:type="spellEnd"/>
+      <w:r>
+        <w:rPr>
+          <w:lang w:val="es-ES"/>
+        </w:rPr>
+        <w:t xml:space="preserve"> &gt; requirements.txt</w:t>
       </w:r>
     </w:p>
     <w:p>
@@ -5707,8 +6193,16 @@
         <w:rPr>
           <w:lang w:val="es-ES"/>
         </w:rPr>
-        <w:t>e las carpetas usa cd..</w:t>
-      </w:r>
+        <w:t xml:space="preserve">e las carpetas usa </w:t>
+      </w:r>
+      <w:proofErr w:type="gramStart"/>
+      <w:r>
+        <w:rPr>
+          <w:lang w:val="es-ES"/>
+        </w:rPr>
+        <w:t>cd..</w:t>
+      </w:r>
+      <w:proofErr w:type="gramEnd"/>
     </w:p>
     <w:p>
       <w:pPr>
@@ -5745,6 +6239,7 @@
       </w:pPr>
       <w:r>
         <w:rPr>
+          <w:noProof/>
           <w:lang w:val="es-ES"/>
         </w:rPr>
         <w:lastRenderedPageBreak/>
@@ -5806,6 +6301,7 @@
       </w:pPr>
       <w:r>
         <w:rPr>
+          <w:noProof/>
           <w:lang w:val="es-ES"/>
         </w:rPr>
         <w:drawing>
@@ -6153,7 +6649,21 @@
         <w:rPr>
           <w:lang w:val="es-ES"/>
         </w:rPr>
-        <w:t xml:space="preserve">Ejecutas el comando : </w:t>
+        <w:t xml:space="preserve">Ejecutas el </w:t>
+      </w:r>
+      <w:proofErr w:type="gramStart"/>
+      <w:r>
+        <w:rPr>
+          <w:lang w:val="es-ES"/>
+        </w:rPr>
+        <w:t>comando :</w:t>
+      </w:r>
+      <w:proofErr w:type="gramEnd"/>
+      <w:r>
+        <w:rPr>
+          <w:lang w:val="es-ES"/>
+        </w:rPr>
+        <w:t xml:space="preserve"> </w:t>
       </w:r>
       <w:proofErr w:type="spellStart"/>
       <w:r>
@@ -6232,6 +6742,7 @@
       </w:pPr>
       <w:r>
         <w:rPr>
+          <w:noProof/>
           <w:lang w:val="es-ES"/>
         </w:rPr>
         <w:drawing>
@@ -6281,7 +6792,21 @@
         <w:rPr>
           <w:lang w:val="es-ES"/>
         </w:rPr>
-        <w:t>Crea una archivo llamado app.py</w:t>
+        <w:t xml:space="preserve">Crea </w:t>
+      </w:r>
+      <w:proofErr w:type="gramStart"/>
+      <w:r>
+        <w:rPr>
+          <w:lang w:val="es-ES"/>
+        </w:rPr>
+        <w:t>una archivo llamado</w:t>
+      </w:r>
+      <w:proofErr w:type="gramEnd"/>
+      <w:r>
+        <w:rPr>
+          <w:lang w:val="es-ES"/>
+        </w:rPr>
+        <w:t xml:space="preserve"> app.py</w:t>
       </w:r>
     </w:p>
     <w:p>
@@ -6305,6 +6830,7 @@
       </w:pPr>
       <w:r>
         <w:rPr>
+          <w:noProof/>
           <w:lang w:val="es-ES"/>
         </w:rPr>
         <w:lastRenderedPageBreak/>
@@ -6387,6 +6913,7 @@
       </w:pPr>
       <w:r>
         <w:rPr>
+          <w:noProof/>
           <w:lang w:val="es-ES"/>
         </w:rPr>
         <w:drawing>
@@ -6482,6 +7009,7 @@
       </w:r>
       <w:r>
         <w:rPr>
+          <w:noProof/>
           <w:lang w:val="es-ES"/>
         </w:rPr>
         <w:drawing>
@@ -6531,8 +7059,16 @@
         <w:rPr>
           <w:lang w:val="es-ES"/>
         </w:rPr>
-        <w:t>Y en el navegador se ejecuta localmente la app</w:t>
-      </w:r>
+        <w:t xml:space="preserve">Y en el navegador se ejecuta localmente la </w:t>
+      </w:r>
+      <w:proofErr w:type="gramStart"/>
+      <w:r>
+        <w:rPr>
+          <w:lang w:val="es-ES"/>
+        </w:rPr>
+        <w:t>app</w:t>
+      </w:r>
+      <w:proofErr w:type="gramEnd"/>
     </w:p>
     <w:p>
       <w:pPr>
@@ -6555,6 +7091,7 @@
       </w:pPr>
       <w:r>
         <w:rPr>
+          <w:noProof/>
           <w:lang w:val="es-ES"/>
         </w:rPr>
         <w:lastRenderedPageBreak/>
@@ -6641,6 +7178,274 @@
           <w:lang w:val="es-ES"/>
         </w:rPr>
       </w:pPr>
+      <w:r>
+        <w:rPr>
+          <w:lang w:val="es-ES"/>
+        </w:rPr>
+        <w:t xml:space="preserve">TIPOS DE TEXTOS </w:t>
+      </w:r>
+    </w:p>
+    <w:p>
+      <w:pPr>
+        <w:rPr>
+          <w:lang w:val="es-ES"/>
+        </w:rPr>
+      </w:pPr>
+      <w:r>
+        <w:rPr>
+          <w:lang w:val="es-ES"/>
+        </w:rPr>
+        <w:t xml:space="preserve">Depende de la necesidad el </w:t>
+      </w:r>
+      <w:proofErr w:type="spellStart"/>
+      <w:r>
+        <w:rPr>
+          <w:lang w:val="es-ES"/>
+        </w:rPr>
+        <w:t>framework</w:t>
+      </w:r>
+      <w:proofErr w:type="spellEnd"/>
+      <w:r>
+        <w:rPr>
+          <w:lang w:val="es-ES"/>
+        </w:rPr>
+        <w:t xml:space="preserve"> ofrece distintos textos </w:t>
+      </w:r>
+    </w:p>
+    <w:p>
+      <w:pPr>
+        <w:rPr>
+          <w:lang w:val="es-ES"/>
+        </w:rPr>
+      </w:pPr>
+      <w:r>
+        <w:rPr>
+          <w:lang w:val="es-ES"/>
+        </w:rPr>
+        <w:drawing>
+          <wp:inline distT="0" distB="0" distL="0" distR="0" wp14:anchorId="755F2BE9" wp14:editId="4A285BAA">
+            <wp:extent cx="5400040" cy="1319530"/>
+            <wp:effectExtent l="0" t="0" r="0" b="0"/>
+            <wp:docPr id="255518005" name="Imagen 1" descr="Texto&#10;&#10;El contenido generado por IA puede ser incorrecto."/>
+            <wp:cNvGraphicFramePr>
+              <a:graphicFrameLocks xmlns:a="http://schemas.openxmlformats.org/drawingml/2006/main" noChangeAspect="1"/>
+            </wp:cNvGraphicFramePr>
+            <a:graphic xmlns:a="http://schemas.openxmlformats.org/drawingml/2006/main">
+              <a:graphicData uri="http://schemas.openxmlformats.org/drawingml/2006/picture">
+                <pic:pic xmlns:pic="http://schemas.openxmlformats.org/drawingml/2006/picture">
+                  <pic:nvPicPr>
+                    <pic:cNvPr id="255518005" name="Imagen 1" descr="Texto&#10;&#10;El contenido generado por IA puede ser incorrecto."/>
+                    <pic:cNvPicPr/>
+                  </pic:nvPicPr>
+                  <pic:blipFill>
+                    <a:blip r:embed="rId23"/>
+                    <a:stretch>
+                      <a:fillRect/>
+                    </a:stretch>
+                  </pic:blipFill>
+                  <pic:spPr>
+                    <a:xfrm>
+                      <a:off x="0" y="0"/>
+                      <a:ext cx="5400040" cy="1319530"/>
+                    </a:xfrm>
+                    <a:prstGeom prst="rect">
+                      <a:avLst/>
+                    </a:prstGeom>
+                  </pic:spPr>
+                </pic:pic>
+              </a:graphicData>
+            </a:graphic>
+          </wp:inline>
+        </w:drawing>
+      </w:r>
+    </w:p>
+    <w:p>
+      <w:pPr>
+        <w:rPr>
+          <w:lang w:val="es-ES"/>
+        </w:rPr>
+      </w:pPr>
+      <w:r>
+        <w:rPr>
+          <w:lang w:val="es-ES"/>
+        </w:rPr>
+        <w:drawing>
+          <wp:inline distT="0" distB="0" distL="0" distR="0" wp14:anchorId="38014767" wp14:editId="368C48E2">
+            <wp:extent cx="5400040" cy="2258060"/>
+            <wp:effectExtent l="19050" t="19050" r="10160" b="27940"/>
+            <wp:docPr id="2133335829" name="Imagen 1" descr="Interfaz de usuario gráfica, Texto, Aplicación, Correo electrónico&#10;&#10;El contenido generado por IA puede ser incorrecto."/>
+            <wp:cNvGraphicFramePr>
+              <a:graphicFrameLocks xmlns:a="http://schemas.openxmlformats.org/drawingml/2006/main" noChangeAspect="1"/>
+            </wp:cNvGraphicFramePr>
+            <a:graphic xmlns:a="http://schemas.openxmlformats.org/drawingml/2006/main">
+              <a:graphicData uri="http://schemas.openxmlformats.org/drawingml/2006/picture">
+                <pic:pic xmlns:pic="http://schemas.openxmlformats.org/drawingml/2006/picture">
+                  <pic:nvPicPr>
+                    <pic:cNvPr id="2133335829" name="Imagen 1" descr="Interfaz de usuario gráfica, Texto, Aplicación, Correo electrónico&#10;&#10;El contenido generado por IA puede ser incorrecto."/>
+                    <pic:cNvPicPr/>
+                  </pic:nvPicPr>
+                  <pic:blipFill>
+                    <a:blip r:embed="rId24"/>
+                    <a:stretch>
+                      <a:fillRect/>
+                    </a:stretch>
+                  </pic:blipFill>
+                  <pic:spPr>
+                    <a:xfrm>
+                      <a:off x="0" y="0"/>
+                      <a:ext cx="5400040" cy="2258060"/>
+                    </a:xfrm>
+                    <a:prstGeom prst="rect">
+                      <a:avLst/>
+                    </a:prstGeom>
+                    <a:ln>
+                      <a:solidFill>
+                        <a:schemeClr val="tx1"/>
+                      </a:solidFill>
+                    </a:ln>
+                  </pic:spPr>
+                </pic:pic>
+              </a:graphicData>
+            </a:graphic>
+          </wp:inline>
+        </w:drawing>
+      </w:r>
+    </w:p>
+    <w:p>
+      <w:pPr>
+        <w:rPr>
+          <w:lang w:val="es-ES"/>
+        </w:rPr>
+      </w:pPr>
+    </w:p>
+    <w:p>
+      <w:pPr>
+        <w:rPr>
+          <w:lang w:val="es-ES"/>
+        </w:rPr>
+      </w:pPr>
+      <w:r>
+        <w:rPr>
+          <w:lang w:val="es-ES"/>
+        </w:rPr>
+        <w:t>USANDO VALORES DE VARIABLES EN EL TEXTO</w:t>
+      </w:r>
+    </w:p>
+    <w:p>
+      <w:pPr>
+        <w:rPr>
+          <w:lang w:val="es-ES"/>
+        </w:rPr>
+      </w:pPr>
+      <w:r>
+        <w:rPr>
+          <w:lang w:val="es-ES"/>
+        </w:rPr>
+        <w:lastRenderedPageBreak/>
+        <w:drawing>
+          <wp:inline distT="0" distB="0" distL="0" distR="0" wp14:anchorId="294F7E0F" wp14:editId="347567BF">
+            <wp:extent cx="5400040" cy="2132330"/>
+            <wp:effectExtent l="0" t="0" r="0" b="1270"/>
+            <wp:docPr id="265227067" name="Imagen 1" descr="Texto, Chat o mensaje de texto&#10;&#10;El contenido generado por IA puede ser incorrecto."/>
+            <wp:cNvGraphicFramePr>
+              <a:graphicFrameLocks xmlns:a="http://schemas.openxmlformats.org/drawingml/2006/main" noChangeAspect="1"/>
+            </wp:cNvGraphicFramePr>
+            <a:graphic xmlns:a="http://schemas.openxmlformats.org/drawingml/2006/main">
+              <a:graphicData uri="http://schemas.openxmlformats.org/drawingml/2006/picture">
+                <pic:pic xmlns:pic="http://schemas.openxmlformats.org/drawingml/2006/picture">
+                  <pic:nvPicPr>
+                    <pic:cNvPr id="265227067" name="Imagen 1" descr="Texto, Chat o mensaje de texto&#10;&#10;El contenido generado por IA puede ser incorrecto."/>
+                    <pic:cNvPicPr/>
+                  </pic:nvPicPr>
+                  <pic:blipFill rotWithShape="1">
+                    <a:blip r:embed="rId25"/>
+                    <a:srcRect t="51319"/>
+                    <a:stretch>
+                      <a:fillRect/>
+                    </a:stretch>
+                  </pic:blipFill>
+                  <pic:spPr bwMode="auto">
+                    <a:xfrm>
+                      <a:off x="0" y="0"/>
+                      <a:ext cx="5400040" cy="2132330"/>
+                    </a:xfrm>
+                    <a:prstGeom prst="rect">
+                      <a:avLst/>
+                    </a:prstGeom>
+                    <a:ln>
+                      <a:noFill/>
+                    </a:ln>
+                    <a:extLst>
+                      <a:ext uri="{53640926-AAD7-44D8-BBD7-CCE9431645EC}">
+                        <a14:shadowObscured xmlns:a14="http://schemas.microsoft.com/office/drawing/2010/main"/>
+                      </a:ext>
+                    </a:extLst>
+                  </pic:spPr>
+                </pic:pic>
+              </a:graphicData>
+            </a:graphic>
+          </wp:inline>
+        </w:drawing>
+      </w:r>
+    </w:p>
+    <w:p>
+      <w:pPr>
+        <w:rPr>
+          <w:lang w:val="es-ES"/>
+        </w:rPr>
+      </w:pPr>
+    </w:p>
+    <w:p>
+      <w:pPr>
+        <w:rPr>
+          <w:lang w:val="es-ES"/>
+        </w:rPr>
+      </w:pPr>
+      <w:r>
+        <w:rPr>
+          <w:lang w:val="es-ES"/>
+        </w:rPr>
+        <w:drawing>
+          <wp:inline distT="0" distB="0" distL="0" distR="0" wp14:anchorId="1BED2057" wp14:editId="26F9C7AE">
+            <wp:extent cx="5400040" cy="3469640"/>
+            <wp:effectExtent l="19050" t="19050" r="10160" b="16510"/>
+            <wp:docPr id="564512186" name="Imagen 1" descr="Tabla&#10;&#10;El contenido generado por IA puede ser incorrecto."/>
+            <wp:cNvGraphicFramePr>
+              <a:graphicFrameLocks xmlns:a="http://schemas.openxmlformats.org/drawingml/2006/main" noChangeAspect="1"/>
+            </wp:cNvGraphicFramePr>
+            <a:graphic xmlns:a="http://schemas.openxmlformats.org/drawingml/2006/main">
+              <a:graphicData uri="http://schemas.openxmlformats.org/drawingml/2006/picture">
+                <pic:pic xmlns:pic="http://schemas.openxmlformats.org/drawingml/2006/picture">
+                  <pic:nvPicPr>
+                    <pic:cNvPr id="564512186" name="Imagen 1" descr="Tabla&#10;&#10;El contenido generado por IA puede ser incorrecto."/>
+                    <pic:cNvPicPr/>
+                  </pic:nvPicPr>
+                  <pic:blipFill>
+                    <a:blip r:embed="rId26"/>
+                    <a:stretch>
+                      <a:fillRect/>
+                    </a:stretch>
+                  </pic:blipFill>
+                  <pic:spPr>
+                    <a:xfrm>
+                      <a:off x="0" y="0"/>
+                      <a:ext cx="5400040" cy="3469640"/>
+                    </a:xfrm>
+                    <a:prstGeom prst="rect">
+                      <a:avLst/>
+                    </a:prstGeom>
+                    <a:ln>
+                      <a:solidFill>
+                        <a:schemeClr val="tx1"/>
+                      </a:solidFill>
+                    </a:ln>
+                  </pic:spPr>
+                </pic:pic>
+              </a:graphicData>
+            </a:graphic>
+          </wp:inline>
+        </w:drawing>
+      </w:r>
     </w:p>
     <w:sectPr>
       <w:pgSz w:w="11906" w:h="16838"/>
@@ -7258,6 +8063,7 @@
   <w:style w:type="character" w:default="1" w:styleId="Fuentedeprrafopredeter">
     <w:name w:val="Default Paragraph Font"/>
     <w:uiPriority w:val="1"/>
+    <w:semiHidden/>
     <w:unhideWhenUsed/>
   </w:style>
   <w:style w:type="table" w:default="1" w:styleId="Tablanormal">

</xml_diff>

<commit_message>
adding a dataframe and showing it
</commit_message>
<xml_diff>
--- a/Documentation/Instructivo.docx
+++ b/Documentation/Instructivo.docx
@@ -7616,6 +7616,330 @@
           <w:lang w:val="es-ES"/>
         </w:rPr>
       </w:pPr>
+      <w:r>
+        <w:rPr>
+          <w:lang w:val="es-ES"/>
+        </w:rPr>
+        <w:t xml:space="preserve">MANEJO DE DATAFRAMES </w:t>
+      </w:r>
+    </w:p>
+    <w:p>
+      <w:pPr>
+        <w:rPr>
+          <w:lang w:val="es-ES"/>
+        </w:rPr>
+      </w:pPr>
+    </w:p>
+    <w:p>
+      <w:pPr>
+        <w:rPr>
+          <w:lang w:val="es-ES"/>
+        </w:rPr>
+      </w:pPr>
+      <w:r>
+        <w:rPr>
+          <w:lang w:val="es-ES"/>
+        </w:rPr>
+        <w:t xml:space="preserve">Debe primero en la carpeta principal almacenar una base de datos puede ser </w:t>
+      </w:r>
+      <w:proofErr w:type="spellStart"/>
+      <w:r>
+        <w:rPr>
+          <w:lang w:val="es-ES"/>
+        </w:rPr>
+        <w:t>csv</w:t>
+      </w:r>
+      <w:proofErr w:type="spellEnd"/>
+      <w:r>
+        <w:rPr>
+          <w:lang w:val="es-ES"/>
+        </w:rPr>
+        <w:t xml:space="preserve">, xlsx, </w:t>
+      </w:r>
+      <w:proofErr w:type="spellStart"/>
+      <w:r>
+        <w:rPr>
+          <w:lang w:val="es-ES"/>
+        </w:rPr>
+        <w:t>etc</w:t>
+      </w:r>
+      <w:proofErr w:type="spellEnd"/>
+    </w:p>
+    <w:p>
+      <w:pPr>
+        <w:rPr>
+          <w:lang w:val="es-ES"/>
+        </w:rPr>
+      </w:pPr>
+      <w:r>
+        <w:rPr>
+          <w:lang w:val="es-ES"/>
+        </w:rPr>
+        <w:t xml:space="preserve">Luego crear el </w:t>
+      </w:r>
+      <w:proofErr w:type="spellStart"/>
+      <w:r>
+        <w:rPr>
+          <w:lang w:val="es-ES"/>
+        </w:rPr>
+        <w:t>dataframe</w:t>
+      </w:r>
+      <w:proofErr w:type="spellEnd"/>
+      <w:r>
+        <w:rPr>
+          <w:lang w:val="es-ES"/>
+        </w:rPr>
+        <w:t xml:space="preserve"> como normalmente se hace en Python</w:t>
+      </w:r>
+    </w:p>
+    <w:p>
+      <w:pPr>
+        <w:rPr>
+          <w:lang w:val="es-ES"/>
+        </w:rPr>
+      </w:pPr>
+      <w:r>
+        <w:rPr>
+          <w:lang w:val="es-ES"/>
+        </w:rPr>
+        <w:t xml:space="preserve">Para terminar en la función agregar </w:t>
+      </w:r>
+      <w:proofErr w:type="spellStart"/>
+      <w:proofErr w:type="gramStart"/>
+      <w:r>
+        <w:rPr>
+          <w:lang w:val="es-ES"/>
+        </w:rPr>
+        <w:t>st.dataframe</w:t>
+      </w:r>
+      <w:proofErr w:type="spellEnd"/>
+      <w:proofErr w:type="gramEnd"/>
+      <w:r>
+        <w:rPr>
+          <w:lang w:val="es-ES"/>
+        </w:rPr>
+        <w:t>(</w:t>
+      </w:r>
+      <w:proofErr w:type="spellStart"/>
+      <w:r>
+        <w:rPr>
+          <w:lang w:val="es-ES"/>
+        </w:rPr>
+        <w:t>df</w:t>
+      </w:r>
+      <w:proofErr w:type="spellEnd"/>
+      <w:r>
+        <w:rPr>
+          <w:lang w:val="es-ES"/>
+        </w:rPr>
+        <w:t xml:space="preserve">), esto mostrara en </w:t>
+      </w:r>
+      <w:proofErr w:type="spellStart"/>
+      <w:r>
+        <w:rPr>
+          <w:lang w:val="es-ES"/>
+        </w:rPr>
+        <w:t>dataframe</w:t>
+      </w:r>
+      <w:proofErr w:type="spellEnd"/>
+      <w:r>
+        <w:rPr>
+          <w:lang w:val="es-ES"/>
+        </w:rPr>
+        <w:t xml:space="preserve"> completo en el proyecto</w:t>
+      </w:r>
+    </w:p>
+    <w:p>
+      <w:pPr>
+        <w:rPr>
+          <w:lang w:val="es-ES"/>
+        </w:rPr>
+      </w:pPr>
+      <w:r>
+        <w:rPr>
+          <w:lang w:val="es-ES"/>
+        </w:rPr>
+        <w:lastRenderedPageBreak/>
+        <w:drawing>
+          <wp:inline distT="0" distB="0" distL="0" distR="0" wp14:anchorId="4FD68A0A" wp14:editId="3364ACEA">
+            <wp:extent cx="5417820" cy="3165928"/>
+            <wp:effectExtent l="0" t="0" r="0" b="0"/>
+            <wp:docPr id="1586815366" name="Imagen 1" descr="Texto&#10;&#10;El contenido generado por IA puede ser incorrecto."/>
+            <wp:cNvGraphicFramePr>
+              <a:graphicFrameLocks xmlns:a="http://schemas.openxmlformats.org/drawingml/2006/main" noChangeAspect="1"/>
+            </wp:cNvGraphicFramePr>
+            <a:graphic xmlns:a="http://schemas.openxmlformats.org/drawingml/2006/main">
+              <a:graphicData uri="http://schemas.openxmlformats.org/drawingml/2006/picture">
+                <pic:pic xmlns:pic="http://schemas.openxmlformats.org/drawingml/2006/picture">
+                  <pic:nvPicPr>
+                    <pic:cNvPr id="1586815366" name="Imagen 1" descr="Texto&#10;&#10;El contenido generado por IA puede ser incorrecto."/>
+                    <pic:cNvPicPr/>
+                  </pic:nvPicPr>
+                  <pic:blipFill rotWithShape="1">
+                    <a:blip r:embed="rId29"/>
+                    <a:srcRect r="42427"/>
+                    <a:stretch>
+                      <a:fillRect/>
+                    </a:stretch>
+                  </pic:blipFill>
+                  <pic:spPr bwMode="auto">
+                    <a:xfrm>
+                      <a:off x="0" y="0"/>
+                      <a:ext cx="5433816" cy="3175275"/>
+                    </a:xfrm>
+                    <a:prstGeom prst="rect">
+                      <a:avLst/>
+                    </a:prstGeom>
+                    <a:ln>
+                      <a:noFill/>
+                    </a:ln>
+                    <a:extLst>
+                      <a:ext uri="{53640926-AAD7-44D8-BBD7-CCE9431645EC}">
+                        <a14:shadowObscured xmlns:a14="http://schemas.microsoft.com/office/drawing/2010/main"/>
+                      </a:ext>
+                    </a:extLst>
+                  </pic:spPr>
+                </pic:pic>
+              </a:graphicData>
+            </a:graphic>
+          </wp:inline>
+        </w:drawing>
+      </w:r>
+    </w:p>
+    <w:p>
+      <w:pPr>
+        <w:rPr>
+          <w:lang w:val="es-ES"/>
+        </w:rPr>
+      </w:pPr>
+      <w:r>
+        <w:rPr>
+          <w:lang w:val="es-ES"/>
+        </w:rPr>
+        <w:t xml:space="preserve">Posiblemente si su archivo es </w:t>
+      </w:r>
+      <w:proofErr w:type="gramStart"/>
+      <w:r>
+        <w:rPr>
+          <w:lang w:val="es-ES"/>
+        </w:rPr>
+        <w:t>xlsx  necesite</w:t>
+      </w:r>
+      <w:proofErr w:type="gramEnd"/>
+      <w:r>
+        <w:rPr>
+          <w:lang w:val="es-ES"/>
+        </w:rPr>
+        <w:t xml:space="preserve"> instalar </w:t>
+      </w:r>
+      <w:proofErr w:type="spellStart"/>
+      <w:r>
+        <w:rPr>
+          <w:lang w:val="es-ES"/>
+        </w:rPr>
+        <w:t>pip</w:t>
+      </w:r>
+      <w:proofErr w:type="spellEnd"/>
+      <w:r>
+        <w:rPr>
+          <w:lang w:val="es-ES"/>
+        </w:rPr>
+        <w:t xml:space="preserve"> </w:t>
+      </w:r>
+      <w:proofErr w:type="spellStart"/>
+      <w:r>
+        <w:rPr>
+          <w:lang w:val="es-ES"/>
+        </w:rPr>
+        <w:t>install</w:t>
+      </w:r>
+      <w:proofErr w:type="spellEnd"/>
+      <w:r>
+        <w:rPr>
+          <w:lang w:val="es-ES"/>
+        </w:rPr>
+        <w:t xml:space="preserve"> </w:t>
+      </w:r>
+      <w:proofErr w:type="spellStart"/>
+      <w:r>
+        <w:rPr>
+          <w:lang w:val="es-ES"/>
+        </w:rPr>
+        <w:t>openpyxl</w:t>
+      </w:r>
+      <w:proofErr w:type="spellEnd"/>
+    </w:p>
+    <w:p>
+      <w:pPr>
+        <w:rPr>
+          <w:lang w:val="es-ES"/>
+        </w:rPr>
+      </w:pPr>
+      <w:r>
+        <w:rPr>
+          <w:lang w:val="es-ES"/>
+        </w:rPr>
+        <w:t>Si lo instala no olvide actualizar requirements.txt</w:t>
+      </w:r>
+    </w:p>
+    <w:p>
+      <w:pPr>
+        <w:rPr>
+          <w:lang w:val="es-ES"/>
+        </w:rPr>
+      </w:pPr>
+    </w:p>
+    <w:p>
+      <w:pPr>
+        <w:rPr>
+          <w:lang w:val="es-ES"/>
+        </w:rPr>
+      </w:pPr>
+      <w:r>
+        <w:rPr>
+          <w:lang w:val="es-ES"/>
+        </w:rPr>
+        <w:drawing>
+          <wp:inline distT="0" distB="0" distL="0" distR="0" wp14:anchorId="6ABB0285" wp14:editId="2DC12B4F">
+            <wp:extent cx="5400040" cy="2524125"/>
+            <wp:effectExtent l="19050" t="19050" r="10160" b="28575"/>
+            <wp:docPr id="367806763" name="Imagen 1" descr="Interfaz de usuario gráfica, Tabla&#10;&#10;El contenido generado por IA puede ser incorrecto."/>
+            <wp:cNvGraphicFramePr>
+              <a:graphicFrameLocks xmlns:a="http://schemas.openxmlformats.org/drawingml/2006/main" noChangeAspect="1"/>
+            </wp:cNvGraphicFramePr>
+            <a:graphic xmlns:a="http://schemas.openxmlformats.org/drawingml/2006/main">
+              <a:graphicData uri="http://schemas.openxmlformats.org/drawingml/2006/picture">
+                <pic:pic xmlns:pic="http://schemas.openxmlformats.org/drawingml/2006/picture">
+                  <pic:nvPicPr>
+                    <pic:cNvPr id="367806763" name="Imagen 1" descr="Interfaz de usuario gráfica, Tabla&#10;&#10;El contenido generado por IA puede ser incorrecto."/>
+                    <pic:cNvPicPr/>
+                  </pic:nvPicPr>
+                  <pic:blipFill>
+                    <a:blip r:embed="rId30"/>
+                    <a:stretch>
+                      <a:fillRect/>
+                    </a:stretch>
+                  </pic:blipFill>
+                  <pic:spPr>
+                    <a:xfrm>
+                      <a:off x="0" y="0"/>
+                      <a:ext cx="5400040" cy="2524125"/>
+                    </a:xfrm>
+                    <a:prstGeom prst="rect">
+                      <a:avLst/>
+                    </a:prstGeom>
+                    <a:ln>
+                      <a:solidFill>
+                        <a:schemeClr val="tx1"/>
+                      </a:solidFill>
+                    </a:ln>
+                  </pic:spPr>
+                </pic:pic>
+              </a:graphicData>
+            </a:graphic>
+          </wp:inline>
+        </w:drawing>
+      </w:r>
     </w:p>
     <w:sectPr>
       <w:pgSz w:w="11906" w:h="16838"/>

</xml_diff>

<commit_message>
Adding Selectbox, multiselectbox and slide
</commit_message>
<xml_diff>
--- a/Documentation/Instructivo.docx
+++ b/Documentation/Instructivo.docx
@@ -8475,6 +8475,351 @@
                     <a:xfrm>
                       <a:off x="0" y="0"/>
                       <a:ext cx="4124901" cy="2314898"/>
+                    </a:xfrm>
+                    <a:prstGeom prst="rect">
+                      <a:avLst/>
+                    </a:prstGeom>
+                    <a:ln>
+                      <a:solidFill>
+                        <a:schemeClr val="tx1"/>
+                      </a:solidFill>
+                    </a:ln>
+                  </pic:spPr>
+                </pic:pic>
+              </a:graphicData>
+            </a:graphic>
+          </wp:inline>
+        </w:drawing>
+      </w:r>
+    </w:p>
+    <w:p>
+      <w:pPr>
+        <w:rPr>
+          <w:lang w:val="es-ES"/>
+        </w:rPr>
+      </w:pPr>
+    </w:p>
+    <w:p>
+      <w:pPr>
+        <w:rPr>
+          <w:lang w:val="es-ES"/>
+        </w:rPr>
+      </w:pPr>
+      <w:r>
+        <w:rPr>
+          <w:lang w:val="es-ES"/>
+        </w:rPr>
+        <w:t xml:space="preserve">CAJA DE SELECCIÓN </w:t>
+      </w:r>
+    </w:p>
+    <w:p>
+      <w:pPr>
+        <w:rPr>
+          <w:lang w:val="es-ES"/>
+        </w:rPr>
+      </w:pPr>
+      <w:r>
+        <w:rPr>
+          <w:lang w:val="es-ES"/>
+        </w:rPr>
+        <w:drawing>
+          <wp:inline distT="0" distB="0" distL="0" distR="0" wp14:anchorId="6F5A7389" wp14:editId="4AAFDF99">
+            <wp:extent cx="3848637" cy="1390844"/>
+            <wp:effectExtent l="0" t="0" r="0" b="0"/>
+            <wp:docPr id="1756633788" name="Imagen 1" descr="Texto&#10;&#10;El contenido generado por IA puede ser incorrecto."/>
+            <wp:cNvGraphicFramePr>
+              <a:graphicFrameLocks xmlns:a="http://schemas.openxmlformats.org/drawingml/2006/main" noChangeAspect="1"/>
+            </wp:cNvGraphicFramePr>
+            <a:graphic xmlns:a="http://schemas.openxmlformats.org/drawingml/2006/main">
+              <a:graphicData uri="http://schemas.openxmlformats.org/drawingml/2006/picture">
+                <pic:pic xmlns:pic="http://schemas.openxmlformats.org/drawingml/2006/picture">
+                  <pic:nvPicPr>
+                    <pic:cNvPr id="1756633788" name="Imagen 1" descr="Texto&#10;&#10;El contenido generado por IA puede ser incorrecto."/>
+                    <pic:cNvPicPr/>
+                  </pic:nvPicPr>
+                  <pic:blipFill>
+                    <a:blip r:embed="rId37"/>
+                    <a:stretch>
+                      <a:fillRect/>
+                    </a:stretch>
+                  </pic:blipFill>
+                  <pic:spPr>
+                    <a:xfrm>
+                      <a:off x="0" y="0"/>
+                      <a:ext cx="3848637" cy="1390844"/>
+                    </a:xfrm>
+                    <a:prstGeom prst="rect">
+                      <a:avLst/>
+                    </a:prstGeom>
+                  </pic:spPr>
+                </pic:pic>
+              </a:graphicData>
+            </a:graphic>
+          </wp:inline>
+        </w:drawing>
+      </w:r>
+    </w:p>
+    <w:p>
+      <w:pPr>
+        <w:rPr>
+          <w:lang w:val="es-ES"/>
+        </w:rPr>
+      </w:pPr>
+      <w:r>
+        <w:rPr>
+          <w:lang w:val="es-ES"/>
+        </w:rPr>
+        <w:lastRenderedPageBreak/>
+        <w:drawing>
+          <wp:inline distT="0" distB="0" distL="0" distR="0" wp14:anchorId="056EC16B" wp14:editId="6676321B">
+            <wp:extent cx="5400040" cy="1736090"/>
+            <wp:effectExtent l="19050" t="19050" r="10160" b="16510"/>
+            <wp:docPr id="517459327" name="Imagen 1" descr="Patrón de fondo&#10;&#10;El contenido generado por IA puede ser incorrecto."/>
+            <wp:cNvGraphicFramePr>
+              <a:graphicFrameLocks xmlns:a="http://schemas.openxmlformats.org/drawingml/2006/main" noChangeAspect="1"/>
+            </wp:cNvGraphicFramePr>
+            <a:graphic xmlns:a="http://schemas.openxmlformats.org/drawingml/2006/main">
+              <a:graphicData uri="http://schemas.openxmlformats.org/drawingml/2006/picture">
+                <pic:pic xmlns:pic="http://schemas.openxmlformats.org/drawingml/2006/picture">
+                  <pic:nvPicPr>
+                    <pic:cNvPr id="517459327" name="Imagen 1" descr="Patrón de fondo&#10;&#10;El contenido generado por IA puede ser incorrecto."/>
+                    <pic:cNvPicPr/>
+                  </pic:nvPicPr>
+                  <pic:blipFill>
+                    <a:blip r:embed="rId38"/>
+                    <a:stretch>
+                      <a:fillRect/>
+                    </a:stretch>
+                  </pic:blipFill>
+                  <pic:spPr>
+                    <a:xfrm>
+                      <a:off x="0" y="0"/>
+                      <a:ext cx="5400040" cy="1736090"/>
+                    </a:xfrm>
+                    <a:prstGeom prst="rect">
+                      <a:avLst/>
+                    </a:prstGeom>
+                    <a:ln>
+                      <a:solidFill>
+                        <a:schemeClr val="tx1"/>
+                      </a:solidFill>
+                    </a:ln>
+                  </pic:spPr>
+                </pic:pic>
+              </a:graphicData>
+            </a:graphic>
+          </wp:inline>
+        </w:drawing>
+      </w:r>
+    </w:p>
+    <w:p>
+      <w:pPr>
+        <w:rPr>
+          <w:lang w:val="es-ES"/>
+        </w:rPr>
+      </w:pPr>
+      <w:r>
+        <w:rPr>
+          <w:lang w:val="es-ES"/>
+        </w:rPr>
+        <w:t>SELECCIÓN MULTIPLE</w:t>
+      </w:r>
+    </w:p>
+    <w:p>
+      <w:pPr>
+        <w:rPr>
+          <w:lang w:val="es-ES"/>
+        </w:rPr>
+      </w:pPr>
+      <w:r>
+        <w:rPr>
+          <w:lang w:val="es-ES"/>
+        </w:rPr>
+        <w:drawing>
+          <wp:inline distT="0" distB="0" distL="0" distR="0" wp14:anchorId="1DF13A5F" wp14:editId="544C3178">
+            <wp:extent cx="4639322" cy="2000529"/>
+            <wp:effectExtent l="0" t="0" r="8890" b="0"/>
+            <wp:docPr id="798099116" name="Imagen 1" descr="Texto&#10;&#10;El contenido generado por IA puede ser incorrecto."/>
+            <wp:cNvGraphicFramePr>
+              <a:graphicFrameLocks xmlns:a="http://schemas.openxmlformats.org/drawingml/2006/main" noChangeAspect="1"/>
+            </wp:cNvGraphicFramePr>
+            <a:graphic xmlns:a="http://schemas.openxmlformats.org/drawingml/2006/main">
+              <a:graphicData uri="http://schemas.openxmlformats.org/drawingml/2006/picture">
+                <pic:pic xmlns:pic="http://schemas.openxmlformats.org/drawingml/2006/picture">
+                  <pic:nvPicPr>
+                    <pic:cNvPr id="798099116" name="Imagen 1" descr="Texto&#10;&#10;El contenido generado por IA puede ser incorrecto."/>
+                    <pic:cNvPicPr/>
+                  </pic:nvPicPr>
+                  <pic:blipFill>
+                    <a:blip r:embed="rId39"/>
+                    <a:stretch>
+                      <a:fillRect/>
+                    </a:stretch>
+                  </pic:blipFill>
+                  <pic:spPr>
+                    <a:xfrm>
+                      <a:off x="0" y="0"/>
+                      <a:ext cx="4639322" cy="2000529"/>
+                    </a:xfrm>
+                    <a:prstGeom prst="rect">
+                      <a:avLst/>
+                    </a:prstGeom>
+                  </pic:spPr>
+                </pic:pic>
+              </a:graphicData>
+            </a:graphic>
+          </wp:inline>
+        </w:drawing>
+      </w:r>
+    </w:p>
+    <w:p>
+      <w:pPr>
+        <w:rPr>
+          <w:lang w:val="es-ES"/>
+        </w:rPr>
+      </w:pPr>
+      <w:r>
+        <w:rPr>
+          <w:lang w:val="es-ES"/>
+        </w:rPr>
+        <w:drawing>
+          <wp:inline distT="0" distB="0" distL="0" distR="0" wp14:anchorId="7AE46B9C" wp14:editId="60A117B3">
+            <wp:extent cx="5400040" cy="1554480"/>
+            <wp:effectExtent l="19050" t="19050" r="10160" b="26670"/>
+            <wp:docPr id="1095279750" name="Imagen 1" descr="Imagen que contiene Texto&#10;&#10;El contenido generado por IA puede ser incorrecto."/>
+            <wp:cNvGraphicFramePr>
+              <a:graphicFrameLocks xmlns:a="http://schemas.openxmlformats.org/drawingml/2006/main" noChangeAspect="1"/>
+            </wp:cNvGraphicFramePr>
+            <a:graphic xmlns:a="http://schemas.openxmlformats.org/drawingml/2006/main">
+              <a:graphicData uri="http://schemas.openxmlformats.org/drawingml/2006/picture">
+                <pic:pic xmlns:pic="http://schemas.openxmlformats.org/drawingml/2006/picture">
+                  <pic:nvPicPr>
+                    <pic:cNvPr id="1095279750" name="Imagen 1" descr="Imagen que contiene Texto&#10;&#10;El contenido generado por IA puede ser incorrecto."/>
+                    <pic:cNvPicPr/>
+                  </pic:nvPicPr>
+                  <pic:blipFill>
+                    <a:blip r:embed="rId40"/>
+                    <a:stretch>
+                      <a:fillRect/>
+                    </a:stretch>
+                  </pic:blipFill>
+                  <pic:spPr>
+                    <a:xfrm>
+                      <a:off x="0" y="0"/>
+                      <a:ext cx="5400040" cy="1554480"/>
+                    </a:xfrm>
+                    <a:prstGeom prst="rect">
+                      <a:avLst/>
+                    </a:prstGeom>
+                    <a:ln>
+                      <a:solidFill>
+                        <a:schemeClr val="tx1"/>
+                      </a:solidFill>
+                    </a:ln>
+                  </pic:spPr>
+                </pic:pic>
+              </a:graphicData>
+            </a:graphic>
+          </wp:inline>
+        </w:drawing>
+      </w:r>
+    </w:p>
+    <w:p>
+      <w:pPr>
+        <w:rPr>
+          <w:lang w:val="es-ES"/>
+        </w:rPr>
+      </w:pPr>
+      <w:r>
+        <w:rPr>
+          <w:lang w:val="es-ES"/>
+        </w:rPr>
+        <w:t>DESLIZADOR</w:t>
+      </w:r>
+    </w:p>
+    <w:p>
+      <w:pPr>
+        <w:rPr>
+          <w:lang w:val="es-ES"/>
+        </w:rPr>
+      </w:pPr>
+      <w:r>
+        <w:rPr>
+          <w:lang w:val="es-ES"/>
+        </w:rPr>
+        <w:drawing>
+          <wp:inline distT="0" distB="0" distL="0" distR="0" wp14:anchorId="4D4861F2" wp14:editId="4098889E">
+            <wp:extent cx="3839111" cy="1886213"/>
+            <wp:effectExtent l="0" t="0" r="9525" b="0"/>
+            <wp:docPr id="277115493" name="Imagen 1" descr="Texto&#10;&#10;El contenido generado por IA puede ser incorrecto."/>
+            <wp:cNvGraphicFramePr>
+              <a:graphicFrameLocks xmlns:a="http://schemas.openxmlformats.org/drawingml/2006/main" noChangeAspect="1"/>
+            </wp:cNvGraphicFramePr>
+            <a:graphic xmlns:a="http://schemas.openxmlformats.org/drawingml/2006/main">
+              <a:graphicData uri="http://schemas.openxmlformats.org/drawingml/2006/picture">
+                <pic:pic xmlns:pic="http://schemas.openxmlformats.org/drawingml/2006/picture">
+                  <pic:nvPicPr>
+                    <pic:cNvPr id="277115493" name="Imagen 1" descr="Texto&#10;&#10;El contenido generado por IA puede ser incorrecto."/>
+                    <pic:cNvPicPr/>
+                  </pic:nvPicPr>
+                  <pic:blipFill>
+                    <a:blip r:embed="rId41"/>
+                    <a:stretch>
+                      <a:fillRect/>
+                    </a:stretch>
+                  </pic:blipFill>
+                  <pic:spPr>
+                    <a:xfrm>
+                      <a:off x="0" y="0"/>
+                      <a:ext cx="3839111" cy="1886213"/>
+                    </a:xfrm>
+                    <a:prstGeom prst="rect">
+                      <a:avLst/>
+                    </a:prstGeom>
+                  </pic:spPr>
+                </pic:pic>
+              </a:graphicData>
+            </a:graphic>
+          </wp:inline>
+        </w:drawing>
+      </w:r>
+    </w:p>
+    <w:p>
+      <w:pPr>
+        <w:rPr>
+          <w:lang w:val="es-ES"/>
+        </w:rPr>
+      </w:pPr>
+      <w:r>
+        <w:rPr>
+          <w:lang w:val="es-ES"/>
+        </w:rPr>
+        <w:lastRenderedPageBreak/>
+        <w:drawing>
+          <wp:inline distT="0" distB="0" distL="0" distR="0" wp14:anchorId="0D920CD4" wp14:editId="7C799425">
+            <wp:extent cx="5400040" cy="1695450"/>
+            <wp:effectExtent l="19050" t="19050" r="10160" b="19050"/>
+            <wp:docPr id="2017610404" name="Imagen 1" descr="Imagen que contiene Interfaz de usuario gráfica&#10;&#10;El contenido generado por IA puede ser incorrecto."/>
+            <wp:cNvGraphicFramePr>
+              <a:graphicFrameLocks xmlns:a="http://schemas.openxmlformats.org/drawingml/2006/main" noChangeAspect="1"/>
+            </wp:cNvGraphicFramePr>
+            <a:graphic xmlns:a="http://schemas.openxmlformats.org/drawingml/2006/main">
+              <a:graphicData uri="http://schemas.openxmlformats.org/drawingml/2006/picture">
+                <pic:pic xmlns:pic="http://schemas.openxmlformats.org/drawingml/2006/picture">
+                  <pic:nvPicPr>
+                    <pic:cNvPr id="2017610404" name="Imagen 1" descr="Imagen que contiene Interfaz de usuario gráfica&#10;&#10;El contenido generado por IA puede ser incorrecto."/>
+                    <pic:cNvPicPr/>
+                  </pic:nvPicPr>
+                  <pic:blipFill>
+                    <a:blip r:embed="rId42"/>
+                    <a:stretch>
+                      <a:fillRect/>
+                    </a:stretch>
+                  </pic:blipFill>
+                  <pic:spPr>
+                    <a:xfrm>
+                      <a:off x="0" y="0"/>
+                      <a:ext cx="5400040" cy="1695450"/>
                     </a:xfrm>
                     <a:prstGeom prst="rect">
                       <a:avLst/>

</xml_diff>

<commit_message>
adding audio and video into the app
</commit_message>
<xml_diff>
--- a/Documentation/Instructivo.docx
+++ b/Documentation/Instructivo.docx
@@ -11071,9 +11071,9 @@
           <w:lang w:val="es-ES"/>
         </w:rPr>
         <w:drawing>
-          <wp:inline distT="0" distB="0" distL="0" distR="0" wp14:anchorId="39E19C7B" wp14:editId="3E043951">
-            <wp:extent cx="5400040" cy="4382770"/>
-            <wp:effectExtent l="19050" t="19050" r="10160" b="17780"/>
+          <wp:inline distT="0" distB="0" distL="0" distR="0" wp14:anchorId="39E19C7B" wp14:editId="535EF531">
+            <wp:extent cx="3463290" cy="2810869"/>
+            <wp:effectExtent l="19050" t="19050" r="22860" b="27940"/>
             <wp:docPr id="1796546476" name="Imagen 1" descr="Un atardecer de colores&#10;&#10;El contenido generado por IA puede ser incorrecto."/>
             <wp:cNvGraphicFramePr>
               <a:graphicFrameLocks xmlns:a="http://schemas.openxmlformats.org/drawingml/2006/main" noChangeAspect="1"/>
@@ -11094,7 +11094,280 @@
                   <pic:spPr>
                     <a:xfrm>
                       <a:off x="0" y="0"/>
-                      <a:ext cx="5400040" cy="4382770"/>
+                      <a:ext cx="3465755" cy="2812869"/>
+                    </a:xfrm>
+                    <a:prstGeom prst="rect">
+                      <a:avLst/>
+                    </a:prstGeom>
+                    <a:ln>
+                      <a:solidFill>
+                        <a:schemeClr val="tx1"/>
+                      </a:solidFill>
+                    </a:ln>
+                  </pic:spPr>
+                </pic:pic>
+              </a:graphicData>
+            </a:graphic>
+          </wp:inline>
+        </w:drawing>
+      </w:r>
+    </w:p>
+    <w:p>
+      <w:pPr>
+        <w:rPr>
+          <w:lang w:val="es-ES"/>
+        </w:rPr>
+      </w:pPr>
+    </w:p>
+    <w:p>
+      <w:pPr>
+        <w:rPr>
+          <w:lang w:val="es-ES"/>
+        </w:rPr>
+      </w:pPr>
+      <w:r>
+        <w:rPr>
+          <w:lang w:val="es-ES"/>
+        </w:rPr>
+        <w:t>VIDEOS</w:t>
+      </w:r>
+    </w:p>
+    <w:p>
+      <w:pPr>
+        <w:rPr>
+          <w:lang w:val="es-ES"/>
+        </w:rPr>
+      </w:pPr>
+      <w:r>
+        <w:rPr>
+          <w:lang w:val="es-ES"/>
+        </w:rPr>
+        <w:t xml:space="preserve">Con el siguiente </w:t>
+      </w:r>
+      <w:proofErr w:type="gramStart"/>
+      <w:r>
+        <w:rPr>
+          <w:lang w:val="es-ES"/>
+        </w:rPr>
+        <w:t>código  se</w:t>
+      </w:r>
+      <w:proofErr w:type="gramEnd"/>
+      <w:r>
+        <w:rPr>
+          <w:lang w:val="es-ES"/>
+        </w:rPr>
+        <w:t xml:space="preserve"> pueden insertar videos </w:t>
+      </w:r>
+    </w:p>
+    <w:p>
+      <w:pPr>
+        <w:rPr>
+          <w:lang w:val="es-ES"/>
+        </w:rPr>
+      </w:pPr>
+      <w:r>
+        <w:rPr>
+          <w:lang w:val="es-ES"/>
+        </w:rPr>
+        <w:drawing>
+          <wp:inline distT="0" distB="0" distL="0" distR="0" wp14:anchorId="14937DC5" wp14:editId="7E7F0737">
+            <wp:extent cx="4716780" cy="925164"/>
+            <wp:effectExtent l="0" t="0" r="0" b="8890"/>
+            <wp:docPr id="1568539638" name="Imagen 1" descr="Texto&#10;&#10;El contenido generado por IA puede ser incorrecto."/>
+            <wp:cNvGraphicFramePr>
+              <a:graphicFrameLocks xmlns:a="http://schemas.openxmlformats.org/drawingml/2006/main" noChangeAspect="1"/>
+            </wp:cNvGraphicFramePr>
+            <a:graphic xmlns:a="http://schemas.openxmlformats.org/drawingml/2006/main">
+              <a:graphicData uri="http://schemas.openxmlformats.org/drawingml/2006/picture">
+                <pic:pic xmlns:pic="http://schemas.openxmlformats.org/drawingml/2006/picture">
+                  <pic:nvPicPr>
+                    <pic:cNvPr id="1568539638" name="Imagen 1" descr="Texto&#10;&#10;El contenido generado por IA puede ser incorrecto."/>
+                    <pic:cNvPicPr/>
+                  </pic:nvPicPr>
+                  <pic:blipFill>
+                    <a:blip r:embed="rId53"/>
+                    <a:stretch>
+                      <a:fillRect/>
+                    </a:stretch>
+                  </pic:blipFill>
+                  <pic:spPr>
+                    <a:xfrm>
+                      <a:off x="0" y="0"/>
+                      <a:ext cx="4728188" cy="927402"/>
+                    </a:xfrm>
+                    <a:prstGeom prst="rect">
+                      <a:avLst/>
+                    </a:prstGeom>
+                  </pic:spPr>
+                </pic:pic>
+              </a:graphicData>
+            </a:graphic>
+          </wp:inline>
+        </w:drawing>
+      </w:r>
+    </w:p>
+    <w:p>
+      <w:pPr>
+        <w:rPr>
+          <w:lang w:val="es-ES"/>
+        </w:rPr>
+      </w:pPr>
+      <w:r>
+        <w:rPr>
+          <w:lang w:val="es-ES"/>
+        </w:rPr>
+        <w:drawing>
+          <wp:inline distT="0" distB="0" distL="0" distR="0" wp14:anchorId="48292133" wp14:editId="2A110062">
+            <wp:extent cx="2609850" cy="1704811"/>
+            <wp:effectExtent l="19050" t="19050" r="19050" b="10160"/>
+            <wp:docPr id="1546883528" name="Imagen 1" descr="Imagen que contiene reloj&#10;&#10;El contenido generado por IA puede ser incorrecto."/>
+            <wp:cNvGraphicFramePr>
+              <a:graphicFrameLocks xmlns:a="http://schemas.openxmlformats.org/drawingml/2006/main" noChangeAspect="1"/>
+            </wp:cNvGraphicFramePr>
+            <a:graphic xmlns:a="http://schemas.openxmlformats.org/drawingml/2006/main">
+              <a:graphicData uri="http://schemas.openxmlformats.org/drawingml/2006/picture">
+                <pic:pic xmlns:pic="http://schemas.openxmlformats.org/drawingml/2006/picture">
+                  <pic:nvPicPr>
+                    <pic:cNvPr id="1546883528" name="Imagen 1" descr="Imagen que contiene reloj&#10;&#10;El contenido generado por IA puede ser incorrecto."/>
+                    <pic:cNvPicPr/>
+                  </pic:nvPicPr>
+                  <pic:blipFill>
+                    <a:blip r:embed="rId54"/>
+                    <a:stretch>
+                      <a:fillRect/>
+                    </a:stretch>
+                  </pic:blipFill>
+                  <pic:spPr>
+                    <a:xfrm>
+                      <a:off x="0" y="0"/>
+                      <a:ext cx="2614124" cy="1707603"/>
+                    </a:xfrm>
+                    <a:prstGeom prst="rect">
+                      <a:avLst/>
+                    </a:prstGeom>
+                    <a:ln>
+                      <a:solidFill>
+                        <a:schemeClr val="tx1"/>
+                      </a:solidFill>
+                    </a:ln>
+                  </pic:spPr>
+                </pic:pic>
+              </a:graphicData>
+            </a:graphic>
+          </wp:inline>
+        </w:drawing>
+      </w:r>
+    </w:p>
+    <w:p>
+      <w:pPr>
+        <w:rPr>
+          <w:lang w:val="es-ES"/>
+        </w:rPr>
+      </w:pPr>
+    </w:p>
+    <w:p>
+      <w:pPr>
+        <w:rPr>
+          <w:lang w:val="es-ES"/>
+        </w:rPr>
+      </w:pPr>
+      <w:r>
+        <w:rPr>
+          <w:lang w:val="es-ES"/>
+        </w:rPr>
+        <w:t>AUDIO</w:t>
+      </w:r>
+    </w:p>
+    <w:p>
+      <w:pPr>
+        <w:rPr>
+          <w:lang w:val="es-ES"/>
+        </w:rPr>
+      </w:pPr>
+    </w:p>
+    <w:p>
+      <w:pPr>
+        <w:rPr>
+          <w:lang w:val="es-ES"/>
+        </w:rPr>
+      </w:pPr>
+      <w:r>
+        <w:rPr>
+          <w:lang w:val="es-ES"/>
+        </w:rPr>
+        <w:lastRenderedPageBreak/>
+        <w:drawing>
+          <wp:inline distT="0" distB="0" distL="0" distR="0" wp14:anchorId="1BC5CA01" wp14:editId="281C043E">
+            <wp:extent cx="5400040" cy="747395"/>
+            <wp:effectExtent l="0" t="0" r="0" b="0"/>
+            <wp:docPr id="1564851535" name="Imagen 1" descr="Interfaz de usuario gráfica, Texto&#10;&#10;El contenido generado por IA puede ser incorrecto."/>
+            <wp:cNvGraphicFramePr>
+              <a:graphicFrameLocks xmlns:a="http://schemas.openxmlformats.org/drawingml/2006/main" noChangeAspect="1"/>
+            </wp:cNvGraphicFramePr>
+            <a:graphic xmlns:a="http://schemas.openxmlformats.org/drawingml/2006/main">
+              <a:graphicData uri="http://schemas.openxmlformats.org/drawingml/2006/picture">
+                <pic:pic xmlns:pic="http://schemas.openxmlformats.org/drawingml/2006/picture">
+                  <pic:nvPicPr>
+                    <pic:cNvPr id="1564851535" name="Imagen 1" descr="Interfaz de usuario gráfica, Texto&#10;&#10;El contenido generado por IA puede ser incorrecto."/>
+                    <pic:cNvPicPr/>
+                  </pic:nvPicPr>
+                  <pic:blipFill>
+                    <a:blip r:embed="rId55"/>
+                    <a:stretch>
+                      <a:fillRect/>
+                    </a:stretch>
+                  </pic:blipFill>
+                  <pic:spPr>
+                    <a:xfrm>
+                      <a:off x="0" y="0"/>
+                      <a:ext cx="5400040" cy="747395"/>
+                    </a:xfrm>
+                    <a:prstGeom prst="rect">
+                      <a:avLst/>
+                    </a:prstGeom>
+                  </pic:spPr>
+                </pic:pic>
+              </a:graphicData>
+            </a:graphic>
+          </wp:inline>
+        </w:drawing>
+      </w:r>
+    </w:p>
+    <w:p>
+      <w:pPr>
+        <w:rPr>
+          <w:lang w:val="es-ES"/>
+        </w:rPr>
+      </w:pPr>
+      <w:r>
+        <w:rPr>
+          <w:lang w:val="es-ES"/>
+        </w:rPr>
+        <w:drawing>
+          <wp:inline distT="0" distB="0" distL="0" distR="0" wp14:anchorId="71DB7DBD" wp14:editId="50C13E7D">
+            <wp:extent cx="5400040" cy="1359535"/>
+            <wp:effectExtent l="19050" t="19050" r="10160" b="12065"/>
+            <wp:docPr id="1536302468" name="Imagen 1" descr="Rectángulo&#10;&#10;El contenido generado por IA puede ser incorrecto."/>
+            <wp:cNvGraphicFramePr>
+              <a:graphicFrameLocks xmlns:a="http://schemas.openxmlformats.org/drawingml/2006/main" noChangeAspect="1"/>
+            </wp:cNvGraphicFramePr>
+            <a:graphic xmlns:a="http://schemas.openxmlformats.org/drawingml/2006/main">
+              <a:graphicData uri="http://schemas.openxmlformats.org/drawingml/2006/picture">
+                <pic:pic xmlns:pic="http://schemas.openxmlformats.org/drawingml/2006/picture">
+                  <pic:nvPicPr>
+                    <pic:cNvPr id="1536302468" name="Imagen 1" descr="Rectángulo&#10;&#10;El contenido generado por IA puede ser incorrecto."/>
+                    <pic:cNvPicPr/>
+                  </pic:nvPicPr>
+                  <pic:blipFill>
+                    <a:blip r:embed="rId56"/>
+                    <a:stretch>
+                      <a:fillRect/>
+                    </a:stretch>
+                  </pic:blipFill>
+                  <pic:spPr>
+                    <a:xfrm>
+                      <a:off x="0" y="0"/>
+                      <a:ext cx="5400040" cy="1359535"/>
                     </a:xfrm>
                     <a:prstGeom prst="rect">
                       <a:avLst/>

</xml_diff>

<commit_message>
Learning to use the Inputs and Large Inputs with texts
</commit_message>
<xml_diff>
--- a/Documentation/Instructivo.docx
+++ b/Documentation/Instructivo.docx
@@ -11384,6 +11384,287 @@
           </wp:inline>
         </w:drawing>
       </w:r>
+    </w:p>
+    <w:p>
+      <w:pPr>
+        <w:rPr>
+          <w:lang w:val="es-ES"/>
+        </w:rPr>
+      </w:pPr>
+    </w:p>
+    <w:p>
+      <w:pPr>
+        <w:rPr>
+          <w:lang w:val="es-ES"/>
+        </w:rPr>
+      </w:pPr>
+    </w:p>
+    <w:p>
+      <w:pPr>
+        <w:rPr>
+          <w:lang w:val="es-ES"/>
+        </w:rPr>
+      </w:pPr>
+      <w:r>
+        <w:rPr>
+          <w:lang w:val="es-ES"/>
+        </w:rPr>
+        <w:t>INPUTS</w:t>
+      </w:r>
+    </w:p>
+    <w:p>
+      <w:pPr>
+        <w:rPr>
+          <w:lang w:val="es-ES"/>
+        </w:rPr>
+      </w:pPr>
+    </w:p>
+    <w:p>
+      <w:pPr>
+        <w:rPr>
+          <w:lang w:val="es-ES"/>
+        </w:rPr>
+      </w:pPr>
+      <w:r>
+        <w:rPr>
+          <w:lang w:val="es-ES"/>
+        </w:rPr>
+        <w:drawing>
+          <wp:inline distT="0" distB="0" distL="0" distR="0" wp14:anchorId="5FF8E91A" wp14:editId="75B379BF">
+            <wp:extent cx="5400040" cy="958850"/>
+            <wp:effectExtent l="0" t="0" r="0" b="0"/>
+            <wp:docPr id="1131727276" name="Imagen 1" descr="Texto&#10;&#10;El contenido generado por IA puede ser incorrecto."/>
+            <wp:cNvGraphicFramePr>
+              <a:graphicFrameLocks xmlns:a="http://schemas.openxmlformats.org/drawingml/2006/main" noChangeAspect="1"/>
+            </wp:cNvGraphicFramePr>
+            <a:graphic xmlns:a="http://schemas.openxmlformats.org/drawingml/2006/main">
+              <a:graphicData uri="http://schemas.openxmlformats.org/drawingml/2006/picture">
+                <pic:pic xmlns:pic="http://schemas.openxmlformats.org/drawingml/2006/picture">
+                  <pic:nvPicPr>
+                    <pic:cNvPr id="1131727276" name="Imagen 1" descr="Texto&#10;&#10;El contenido generado por IA puede ser incorrecto."/>
+                    <pic:cNvPicPr/>
+                  </pic:nvPicPr>
+                  <pic:blipFill>
+                    <a:blip r:embed="rId57"/>
+                    <a:stretch>
+                      <a:fillRect/>
+                    </a:stretch>
+                  </pic:blipFill>
+                  <pic:spPr>
+                    <a:xfrm>
+                      <a:off x="0" y="0"/>
+                      <a:ext cx="5400040" cy="958850"/>
+                    </a:xfrm>
+                    <a:prstGeom prst="rect">
+                      <a:avLst/>
+                    </a:prstGeom>
+                  </pic:spPr>
+                </pic:pic>
+              </a:graphicData>
+            </a:graphic>
+          </wp:inline>
+        </w:drawing>
+      </w:r>
+    </w:p>
+    <w:p>
+      <w:pPr>
+        <w:rPr>
+          <w:lang w:val="es-ES"/>
+        </w:rPr>
+      </w:pPr>
+      <w:r>
+        <w:rPr>
+          <w:lang w:val="es-ES"/>
+        </w:rPr>
+        <w:drawing>
+          <wp:inline distT="0" distB="0" distL="0" distR="0" wp14:anchorId="3A447DD0" wp14:editId="51D74FAD">
+            <wp:extent cx="5400040" cy="1340485"/>
+            <wp:effectExtent l="19050" t="19050" r="10160" b="12065"/>
+            <wp:docPr id="545073555" name="Imagen 1" descr="Imagen que contiene Aplicación&#10;&#10;El contenido generado por IA puede ser incorrecto."/>
+            <wp:cNvGraphicFramePr>
+              <a:graphicFrameLocks xmlns:a="http://schemas.openxmlformats.org/drawingml/2006/main" noChangeAspect="1"/>
+            </wp:cNvGraphicFramePr>
+            <a:graphic xmlns:a="http://schemas.openxmlformats.org/drawingml/2006/main">
+              <a:graphicData uri="http://schemas.openxmlformats.org/drawingml/2006/picture">
+                <pic:pic xmlns:pic="http://schemas.openxmlformats.org/drawingml/2006/picture">
+                  <pic:nvPicPr>
+                    <pic:cNvPr id="545073555" name="Imagen 1" descr="Imagen que contiene Aplicación&#10;&#10;El contenido generado por IA puede ser incorrecto."/>
+                    <pic:cNvPicPr/>
+                  </pic:nvPicPr>
+                  <pic:blipFill>
+                    <a:blip r:embed="rId58"/>
+                    <a:stretch>
+                      <a:fillRect/>
+                    </a:stretch>
+                  </pic:blipFill>
+                  <pic:spPr>
+                    <a:xfrm>
+                      <a:off x="0" y="0"/>
+                      <a:ext cx="5400040" cy="1340485"/>
+                    </a:xfrm>
+                    <a:prstGeom prst="rect">
+                      <a:avLst/>
+                    </a:prstGeom>
+                    <a:ln>
+                      <a:solidFill>
+                        <a:schemeClr val="tx1"/>
+                      </a:solidFill>
+                    </a:ln>
+                  </pic:spPr>
+                </pic:pic>
+              </a:graphicData>
+            </a:graphic>
+          </wp:inline>
+        </w:drawing>
+      </w:r>
+    </w:p>
+    <w:p>
+      <w:pPr>
+        <w:rPr>
+          <w:lang w:val="es-ES"/>
+        </w:rPr>
+      </w:pPr>
+    </w:p>
+    <w:p>
+      <w:pPr>
+        <w:rPr>
+          <w:lang w:val="es-ES"/>
+        </w:rPr>
+      </w:pPr>
+    </w:p>
+    <w:p>
+      <w:pPr>
+        <w:rPr>
+          <w:lang w:val="es-ES"/>
+        </w:rPr>
+      </w:pPr>
+      <w:r>
+        <w:rPr>
+          <w:lang w:val="es-ES"/>
+        </w:rPr>
+        <w:t>TEXTO AREA O TEXTO LARGO</w:t>
+      </w:r>
+    </w:p>
+    <w:p>
+      <w:pPr>
+        <w:rPr>
+          <w:lang w:val="es-ES"/>
+        </w:rPr>
+      </w:pPr>
+      <w:r>
+        <w:rPr>
+          <w:lang w:val="es-ES"/>
+        </w:rPr>
+        <w:drawing>
+          <wp:inline distT="0" distB="0" distL="0" distR="0" wp14:anchorId="7DAAFB64" wp14:editId="1D0667D8">
+            <wp:extent cx="5400040" cy="753110"/>
+            <wp:effectExtent l="0" t="0" r="0" b="8890"/>
+            <wp:docPr id="2053614386" name="Imagen 1" descr="Texto&#10;&#10;El contenido generado por IA puede ser incorrecto."/>
+            <wp:cNvGraphicFramePr>
+              <a:graphicFrameLocks xmlns:a="http://schemas.openxmlformats.org/drawingml/2006/main" noChangeAspect="1"/>
+            </wp:cNvGraphicFramePr>
+            <a:graphic xmlns:a="http://schemas.openxmlformats.org/drawingml/2006/main">
+              <a:graphicData uri="http://schemas.openxmlformats.org/drawingml/2006/picture">
+                <pic:pic xmlns:pic="http://schemas.openxmlformats.org/drawingml/2006/picture">
+                  <pic:nvPicPr>
+                    <pic:cNvPr id="2053614386" name="Imagen 1" descr="Texto&#10;&#10;El contenido generado por IA puede ser incorrecto."/>
+                    <pic:cNvPicPr/>
+                  </pic:nvPicPr>
+                  <pic:blipFill>
+                    <a:blip r:embed="rId59"/>
+                    <a:stretch>
+                      <a:fillRect/>
+                    </a:stretch>
+                  </pic:blipFill>
+                  <pic:spPr>
+                    <a:xfrm>
+                      <a:off x="0" y="0"/>
+                      <a:ext cx="5400040" cy="753110"/>
+                    </a:xfrm>
+                    <a:prstGeom prst="rect">
+                      <a:avLst/>
+                    </a:prstGeom>
+                  </pic:spPr>
+                </pic:pic>
+              </a:graphicData>
+            </a:graphic>
+          </wp:inline>
+        </w:drawing>
+      </w:r>
+    </w:p>
+    <w:p>
+      <w:pPr>
+        <w:rPr>
+          <w:lang w:val="es-ES"/>
+        </w:rPr>
+      </w:pPr>
+    </w:p>
+    <w:p>
+      <w:pPr>
+        <w:rPr>
+          <w:lang w:val="es-ES"/>
+        </w:rPr>
+      </w:pPr>
+      <w:r>
+        <w:rPr>
+          <w:lang w:val="es-ES"/>
+        </w:rPr>
+        <w:lastRenderedPageBreak/>
+        <w:drawing>
+          <wp:inline distT="0" distB="0" distL="0" distR="0" wp14:anchorId="059F3DBB" wp14:editId="49097615">
+            <wp:extent cx="5400040" cy="2079625"/>
+            <wp:effectExtent l="19050" t="19050" r="10160" b="15875"/>
+            <wp:docPr id="676196564" name="Imagen 1" descr="Interfaz de usuario gráfica, Aplicación&#10;&#10;El contenido generado por IA puede ser incorrecto."/>
+            <wp:cNvGraphicFramePr>
+              <a:graphicFrameLocks xmlns:a="http://schemas.openxmlformats.org/drawingml/2006/main" noChangeAspect="1"/>
+            </wp:cNvGraphicFramePr>
+            <a:graphic xmlns:a="http://schemas.openxmlformats.org/drawingml/2006/main">
+              <a:graphicData uri="http://schemas.openxmlformats.org/drawingml/2006/picture">
+                <pic:pic xmlns:pic="http://schemas.openxmlformats.org/drawingml/2006/picture">
+                  <pic:nvPicPr>
+                    <pic:cNvPr id="676196564" name="Imagen 1" descr="Interfaz de usuario gráfica, Aplicación&#10;&#10;El contenido generado por IA puede ser incorrecto."/>
+                    <pic:cNvPicPr/>
+                  </pic:nvPicPr>
+                  <pic:blipFill>
+                    <a:blip r:embed="rId60"/>
+                    <a:stretch>
+                      <a:fillRect/>
+                    </a:stretch>
+                  </pic:blipFill>
+                  <pic:spPr>
+                    <a:xfrm>
+                      <a:off x="0" y="0"/>
+                      <a:ext cx="5400040" cy="2079625"/>
+                    </a:xfrm>
+                    <a:prstGeom prst="rect">
+                      <a:avLst/>
+                    </a:prstGeom>
+                    <a:ln>
+                      <a:solidFill>
+                        <a:schemeClr val="tx1"/>
+                      </a:solidFill>
+                    </a:ln>
+                  </pic:spPr>
+                </pic:pic>
+              </a:graphicData>
+            </a:graphic>
+          </wp:inline>
+        </w:drawing>
+      </w:r>
+    </w:p>
+    <w:p>
+      <w:pPr>
+        <w:rPr>
+          <w:lang w:val="es-ES"/>
+        </w:rPr>
+      </w:pPr>
+    </w:p>
+    <w:p>
+      <w:pPr>
+        <w:rPr>
+          <w:lang w:val="es-ES"/>
+        </w:rPr>
+      </w:pPr>
     </w:p>
     <w:sectPr>
       <w:pgSz w:w="11906" w:h="16838"/>

</xml_diff>

<commit_message>
Learning how to use inputs of Numbers, dates, hours, and color
</commit_message>
<xml_diff>
--- a/Documentation/Instructivo.docx
+++ b/Documentation/Instructivo.docx
@@ -11665,6 +11665,523 @@
           <w:lang w:val="es-ES"/>
         </w:rPr>
       </w:pPr>
+      <w:r>
+        <w:rPr>
+          <w:lang w:val="es-ES"/>
+        </w:rPr>
+        <w:t>INPUTS DE NUMERICOS</w:t>
+      </w:r>
+    </w:p>
+    <w:p>
+      <w:pPr>
+        <w:rPr>
+          <w:lang w:val="es-ES"/>
+        </w:rPr>
+      </w:pPr>
+    </w:p>
+    <w:p>
+      <w:pPr>
+        <w:rPr>
+          <w:lang w:val="es-ES"/>
+        </w:rPr>
+      </w:pPr>
+      <w:r>
+        <w:rPr>
+          <w:lang w:val="es-ES"/>
+        </w:rPr>
+        <w:drawing>
+          <wp:inline distT="0" distB="0" distL="0" distR="0" wp14:anchorId="1682119D" wp14:editId="2DD0656E">
+            <wp:extent cx="5400040" cy="1690370"/>
+            <wp:effectExtent l="19050" t="19050" r="10160" b="24130"/>
+            <wp:docPr id="2031790286" name="Imagen 1" descr="Interfaz de usuario gráfica, Texto, Aplicación&#10;&#10;El contenido generado por IA puede ser incorrecto."/>
+            <wp:cNvGraphicFramePr>
+              <a:graphicFrameLocks xmlns:a="http://schemas.openxmlformats.org/drawingml/2006/main" noChangeAspect="1"/>
+            </wp:cNvGraphicFramePr>
+            <a:graphic xmlns:a="http://schemas.openxmlformats.org/drawingml/2006/main">
+              <a:graphicData uri="http://schemas.openxmlformats.org/drawingml/2006/picture">
+                <pic:pic xmlns:pic="http://schemas.openxmlformats.org/drawingml/2006/picture">
+                  <pic:nvPicPr>
+                    <pic:cNvPr id="2031790286" name="Imagen 1" descr="Interfaz de usuario gráfica, Texto, Aplicación&#10;&#10;El contenido generado por IA puede ser incorrecto."/>
+                    <pic:cNvPicPr/>
+                  </pic:nvPicPr>
+                  <pic:blipFill>
+                    <a:blip r:embed="rId61"/>
+                    <a:stretch>
+                      <a:fillRect/>
+                    </a:stretch>
+                  </pic:blipFill>
+                  <pic:spPr>
+                    <a:xfrm>
+                      <a:off x="0" y="0"/>
+                      <a:ext cx="5400040" cy="1690370"/>
+                    </a:xfrm>
+                    <a:prstGeom prst="rect">
+                      <a:avLst/>
+                    </a:prstGeom>
+                    <a:ln>
+                      <a:solidFill>
+                        <a:schemeClr val="tx1"/>
+                      </a:solidFill>
+                    </a:ln>
+                  </pic:spPr>
+                </pic:pic>
+              </a:graphicData>
+            </a:graphic>
+          </wp:inline>
+        </w:drawing>
+      </w:r>
+    </w:p>
+    <w:p>
+      <w:pPr>
+        <w:rPr>
+          <w:lang w:val="es-ES"/>
+        </w:rPr>
+      </w:pPr>
+      <w:r>
+        <w:rPr>
+          <w:lang w:val="es-ES"/>
+        </w:rPr>
+        <w:drawing>
+          <wp:inline distT="0" distB="0" distL="0" distR="0" wp14:anchorId="17BD44B1" wp14:editId="48762B87">
+            <wp:extent cx="5400040" cy="909320"/>
+            <wp:effectExtent l="0" t="0" r="0" b="5080"/>
+            <wp:docPr id="2119193203" name="Imagen 1" descr="Interfaz de usuario gráfica, Texto&#10;&#10;El contenido generado por IA puede ser incorrecto."/>
+            <wp:cNvGraphicFramePr>
+              <a:graphicFrameLocks xmlns:a="http://schemas.openxmlformats.org/drawingml/2006/main" noChangeAspect="1"/>
+            </wp:cNvGraphicFramePr>
+            <a:graphic xmlns:a="http://schemas.openxmlformats.org/drawingml/2006/main">
+              <a:graphicData uri="http://schemas.openxmlformats.org/drawingml/2006/picture">
+                <pic:pic xmlns:pic="http://schemas.openxmlformats.org/drawingml/2006/picture">
+                  <pic:nvPicPr>
+                    <pic:cNvPr id="2119193203" name="Imagen 1" descr="Interfaz de usuario gráfica, Texto&#10;&#10;El contenido generado por IA puede ser incorrecto."/>
+                    <pic:cNvPicPr/>
+                  </pic:nvPicPr>
+                  <pic:blipFill>
+                    <a:blip r:embed="rId62"/>
+                    <a:stretch>
+                      <a:fillRect/>
+                    </a:stretch>
+                  </pic:blipFill>
+                  <pic:spPr>
+                    <a:xfrm>
+                      <a:off x="0" y="0"/>
+                      <a:ext cx="5400040" cy="909320"/>
+                    </a:xfrm>
+                    <a:prstGeom prst="rect">
+                      <a:avLst/>
+                    </a:prstGeom>
+                  </pic:spPr>
+                </pic:pic>
+              </a:graphicData>
+            </a:graphic>
+          </wp:inline>
+        </w:drawing>
+      </w:r>
+    </w:p>
+    <w:p>
+      <w:pPr>
+        <w:rPr>
+          <w:lang w:val="es-ES"/>
+        </w:rPr>
+      </w:pPr>
+    </w:p>
+    <w:p>
+      <w:pPr>
+        <w:rPr>
+          <w:lang w:val="es-ES"/>
+        </w:rPr>
+      </w:pPr>
+    </w:p>
+    <w:p>
+      <w:pPr>
+        <w:rPr>
+          <w:lang w:val="es-ES"/>
+        </w:rPr>
+      </w:pPr>
+      <w:r>
+        <w:rPr>
+          <w:lang w:val="es-ES"/>
+        </w:rPr>
+        <w:t>INPUTS DE FECHAS</w:t>
+      </w:r>
+    </w:p>
+    <w:p>
+      <w:pPr>
+        <w:rPr>
+          <w:lang w:val="es-ES"/>
+        </w:rPr>
+      </w:pPr>
+      <w:r>
+        <w:rPr>
+          <w:lang w:val="es-ES"/>
+        </w:rPr>
+        <w:drawing>
+          <wp:inline distT="0" distB="0" distL="0" distR="0" wp14:anchorId="04B574CD" wp14:editId="322AEAD7">
+            <wp:extent cx="5400040" cy="563245"/>
+            <wp:effectExtent l="0" t="0" r="0" b="8255"/>
+            <wp:docPr id="505522443" name="Imagen 1"/>
+            <wp:cNvGraphicFramePr>
+              <a:graphicFrameLocks xmlns:a="http://schemas.openxmlformats.org/drawingml/2006/main" noChangeAspect="1"/>
+            </wp:cNvGraphicFramePr>
+            <a:graphic xmlns:a="http://schemas.openxmlformats.org/drawingml/2006/main">
+              <a:graphicData uri="http://schemas.openxmlformats.org/drawingml/2006/picture">
+                <pic:pic xmlns:pic="http://schemas.openxmlformats.org/drawingml/2006/picture">
+                  <pic:nvPicPr>
+                    <pic:cNvPr id="505522443" name=""/>
+                    <pic:cNvPicPr/>
+                  </pic:nvPicPr>
+                  <pic:blipFill>
+                    <a:blip r:embed="rId63"/>
+                    <a:stretch>
+                      <a:fillRect/>
+                    </a:stretch>
+                  </pic:blipFill>
+                  <pic:spPr>
+                    <a:xfrm>
+                      <a:off x="0" y="0"/>
+                      <a:ext cx="5400040" cy="563245"/>
+                    </a:xfrm>
+                    <a:prstGeom prst="rect">
+                      <a:avLst/>
+                    </a:prstGeom>
+                  </pic:spPr>
+                </pic:pic>
+              </a:graphicData>
+            </a:graphic>
+          </wp:inline>
+        </w:drawing>
+      </w:r>
+    </w:p>
+    <w:p>
+      <w:pPr>
+        <w:rPr>
+          <w:lang w:val="es-ES"/>
+        </w:rPr>
+      </w:pPr>
+      <w:r>
+        <w:rPr>
+          <w:lang w:val="es-ES"/>
+        </w:rPr>
+        <w:lastRenderedPageBreak/>
+        <w:drawing>
+          <wp:inline distT="0" distB="0" distL="0" distR="0" wp14:anchorId="1E065B5E" wp14:editId="78E78E96">
+            <wp:extent cx="5400040" cy="3251200"/>
+            <wp:effectExtent l="19050" t="19050" r="10160" b="25400"/>
+            <wp:docPr id="1303965389" name="Imagen 1" descr="Interfaz de usuario gráfica, Aplicación&#10;&#10;El contenido generado por IA puede ser incorrecto."/>
+            <wp:cNvGraphicFramePr>
+              <a:graphicFrameLocks xmlns:a="http://schemas.openxmlformats.org/drawingml/2006/main" noChangeAspect="1"/>
+            </wp:cNvGraphicFramePr>
+            <a:graphic xmlns:a="http://schemas.openxmlformats.org/drawingml/2006/main">
+              <a:graphicData uri="http://schemas.openxmlformats.org/drawingml/2006/picture">
+                <pic:pic xmlns:pic="http://schemas.openxmlformats.org/drawingml/2006/picture">
+                  <pic:nvPicPr>
+                    <pic:cNvPr id="1303965389" name="Imagen 1" descr="Interfaz de usuario gráfica, Aplicación&#10;&#10;El contenido generado por IA puede ser incorrecto."/>
+                    <pic:cNvPicPr/>
+                  </pic:nvPicPr>
+                  <pic:blipFill>
+                    <a:blip r:embed="rId64"/>
+                    <a:stretch>
+                      <a:fillRect/>
+                    </a:stretch>
+                  </pic:blipFill>
+                  <pic:spPr>
+                    <a:xfrm>
+                      <a:off x="0" y="0"/>
+                      <a:ext cx="5400040" cy="3251200"/>
+                    </a:xfrm>
+                    <a:prstGeom prst="rect">
+                      <a:avLst/>
+                    </a:prstGeom>
+                    <a:ln>
+                      <a:solidFill>
+                        <a:schemeClr val="tx1"/>
+                      </a:solidFill>
+                    </a:ln>
+                  </pic:spPr>
+                </pic:pic>
+              </a:graphicData>
+            </a:graphic>
+          </wp:inline>
+        </w:drawing>
+      </w:r>
+    </w:p>
+    <w:p>
+      <w:pPr>
+        <w:rPr>
+          <w:lang w:val="es-ES"/>
+        </w:rPr>
+      </w:pPr>
+    </w:p>
+    <w:p>
+      <w:pPr>
+        <w:rPr>
+          <w:lang w:val="es-ES"/>
+        </w:rPr>
+      </w:pPr>
+      <w:r>
+        <w:rPr>
+          <w:lang w:val="es-ES"/>
+        </w:rPr>
+        <w:t>INPUT CON HORA</w:t>
+      </w:r>
+    </w:p>
+    <w:p>
+      <w:pPr>
+        <w:rPr>
+          <w:lang w:val="es-ES"/>
+        </w:rPr>
+      </w:pPr>
+      <w:r>
+        <w:rPr>
+          <w:lang w:val="es-ES"/>
+        </w:rPr>
+        <w:drawing>
+          <wp:inline distT="0" distB="0" distL="0" distR="0" wp14:anchorId="4673C6A5" wp14:editId="60D6BB05">
+            <wp:extent cx="5400040" cy="701040"/>
+            <wp:effectExtent l="0" t="0" r="0" b="3810"/>
+            <wp:docPr id="107906000" name="Imagen 1" descr="Texto&#10;&#10;El contenido generado por IA puede ser incorrecto."/>
+            <wp:cNvGraphicFramePr>
+              <a:graphicFrameLocks xmlns:a="http://schemas.openxmlformats.org/drawingml/2006/main" noChangeAspect="1"/>
+            </wp:cNvGraphicFramePr>
+            <a:graphic xmlns:a="http://schemas.openxmlformats.org/drawingml/2006/main">
+              <a:graphicData uri="http://schemas.openxmlformats.org/drawingml/2006/picture">
+                <pic:pic xmlns:pic="http://schemas.openxmlformats.org/drawingml/2006/picture">
+                  <pic:nvPicPr>
+                    <pic:cNvPr id="107906000" name="Imagen 1" descr="Texto&#10;&#10;El contenido generado por IA puede ser incorrecto."/>
+                    <pic:cNvPicPr/>
+                  </pic:nvPicPr>
+                  <pic:blipFill rotWithShape="1">
+                    <a:blip r:embed="rId65"/>
+                    <a:srcRect t="50074" b="22667"/>
+                    <a:stretch>
+                      <a:fillRect/>
+                    </a:stretch>
+                  </pic:blipFill>
+                  <pic:spPr bwMode="auto">
+                    <a:xfrm>
+                      <a:off x="0" y="0"/>
+                      <a:ext cx="5400040" cy="701040"/>
+                    </a:xfrm>
+                    <a:prstGeom prst="rect">
+                      <a:avLst/>
+                    </a:prstGeom>
+                    <a:ln>
+                      <a:noFill/>
+                    </a:ln>
+                    <a:extLst>
+                      <a:ext uri="{53640926-AAD7-44D8-BBD7-CCE9431645EC}">
+                        <a14:shadowObscured xmlns:a14="http://schemas.microsoft.com/office/drawing/2010/main"/>
+                      </a:ext>
+                    </a:extLst>
+                  </pic:spPr>
+                </pic:pic>
+              </a:graphicData>
+            </a:graphic>
+          </wp:inline>
+        </w:drawing>
+      </w:r>
+    </w:p>
+    <w:p>
+      <w:pPr>
+        <w:rPr>
+          <w:lang w:val="es-ES"/>
+        </w:rPr>
+      </w:pPr>
+      <w:r>
+        <w:rPr>
+          <w:lang w:val="es-ES"/>
+        </w:rPr>
+        <w:drawing>
+          <wp:inline distT="0" distB="0" distL="0" distR="0" wp14:anchorId="6EE15488" wp14:editId="1C832770">
+            <wp:extent cx="3306094" cy="1899138"/>
+            <wp:effectExtent l="19050" t="19050" r="27940" b="25400"/>
+            <wp:docPr id="382453820" name="Imagen 1" descr="Interfaz de usuario gráfica, Aplicación&#10;&#10;El contenido generado por IA puede ser incorrecto."/>
+            <wp:cNvGraphicFramePr>
+              <a:graphicFrameLocks xmlns:a="http://schemas.openxmlformats.org/drawingml/2006/main" noChangeAspect="1"/>
+            </wp:cNvGraphicFramePr>
+            <a:graphic xmlns:a="http://schemas.openxmlformats.org/drawingml/2006/main">
+              <a:graphicData uri="http://schemas.openxmlformats.org/drawingml/2006/picture">
+                <pic:pic xmlns:pic="http://schemas.openxmlformats.org/drawingml/2006/picture">
+                  <pic:nvPicPr>
+                    <pic:cNvPr id="382453820" name="Imagen 1" descr="Interfaz de usuario gráfica, Aplicación&#10;&#10;El contenido generado por IA puede ser incorrecto."/>
+                    <pic:cNvPicPr/>
+                  </pic:nvPicPr>
+                  <pic:blipFill>
+                    <a:blip r:embed="rId66"/>
+                    <a:stretch>
+                      <a:fillRect/>
+                    </a:stretch>
+                  </pic:blipFill>
+                  <pic:spPr>
+                    <a:xfrm>
+                      <a:off x="0" y="0"/>
+                      <a:ext cx="3311542" cy="1902268"/>
+                    </a:xfrm>
+                    <a:prstGeom prst="rect">
+                      <a:avLst/>
+                    </a:prstGeom>
+                    <a:ln>
+                      <a:solidFill>
+                        <a:schemeClr val="tx1"/>
+                      </a:solidFill>
+                    </a:ln>
+                  </pic:spPr>
+                </pic:pic>
+              </a:graphicData>
+            </a:graphic>
+          </wp:inline>
+        </w:drawing>
+      </w:r>
+    </w:p>
+    <w:p>
+      <w:pPr>
+        <w:rPr>
+          <w:lang w:val="es-ES"/>
+        </w:rPr>
+      </w:pPr>
+    </w:p>
+    <w:p>
+      <w:pPr>
+        <w:rPr>
+          <w:lang w:val="es-ES"/>
+        </w:rPr>
+      </w:pPr>
+    </w:p>
+    <w:p>
+      <w:pPr>
+        <w:rPr>
+          <w:lang w:val="es-ES"/>
+        </w:rPr>
+      </w:pPr>
+    </w:p>
+    <w:p>
+      <w:pPr>
+        <w:rPr>
+          <w:lang w:val="es-ES"/>
+        </w:rPr>
+      </w:pPr>
+    </w:p>
+    <w:p>
+      <w:pPr>
+        <w:rPr>
+          <w:lang w:val="es-ES"/>
+        </w:rPr>
+      </w:pPr>
+      <w:r>
+        <w:rPr>
+          <w:lang w:val="es-ES"/>
+        </w:rPr>
+        <w:t>INPUT CON COLORES</w:t>
+      </w:r>
+    </w:p>
+    <w:p>
+      <w:pPr>
+        <w:rPr>
+          <w:lang w:val="es-ES"/>
+        </w:rPr>
+      </w:pPr>
+      <w:r>
+        <w:rPr>
+          <w:lang w:val="es-ES"/>
+        </w:rPr>
+        <w:lastRenderedPageBreak/>
+        <w:drawing>
+          <wp:inline distT="0" distB="0" distL="0" distR="0" wp14:anchorId="58A8FF9D" wp14:editId="394AB4C3">
+            <wp:extent cx="5400040" cy="659130"/>
+            <wp:effectExtent l="0" t="0" r="0" b="7620"/>
+            <wp:docPr id="333301684" name="Imagen 1" descr="Texto&#10;&#10;El contenido generado por IA puede ser incorrecto."/>
+            <wp:cNvGraphicFramePr>
+              <a:graphicFrameLocks xmlns:a="http://schemas.openxmlformats.org/drawingml/2006/main" noChangeAspect="1"/>
+            </wp:cNvGraphicFramePr>
+            <a:graphic xmlns:a="http://schemas.openxmlformats.org/drawingml/2006/main">
+              <a:graphicData uri="http://schemas.openxmlformats.org/drawingml/2006/picture">
+                <pic:pic xmlns:pic="http://schemas.openxmlformats.org/drawingml/2006/picture">
+                  <pic:nvPicPr>
+                    <pic:cNvPr id="333301684" name="Imagen 1" descr="Texto&#10;&#10;El contenido generado por IA puede ser incorrecto."/>
+                    <pic:cNvPicPr/>
+                  </pic:nvPicPr>
+                  <pic:blipFill rotWithShape="1">
+                    <a:blip r:embed="rId65"/>
+                    <a:srcRect t="74370"/>
+                    <a:stretch>
+                      <a:fillRect/>
+                    </a:stretch>
+                  </pic:blipFill>
+                  <pic:spPr bwMode="auto">
+                    <a:xfrm>
+                      <a:off x="0" y="0"/>
+                      <a:ext cx="5400040" cy="659130"/>
+                    </a:xfrm>
+                    <a:prstGeom prst="rect">
+                      <a:avLst/>
+                    </a:prstGeom>
+                    <a:ln>
+                      <a:noFill/>
+                    </a:ln>
+                    <a:extLst>
+                      <a:ext uri="{53640926-AAD7-44D8-BBD7-CCE9431645EC}">
+                        <a14:shadowObscured xmlns:a14="http://schemas.microsoft.com/office/drawing/2010/main"/>
+                      </a:ext>
+                    </a:extLst>
+                  </pic:spPr>
+                </pic:pic>
+              </a:graphicData>
+            </a:graphic>
+          </wp:inline>
+        </w:drawing>
+      </w:r>
+    </w:p>
+    <w:p>
+      <w:pPr>
+        <w:rPr>
+          <w:lang w:val="es-ES"/>
+        </w:rPr>
+      </w:pPr>
+      <w:r>
+        <w:rPr>
+          <w:lang w:val="es-ES"/>
+        </w:rPr>
+        <w:drawing>
+          <wp:inline distT="0" distB="0" distL="0" distR="0" wp14:anchorId="09D064CC" wp14:editId="32458467">
+            <wp:extent cx="5400040" cy="2602230"/>
+            <wp:effectExtent l="19050" t="19050" r="10160" b="26670"/>
+            <wp:docPr id="1882847035" name="Imagen 1" descr="Interfaz de usuario gráfica, Aplicación, Teams&#10;&#10;El contenido generado por IA puede ser incorrecto."/>
+            <wp:cNvGraphicFramePr>
+              <a:graphicFrameLocks xmlns:a="http://schemas.openxmlformats.org/drawingml/2006/main" noChangeAspect="1"/>
+            </wp:cNvGraphicFramePr>
+            <a:graphic xmlns:a="http://schemas.openxmlformats.org/drawingml/2006/main">
+              <a:graphicData uri="http://schemas.openxmlformats.org/drawingml/2006/picture">
+                <pic:pic xmlns:pic="http://schemas.openxmlformats.org/drawingml/2006/picture">
+                  <pic:nvPicPr>
+                    <pic:cNvPr id="1882847035" name="Imagen 1" descr="Interfaz de usuario gráfica, Aplicación, Teams&#10;&#10;El contenido generado por IA puede ser incorrecto."/>
+                    <pic:cNvPicPr/>
+                  </pic:nvPicPr>
+                  <pic:blipFill>
+                    <a:blip r:embed="rId67"/>
+                    <a:stretch>
+                      <a:fillRect/>
+                    </a:stretch>
+                  </pic:blipFill>
+                  <pic:spPr>
+                    <a:xfrm>
+                      <a:off x="0" y="0"/>
+                      <a:ext cx="5400040" cy="2602230"/>
+                    </a:xfrm>
+                    <a:prstGeom prst="rect">
+                      <a:avLst/>
+                    </a:prstGeom>
+                    <a:ln>
+                      <a:solidFill>
+                        <a:schemeClr val="tx1"/>
+                      </a:solidFill>
+                    </a:ln>
+                  </pic:spPr>
+                </pic:pic>
+              </a:graphicData>
+            </a:graphic>
+          </wp:inline>
+        </w:drawing>
+      </w:r>
     </w:p>
     <w:sectPr>
       <w:pgSz w:w="11906" w:h="16838"/>

</xml_diff>

<commit_message>
Setting page - changin name page
</commit_message>
<xml_diff>
--- a/Documentation/Instructivo.docx
+++ b/Documentation/Instructivo.docx
@@ -12182,6 +12182,535 @@
           </wp:inline>
         </w:drawing>
       </w:r>
+    </w:p>
+    <w:p>
+      <w:pPr>
+        <w:rPr>
+          <w:lang w:val="es-ES"/>
+        </w:rPr>
+      </w:pPr>
+    </w:p>
+    <w:p>
+      <w:pPr>
+        <w:rPr>
+          <w:lang w:val="es-ES"/>
+        </w:rPr>
+      </w:pPr>
+      <w:r>
+        <w:rPr>
+          <w:lang w:val="es-ES"/>
+        </w:rPr>
+        <w:t xml:space="preserve">PERSONALIZACIÓN DE LA APP </w:t>
+      </w:r>
+    </w:p>
+    <w:p>
+      <w:pPr>
+        <w:rPr>
+          <w:lang w:val="es-ES"/>
+        </w:rPr>
+      </w:pPr>
+      <w:r>
+        <w:rPr>
+          <w:lang w:val="es-ES"/>
+        </w:rPr>
+        <w:t xml:space="preserve">Configuración de nombre de la </w:t>
+      </w:r>
+      <w:proofErr w:type="gramStart"/>
+      <w:r>
+        <w:rPr>
+          <w:lang w:val="es-ES"/>
+        </w:rPr>
+        <w:t>app</w:t>
+      </w:r>
+      <w:proofErr w:type="gramEnd"/>
+    </w:p>
+    <w:p>
+      <w:pPr>
+        <w:rPr>
+          <w:lang w:val="es-ES"/>
+        </w:rPr>
+      </w:pPr>
+      <w:r>
+        <w:rPr>
+          <w:lang w:val="es-ES"/>
+        </w:rPr>
+        <w:drawing>
+          <wp:inline distT="0" distB="0" distL="0" distR="0" wp14:anchorId="0F15ADED" wp14:editId="1515340E">
+            <wp:extent cx="5400040" cy="190500"/>
+            <wp:effectExtent l="0" t="0" r="0" b="0"/>
+            <wp:docPr id="764160511" name="Imagen 1"/>
+            <wp:cNvGraphicFramePr>
+              <a:graphicFrameLocks xmlns:a="http://schemas.openxmlformats.org/drawingml/2006/main" noChangeAspect="1"/>
+            </wp:cNvGraphicFramePr>
+            <a:graphic xmlns:a="http://schemas.openxmlformats.org/drawingml/2006/main">
+              <a:graphicData uri="http://schemas.openxmlformats.org/drawingml/2006/picture">
+                <pic:pic xmlns:pic="http://schemas.openxmlformats.org/drawingml/2006/picture">
+                  <pic:nvPicPr>
+                    <pic:cNvPr id="764160511" name=""/>
+                    <pic:cNvPicPr/>
+                  </pic:nvPicPr>
+                  <pic:blipFill>
+                    <a:blip r:embed="rId68"/>
+                    <a:stretch>
+                      <a:fillRect/>
+                    </a:stretch>
+                  </pic:blipFill>
+                  <pic:spPr>
+                    <a:xfrm>
+                      <a:off x="0" y="0"/>
+                      <a:ext cx="5400040" cy="190500"/>
+                    </a:xfrm>
+                    <a:prstGeom prst="rect">
+                      <a:avLst/>
+                    </a:prstGeom>
+                  </pic:spPr>
+                </pic:pic>
+              </a:graphicData>
+            </a:graphic>
+          </wp:inline>
+        </w:drawing>
+      </w:r>
+    </w:p>
+    <w:p>
+      <w:pPr>
+        <w:rPr>
+          <w:lang w:val="es-ES"/>
+        </w:rPr>
+      </w:pPr>
+      <w:r>
+        <w:rPr>
+          <w:lang w:val="es-ES"/>
+        </w:rPr>
+        <w:drawing>
+          <wp:inline distT="0" distB="0" distL="0" distR="0" wp14:anchorId="3F52D551" wp14:editId="17D09C16">
+            <wp:extent cx="1693985" cy="684325"/>
+            <wp:effectExtent l="0" t="0" r="1905" b="1905"/>
+            <wp:docPr id="282853780" name="Imagen 1" descr="Interfaz de usuario gráfica, Texto, Aplicación&#10;&#10;El contenido generado por IA puede ser incorrecto."/>
+            <wp:cNvGraphicFramePr>
+              <a:graphicFrameLocks xmlns:a="http://schemas.openxmlformats.org/drawingml/2006/main" noChangeAspect="1"/>
+            </wp:cNvGraphicFramePr>
+            <a:graphic xmlns:a="http://schemas.openxmlformats.org/drawingml/2006/main">
+              <a:graphicData uri="http://schemas.openxmlformats.org/drawingml/2006/picture">
+                <pic:pic xmlns:pic="http://schemas.openxmlformats.org/drawingml/2006/picture">
+                  <pic:nvPicPr>
+                    <pic:cNvPr id="282853780" name="Imagen 1" descr="Interfaz de usuario gráfica, Texto, Aplicación&#10;&#10;El contenido generado por IA puede ser incorrecto."/>
+                    <pic:cNvPicPr/>
+                  </pic:nvPicPr>
+                  <pic:blipFill>
+                    <a:blip r:embed="rId69"/>
+                    <a:stretch>
+                      <a:fillRect/>
+                    </a:stretch>
+                  </pic:blipFill>
+                  <pic:spPr>
+                    <a:xfrm>
+                      <a:off x="0" y="0"/>
+                      <a:ext cx="1709662" cy="690658"/>
+                    </a:xfrm>
+                    <a:prstGeom prst="rect">
+                      <a:avLst/>
+                    </a:prstGeom>
+                  </pic:spPr>
+                </pic:pic>
+              </a:graphicData>
+            </a:graphic>
+          </wp:inline>
+        </w:drawing>
+      </w:r>
+    </w:p>
+    <w:p>
+      <w:pPr>
+        <w:rPr>
+          <w:lang w:val="es-ES"/>
+        </w:rPr>
+      </w:pPr>
+    </w:p>
+    <w:p>
+      <w:pPr>
+        <w:rPr>
+          <w:lang w:val="es-ES"/>
+        </w:rPr>
+      </w:pPr>
+      <w:r>
+        <w:rPr>
+          <w:lang w:val="es-ES"/>
+        </w:rPr>
+        <w:t xml:space="preserve">Icono de la pagina </w:t>
+      </w:r>
+    </w:p>
+    <w:p>
+      <w:pPr>
+        <w:rPr>
+          <w:lang w:val="es-ES"/>
+        </w:rPr>
+      </w:pPr>
+      <w:r>
+        <w:rPr>
+          <w:lang w:val="es-ES"/>
+        </w:rPr>
+        <w:drawing>
+          <wp:inline distT="0" distB="0" distL="0" distR="0" wp14:anchorId="56AF2545" wp14:editId="5D2C4BF8">
+            <wp:extent cx="4753638" cy="1076475"/>
+            <wp:effectExtent l="0" t="0" r="8890" b="9525"/>
+            <wp:docPr id="1963435515" name="Imagen 1" descr="Texto&#10;&#10;El contenido generado por IA puede ser incorrecto."/>
+            <wp:cNvGraphicFramePr>
+              <a:graphicFrameLocks xmlns:a="http://schemas.openxmlformats.org/drawingml/2006/main" noChangeAspect="1"/>
+            </wp:cNvGraphicFramePr>
+            <a:graphic xmlns:a="http://schemas.openxmlformats.org/drawingml/2006/main">
+              <a:graphicData uri="http://schemas.openxmlformats.org/drawingml/2006/picture">
+                <pic:pic xmlns:pic="http://schemas.openxmlformats.org/drawingml/2006/picture">
+                  <pic:nvPicPr>
+                    <pic:cNvPr id="1963435515" name="Imagen 1" descr="Texto&#10;&#10;El contenido generado por IA puede ser incorrecto."/>
+                    <pic:cNvPicPr/>
+                  </pic:nvPicPr>
+                  <pic:blipFill>
+                    <a:blip r:embed="rId70"/>
+                    <a:stretch>
+                      <a:fillRect/>
+                    </a:stretch>
+                  </pic:blipFill>
+                  <pic:spPr>
+                    <a:xfrm>
+                      <a:off x="0" y="0"/>
+                      <a:ext cx="4753638" cy="1076475"/>
+                    </a:xfrm>
+                    <a:prstGeom prst="rect">
+                      <a:avLst/>
+                    </a:prstGeom>
+                  </pic:spPr>
+                </pic:pic>
+              </a:graphicData>
+            </a:graphic>
+          </wp:inline>
+        </w:drawing>
+      </w:r>
+    </w:p>
+    <w:p>
+      <w:pPr>
+        <w:rPr>
+          <w:lang w:val="es-ES"/>
+        </w:rPr>
+      </w:pPr>
+    </w:p>
+    <w:p>
+      <w:pPr>
+        <w:rPr>
+          <w:lang w:val="es-ES"/>
+        </w:rPr>
+      </w:pPr>
+    </w:p>
+    <w:p>
+      <w:pPr>
+        <w:rPr>
+          <w:lang w:val="es-ES"/>
+        </w:rPr>
+      </w:pPr>
+      <w:r>
+        <w:rPr>
+          <w:lang w:val="es-ES"/>
+        </w:rPr>
+        <w:t>Personalizar Icono</w:t>
+      </w:r>
+    </w:p>
+    <w:p>
+      <w:pPr>
+        <w:rPr>
+          <w:lang w:val="es-ES"/>
+        </w:rPr>
+      </w:pPr>
+    </w:p>
+    <w:p>
+      <w:pPr>
+        <w:rPr>
+          <w:lang w:val="es-ES"/>
+        </w:rPr>
+      </w:pPr>
+      <w:r>
+        <w:rPr>
+          <w:lang w:val="es-ES"/>
+        </w:rPr>
+        <w:t>Primero debe copiar el archivo de icono dentro de la carpeta multimedia</w:t>
+      </w:r>
+    </w:p>
+    <w:p>
+      <w:pPr>
+        <w:rPr>
+          <w:lang w:val="es-ES"/>
+        </w:rPr>
+      </w:pPr>
+      <w:r>
+        <w:rPr>
+          <w:lang w:val="es-ES"/>
+        </w:rPr>
+        <w:lastRenderedPageBreak/>
+        <w:drawing>
+          <wp:inline distT="0" distB="0" distL="0" distR="0" wp14:anchorId="2980FC8E" wp14:editId="148175C0">
+            <wp:extent cx="2750344" cy="1934308"/>
+            <wp:effectExtent l="0" t="0" r="0" b="8890"/>
+            <wp:docPr id="611612354" name="Imagen 1" descr="Interfaz de usuario gráfica, Texto, Aplicación&#10;&#10;El contenido generado por IA puede ser incorrecto."/>
+            <wp:cNvGraphicFramePr>
+              <a:graphicFrameLocks xmlns:a="http://schemas.openxmlformats.org/drawingml/2006/main" noChangeAspect="1"/>
+            </wp:cNvGraphicFramePr>
+            <a:graphic xmlns:a="http://schemas.openxmlformats.org/drawingml/2006/main">
+              <a:graphicData uri="http://schemas.openxmlformats.org/drawingml/2006/picture">
+                <pic:pic xmlns:pic="http://schemas.openxmlformats.org/drawingml/2006/picture">
+                  <pic:nvPicPr>
+                    <pic:cNvPr id="611612354" name="Imagen 1" descr="Interfaz de usuario gráfica, Texto, Aplicación&#10;&#10;El contenido generado por IA puede ser incorrecto."/>
+                    <pic:cNvPicPr/>
+                  </pic:nvPicPr>
+                  <pic:blipFill>
+                    <a:blip r:embed="rId71"/>
+                    <a:stretch>
+                      <a:fillRect/>
+                    </a:stretch>
+                  </pic:blipFill>
+                  <pic:spPr>
+                    <a:xfrm>
+                      <a:off x="0" y="0"/>
+                      <a:ext cx="2761118" cy="1941885"/>
+                    </a:xfrm>
+                    <a:prstGeom prst="rect">
+                      <a:avLst/>
+                    </a:prstGeom>
+                  </pic:spPr>
+                </pic:pic>
+              </a:graphicData>
+            </a:graphic>
+          </wp:inline>
+        </w:drawing>
+      </w:r>
+    </w:p>
+    <w:p>
+      <w:pPr>
+        <w:rPr>
+          <w:lang w:val="es-ES"/>
+        </w:rPr>
+      </w:pPr>
+      <w:r>
+        <w:rPr>
+          <w:lang w:val="es-ES"/>
+        </w:rPr>
+        <w:t xml:space="preserve">Luego al principio es decir fuera de la función principal importar la librería </w:t>
+      </w:r>
+      <w:proofErr w:type="spellStart"/>
+      <w:r>
+        <w:rPr>
+          <w:lang w:val="es-ES"/>
+        </w:rPr>
+        <w:t>Pillow</w:t>
+      </w:r>
+      <w:proofErr w:type="spellEnd"/>
+      <w:r>
+        <w:rPr>
+          <w:lang w:val="es-ES"/>
+        </w:rPr>
+        <w:t xml:space="preserve"> </w:t>
+      </w:r>
+    </w:p>
+    <w:p>
+      <w:pPr>
+        <w:rPr>
+          <w:lang w:val="es-ES"/>
+        </w:rPr>
+      </w:pPr>
+      <w:r>
+        <w:rPr>
+          <w:lang w:val="es-ES"/>
+        </w:rPr>
+        <w:t xml:space="preserve">Crear el objeto icono y poner la tura del archivo </w:t>
+      </w:r>
+    </w:p>
+    <w:p>
+      <w:pPr>
+        <w:rPr>
+          <w:lang w:val="es-ES"/>
+        </w:rPr>
+      </w:pPr>
+      <w:r>
+        <w:rPr>
+          <w:lang w:val="es-ES"/>
+        </w:rPr>
+        <w:t xml:space="preserve">Agregar la configuración de la </w:t>
+      </w:r>
+      <w:proofErr w:type="spellStart"/>
+      <w:r>
+        <w:rPr>
+          <w:lang w:val="es-ES"/>
+        </w:rPr>
+        <w:t>pagina</w:t>
+      </w:r>
+      <w:proofErr w:type="spellEnd"/>
+      <w:r>
+        <w:rPr>
+          <w:lang w:val="es-ES"/>
+        </w:rPr>
+        <w:t xml:space="preserve"> y dentro en el parámetro </w:t>
+      </w:r>
+      <w:proofErr w:type="spellStart"/>
+      <w:r>
+        <w:rPr>
+          <w:lang w:val="es-ES"/>
+        </w:rPr>
+        <w:t>page_icon</w:t>
+      </w:r>
+      <w:proofErr w:type="spellEnd"/>
+      <w:r>
+        <w:rPr>
+          <w:lang w:val="es-ES"/>
+        </w:rPr>
+        <w:t xml:space="preserve"> agregar la variable llamada icono</w:t>
+      </w:r>
+    </w:p>
+    <w:p>
+      <w:pPr>
+        <w:rPr>
+          <w:lang w:val="es-ES"/>
+        </w:rPr>
+      </w:pPr>
+      <w:r>
+        <w:rPr>
+          <w:lang w:val="es-ES"/>
+        </w:rPr>
+        <w:drawing>
+          <wp:inline distT="0" distB="0" distL="0" distR="0" wp14:anchorId="1D8738CC" wp14:editId="5F54C0B9">
+            <wp:extent cx="3906603" cy="1072662"/>
+            <wp:effectExtent l="0" t="0" r="0" b="0"/>
+            <wp:docPr id="1101941753" name="Imagen 1" descr="Texto&#10;&#10;El contenido generado por IA puede ser incorrecto."/>
+            <wp:cNvGraphicFramePr>
+              <a:graphicFrameLocks xmlns:a="http://schemas.openxmlformats.org/drawingml/2006/main" noChangeAspect="1"/>
+            </wp:cNvGraphicFramePr>
+            <a:graphic xmlns:a="http://schemas.openxmlformats.org/drawingml/2006/main">
+              <a:graphicData uri="http://schemas.openxmlformats.org/drawingml/2006/picture">
+                <pic:pic xmlns:pic="http://schemas.openxmlformats.org/drawingml/2006/picture">
+                  <pic:nvPicPr>
+                    <pic:cNvPr id="1101941753" name="Imagen 1" descr="Texto&#10;&#10;El contenido generado por IA puede ser incorrecto."/>
+                    <pic:cNvPicPr/>
+                  </pic:nvPicPr>
+                  <pic:blipFill>
+                    <a:blip r:embed="rId72"/>
+                    <a:stretch>
+                      <a:fillRect/>
+                    </a:stretch>
+                  </pic:blipFill>
+                  <pic:spPr>
+                    <a:xfrm>
+                      <a:off x="0" y="0"/>
+                      <a:ext cx="3911549" cy="1074020"/>
+                    </a:xfrm>
+                    <a:prstGeom prst="rect">
+                      <a:avLst/>
+                    </a:prstGeom>
+                  </pic:spPr>
+                </pic:pic>
+              </a:graphicData>
+            </a:graphic>
+          </wp:inline>
+        </w:drawing>
+      </w:r>
+    </w:p>
+    <w:p>
+      <w:pPr>
+        <w:rPr>
+          <w:lang w:val="es-ES"/>
+        </w:rPr>
+      </w:pPr>
+      <w:r>
+        <w:rPr>
+          <w:lang w:val="es-ES"/>
+        </w:rPr>
+        <w:t xml:space="preserve"> </w:t>
+      </w:r>
+    </w:p>
+    <w:p>
+      <w:pPr>
+        <w:rPr>
+          <w:lang w:val="es-ES"/>
+        </w:rPr>
+      </w:pPr>
+      <w:r>
+        <w:rPr>
+          <w:lang w:val="es-ES"/>
+        </w:rPr>
+        <w:drawing>
+          <wp:inline distT="0" distB="0" distL="0" distR="0" wp14:anchorId="10FEFCD5" wp14:editId="0617A4F0">
+            <wp:extent cx="2790825" cy="918796"/>
+            <wp:effectExtent l="19050" t="19050" r="9525" b="15240"/>
+            <wp:docPr id="356345993" name="Imagen 1" descr="Interfaz de usuario gráfica, Aplicación&#10;&#10;El contenido generado por IA puede ser incorrecto."/>
+            <wp:cNvGraphicFramePr>
+              <a:graphicFrameLocks xmlns:a="http://schemas.openxmlformats.org/drawingml/2006/main" noChangeAspect="1"/>
+            </wp:cNvGraphicFramePr>
+            <a:graphic xmlns:a="http://schemas.openxmlformats.org/drawingml/2006/main">
+              <a:graphicData uri="http://schemas.openxmlformats.org/drawingml/2006/picture">
+                <pic:pic xmlns:pic="http://schemas.openxmlformats.org/drawingml/2006/picture">
+                  <pic:nvPicPr>
+                    <pic:cNvPr id="356345993" name="Imagen 1" descr="Interfaz de usuario gráfica, Aplicación&#10;&#10;El contenido generado por IA puede ser incorrecto."/>
+                    <pic:cNvPicPr/>
+                  </pic:nvPicPr>
+                  <pic:blipFill rotWithShape="1">
+                    <a:blip r:embed="rId73"/>
+                    <a:srcRect b="51035"/>
+                    <a:stretch>
+                      <a:fillRect/>
+                    </a:stretch>
+                  </pic:blipFill>
+                  <pic:spPr bwMode="auto">
+                    <a:xfrm>
+                      <a:off x="0" y="0"/>
+                      <a:ext cx="2791215" cy="918924"/>
+                    </a:xfrm>
+                    <a:prstGeom prst="rect">
+                      <a:avLst/>
+                    </a:prstGeom>
+                    <a:ln w="9525" cap="flat" cmpd="sng" algn="ctr">
+                      <a:solidFill>
+                        <a:sysClr val="windowText" lastClr="000000"/>
+                      </a:solidFill>
+                      <a:prstDash val="solid"/>
+                      <a:round/>
+                      <a:headEnd type="none" w="med" len="med"/>
+                      <a:tailEnd type="none" w="med" len="med"/>
+                      <a:extLst>
+                        <a:ext uri="{C807C97D-BFC1-408E-A445-0C87EB9F89A2}">
+                          <ask:lineSketchStyleProps xmlns:ask="http://schemas.microsoft.com/office/drawing/2018/sketchyshapes" sd="0">
+                            <a:custGeom>
+                              <a:avLst/>
+                              <a:gdLst/>
+                              <a:ahLst/>
+                              <a:cxnLst/>
+                              <a:rect l="0" t="0" r="0" b="0"/>
+                              <a:pathLst/>
+                            </a:custGeom>
+                            <ask:type/>
+                          </ask:lineSketchStyleProps>
+                        </a:ext>
+                      </a:extLst>
+                    </a:ln>
+                    <a:extLst>
+                      <a:ext uri="{53640926-AAD7-44D8-BBD7-CCE9431645EC}">
+                        <a14:shadowObscured xmlns:a14="http://schemas.microsoft.com/office/drawing/2010/main"/>
+                      </a:ext>
+                    </a:extLst>
+                  </pic:spPr>
+                </pic:pic>
+              </a:graphicData>
+            </a:graphic>
+          </wp:inline>
+        </w:drawing>
+      </w:r>
+    </w:p>
+    <w:p>
+      <w:pPr>
+        <w:rPr>
+          <w:lang w:val="es-ES"/>
+        </w:rPr>
+      </w:pPr>
+    </w:p>
+    <w:p>
+      <w:pPr>
+        <w:rPr>
+          <w:lang w:val="es-ES"/>
+        </w:rPr>
+      </w:pPr>
     </w:p>
     <w:sectPr>
       <w:pgSz w:w="11906" w:h="16838"/>

</xml_diff>

<commit_message>
Making a Sidebar Menu
</commit_message>
<xml_diff>
--- a/Documentation/Instructivo.docx
+++ b/Documentation/Instructivo.docx
@@ -12697,6 +12697,285 @@
           </wp:inline>
         </w:drawing>
       </w:r>
+    </w:p>
+    <w:p>
+      <w:pPr>
+        <w:rPr>
+          <w:lang w:val="es-ES"/>
+        </w:rPr>
+      </w:pPr>
+    </w:p>
+    <w:p>
+      <w:pPr>
+        <w:rPr>
+          <w:lang w:val="es-ES"/>
+        </w:rPr>
+      </w:pPr>
+      <w:r>
+        <w:rPr>
+          <w:lang w:val="es-ES"/>
+        </w:rPr>
+        <w:t>AGREGANDO SIDEBAR MENU</w:t>
+      </w:r>
+    </w:p>
+    <w:p>
+      <w:pPr>
+        <w:rPr>
+          <w:lang w:val="es-ES"/>
+        </w:rPr>
+      </w:pPr>
+      <w:r>
+        <w:rPr>
+          <w:lang w:val="es-ES"/>
+        </w:rPr>
+        <w:t xml:space="preserve">Dentro de la función principal debe agregar la </w:t>
+      </w:r>
+      <w:proofErr w:type="gramStart"/>
+      <w:r>
+        <w:rPr>
+          <w:lang w:val="es-ES"/>
+        </w:rPr>
+        <w:t>función .</w:t>
+      </w:r>
+      <w:proofErr w:type="spellStart"/>
+      <w:r>
+        <w:rPr>
+          <w:lang w:val="es-ES"/>
+        </w:rPr>
+        <w:t>header</w:t>
+      </w:r>
+      <w:proofErr w:type="spellEnd"/>
+      <w:proofErr w:type="gramEnd"/>
+      <w:r>
+        <w:rPr>
+          <w:lang w:val="es-ES"/>
+        </w:rPr>
+        <w:t xml:space="preserve"> </w:t>
+      </w:r>
+    </w:p>
+    <w:p>
+      <w:pPr>
+        <w:rPr>
+          <w:lang w:val="es-ES"/>
+        </w:rPr>
+      </w:pPr>
+      <w:r>
+        <w:rPr>
+          <w:lang w:val="es-ES"/>
+        </w:rPr>
+        <w:drawing>
+          <wp:inline distT="0" distB="0" distL="0" distR="0" wp14:anchorId="5D0511FA" wp14:editId="26D6628E">
+            <wp:extent cx="5400040" cy="521970"/>
+            <wp:effectExtent l="0" t="0" r="0" b="0"/>
+            <wp:docPr id="710345276" name="Imagen 1"/>
+            <wp:cNvGraphicFramePr>
+              <a:graphicFrameLocks xmlns:a="http://schemas.openxmlformats.org/drawingml/2006/main" noChangeAspect="1"/>
+            </wp:cNvGraphicFramePr>
+            <a:graphic xmlns:a="http://schemas.openxmlformats.org/drawingml/2006/main">
+              <a:graphicData uri="http://schemas.openxmlformats.org/drawingml/2006/picture">
+                <pic:pic xmlns:pic="http://schemas.openxmlformats.org/drawingml/2006/picture">
+                  <pic:nvPicPr>
+                    <pic:cNvPr id="710345276" name=""/>
+                    <pic:cNvPicPr/>
+                  </pic:nvPicPr>
+                  <pic:blipFill>
+                    <a:blip r:embed="rId74"/>
+                    <a:stretch>
+                      <a:fillRect/>
+                    </a:stretch>
+                  </pic:blipFill>
+                  <pic:spPr>
+                    <a:xfrm>
+                      <a:off x="0" y="0"/>
+                      <a:ext cx="5400040" cy="521970"/>
+                    </a:xfrm>
+                    <a:prstGeom prst="rect">
+                      <a:avLst/>
+                    </a:prstGeom>
+                  </pic:spPr>
+                </pic:pic>
+              </a:graphicData>
+            </a:graphic>
+          </wp:inline>
+        </w:drawing>
+      </w:r>
+    </w:p>
+    <w:p>
+      <w:pPr>
+        <w:rPr>
+          <w:lang w:val="es-ES"/>
+        </w:rPr>
+      </w:pPr>
+      <w:r>
+        <w:rPr>
+          <w:lang w:val="es-ES"/>
+        </w:rPr>
+        <w:t xml:space="preserve">Esto dará como resultado </w:t>
+      </w:r>
+    </w:p>
+    <w:p>
+      <w:pPr>
+        <w:rPr>
+          <w:lang w:val="es-ES"/>
+        </w:rPr>
+      </w:pPr>
+      <w:r>
+        <w:rPr>
+          <w:lang w:val="es-ES"/>
+        </w:rPr>
+        <w:lastRenderedPageBreak/>
+        <w:drawing>
+          <wp:inline distT="0" distB="0" distL="0" distR="0" wp14:anchorId="24C8B230" wp14:editId="19DE8191">
+            <wp:extent cx="3059723" cy="2507073"/>
+            <wp:effectExtent l="0" t="0" r="7620" b="7620"/>
+            <wp:docPr id="574883474" name="Imagen 1" descr="Interfaz de usuario gráfica, Aplicación&#10;&#10;El contenido generado por IA puede ser incorrecto."/>
+            <wp:cNvGraphicFramePr>
+              <a:graphicFrameLocks xmlns:a="http://schemas.openxmlformats.org/drawingml/2006/main" noChangeAspect="1"/>
+            </wp:cNvGraphicFramePr>
+            <a:graphic xmlns:a="http://schemas.openxmlformats.org/drawingml/2006/main">
+              <a:graphicData uri="http://schemas.openxmlformats.org/drawingml/2006/picture">
+                <pic:pic xmlns:pic="http://schemas.openxmlformats.org/drawingml/2006/picture">
+                  <pic:nvPicPr>
+                    <pic:cNvPr id="574883474" name="Imagen 1" descr="Interfaz de usuario gráfica, Aplicación&#10;&#10;El contenido generado por IA puede ser incorrecto."/>
+                    <pic:cNvPicPr/>
+                  </pic:nvPicPr>
+                  <pic:blipFill>
+                    <a:blip r:embed="rId75"/>
+                    <a:stretch>
+                      <a:fillRect/>
+                    </a:stretch>
+                  </pic:blipFill>
+                  <pic:spPr>
+                    <a:xfrm>
+                      <a:off x="0" y="0"/>
+                      <a:ext cx="3069441" cy="2515036"/>
+                    </a:xfrm>
+                    <a:prstGeom prst="rect">
+                      <a:avLst/>
+                    </a:prstGeom>
+                  </pic:spPr>
+                </pic:pic>
+              </a:graphicData>
+            </a:graphic>
+          </wp:inline>
+        </w:drawing>
+      </w:r>
+    </w:p>
+    <w:p>
+      <w:pPr>
+        <w:rPr>
+          <w:lang w:val="es-ES"/>
+        </w:rPr>
+      </w:pPr>
+      <w:r>
+        <w:rPr>
+          <w:lang w:val="es-ES"/>
+        </w:rPr>
+        <w:t xml:space="preserve">Po defecto la función muestra el menú fijo si quiere que se oculte debe configurarlo en la </w:t>
+      </w:r>
+      <w:proofErr w:type="gramStart"/>
+      <w:r>
+        <w:rPr>
+          <w:lang w:val="es-ES"/>
+        </w:rPr>
+        <w:t xml:space="preserve">función  </w:t>
+      </w:r>
+      <w:proofErr w:type="spellStart"/>
+      <w:r>
+        <w:rPr>
+          <w:lang w:val="es-ES"/>
+        </w:rPr>
+        <w:t>set</w:t>
+      </w:r>
+      <w:proofErr w:type="gramEnd"/>
+      <w:r>
+        <w:rPr>
+          <w:lang w:val="es-ES"/>
+        </w:rPr>
+        <w:t>_page_config</w:t>
+      </w:r>
+      <w:proofErr w:type="spellEnd"/>
+    </w:p>
+    <w:p>
+      <w:pPr>
+        <w:rPr>
+          <w:lang w:val="es-ES"/>
+        </w:rPr>
+      </w:pPr>
+      <w:r>
+        <w:rPr>
+          <w:lang w:val="es-ES"/>
+        </w:rPr>
+        <w:drawing>
+          <wp:inline distT="0" distB="0" distL="0" distR="0" wp14:anchorId="09652972" wp14:editId="093A404B">
+            <wp:extent cx="5296639" cy="1276528"/>
+            <wp:effectExtent l="0" t="0" r="0" b="0"/>
+            <wp:docPr id="756787387" name="Imagen 1" descr="Texto&#10;&#10;El contenido generado por IA puede ser incorrecto."/>
+            <wp:cNvGraphicFramePr>
+              <a:graphicFrameLocks xmlns:a="http://schemas.openxmlformats.org/drawingml/2006/main" noChangeAspect="1"/>
+            </wp:cNvGraphicFramePr>
+            <a:graphic xmlns:a="http://schemas.openxmlformats.org/drawingml/2006/main">
+              <a:graphicData uri="http://schemas.openxmlformats.org/drawingml/2006/picture">
+                <pic:pic xmlns:pic="http://schemas.openxmlformats.org/drawingml/2006/picture">
+                  <pic:nvPicPr>
+                    <pic:cNvPr id="756787387" name="Imagen 1" descr="Texto&#10;&#10;El contenido generado por IA puede ser incorrecto."/>
+                    <pic:cNvPicPr/>
+                  </pic:nvPicPr>
+                  <pic:blipFill>
+                    <a:blip r:embed="rId76"/>
+                    <a:stretch>
+                      <a:fillRect/>
+                    </a:stretch>
+                  </pic:blipFill>
+                  <pic:spPr>
+                    <a:xfrm>
+                      <a:off x="0" y="0"/>
+                      <a:ext cx="5296639" cy="1276528"/>
+                    </a:xfrm>
+                    <a:prstGeom prst="rect">
+                      <a:avLst/>
+                    </a:prstGeom>
+                  </pic:spPr>
+                </pic:pic>
+              </a:graphicData>
+            </a:graphic>
+          </wp:inline>
+        </w:drawing>
+      </w:r>
+    </w:p>
+    <w:p>
+      <w:pPr>
+        <w:rPr>
+          <w:lang w:val="es-ES"/>
+        </w:rPr>
+      </w:pPr>
+      <w:r>
+        <w:rPr>
+          <w:lang w:val="es-ES"/>
+        </w:rPr>
+        <w:t xml:space="preserve">Agrega la propiedad </w:t>
+      </w:r>
+      <w:proofErr w:type="spellStart"/>
+      <w:r>
+        <w:rPr>
+          <w:lang w:val="es-ES"/>
+        </w:rPr>
+        <w:t>initial_sidebar_state</w:t>
+      </w:r>
+      <w:proofErr w:type="spellEnd"/>
+      <w:r>
+        <w:rPr>
+          <w:lang w:val="es-ES"/>
+        </w:rPr>
+        <w:t xml:space="preserve"> y dejarlo en modo colapsado</w:t>
+      </w:r>
+    </w:p>
+    <w:p>
+      <w:pPr>
+        <w:rPr>
+          <w:lang w:val="es-ES"/>
+        </w:rPr>
+      </w:pPr>
     </w:p>
     <w:p>
       <w:pPr>

</xml_diff>

<commit_message>
Making pie graphics and groupby
</commit_message>
<xml_diff>
--- a/Documentation/Instructivo.docx
+++ b/Documentation/Instructivo.docx
@@ -228,6 +228,15 @@
     </w:p>
     <w:sdt>
       <w:sdtPr>
+        <w:rPr>
+          <w:rFonts w:asciiTheme="minorHAnsi" w:eastAsiaTheme="minorHAnsi" w:hAnsiTheme="minorHAnsi" w:cstheme="minorBidi"/>
+          <w:color w:val="auto"/>
+          <w:kern w:val="2"/>
+          <w:sz w:val="22"/>
+          <w:szCs w:val="22"/>
+          <w:lang w:val="es-CO" w:eastAsia="en-US"/>
+          <w14:ligatures w14:val="standardContextual"/>
+        </w:rPr>
         <w:id w:val="-1692602457"/>
         <w:docPartObj>
           <w:docPartGallery w:val="Table of Contents"/>
@@ -236,15 +245,8 @@
       </w:sdtPr>
       <w:sdtEndPr>
         <w:rPr>
-          <w:rFonts w:asciiTheme="minorHAnsi" w:eastAsiaTheme="minorHAnsi" w:hAnsiTheme="minorHAnsi" w:cstheme="minorBidi"/>
           <w:b/>
           <w:bCs/>
-          <w:color w:val="auto"/>
-          <w:kern w:val="2"/>
-          <w:sz w:val="22"/>
-          <w:szCs w:val="22"/>
-          <w:lang w:val="es-CO" w:eastAsia="en-US"/>
-          <w14:ligatures w14:val="standardContextual"/>
         </w:rPr>
       </w:sdtEndPr>
       <w:sdtContent>
@@ -8221,6 +8223,7 @@
       </w:pPr>
       <w:r>
         <w:rPr>
+          <w:noProof/>
           <w:lang w:val="es-ES"/>
         </w:rPr>
         <w:drawing>
@@ -8322,13 +8325,7 @@
         <w:rPr>
           <w:lang w:val="es-ES"/>
         </w:rPr>
-        <w:t>Se puede automatizar la</w:t>
-      </w:r>
-      <w:r>
-        <w:rPr>
-          <w:lang w:val="es-ES"/>
-        </w:rPr>
-        <w:t xml:space="preserve"> actualización del archivo requirements.txt</w:t>
+        <w:t>Se puede automatizar la actualización del archivo requirements.txt</w:t>
       </w:r>
     </w:p>
     <w:p>
@@ -8360,6 +8357,7 @@
       </w:pPr>
       <w:r>
         <w:rPr>
+          <w:noProof/>
           <w:lang w:val="es-ES"/>
         </w:rPr>
         <w:drawing>
@@ -10624,6 +10622,7 @@
       </w:pPr>
       <w:r>
         <w:rPr>
+          <w:noProof/>
           <w:lang w:val="es-ES"/>
         </w:rPr>
         <w:drawing>
@@ -10671,6 +10670,7 @@
       </w:pPr>
       <w:r>
         <w:rPr>
+          <w:noProof/>
           <w:lang w:val="es-ES"/>
         </w:rPr>
         <w:drawing>
@@ -10821,6 +10821,7 @@
       </w:pPr>
       <w:r>
         <w:rPr>
+          <w:noProof/>
           <w:lang w:val="es-ES"/>
         </w:rPr>
         <w:drawing>
@@ -10881,6 +10882,7 @@
       </w:pPr>
       <w:r>
         <w:rPr>
+          <w:noProof/>
           <w:lang w:val="es-ES"/>
         </w:rPr>
         <w:drawing>
@@ -10928,6 +10930,7 @@
       </w:pPr>
       <w:r>
         <w:rPr>
+          <w:noProof/>
           <w:lang w:val="es-ES"/>
         </w:rPr>
         <w:drawing>
@@ -11020,6 +11023,7 @@
       </w:pPr>
       <w:r>
         <w:rPr>
+          <w:noProof/>
           <w:lang w:val="es-ES"/>
         </w:rPr>
         <w:lastRenderedPageBreak/>
@@ -11068,6 +11072,7 @@
       </w:pPr>
       <w:r>
         <w:rPr>
+          <w:noProof/>
           <w:lang w:val="es-ES"/>
         </w:rPr>
         <w:drawing>
@@ -11167,6 +11172,7 @@
       </w:pPr>
       <w:r>
         <w:rPr>
+          <w:noProof/>
           <w:lang w:val="es-ES"/>
         </w:rPr>
         <w:drawing>
@@ -11214,6 +11220,7 @@
       </w:pPr>
       <w:r>
         <w:rPr>
+          <w:noProof/>
           <w:lang w:val="es-ES"/>
         </w:rPr>
         <w:drawing>
@@ -11293,6 +11300,7 @@
       </w:pPr>
       <w:r>
         <w:rPr>
+          <w:noProof/>
           <w:lang w:val="es-ES"/>
         </w:rPr>
         <w:lastRenderedPageBreak/>
@@ -11341,6 +11349,7 @@
       </w:pPr>
       <w:r>
         <w:rPr>
+          <w:noProof/>
           <w:lang w:val="es-ES"/>
         </w:rPr>
         <w:drawing>
@@ -11427,6 +11436,7 @@
       </w:pPr>
       <w:r>
         <w:rPr>
+          <w:noProof/>
           <w:lang w:val="es-ES"/>
         </w:rPr>
         <w:drawing>
@@ -11474,6 +11484,7 @@
       </w:pPr>
       <w:r>
         <w:rPr>
+          <w:noProof/>
           <w:lang w:val="es-ES"/>
         </w:rPr>
         <w:drawing>
@@ -11553,6 +11564,7 @@
       </w:pPr>
       <w:r>
         <w:rPr>
+          <w:noProof/>
           <w:lang w:val="es-ES"/>
         </w:rPr>
         <w:drawing>
@@ -11607,6 +11619,7 @@
       </w:pPr>
       <w:r>
         <w:rPr>
+          <w:noProof/>
           <w:lang w:val="es-ES"/>
         </w:rPr>
         <w:lastRenderedPageBreak/>
@@ -11687,6 +11700,7 @@
       </w:pPr>
       <w:r>
         <w:rPr>
+          <w:noProof/>
           <w:lang w:val="es-ES"/>
         </w:rPr>
         <w:drawing>
@@ -11739,6 +11753,7 @@
       </w:pPr>
       <w:r>
         <w:rPr>
+          <w:noProof/>
           <w:lang w:val="es-ES"/>
         </w:rPr>
         <w:drawing>
@@ -11813,6 +11828,7 @@
       </w:pPr>
       <w:r>
         <w:rPr>
+          <w:noProof/>
           <w:lang w:val="es-ES"/>
         </w:rPr>
         <w:drawing>
@@ -11860,6 +11876,7 @@
       </w:pPr>
       <w:r>
         <w:rPr>
+          <w:noProof/>
           <w:lang w:val="es-ES"/>
         </w:rPr>
         <w:lastRenderedPageBreak/>
@@ -11933,6 +11950,7 @@
       </w:pPr>
       <w:r>
         <w:rPr>
+          <w:noProof/>
           <w:lang w:val="es-ES"/>
         </w:rPr>
         <w:drawing>
@@ -11989,6 +12007,7 @@
       </w:pPr>
       <w:r>
         <w:rPr>
+          <w:noProof/>
           <w:lang w:val="es-ES"/>
         </w:rPr>
         <w:drawing>
@@ -12082,6 +12101,7 @@
       </w:pPr>
       <w:r>
         <w:rPr>
+          <w:noProof/>
           <w:lang w:val="es-ES"/>
         </w:rPr>
         <w:lastRenderedPageBreak/>
@@ -12139,6 +12159,7 @@
       </w:pPr>
       <w:r>
         <w:rPr>
+          <w:noProof/>
           <w:lang w:val="es-ES"/>
         </w:rPr>
         <w:drawing>
@@ -12232,6 +12253,7 @@
       </w:pPr>
       <w:r>
         <w:rPr>
+          <w:noProof/>
           <w:lang w:val="es-ES"/>
         </w:rPr>
         <w:drawing>
@@ -12279,6 +12301,7 @@
       </w:pPr>
       <w:r>
         <w:rPr>
+          <w:noProof/>
           <w:lang w:val="es-ES"/>
         </w:rPr>
         <w:drawing>
@@ -12346,6 +12369,7 @@
       </w:pPr>
       <w:r>
         <w:rPr>
+          <w:noProof/>
           <w:lang w:val="es-ES"/>
         </w:rPr>
         <w:drawing>
@@ -12440,6 +12464,7 @@
       </w:pPr>
       <w:r>
         <w:rPr>
+          <w:noProof/>
           <w:lang w:val="es-ES"/>
         </w:rPr>
         <w:lastRenderedPageBreak/>
@@ -12569,6 +12594,7 @@
       </w:pPr>
       <w:r>
         <w:rPr>
+          <w:noProof/>
           <w:lang w:val="es-ES"/>
         </w:rPr>
         <w:drawing>
@@ -12629,6 +12655,7 @@
       </w:pPr>
       <w:r>
         <w:rPr>
+          <w:noProof/>
           <w:lang w:val="es-ES"/>
         </w:rPr>
         <w:drawing>
@@ -12761,6 +12788,7 @@
       </w:pPr>
       <w:r>
         <w:rPr>
+          <w:noProof/>
           <w:lang w:val="es-ES"/>
         </w:rPr>
         <w:drawing>
@@ -12821,6 +12849,7 @@
       </w:pPr>
       <w:r>
         <w:rPr>
+          <w:noProof/>
           <w:lang w:val="es-ES"/>
         </w:rPr>
         <w:lastRenderedPageBreak/>
@@ -12904,6 +12933,7 @@
       </w:pPr>
       <w:r>
         <w:rPr>
+          <w:noProof/>
           <w:lang w:val="es-ES"/>
         </w:rPr>
         <w:drawing>
@@ -12983,6 +13013,895 @@
           <w:lang w:val="es-ES"/>
         </w:rPr>
       </w:pPr>
+      <w:r>
+        <w:rPr>
+          <w:lang w:val="es-ES"/>
+        </w:rPr>
+        <w:t>GRAFICAR CON PLOTLIB</w:t>
+      </w:r>
+    </w:p>
+    <w:p>
+      <w:pPr>
+        <w:rPr>
+          <w:lang w:val="es-ES"/>
+        </w:rPr>
+      </w:pPr>
+    </w:p>
+    <w:p>
+      <w:pPr>
+        <w:rPr>
+          <w:lang w:val="es-ES"/>
+        </w:rPr>
+      </w:pPr>
+      <w:r>
+        <w:rPr>
+          <w:lang w:val="es-ES"/>
+        </w:rPr>
+        <w:t xml:space="preserve">Primero debe instalar la dependencia en el </w:t>
+      </w:r>
+      <w:proofErr w:type="spellStart"/>
+      <w:r>
+        <w:rPr>
+          <w:lang w:val="es-ES"/>
+        </w:rPr>
+        <w:t>cdm</w:t>
+      </w:r>
+      <w:proofErr w:type="spellEnd"/>
+      <w:r>
+        <w:rPr>
+          <w:lang w:val="es-ES"/>
+        </w:rPr>
+        <w:t xml:space="preserve"> de vs </w:t>
+      </w:r>
+      <w:proofErr w:type="spellStart"/>
+      <w:r>
+        <w:rPr>
+          <w:lang w:val="es-ES"/>
+        </w:rPr>
+        <w:t>code</w:t>
+      </w:r>
+      <w:proofErr w:type="spellEnd"/>
+      <w:r>
+        <w:rPr>
+          <w:lang w:val="es-ES"/>
+        </w:rPr>
+        <w:t xml:space="preserve"> con entorno virtual encendido y dentro de la carpeta scripts</w:t>
+      </w:r>
+    </w:p>
+    <w:p>
+      <w:pPr>
+        <w:rPr>
+          <w:lang w:val="es-ES"/>
+        </w:rPr>
+      </w:pPr>
+    </w:p>
+    <w:p>
+      <w:pPr>
+        <w:rPr>
+          <w:lang w:val="es-ES"/>
+        </w:rPr>
+      </w:pPr>
+      <w:proofErr w:type="spellStart"/>
+      <w:r>
+        <w:rPr>
+          <w:lang w:val="es-ES"/>
+        </w:rPr>
+        <w:t>Pip</w:t>
+      </w:r>
+      <w:proofErr w:type="spellEnd"/>
+      <w:r>
+        <w:rPr>
+          <w:lang w:val="es-ES"/>
+        </w:rPr>
+        <w:t xml:space="preserve"> </w:t>
+      </w:r>
+      <w:proofErr w:type="spellStart"/>
+      <w:r>
+        <w:rPr>
+          <w:lang w:val="es-ES"/>
+        </w:rPr>
+        <w:t>install</w:t>
+      </w:r>
+      <w:proofErr w:type="spellEnd"/>
+      <w:r>
+        <w:rPr>
+          <w:lang w:val="es-ES"/>
+        </w:rPr>
+        <w:t xml:space="preserve"> </w:t>
+      </w:r>
+      <w:proofErr w:type="spellStart"/>
+      <w:r>
+        <w:rPr>
+          <w:lang w:val="es-ES"/>
+        </w:rPr>
+        <w:t>plotly</w:t>
+      </w:r>
+      <w:proofErr w:type="spellEnd"/>
+    </w:p>
+    <w:p>
+      <w:pPr>
+        <w:rPr>
+          <w:lang w:val="es-ES"/>
+        </w:rPr>
+      </w:pPr>
+      <w:r>
+        <w:rPr>
+          <w:lang w:val="es-ES"/>
+        </w:rPr>
+        <w:drawing>
+          <wp:inline distT="0" distB="0" distL="0" distR="0" wp14:anchorId="5D7ABCBC" wp14:editId="73FF5698">
+            <wp:extent cx="5400040" cy="1260475"/>
+            <wp:effectExtent l="0" t="0" r="0" b="0"/>
+            <wp:docPr id="2026779619" name="Imagen 1"/>
+            <wp:cNvGraphicFramePr>
+              <a:graphicFrameLocks xmlns:a="http://schemas.openxmlformats.org/drawingml/2006/main" noChangeAspect="1"/>
+            </wp:cNvGraphicFramePr>
+            <a:graphic xmlns:a="http://schemas.openxmlformats.org/drawingml/2006/main">
+              <a:graphicData uri="http://schemas.openxmlformats.org/drawingml/2006/picture">
+                <pic:pic xmlns:pic="http://schemas.openxmlformats.org/drawingml/2006/picture">
+                  <pic:nvPicPr>
+                    <pic:cNvPr id="2026779619" name=""/>
+                    <pic:cNvPicPr/>
+                  </pic:nvPicPr>
+                  <pic:blipFill>
+                    <a:blip r:embed="rId77"/>
+                    <a:stretch>
+                      <a:fillRect/>
+                    </a:stretch>
+                  </pic:blipFill>
+                  <pic:spPr>
+                    <a:xfrm>
+                      <a:off x="0" y="0"/>
+                      <a:ext cx="5400040" cy="1260475"/>
+                    </a:xfrm>
+                    <a:prstGeom prst="rect">
+                      <a:avLst/>
+                    </a:prstGeom>
+                  </pic:spPr>
+                </pic:pic>
+              </a:graphicData>
+            </a:graphic>
+          </wp:inline>
+        </w:drawing>
+      </w:r>
+    </w:p>
+    <w:p>
+      <w:pPr>
+        <w:rPr>
+          <w:lang w:val="es-ES"/>
+        </w:rPr>
+      </w:pPr>
+    </w:p>
+    <w:p>
+      <w:pPr>
+        <w:rPr>
+          <w:lang w:val="es-ES"/>
+        </w:rPr>
+      </w:pPr>
+      <w:r>
+        <w:rPr>
+          <w:lang w:val="es-ES"/>
+        </w:rPr>
+        <w:t xml:space="preserve">Después debe en app.py llamar a la Liberia </w:t>
+      </w:r>
+    </w:p>
+    <w:p>
+      <w:pPr>
+        <w:rPr>
+          <w:lang w:val="es-ES"/>
+        </w:rPr>
+      </w:pPr>
+    </w:p>
+    <w:p>
+      <w:pPr>
+        <w:rPr>
+          <w:lang w:val="es-ES"/>
+        </w:rPr>
+      </w:pPr>
+      <w:r>
+        <w:rPr>
+          <w:lang w:val="es-ES"/>
+        </w:rPr>
+        <w:lastRenderedPageBreak/>
+        <w:t xml:space="preserve">En </w:t>
+      </w:r>
+      <w:proofErr w:type="gramStart"/>
+      <w:r>
+        <w:rPr>
+          <w:lang w:val="es-ES"/>
+        </w:rPr>
+        <w:t>otro  CMD</w:t>
+      </w:r>
+      <w:proofErr w:type="gramEnd"/>
+      <w:r>
+        <w:rPr>
+          <w:lang w:val="es-ES"/>
+        </w:rPr>
+        <w:t xml:space="preserve"> ejecute dependencias.bat para actualizar el archivo requirements.txt </w:t>
+      </w:r>
+    </w:p>
+    <w:p>
+      <w:pPr>
+        <w:rPr>
+          <w:lang w:val="es-ES"/>
+        </w:rPr>
+      </w:pPr>
+    </w:p>
+    <w:p>
+      <w:pPr>
+        <w:rPr>
+          <w:lang w:val="es-ES"/>
+        </w:rPr>
+      </w:pPr>
+      <w:r>
+        <w:rPr>
+          <w:lang w:val="es-ES"/>
+        </w:rPr>
+        <w:t xml:space="preserve">Después de esto en su archivo </w:t>
+      </w:r>
+      <w:proofErr w:type="spellStart"/>
+      <w:proofErr w:type="gramStart"/>
+      <w:r>
+        <w:rPr>
+          <w:lang w:val="es-ES"/>
+        </w:rPr>
+        <w:t>app.y</w:t>
+      </w:r>
+      <w:proofErr w:type="spellEnd"/>
+      <w:proofErr w:type="gramEnd"/>
+      <w:r>
+        <w:rPr>
+          <w:lang w:val="es-ES"/>
+        </w:rPr>
+        <w:t xml:space="preserve"> en la parte superior debe importar las siguientes librerías</w:t>
+      </w:r>
+    </w:p>
+    <w:p>
+      <w:pPr>
+        <w:rPr>
+          <w:lang w:val="es-ES"/>
+        </w:rPr>
+      </w:pPr>
+      <w:r>
+        <w:rPr>
+          <w:lang w:val="es-ES"/>
+        </w:rPr>
+        <w:drawing>
+          <wp:inline distT="0" distB="0" distL="0" distR="0" wp14:anchorId="13358A65" wp14:editId="5547231B">
+            <wp:extent cx="5400040" cy="389890"/>
+            <wp:effectExtent l="0" t="0" r="0" b="0"/>
+            <wp:docPr id="1505867423" name="Imagen 1"/>
+            <wp:cNvGraphicFramePr>
+              <a:graphicFrameLocks xmlns:a="http://schemas.openxmlformats.org/drawingml/2006/main" noChangeAspect="1"/>
+            </wp:cNvGraphicFramePr>
+            <a:graphic xmlns:a="http://schemas.openxmlformats.org/drawingml/2006/main">
+              <a:graphicData uri="http://schemas.openxmlformats.org/drawingml/2006/picture">
+                <pic:pic xmlns:pic="http://schemas.openxmlformats.org/drawingml/2006/picture">
+                  <pic:nvPicPr>
+                    <pic:cNvPr id="1505867423" name=""/>
+                    <pic:cNvPicPr/>
+                  </pic:nvPicPr>
+                  <pic:blipFill>
+                    <a:blip r:embed="rId78"/>
+                    <a:stretch>
+                      <a:fillRect/>
+                    </a:stretch>
+                  </pic:blipFill>
+                  <pic:spPr>
+                    <a:xfrm>
+                      <a:off x="0" y="0"/>
+                      <a:ext cx="5400040" cy="389890"/>
+                    </a:xfrm>
+                    <a:prstGeom prst="rect">
+                      <a:avLst/>
+                    </a:prstGeom>
+                  </pic:spPr>
+                </pic:pic>
+              </a:graphicData>
+            </a:graphic>
+          </wp:inline>
+        </w:drawing>
+      </w:r>
+    </w:p>
+    <w:p>
+      <w:pPr>
+        <w:rPr>
+          <w:lang w:val="es-ES"/>
+        </w:rPr>
+      </w:pPr>
+      <w:r>
+        <w:rPr>
+          <w:lang w:val="es-ES"/>
+        </w:rPr>
+        <w:t xml:space="preserve">Dentro de la función principal debe agregar </w:t>
+      </w:r>
+    </w:p>
+    <w:p>
+      <w:pPr>
+        <w:rPr>
+          <w:lang w:val="es-ES"/>
+        </w:rPr>
+      </w:pPr>
+      <w:r>
+        <w:rPr>
+          <w:lang w:val="es-ES"/>
+        </w:rPr>
+        <w:drawing>
+          <wp:inline distT="0" distB="0" distL="0" distR="0" wp14:anchorId="107471FD" wp14:editId="3233434D">
+            <wp:extent cx="4877481" cy="752580"/>
+            <wp:effectExtent l="0" t="0" r="0" b="9525"/>
+            <wp:docPr id="1061167995" name="Imagen 1" descr="Texto&#10;&#10;El contenido generado por IA puede ser incorrecto."/>
+            <wp:cNvGraphicFramePr>
+              <a:graphicFrameLocks xmlns:a="http://schemas.openxmlformats.org/drawingml/2006/main" noChangeAspect="1"/>
+            </wp:cNvGraphicFramePr>
+            <a:graphic xmlns:a="http://schemas.openxmlformats.org/drawingml/2006/main">
+              <a:graphicData uri="http://schemas.openxmlformats.org/drawingml/2006/picture">
+                <pic:pic xmlns:pic="http://schemas.openxmlformats.org/drawingml/2006/picture">
+                  <pic:nvPicPr>
+                    <pic:cNvPr id="1061167995" name="Imagen 1" descr="Texto&#10;&#10;El contenido generado por IA puede ser incorrecto."/>
+                    <pic:cNvPicPr/>
+                  </pic:nvPicPr>
+                  <pic:blipFill>
+                    <a:blip r:embed="rId79"/>
+                    <a:stretch>
+                      <a:fillRect/>
+                    </a:stretch>
+                  </pic:blipFill>
+                  <pic:spPr>
+                    <a:xfrm>
+                      <a:off x="0" y="0"/>
+                      <a:ext cx="4877481" cy="752580"/>
+                    </a:xfrm>
+                    <a:prstGeom prst="rect">
+                      <a:avLst/>
+                    </a:prstGeom>
+                  </pic:spPr>
+                </pic:pic>
+              </a:graphicData>
+            </a:graphic>
+          </wp:inline>
+        </w:drawing>
+      </w:r>
+    </w:p>
+    <w:p>
+      <w:pPr>
+        <w:rPr>
+          <w:lang w:val="es-ES"/>
+        </w:rPr>
+      </w:pPr>
+      <w:r>
+        <w:rPr>
+          <w:lang w:val="es-ES"/>
+        </w:rPr>
+        <w:t xml:space="preserve">Esto leerá el Excel que está en el proyecto como un </w:t>
+      </w:r>
+      <w:proofErr w:type="spellStart"/>
+      <w:r>
+        <w:rPr>
+          <w:lang w:val="es-ES"/>
+        </w:rPr>
+        <w:t>dataframe</w:t>
+      </w:r>
+      <w:proofErr w:type="spellEnd"/>
+    </w:p>
+    <w:p>
+      <w:pPr>
+        <w:rPr>
+          <w:lang w:val="es-ES"/>
+        </w:rPr>
+      </w:pPr>
+      <w:r>
+        <w:rPr>
+          <w:lang w:val="es-ES"/>
+        </w:rPr>
+        <w:drawing>
+          <wp:inline distT="0" distB="0" distL="0" distR="0" wp14:anchorId="753C9120" wp14:editId="6A1959FE">
+            <wp:extent cx="5400040" cy="1146175"/>
+            <wp:effectExtent l="19050" t="19050" r="10160" b="15875"/>
+            <wp:docPr id="2077006034" name="Imagen 1" descr="Tabla&#10;&#10;El contenido generado por IA puede ser incorrecto."/>
+            <wp:cNvGraphicFramePr>
+              <a:graphicFrameLocks xmlns:a="http://schemas.openxmlformats.org/drawingml/2006/main" noChangeAspect="1"/>
+            </wp:cNvGraphicFramePr>
+            <a:graphic xmlns:a="http://schemas.openxmlformats.org/drawingml/2006/main">
+              <a:graphicData uri="http://schemas.openxmlformats.org/drawingml/2006/picture">
+                <pic:pic xmlns:pic="http://schemas.openxmlformats.org/drawingml/2006/picture">
+                  <pic:nvPicPr>
+                    <pic:cNvPr id="2077006034" name="Imagen 1" descr="Tabla&#10;&#10;El contenido generado por IA puede ser incorrecto."/>
+                    <pic:cNvPicPr/>
+                  </pic:nvPicPr>
+                  <pic:blipFill>
+                    <a:blip r:embed="rId80"/>
+                    <a:stretch>
+                      <a:fillRect/>
+                    </a:stretch>
+                  </pic:blipFill>
+                  <pic:spPr>
+                    <a:xfrm>
+                      <a:off x="0" y="0"/>
+                      <a:ext cx="5400040" cy="1146175"/>
+                    </a:xfrm>
+                    <a:prstGeom prst="rect">
+                      <a:avLst/>
+                    </a:prstGeom>
+                    <a:ln>
+                      <a:solidFill>
+                        <a:schemeClr val="tx1"/>
+                      </a:solidFill>
+                    </a:ln>
+                  </pic:spPr>
+                </pic:pic>
+              </a:graphicData>
+            </a:graphic>
+          </wp:inline>
+        </w:drawing>
+      </w:r>
+    </w:p>
+    <w:p>
+      <w:pPr>
+        <w:rPr>
+          <w:lang w:val="es-ES"/>
+        </w:rPr>
+      </w:pPr>
+      <w:r>
+        <w:rPr>
+          <w:lang w:val="es-ES"/>
+        </w:rPr>
+        <w:t>Ahora esta información esta en crudo lo que podemos hacer para graficar es agrupar</w:t>
+      </w:r>
+    </w:p>
+    <w:p>
+      <w:pPr>
+        <w:rPr>
+          <w:lang w:val="es-ES"/>
+        </w:rPr>
+      </w:pPr>
+      <w:r>
+        <w:rPr>
+          <w:lang w:val="es-ES"/>
+        </w:rPr>
+        <w:t xml:space="preserve">En este caso agruparemos por tipo de documento, queremos saber la cantidad por tipo de documento </w:t>
+      </w:r>
+    </w:p>
+    <w:p>
+      <w:pPr>
+        <w:rPr>
+          <w:lang w:val="es-ES"/>
+        </w:rPr>
+      </w:pPr>
+      <w:r>
+        <w:rPr>
+          <w:lang w:val="es-ES"/>
+        </w:rPr>
+        <w:drawing>
+          <wp:inline distT="0" distB="0" distL="0" distR="0" wp14:anchorId="3B3BEC57" wp14:editId="07FC65A5">
+            <wp:extent cx="3792415" cy="759464"/>
+            <wp:effectExtent l="0" t="0" r="0" b="2540"/>
+            <wp:docPr id="828174883" name="Imagen 1" descr="Texto&#10;&#10;El contenido generado por IA puede ser incorrecto."/>
+            <wp:cNvGraphicFramePr>
+              <a:graphicFrameLocks xmlns:a="http://schemas.openxmlformats.org/drawingml/2006/main" noChangeAspect="1"/>
+            </wp:cNvGraphicFramePr>
+            <a:graphic xmlns:a="http://schemas.openxmlformats.org/drawingml/2006/main">
+              <a:graphicData uri="http://schemas.openxmlformats.org/drawingml/2006/picture">
+                <pic:pic xmlns:pic="http://schemas.openxmlformats.org/drawingml/2006/picture">
+                  <pic:nvPicPr>
+                    <pic:cNvPr id="828174883" name="Imagen 1" descr="Texto&#10;&#10;El contenido generado por IA puede ser incorrecto."/>
+                    <pic:cNvPicPr/>
+                  </pic:nvPicPr>
+                  <pic:blipFill>
+                    <a:blip r:embed="rId81"/>
+                    <a:stretch>
+                      <a:fillRect/>
+                    </a:stretch>
+                  </pic:blipFill>
+                  <pic:spPr>
+                    <a:xfrm>
+                      <a:off x="0" y="0"/>
+                      <a:ext cx="3828660" cy="766722"/>
+                    </a:xfrm>
+                    <a:prstGeom prst="rect">
+                      <a:avLst/>
+                    </a:prstGeom>
+                  </pic:spPr>
+                </pic:pic>
+              </a:graphicData>
+            </a:graphic>
+          </wp:inline>
+        </w:drawing>
+      </w:r>
+    </w:p>
+    <w:p>
+      <w:pPr>
+        <w:rPr>
+          <w:lang w:val="es-ES"/>
+        </w:rPr>
+      </w:pPr>
+      <w:r>
+        <w:rPr>
+          <w:lang w:val="es-ES"/>
+        </w:rPr>
+        <w:t xml:space="preserve">AGRUPAMIENTO </w:t>
+      </w:r>
+      <w:proofErr w:type="gramStart"/>
+      <w:r>
+        <w:rPr>
+          <w:lang w:val="es-ES"/>
+        </w:rPr>
+        <w:t>GROUPBY(</w:t>
+      </w:r>
+      <w:proofErr w:type="gramEnd"/>
+      <w:r>
+        <w:rPr>
+          <w:lang w:val="es-ES"/>
+        </w:rPr>
+        <w:t>)</w:t>
+      </w:r>
+    </w:p>
+    <w:p>
+      <w:pPr>
+        <w:rPr>
+          <w:lang w:val="es-ES"/>
+        </w:rPr>
+      </w:pPr>
+      <w:r>
+        <w:rPr>
+          <w:lang w:val="es-ES"/>
+        </w:rPr>
+        <w:t xml:space="preserve">Usamos la función </w:t>
+      </w:r>
+      <w:proofErr w:type="spellStart"/>
+      <w:r>
+        <w:rPr>
+          <w:lang w:val="es-ES"/>
+        </w:rPr>
+        <w:t>groupby</w:t>
+      </w:r>
+      <w:proofErr w:type="spellEnd"/>
+      <w:r>
+        <w:rPr>
+          <w:lang w:val="es-ES"/>
+        </w:rPr>
+        <w:t xml:space="preserve"> ()</w:t>
+      </w:r>
+    </w:p>
+    <w:p>
+      <w:pPr>
+        <w:rPr>
+          <w:lang w:val="es-ES"/>
+        </w:rPr>
+      </w:pPr>
+      <w:r>
+        <w:rPr>
+          <w:lang w:val="es-ES"/>
+        </w:rPr>
+        <w:drawing>
+          <wp:inline distT="0" distB="0" distL="0" distR="0" wp14:anchorId="538FE0EF" wp14:editId="19E5BE7E">
+            <wp:extent cx="5400040" cy="588645"/>
+            <wp:effectExtent l="0" t="0" r="0" b="1905"/>
+            <wp:docPr id="1200075058" name="Imagen 1"/>
+            <wp:cNvGraphicFramePr>
+              <a:graphicFrameLocks xmlns:a="http://schemas.openxmlformats.org/drawingml/2006/main" noChangeAspect="1"/>
+            </wp:cNvGraphicFramePr>
+            <a:graphic xmlns:a="http://schemas.openxmlformats.org/drawingml/2006/main">
+              <a:graphicData uri="http://schemas.openxmlformats.org/drawingml/2006/picture">
+                <pic:pic xmlns:pic="http://schemas.openxmlformats.org/drawingml/2006/picture">
+                  <pic:nvPicPr>
+                    <pic:cNvPr id="1200075058" name=""/>
+                    <pic:cNvPicPr/>
+                  </pic:nvPicPr>
+                  <pic:blipFill>
+                    <a:blip r:embed="rId82"/>
+                    <a:stretch>
+                      <a:fillRect/>
+                    </a:stretch>
+                  </pic:blipFill>
+                  <pic:spPr>
+                    <a:xfrm>
+                      <a:off x="0" y="0"/>
+                      <a:ext cx="5400040" cy="588645"/>
+                    </a:xfrm>
+                    <a:prstGeom prst="rect">
+                      <a:avLst/>
+                    </a:prstGeom>
+                  </pic:spPr>
+                </pic:pic>
+              </a:graphicData>
+            </a:graphic>
+          </wp:inline>
+        </w:drawing>
+      </w:r>
+    </w:p>
+    <w:p>
+      <w:pPr>
+        <w:rPr>
+          <w:lang w:val="es-ES"/>
+        </w:rPr>
+      </w:pPr>
+      <w:r>
+        <w:rPr>
+          <w:lang w:val="es-ES"/>
+        </w:rPr>
+        <w:lastRenderedPageBreak/>
+        <w:drawing>
+          <wp:inline distT="0" distB="0" distL="0" distR="0" wp14:anchorId="6F0422D8" wp14:editId="23DBBC29">
+            <wp:extent cx="4790187" cy="1768719"/>
+            <wp:effectExtent l="19050" t="19050" r="10795" b="22225"/>
+            <wp:docPr id="298418015" name="Imagen 1" descr="Interfaz de usuario gráfica, Texto, Aplicación, Correo electrónico&#10;&#10;El contenido generado por IA puede ser incorrecto."/>
+            <wp:cNvGraphicFramePr>
+              <a:graphicFrameLocks xmlns:a="http://schemas.openxmlformats.org/drawingml/2006/main" noChangeAspect="1"/>
+            </wp:cNvGraphicFramePr>
+            <a:graphic xmlns:a="http://schemas.openxmlformats.org/drawingml/2006/main">
+              <a:graphicData uri="http://schemas.openxmlformats.org/drawingml/2006/picture">
+                <pic:pic xmlns:pic="http://schemas.openxmlformats.org/drawingml/2006/picture">
+                  <pic:nvPicPr>
+                    <pic:cNvPr id="298418015" name="Imagen 1" descr="Interfaz de usuario gráfica, Texto, Aplicación, Correo electrónico&#10;&#10;El contenido generado por IA puede ser incorrecto."/>
+                    <pic:cNvPicPr/>
+                  </pic:nvPicPr>
+                  <pic:blipFill>
+                    <a:blip r:embed="rId83"/>
+                    <a:stretch>
+                      <a:fillRect/>
+                    </a:stretch>
+                  </pic:blipFill>
+                  <pic:spPr>
+                    <a:xfrm>
+                      <a:off x="0" y="0"/>
+                      <a:ext cx="4826738" cy="1782215"/>
+                    </a:xfrm>
+                    <a:prstGeom prst="rect">
+                      <a:avLst/>
+                    </a:prstGeom>
+                    <a:ln>
+                      <a:solidFill>
+                        <a:schemeClr val="tx1"/>
+                      </a:solidFill>
+                    </a:ln>
+                  </pic:spPr>
+                </pic:pic>
+              </a:graphicData>
+            </a:graphic>
+          </wp:inline>
+        </w:drawing>
+      </w:r>
+    </w:p>
+    <w:p>
+      <w:pPr>
+        <w:rPr>
+          <w:lang w:val="es-ES"/>
+        </w:rPr>
+      </w:pPr>
+      <w:r>
+        <w:rPr>
+          <w:lang w:val="es-ES"/>
+        </w:rPr>
+        <w:t xml:space="preserve">Básicamente lo anterior crea un nuevo </w:t>
+      </w:r>
+      <w:proofErr w:type="spellStart"/>
+      <w:r>
+        <w:rPr>
+          <w:lang w:val="es-ES"/>
+        </w:rPr>
+        <w:t>dataframe</w:t>
+      </w:r>
+      <w:proofErr w:type="spellEnd"/>
+      <w:r>
+        <w:rPr>
+          <w:lang w:val="es-ES"/>
+        </w:rPr>
+        <w:t xml:space="preserve"> y dentro almacena el valor de la agrupación</w:t>
+      </w:r>
+    </w:p>
+    <w:p>
+      <w:pPr>
+        <w:rPr>
+          <w:lang w:val="es-ES"/>
+        </w:rPr>
+      </w:pPr>
+    </w:p>
+    <w:p>
+      <w:pPr>
+        <w:rPr>
+          <w:lang w:val="es-ES"/>
+        </w:rPr>
+      </w:pPr>
+      <w:r>
+        <w:rPr>
+          <w:lang w:val="es-ES"/>
+        </w:rPr>
+        <w:t xml:space="preserve">GRAFICAR CON </w:t>
+      </w:r>
+      <w:proofErr w:type="gramStart"/>
+      <w:r>
+        <w:rPr>
+          <w:lang w:val="es-ES"/>
+        </w:rPr>
+        <w:t>PIE(</w:t>
+      </w:r>
+      <w:proofErr w:type="gramEnd"/>
+      <w:r>
+        <w:rPr>
+          <w:lang w:val="es-ES"/>
+        </w:rPr>
+        <w:t>)</w:t>
+      </w:r>
+    </w:p>
+    <w:p>
+      <w:pPr>
+        <w:rPr>
+          <w:lang w:val="es-ES"/>
+        </w:rPr>
+      </w:pPr>
+      <w:r>
+        <w:rPr>
+          <w:lang w:val="es-ES"/>
+        </w:rPr>
+        <w:t xml:space="preserve">Para finalizar graficamos con diagrama de pastel usando la función </w:t>
+      </w:r>
+      <w:proofErr w:type="gramStart"/>
+      <w:r>
+        <w:rPr>
+          <w:lang w:val="es-ES"/>
+        </w:rPr>
+        <w:t>pie(</w:t>
+      </w:r>
+      <w:proofErr w:type="gramEnd"/>
+      <w:r>
+        <w:rPr>
+          <w:lang w:val="es-ES"/>
+        </w:rPr>
+        <w:t>)</w:t>
+      </w:r>
+      <w:r>
+        <w:rPr>
+          <w:lang w:val="es-ES"/>
+        </w:rPr>
+        <w:t xml:space="preserve">, llamamos el </w:t>
+      </w:r>
+      <w:proofErr w:type="spellStart"/>
+      <w:r>
+        <w:rPr>
+          <w:lang w:val="es-ES"/>
+        </w:rPr>
+        <w:t>dataframe</w:t>
+      </w:r>
+      <w:proofErr w:type="spellEnd"/>
+      <w:r>
+        <w:rPr>
+          <w:lang w:val="es-ES"/>
+        </w:rPr>
+        <w:t xml:space="preserve"> nuevo donde esta la agrupación y configuramos sus </w:t>
+      </w:r>
+      <w:proofErr w:type="spellStart"/>
+      <w:r>
+        <w:rPr>
+          <w:lang w:val="es-ES"/>
+        </w:rPr>
+        <w:t>parametros</w:t>
+      </w:r>
+      <w:proofErr w:type="spellEnd"/>
+    </w:p>
+    <w:p>
+      <w:pPr>
+        <w:rPr>
+          <w:lang w:val="es-ES"/>
+        </w:rPr>
+      </w:pPr>
+      <w:r>
+        <w:rPr>
+          <w:lang w:val="es-ES"/>
+        </w:rPr>
+        <w:drawing>
+          <wp:inline distT="0" distB="0" distL="0" distR="0" wp14:anchorId="4A45E951" wp14:editId="4B579E91">
+            <wp:extent cx="3229708" cy="927820"/>
+            <wp:effectExtent l="0" t="0" r="8890" b="5715"/>
+            <wp:docPr id="44358028" name="Imagen 1" descr="Texto&#10;&#10;El contenido generado por IA puede ser incorrecto."/>
+            <wp:cNvGraphicFramePr>
+              <a:graphicFrameLocks xmlns:a="http://schemas.openxmlformats.org/drawingml/2006/main" noChangeAspect="1"/>
+            </wp:cNvGraphicFramePr>
+            <a:graphic xmlns:a="http://schemas.openxmlformats.org/drawingml/2006/main">
+              <a:graphicData uri="http://schemas.openxmlformats.org/drawingml/2006/picture">
+                <pic:pic xmlns:pic="http://schemas.openxmlformats.org/drawingml/2006/picture">
+                  <pic:nvPicPr>
+                    <pic:cNvPr id="44358028" name="Imagen 1" descr="Texto&#10;&#10;El contenido generado por IA puede ser incorrecto."/>
+                    <pic:cNvPicPr/>
+                  </pic:nvPicPr>
+                  <pic:blipFill>
+                    <a:blip r:embed="rId84"/>
+                    <a:stretch>
+                      <a:fillRect/>
+                    </a:stretch>
+                  </pic:blipFill>
+                  <pic:spPr>
+                    <a:xfrm>
+                      <a:off x="0" y="0"/>
+                      <a:ext cx="3259738" cy="936447"/>
+                    </a:xfrm>
+                    <a:prstGeom prst="rect">
+                      <a:avLst/>
+                    </a:prstGeom>
+                  </pic:spPr>
+                </pic:pic>
+              </a:graphicData>
+            </a:graphic>
+          </wp:inline>
+        </w:drawing>
+      </w:r>
+    </w:p>
+    <w:p>
+      <w:pPr>
+        <w:rPr>
+          <w:lang w:val="es-ES"/>
+        </w:rPr>
+      </w:pPr>
+      <w:r>
+        <w:rPr>
+          <w:lang w:val="es-ES"/>
+        </w:rPr>
+        <w:drawing>
+          <wp:inline distT="0" distB="0" distL="0" distR="0" wp14:anchorId="5B8FE37C" wp14:editId="48284686">
+            <wp:extent cx="5400040" cy="2499018"/>
+            <wp:effectExtent l="19050" t="19050" r="10160" b="15875"/>
+            <wp:docPr id="1735779929" name="Imagen 1" descr="Gráfico, Gráfico circular&#10;&#10;El contenido generado por IA puede ser incorrecto."/>
+            <wp:cNvGraphicFramePr>
+              <a:graphicFrameLocks xmlns:a="http://schemas.openxmlformats.org/drawingml/2006/main" noChangeAspect="1"/>
+            </wp:cNvGraphicFramePr>
+            <a:graphic xmlns:a="http://schemas.openxmlformats.org/drawingml/2006/main">
+              <a:graphicData uri="http://schemas.openxmlformats.org/drawingml/2006/picture">
+                <pic:pic xmlns:pic="http://schemas.openxmlformats.org/drawingml/2006/picture">
+                  <pic:nvPicPr>
+                    <pic:cNvPr id="1735779929" name="Imagen 1" descr="Gráfico, Gráfico circular&#10;&#10;El contenido generado por IA puede ser incorrecto."/>
+                    <pic:cNvPicPr/>
+                  </pic:nvPicPr>
+                  <pic:blipFill rotWithShape="1">
+                    <a:blip r:embed="rId85"/>
+                    <a:srcRect t="9882"/>
+                    <a:stretch>
+                      <a:fillRect/>
+                    </a:stretch>
+                  </pic:blipFill>
+                  <pic:spPr bwMode="auto">
+                    <a:xfrm>
+                      <a:off x="0" y="0"/>
+                      <a:ext cx="5400040" cy="2499018"/>
+                    </a:xfrm>
+                    <a:prstGeom prst="rect">
+                      <a:avLst/>
+                    </a:prstGeom>
+                    <a:ln w="9525" cap="flat" cmpd="sng" algn="ctr">
+                      <a:solidFill>
+                        <a:sysClr val="windowText" lastClr="000000"/>
+                      </a:solidFill>
+                      <a:prstDash val="solid"/>
+                      <a:round/>
+                      <a:headEnd type="none" w="med" len="med"/>
+                      <a:tailEnd type="none" w="med" len="med"/>
+                      <a:extLst>
+                        <a:ext uri="{C807C97D-BFC1-408E-A445-0C87EB9F89A2}">
+                          <ask:lineSketchStyleProps xmlns:ask="http://schemas.microsoft.com/office/drawing/2018/sketchyshapes" sd="0">
+                            <a:custGeom>
+                              <a:avLst/>
+                              <a:gdLst/>
+                              <a:ahLst/>
+                              <a:cxnLst/>
+                              <a:rect l="0" t="0" r="0" b="0"/>
+                              <a:pathLst/>
+                            </a:custGeom>
+                            <ask:type/>
+                          </ask:lineSketchStyleProps>
+                        </a:ext>
+                      </a:extLst>
+                    </a:ln>
+                    <a:extLst>
+                      <a:ext uri="{53640926-AAD7-44D8-BBD7-CCE9431645EC}">
+                        <a14:shadowObscured xmlns:a14="http://schemas.microsoft.com/office/drawing/2010/main"/>
+                      </a:ext>
+                    </a:extLst>
+                  </pic:spPr>
+                </pic:pic>
+              </a:graphicData>
+            </a:graphic>
+          </wp:inline>
+        </w:drawing>
+      </w:r>
     </w:p>
     <w:p>
       <w:pPr>

</xml_diff>